<commit_message>
Worked on class diagram and documentation for media shop. Worked in controller, service and repository layers for the media shop.
</commit_message>
<xml_diff>
--- a/Readme_MediaShop.docx
+++ b/Readme_MediaShop.docx
@@ -103,10 +103,123 @@
           <w:sz w:val="22"/>
           <w:szCs w:val="22"/>
         </w:rPr>
-        <w:t>Produktnummer representeras av fältet ”Id”.</w:t>
-      </w:r>
-      <w:bookmarkStart w:id="1" w:name="_GoBack"/>
+        <w:t>Varu</w:t>
+      </w:r>
+      <w:r>
+        <w:rPr>
+          <w:color w:val="000000" w:themeColor="text1"/>
+          <w:sz w:val="22"/>
+          <w:szCs w:val="22"/>
+        </w:rPr>
+        <w:t>nummer representeras av fältet ”Id”.</w:t>
+      </w:r>
+    </w:p>
+    <w:p>
+      <w:pPr>
+        <w:pStyle w:val="Heading1"/>
+        <w:rPr>
+          <w:rFonts w:ascii="Times New Roman" w:hAnsi="Times New Roman" w:cs="Times New Roman"/>
+          <w:sz w:val="22"/>
+          <w:szCs w:val="22"/>
+        </w:rPr>
+      </w:pPr>
+      <w:bookmarkStart w:id="1" w:name="__RefHeading___Toc27814061"/>
       <w:bookmarkEnd w:id="1"/>
+      <w:r>
+        <w:rPr>
+          <w:rFonts w:ascii="Times New Roman" w:hAnsi="Times New Roman" w:cs="Times New Roman"/>
+          <w:sz w:val="22"/>
+          <w:szCs w:val="22"/>
+        </w:rPr>
+        <w:t>2. Översikt</w:t>
+      </w:r>
+    </w:p>
+    <w:p>
+      <w:pPr>
+        <w:rPr>
+          <w:color w:val="C00000"/>
+          <w:sz w:val="22"/>
+          <w:szCs w:val="22"/>
+        </w:rPr>
+      </w:pPr>
+      <w:r>
+        <w:rPr>
+          <w:color w:val="C00000"/>
+          <w:sz w:val="22"/>
+          <w:szCs w:val="22"/>
+        </w:rPr>
+        <w:t>En beskrivning av programmet från ett användarperspektiv. Beskriv vad programmet kan göra och hur det används. Exempelvis för ett spel bör dess regler beskrivas.</w:t>
+      </w:r>
+    </w:p>
+    <w:p>
+      <w:pPr>
+        <w:pStyle w:val="Heading2"/>
+        <w:rPr>
+          <w:rFonts w:ascii="Times New Roman" w:hAnsi="Times New Roman" w:cs="Times New Roman"/>
+          <w:sz w:val="22"/>
+          <w:szCs w:val="22"/>
+        </w:rPr>
+      </w:pPr>
+      <w:r>
+        <w:rPr>
+          <w:rFonts w:ascii="Times New Roman" w:hAnsi="Times New Roman" w:cs="Times New Roman"/>
+          <w:color w:val="C00000"/>
+          <w:sz w:val="22"/>
+          <w:szCs w:val="22"/>
+        </w:rPr>
+        <w:t>Exempel:</w:t>
+      </w:r>
+    </w:p>
+    <w:p>
+      <w:pPr>
+        <w:rPr>
+          <w:color w:val="C00000"/>
+          <w:sz w:val="22"/>
+          <w:szCs w:val="22"/>
+        </w:rPr>
+      </w:pPr>
+      <w:r>
+        <w:rPr>
+          <w:color w:val="C00000"/>
+          <w:sz w:val="22"/>
+          <w:szCs w:val="22"/>
+        </w:rPr>
+        <w:t>Programmet består av ett fönster som visar den nuvarande månaden samt har en knapp för att byta till nästa månad. Programmet justerar automatiskt månad vid årsbyte.</w:t>
+      </w:r>
+    </w:p>
+    <w:p>
+      <w:pPr>
+        <w:rPr>
+          <w:color w:val="C00000"/>
+          <w:sz w:val="22"/>
+          <w:szCs w:val="22"/>
+        </w:rPr>
+      </w:pPr>
+    </w:p>
+    <w:p>
+      <w:pPr>
+        <w:rPr>
+          <w:sz w:val="22"/>
+          <w:szCs w:val="22"/>
+        </w:rPr>
+      </w:pPr>
+      <w:r>
+        <w:rPr>
+          <w:color w:val="C00000"/>
+          <w:sz w:val="22"/>
+          <w:szCs w:val="22"/>
+        </w:rPr>
+        <w:t>(Mycket kortfattat exempel p.g.a. mycket enkelt program.)</w:t>
+      </w:r>
+    </w:p>
+    <w:p>
+      <w:pPr>
+        <w:rPr>
+          <w:color w:val="C00000"/>
+          <w:sz w:val="22"/>
+          <w:szCs w:val="22"/>
+        </w:rPr>
+      </w:pPr>
     </w:p>
     <w:p>
       <w:pPr>
@@ -117,7 +230,7 @@
           <w:szCs w:val="22"/>
         </w:rPr>
       </w:pPr>
-      <w:bookmarkStart w:id="2" w:name="__RefHeading___Toc27814061"/>
+      <w:bookmarkStart w:id="2" w:name="__RefHeading___Toc27814062"/>
       <w:bookmarkEnd w:id="2"/>
       <w:r>
         <w:rPr>
@@ -125,140 +238,211 @@
           <w:sz w:val="22"/>
           <w:szCs w:val="22"/>
         </w:rPr>
-        <w:t>2. Översikt</w:t>
-      </w:r>
-    </w:p>
-    <w:p>
-      <w:pPr>
-        <w:rPr>
-          <w:color w:val="C00000"/>
-          <w:sz w:val="22"/>
-          <w:szCs w:val="22"/>
-        </w:rPr>
-      </w:pPr>
-      <w:r>
-        <w:rPr>
-          <w:color w:val="C00000"/>
-          <w:sz w:val="22"/>
-          <w:szCs w:val="22"/>
-        </w:rPr>
-        <w:t>En beskrivning av programmet från ett användarperspektiv. Beskriv vad programmet kan göra och hur det används. Exempelvis för ett spel bör dess regler beskrivas.</w:t>
-      </w:r>
-    </w:p>
-    <w:p>
-      <w:pPr>
-        <w:pStyle w:val="Heading2"/>
-        <w:rPr>
-          <w:rFonts w:ascii="Times New Roman" w:hAnsi="Times New Roman" w:cs="Times New Roman"/>
-          <w:sz w:val="22"/>
-          <w:szCs w:val="22"/>
-        </w:rPr>
-      </w:pPr>
-      <w:r>
-        <w:rPr>
-          <w:rFonts w:ascii="Times New Roman" w:hAnsi="Times New Roman" w:cs="Times New Roman"/>
-          <w:color w:val="C00000"/>
-          <w:sz w:val="22"/>
-          <w:szCs w:val="22"/>
-        </w:rPr>
-        <w:t>Exempel:</w:t>
-      </w:r>
-    </w:p>
-    <w:p>
-      <w:pPr>
-        <w:rPr>
-          <w:color w:val="C00000"/>
-          <w:sz w:val="22"/>
-          <w:szCs w:val="22"/>
-        </w:rPr>
-      </w:pPr>
-      <w:r>
-        <w:rPr>
-          <w:color w:val="C00000"/>
-          <w:sz w:val="22"/>
-          <w:szCs w:val="22"/>
-        </w:rPr>
-        <w:t>Programmet består av ett fönster som visar den nuvarande månaden samt har en knapp för att byta till nästa månad. Programmet justerar automatiskt månad vid årsbyte.</w:t>
-      </w:r>
-    </w:p>
-    <w:p>
-      <w:pPr>
-        <w:rPr>
-          <w:color w:val="C00000"/>
-          <w:sz w:val="22"/>
-          <w:szCs w:val="22"/>
-        </w:rPr>
-      </w:pPr>
-    </w:p>
-    <w:p>
-      <w:pPr>
-        <w:rPr>
-          <w:sz w:val="22"/>
-          <w:szCs w:val="22"/>
-        </w:rPr>
-      </w:pPr>
-      <w:r>
-        <w:rPr>
-          <w:color w:val="C00000"/>
-          <w:sz w:val="22"/>
-          <w:szCs w:val="22"/>
-        </w:rPr>
-        <w:t>(Mycket kortfattat exempel p.g.a. mycket enkelt program.)</w:t>
-      </w:r>
-    </w:p>
-    <w:p>
-      <w:pPr>
-        <w:rPr>
-          <w:color w:val="C00000"/>
-          <w:sz w:val="22"/>
-          <w:szCs w:val="22"/>
-        </w:rPr>
-      </w:pPr>
-    </w:p>
-    <w:p>
-      <w:pPr>
-        <w:pStyle w:val="Heading1"/>
-        <w:rPr>
-          <w:rFonts w:ascii="Times New Roman" w:hAnsi="Times New Roman" w:cs="Times New Roman"/>
-          <w:sz w:val="22"/>
-          <w:szCs w:val="22"/>
-        </w:rPr>
-      </w:pPr>
-      <w:bookmarkStart w:id="3" w:name="__RefHeading___Toc27814062"/>
+        <w:t>3. Detaljerad beskrivning</w:t>
+      </w:r>
+    </w:p>
+    <w:p>
+      <w:pPr>
+        <w:rPr>
+          <w:sz w:val="22"/>
+          <w:szCs w:val="22"/>
+        </w:rPr>
+      </w:pPr>
+      <w:r>
+        <w:rPr>
+          <w:color w:val="C00000"/>
+          <w:sz w:val="22"/>
+          <w:szCs w:val="22"/>
+        </w:rPr>
+        <w:t>En beskrivning av programmet från ett implementationsperspektiv (kod). Beskriv programmets struktur och funktionalitet. Vilka klasser finns, vad representerar de, vad innehåller de (data och funktioner/metoder), och hur relaterar de till varandra. Beskriv kortfattat vad variabler lagrar för data samt vad funktionerna gör. Använd diagram för att illustrera programmets struktur (klassdiagram och eventuellt flödesdiagram eller liknande).</w:t>
+      </w:r>
+    </w:p>
+    <w:p>
+      <w:pPr>
+        <w:rPr>
+          <w:color w:val="C00000"/>
+          <w:sz w:val="22"/>
+          <w:szCs w:val="22"/>
+        </w:rPr>
+      </w:pPr>
+    </w:p>
+    <w:p>
+      <w:pPr>
+        <w:rPr>
+          <w:sz w:val="22"/>
+          <w:szCs w:val="22"/>
+        </w:rPr>
+      </w:pPr>
+      <w:r>
+        <w:rPr>
+          <w:sz w:val="22"/>
+          <w:szCs w:val="22"/>
+        </w:rPr>
+        <w:t>Programmet använder sig av MVC-arkitekturen.</w:t>
+      </w:r>
+    </w:p>
+    <w:p>
+      <w:pPr>
+        <w:pStyle w:val="ListParagraph"/>
+        <w:numPr>
+          <w:ilvl w:val="0"/>
+          <w:numId w:val="3"/>
+        </w:numPr>
+        <w:rPr>
+          <w:sz w:val="22"/>
+          <w:szCs w:val="22"/>
+        </w:rPr>
+      </w:pPr>
+      <w:r>
+        <w:rPr>
+          <w:sz w:val="22"/>
+          <w:szCs w:val="22"/>
+        </w:rPr>
+        <w:t>Models består av domän-enheter som t.ex. Product.</w:t>
+      </w:r>
+    </w:p>
+    <w:p>
+      <w:pPr>
+        <w:pStyle w:val="ListParagraph"/>
+        <w:numPr>
+          <w:ilvl w:val="0"/>
+          <w:numId w:val="3"/>
+        </w:numPr>
+        <w:rPr>
+          <w:sz w:val="22"/>
+          <w:szCs w:val="22"/>
+          <w:lang w:val="en-US"/>
+        </w:rPr>
+      </w:pPr>
+      <w:r>
+        <w:rPr>
+          <w:sz w:val="22"/>
+          <w:szCs w:val="22"/>
+          <w:lang w:val="en-US"/>
+        </w:rPr>
+        <w:t>View b</w:t>
+      </w:r>
+      <w:proofErr w:type="spellStart"/>
+      <w:r>
+        <w:rPr>
+          <w:sz w:val="22"/>
+          <w:szCs w:val="22"/>
+          <w:lang w:val="en-US"/>
+        </w:rPr>
+        <w:t>estår</w:t>
+      </w:r>
+      <w:proofErr w:type="spellEnd"/>
+      <w:r>
+        <w:rPr>
+          <w:sz w:val="22"/>
+          <w:szCs w:val="22"/>
+          <w:lang w:val="en-US"/>
+        </w:rPr>
+        <w:t xml:space="preserve"> av Windows Forms.</w:t>
+      </w:r>
+      <w:bookmarkStart w:id="3" w:name="_GoBack"/>
       <w:bookmarkEnd w:id="3"/>
-      <w:r>
-        <w:rPr>
-          <w:rFonts w:ascii="Times New Roman" w:hAnsi="Times New Roman" w:cs="Times New Roman"/>
-          <w:sz w:val="22"/>
-          <w:szCs w:val="22"/>
-        </w:rPr>
-        <w:t>3. Detaljerad beskrivning</w:t>
-      </w:r>
-    </w:p>
-    <w:p>
-      <w:pPr>
-        <w:rPr>
-          <w:sz w:val="22"/>
-          <w:szCs w:val="22"/>
-        </w:rPr>
-      </w:pPr>
-      <w:r>
-        <w:rPr>
-          <w:color w:val="C00000"/>
-          <w:sz w:val="22"/>
-          <w:szCs w:val="22"/>
-        </w:rPr>
-        <w:t>En beskrivning av programmet från ett implementationsperspektiv (kod). Beskriv programmets struktur och funktionalitet. Vilka klasser finns, vad representerar de, vad innehåller de (data och funktioner/metoder), och hur relaterar de till varandra. Beskriv kortfattat vad variabler lagrar för data samt vad funktionerna gör. Använd diagram för att illustrera programmets struktur (klassdiagram och eventuellt flödesdiagram eller liknande).</w:t>
-      </w:r>
-    </w:p>
-    <w:p>
-      <w:pPr>
-        <w:rPr>
-          <w:color w:val="C00000"/>
-          <w:sz w:val="22"/>
-          <w:szCs w:val="22"/>
-        </w:rPr>
-      </w:pPr>
+    </w:p>
+    <w:p>
+      <w:pPr>
+        <w:pStyle w:val="ListParagraph"/>
+        <w:numPr>
+          <w:ilvl w:val="0"/>
+          <w:numId w:val="3"/>
+        </w:numPr>
+        <w:rPr>
+          <w:sz w:val="22"/>
+          <w:szCs w:val="22"/>
+        </w:rPr>
+      </w:pPr>
+      <w:r>
+        <w:rPr>
+          <w:sz w:val="22"/>
+          <w:szCs w:val="22"/>
+        </w:rPr>
+        <w:t xml:space="preserve">Controller-lagret är uppdelat i tre ytterligare lager: </w:t>
+      </w:r>
+    </w:p>
+    <w:p>
+      <w:pPr>
+        <w:pStyle w:val="ListParagraph"/>
+        <w:numPr>
+          <w:ilvl w:val="1"/>
+          <w:numId w:val="3"/>
+        </w:numPr>
+        <w:rPr>
+          <w:sz w:val="22"/>
+          <w:szCs w:val="22"/>
+        </w:rPr>
+      </w:pPr>
+      <w:r>
+        <w:rPr>
+          <w:sz w:val="22"/>
+          <w:szCs w:val="22"/>
+        </w:rPr>
+        <w:t>Controller</w:t>
+      </w:r>
+      <w:r>
+        <w:rPr>
+          <w:sz w:val="22"/>
+          <w:szCs w:val="22"/>
+        </w:rPr>
+        <w:t>: Hanterar vilka vyer som ska visas baserat på vilka enheter som efterfrågas.</w:t>
+      </w:r>
+    </w:p>
+    <w:p>
+      <w:pPr>
+        <w:pStyle w:val="ListParagraph"/>
+        <w:numPr>
+          <w:ilvl w:val="1"/>
+          <w:numId w:val="3"/>
+        </w:numPr>
+        <w:rPr>
+          <w:sz w:val="22"/>
+          <w:szCs w:val="22"/>
+        </w:rPr>
+      </w:pPr>
+      <w:r>
+        <w:rPr>
+          <w:sz w:val="22"/>
+          <w:szCs w:val="22"/>
+        </w:rPr>
+        <w:t>Service</w:t>
+      </w:r>
+      <w:r>
+        <w:rPr>
+          <w:sz w:val="22"/>
+          <w:szCs w:val="22"/>
+        </w:rPr>
+        <w:t>: Hanterar logik mellan Controller och Repository.</w:t>
+      </w:r>
+    </w:p>
+    <w:p>
+      <w:pPr>
+        <w:pStyle w:val="ListParagraph"/>
+        <w:numPr>
+          <w:ilvl w:val="1"/>
+          <w:numId w:val="3"/>
+        </w:numPr>
+        <w:rPr>
+          <w:sz w:val="22"/>
+          <w:szCs w:val="22"/>
+        </w:rPr>
+      </w:pPr>
+      <w:r>
+        <w:rPr>
+          <w:sz w:val="22"/>
+          <w:szCs w:val="22"/>
+        </w:rPr>
+        <w:t>Repository</w:t>
+      </w:r>
+      <w:r>
+        <w:rPr>
+          <w:sz w:val="22"/>
+          <w:szCs w:val="22"/>
+        </w:rPr>
+        <w:t>: Hanterar lagring och hämtning av data.</w:t>
+      </w:r>
     </w:p>
     <w:p>
       <w:pPr>
@@ -488,6 +672,7 @@
           <w:sz w:val="22"/>
           <w:szCs w:val="22"/>
         </w:rPr>
+        <w:lastRenderedPageBreak/>
         <w:t>public int getMonth() – Returnerar den nuvarande månaden.</w:t>
       </w:r>
     </w:p>
@@ -978,7 +1163,7 @@
   <w:abstractNum w:abstractNumId="2" w15:restartNumberingAfterBreak="0">
     <w:nsid w:val="6B68368B"/>
     <w:multiLevelType w:val="hybridMultilevel"/>
-    <w:tmpl w:val="6C86B3DA"/>
+    <w:tmpl w:val="9C760672"/>
     <w:lvl w:ilvl="0" w:tplc="0C000001">
       <w:start w:val="1"/>
       <w:numFmt w:val="bullet"/>
@@ -991,7 +1176,7 @@
         <w:rFonts w:ascii="Symbol" w:hAnsi="Symbol" w:hint="default"/>
       </w:rPr>
     </w:lvl>
-    <w:lvl w:ilvl="1" w:tplc="0C000003" w:tentative="1">
+    <w:lvl w:ilvl="1" w:tplc="0C000003">
       <w:start w:val="1"/>
       <w:numFmt w:val="bullet"/>
       <w:lvlText w:val="o"/>
@@ -1120,15 +1305,6 @@
   </w:num>
   <w:num w:numId="2">
     <w:abstractNumId w:val="0"/>
-    <w:lvlOverride w:ilvl="0"/>
-    <w:lvlOverride w:ilvl="1"/>
-    <w:lvlOverride w:ilvl="2"/>
-    <w:lvlOverride w:ilvl="3"/>
-    <w:lvlOverride w:ilvl="4"/>
-    <w:lvlOverride w:ilvl="5"/>
-    <w:lvlOverride w:ilvl="6"/>
-    <w:lvlOverride w:ilvl="7"/>
-    <w:lvlOverride w:ilvl="8"/>
   </w:num>
   <w:num w:numId="3">
     <w:abstractNumId w:val="2"/>
@@ -1259,6 +1435,7 @@
     <w:lsdException w:name="HTML Sample" w:semiHidden="1" w:unhideWhenUsed="1"/>
     <w:lsdException w:name="HTML Typewriter" w:semiHidden="1" w:unhideWhenUsed="1"/>
     <w:lsdException w:name="HTML Variable" w:semiHidden="1" w:unhideWhenUsed="1"/>
+    <w:lsdException w:name="Normal Table" w:semiHidden="1" w:unhideWhenUsed="1"/>
     <w:lsdException w:name="annotation subject" w:semiHidden="1" w:unhideWhenUsed="1"/>
     <w:lsdException w:name="No List" w:semiHidden="1" w:unhideWhenUsed="1"/>
     <w:lsdException w:name="Outline List 1" w:semiHidden="1" w:unhideWhenUsed="1"/>
@@ -1304,9 +1481,11 @@
     <w:lsdException w:name="Table Subtle 1" w:semiHidden="1" w:unhideWhenUsed="1"/>
     <w:lsdException w:name="Table Subtle 2" w:semiHidden="1" w:unhideWhenUsed="1"/>
     <w:lsdException w:name="Table Web 1" w:semiHidden="1" w:unhideWhenUsed="1"/>
+    <w:lsdException w:name="Table Web 2" w:semiHidden="1" w:unhideWhenUsed="1"/>
     <w:lsdException w:name="Table Web 3" w:semiHidden="1" w:unhideWhenUsed="1"/>
     <w:lsdException w:name="Balloon Text" w:semiHidden="1" w:unhideWhenUsed="1"/>
     <w:lsdException w:name="Table Grid" w:uiPriority="39"/>
+    <w:lsdException w:name="Table Theme" w:semiHidden="1" w:unhideWhenUsed="1"/>
     <w:lsdException w:name="Placeholder Text" w:semiHidden="1"/>
     <w:lsdException w:name="No Spacing" w:uiPriority="1" w:qFormat="1"/>
     <w:lsdException w:name="Light Shading" w:uiPriority="60"/>

</xml_diff>

<commit_message>
Worked on class diagram (almost done). Worked on documentation
</commit_message>
<xml_diff>
--- a/Readme_MediaShop.docx
+++ b/Readme_MediaShop.docx
@@ -320,28 +320,24 @@
           <w:szCs w:val="22"/>
           <w:lang w:val="en-US"/>
         </w:rPr>
-        <w:t>View b</w:t>
-      </w:r>
-      <w:proofErr w:type="spellStart"/>
+        <w:t>View</w:t>
+      </w:r>
       <w:r>
         <w:rPr>
           <w:sz w:val="22"/>
           <w:szCs w:val="22"/>
           <w:lang w:val="en-US"/>
         </w:rPr>
-        <w:t>estår</w:t>
-      </w:r>
-      <w:proofErr w:type="spellEnd"/>
+        <w:t>s</w:t>
+      </w:r>
       <w:r>
         <w:rPr>
           <w:sz w:val="22"/>
           <w:szCs w:val="22"/>
           <w:lang w:val="en-US"/>
         </w:rPr>
-        <w:t xml:space="preserve"> av Windows Forms.</w:t>
-      </w:r>
-      <w:bookmarkStart w:id="3" w:name="_GoBack"/>
-      <w:bookmarkEnd w:id="3"/>
+        <w:t xml:space="preserve"> består av Windows Forms.</w:t>
+      </w:r>
     </w:p>
     <w:p>
       <w:pPr>
@@ -498,6 +494,15 @@
           <w:szCs w:val="22"/>
         </w:rPr>
       </w:pPr>
+    </w:p>
+    <w:p>
+      <w:pPr>
+        <w:rPr>
+          <w:color w:val="C00000"/>
+          <w:sz w:val="22"/>
+          <w:szCs w:val="22"/>
+        </w:rPr>
+      </w:pPr>
       <w:r>
         <w:rPr>
           <w:color w:val="C00000"/>
@@ -506,6 +511,176 @@
         </w:rPr>
         <w:t>[KLASSDIAGRAM  HÄR]</w:t>
       </w:r>
+    </w:p>
+    <w:p>
+      <w:pPr>
+        <w:rPr>
+          <w:color w:val="C00000"/>
+          <w:sz w:val="22"/>
+          <w:szCs w:val="22"/>
+        </w:rPr>
+      </w:pPr>
+    </w:p>
+    <w:p>
+      <w:pPr>
+        <w:pStyle w:val="ListParagraph"/>
+        <w:numPr>
+          <w:ilvl w:val="0"/>
+          <w:numId w:val="4"/>
+        </w:numPr>
+        <w:rPr>
+          <w:sz w:val="22"/>
+          <w:szCs w:val="22"/>
+        </w:rPr>
+      </w:pPr>
+      <w:r>
+        <w:rPr>
+          <w:sz w:val="22"/>
+          <w:szCs w:val="22"/>
+        </w:rPr>
+        <w:t>Grundläggande funktioner som getters/setters och liknande är inte inkluderat i klassdiagrammet. Detta för att hålla diagrammet minimalistiskt och begripligt.</w:t>
+      </w:r>
+    </w:p>
+    <w:p>
+      <w:pPr>
+        <w:pStyle w:val="ListParagraph"/>
+        <w:numPr>
+          <w:ilvl w:val="0"/>
+          <w:numId w:val="4"/>
+        </w:numPr>
+        <w:rPr>
+          <w:sz w:val="22"/>
+          <w:szCs w:val="22"/>
+        </w:rPr>
+      </w:pPr>
+      <w:r>
+        <w:rPr>
+          <w:sz w:val="22"/>
+          <w:szCs w:val="22"/>
+        </w:rPr>
+        <w:t>Metoder som ärvs från parent-klasser eller interfaces</w:t>
+      </w:r>
+      <w:r>
+        <w:rPr>
+          <w:sz w:val="22"/>
+          <w:szCs w:val="22"/>
+        </w:rPr>
+        <w:t xml:space="preserve"> är inte representerade i den ärvande klassen. Detta för att</w:t>
+      </w:r>
+      <w:r>
+        <w:rPr>
+          <w:sz w:val="22"/>
+          <w:szCs w:val="22"/>
+        </w:rPr>
+        <w:t xml:space="preserve"> </w:t>
+      </w:r>
+      <w:r>
+        <w:rPr>
+          <w:sz w:val="22"/>
+          <w:szCs w:val="22"/>
+        </w:rPr>
+        <w:t>reduca redundans.</w:t>
+      </w:r>
+    </w:p>
+    <w:p>
+      <w:pPr>
+        <w:pStyle w:val="ListParagraph"/>
+        <w:numPr>
+          <w:ilvl w:val="0"/>
+          <w:numId w:val="4"/>
+        </w:numPr>
+        <w:rPr>
+          <w:sz w:val="22"/>
+          <w:szCs w:val="22"/>
+        </w:rPr>
+      </w:pPr>
+      <w:r>
+        <w:rPr>
+          <w:sz w:val="22"/>
+          <w:szCs w:val="22"/>
+        </w:rPr>
+        <w:t>Klasserna Product och User är POCOs (Plain Old C-Object), som är klasser endast håller information.</w:t>
+      </w:r>
+    </w:p>
+    <w:p>
+      <w:pPr>
+        <w:pStyle w:val="ListParagraph"/>
+        <w:numPr>
+          <w:ilvl w:val="0"/>
+          <w:numId w:val="4"/>
+        </w:numPr>
+        <w:rPr>
+          <w:sz w:val="22"/>
+          <w:szCs w:val="22"/>
+        </w:rPr>
+      </w:pPr>
+      <w:r>
+        <w:rPr>
+          <w:sz w:val="22"/>
+          <w:szCs w:val="22"/>
+        </w:rPr>
+        <w:t xml:space="preserve">Somliga metoder som återger en bool gör detta för att indikera om operationen lyckades eller inte. T.ex. om metoden ”Add(Product)” återger </w:t>
+      </w:r>
+      <w:r>
+        <w:rPr>
+          <w:i/>
+          <w:iCs/>
+          <w:sz w:val="22"/>
+          <w:szCs w:val="22"/>
+        </w:rPr>
+        <w:t>true</w:t>
+      </w:r>
+      <w:r>
+        <w:rPr>
+          <w:sz w:val="22"/>
+          <w:szCs w:val="22"/>
+        </w:rPr>
+        <w:t xml:space="preserve"> indikerar det att tiläget av produkten </w:t>
+      </w:r>
+      <w:r>
+        <w:rPr>
+          <w:sz w:val="22"/>
+          <w:szCs w:val="22"/>
+        </w:rPr>
+        <w:lastRenderedPageBreak/>
+        <w:t xml:space="preserve">lyckades medans </w:t>
+      </w:r>
+      <w:r>
+        <w:rPr>
+          <w:i/>
+          <w:iCs/>
+          <w:sz w:val="22"/>
+          <w:szCs w:val="22"/>
+        </w:rPr>
+        <w:t>false</w:t>
+      </w:r>
+      <w:r>
+        <w:rPr>
+          <w:sz w:val="22"/>
+          <w:szCs w:val="22"/>
+        </w:rPr>
+        <w:t xml:space="preserve"> hade indikerat att tilläget mi</w:t>
+      </w:r>
+      <w:bookmarkStart w:id="3" w:name="_GoBack"/>
+      <w:bookmarkEnd w:id="3"/>
+      <w:r>
+        <w:rPr>
+          <w:sz w:val="22"/>
+          <w:szCs w:val="22"/>
+        </w:rPr>
+        <w:t>sslyckades. Denna sorts funtionalitet kan komma till nytta senare i utvecklingen.</w:t>
+      </w:r>
+    </w:p>
+    <w:p>
+      <w:pPr>
+        <w:pStyle w:val="Heading3"/>
+        <w:rPr>
+          <w:rFonts w:ascii="Times New Roman" w:hAnsi="Times New Roman" w:cs="Times New Roman"/>
+          <w:color w:val="C00000"/>
+          <w:sz w:val="22"/>
+          <w:szCs w:val="22"/>
+        </w:rPr>
+      </w:pPr>
     </w:p>
     <w:p>
       <w:pPr>
@@ -672,7 +847,6 @@
           <w:sz w:val="22"/>
           <w:szCs w:val="22"/>
         </w:rPr>
-        <w:lastRenderedPageBreak/>
         <w:t>public int getMonth() – Returnerar den nuvarande månaden.</w:t>
       </w:r>
     </w:p>
@@ -1177,6 +1351,119 @@
       </w:rPr>
     </w:lvl>
     <w:lvl w:ilvl="1" w:tplc="0C000003">
+      <w:start w:val="1"/>
+      <w:numFmt w:val="bullet"/>
+      <w:lvlText w:val="o"/>
+      <w:lvlJc w:val="left"/>
+      <w:pPr>
+        <w:ind w:left="1440" w:hanging="360"/>
+      </w:pPr>
+      <w:rPr>
+        <w:rFonts w:ascii="Courier New" w:hAnsi="Courier New" w:cs="Courier New" w:hint="default"/>
+      </w:rPr>
+    </w:lvl>
+    <w:lvl w:ilvl="2" w:tplc="0C000005" w:tentative="1">
+      <w:start w:val="1"/>
+      <w:numFmt w:val="bullet"/>
+      <w:lvlText w:val=""/>
+      <w:lvlJc w:val="left"/>
+      <w:pPr>
+        <w:ind w:left="2160" w:hanging="360"/>
+      </w:pPr>
+      <w:rPr>
+        <w:rFonts w:ascii="Wingdings" w:hAnsi="Wingdings" w:hint="default"/>
+      </w:rPr>
+    </w:lvl>
+    <w:lvl w:ilvl="3" w:tplc="0C000001" w:tentative="1">
+      <w:start w:val="1"/>
+      <w:numFmt w:val="bullet"/>
+      <w:lvlText w:val=""/>
+      <w:lvlJc w:val="left"/>
+      <w:pPr>
+        <w:ind w:left="2880" w:hanging="360"/>
+      </w:pPr>
+      <w:rPr>
+        <w:rFonts w:ascii="Symbol" w:hAnsi="Symbol" w:hint="default"/>
+      </w:rPr>
+    </w:lvl>
+    <w:lvl w:ilvl="4" w:tplc="0C000003" w:tentative="1">
+      <w:start w:val="1"/>
+      <w:numFmt w:val="bullet"/>
+      <w:lvlText w:val="o"/>
+      <w:lvlJc w:val="left"/>
+      <w:pPr>
+        <w:ind w:left="3600" w:hanging="360"/>
+      </w:pPr>
+      <w:rPr>
+        <w:rFonts w:ascii="Courier New" w:hAnsi="Courier New" w:cs="Courier New" w:hint="default"/>
+      </w:rPr>
+    </w:lvl>
+    <w:lvl w:ilvl="5" w:tplc="0C000005" w:tentative="1">
+      <w:start w:val="1"/>
+      <w:numFmt w:val="bullet"/>
+      <w:lvlText w:val=""/>
+      <w:lvlJc w:val="left"/>
+      <w:pPr>
+        <w:ind w:left="4320" w:hanging="360"/>
+      </w:pPr>
+      <w:rPr>
+        <w:rFonts w:ascii="Wingdings" w:hAnsi="Wingdings" w:hint="default"/>
+      </w:rPr>
+    </w:lvl>
+    <w:lvl w:ilvl="6" w:tplc="0C000001" w:tentative="1">
+      <w:start w:val="1"/>
+      <w:numFmt w:val="bullet"/>
+      <w:lvlText w:val=""/>
+      <w:lvlJc w:val="left"/>
+      <w:pPr>
+        <w:ind w:left="5040" w:hanging="360"/>
+      </w:pPr>
+      <w:rPr>
+        <w:rFonts w:ascii="Symbol" w:hAnsi="Symbol" w:hint="default"/>
+      </w:rPr>
+    </w:lvl>
+    <w:lvl w:ilvl="7" w:tplc="0C000003" w:tentative="1">
+      <w:start w:val="1"/>
+      <w:numFmt w:val="bullet"/>
+      <w:lvlText w:val="o"/>
+      <w:lvlJc w:val="left"/>
+      <w:pPr>
+        <w:ind w:left="5760" w:hanging="360"/>
+      </w:pPr>
+      <w:rPr>
+        <w:rFonts w:ascii="Courier New" w:hAnsi="Courier New" w:cs="Courier New" w:hint="default"/>
+      </w:rPr>
+    </w:lvl>
+    <w:lvl w:ilvl="8" w:tplc="0C000005" w:tentative="1">
+      <w:start w:val="1"/>
+      <w:numFmt w:val="bullet"/>
+      <w:lvlText w:val=""/>
+      <w:lvlJc w:val="left"/>
+      <w:pPr>
+        <w:ind w:left="6480" w:hanging="360"/>
+      </w:pPr>
+      <w:rPr>
+        <w:rFonts w:ascii="Wingdings" w:hAnsi="Wingdings" w:hint="default"/>
+      </w:rPr>
+    </w:lvl>
+  </w:abstractNum>
+  <w:abstractNum w:abstractNumId="3" w15:restartNumberingAfterBreak="0">
+    <w:nsid w:val="7AAB347A"/>
+    <w:multiLevelType w:val="hybridMultilevel"/>
+    <w:tmpl w:val="D18A45DC"/>
+    <w:lvl w:ilvl="0" w:tplc="0C000001">
+      <w:start w:val="1"/>
+      <w:numFmt w:val="bullet"/>
+      <w:lvlText w:val=""/>
+      <w:lvlJc w:val="left"/>
+      <w:pPr>
+        <w:ind w:left="720" w:hanging="360"/>
+      </w:pPr>
+      <w:rPr>
+        <w:rFonts w:ascii="Symbol" w:hAnsi="Symbol" w:hint="default"/>
+      </w:rPr>
+    </w:lvl>
+    <w:lvl w:ilvl="1" w:tplc="0C000003" w:tentative="1">
       <w:start w:val="1"/>
       <w:numFmt w:val="bullet"/>
       <w:lvlText w:val="o"/>
@@ -1308,6 +1595,9 @@
   </w:num>
   <w:num w:numId="3">
     <w:abstractNumId w:val="2"/>
+  </w:num>
+  <w:num w:numId="4">
+    <w:abstractNumId w:val="3"/>
   </w:num>
 </w:numbering>
 </file>

</xml_diff>

<commit_message>
Worked on class diagram and documentation. Worked on Product and User model
</commit_message>
<xml_diff>
--- a/Readme_MediaShop.docx
+++ b/Readme_MediaShop.docx
@@ -153,6 +153,30 @@
     </w:p>
     <w:p>
       <w:pPr>
+        <w:rPr>
+          <w:color w:val="C00000"/>
+          <w:sz w:val="22"/>
+          <w:szCs w:val="22"/>
+        </w:rPr>
+      </w:pPr>
+    </w:p>
+    <w:p>
+      <w:pPr>
+        <w:rPr>
+          <w:sz w:val="22"/>
+          <w:szCs w:val="22"/>
+        </w:rPr>
+      </w:pPr>
+      <w:r>
+        <w:rPr>
+          <w:sz w:val="22"/>
+          <w:szCs w:val="22"/>
+        </w:rPr>
+        <w:t>Programmet startar med ett inloggningsfönster. Inloggningfönstret kräver att användaren anger sin mail och tillåter val av roll. Användarens roll avgör vilket fönster som öppnas härnäst. Om användaren arbetar i lager så öppnas ett fönster för funktioner inom lagerhantering och om användaren arbetar i kassa så öppnas ett fönster för funktioner inom kassahantering.</w:t>
+      </w:r>
+    </w:p>
+    <w:p>
+      <w:pPr>
         <w:pStyle w:val="Heading2"/>
         <w:rPr>
           <w:rFonts w:ascii="Times New Roman" w:hAnsi="Times New Roman" w:cs="Times New Roman"/>
@@ -259,8 +283,323 @@
     </w:p>
     <w:p>
       <w:pPr>
-        <w:rPr>
-          <w:color w:val="C00000"/>
+        <w:pStyle w:val="Heading2"/>
+        <w:rPr>
+          <w:rFonts w:ascii="Times New Roman" w:hAnsi="Times New Roman" w:cs="Times New Roman"/>
+          <w:color w:val="C00000"/>
+          <w:sz w:val="22"/>
+          <w:szCs w:val="22"/>
+        </w:rPr>
+      </w:pPr>
+      <w:r>
+        <w:rPr>
+          <w:rFonts w:ascii="Times New Roman" w:hAnsi="Times New Roman" w:cs="Times New Roman"/>
+          <w:color w:val="C00000"/>
+          <w:sz w:val="22"/>
+          <w:szCs w:val="22"/>
+        </w:rPr>
+        <w:t>Exempel:</w:t>
+      </w:r>
+    </w:p>
+    <w:p>
+      <w:pPr>
+        <w:rPr>
+          <w:color w:val="C00000"/>
+          <w:sz w:val="22"/>
+          <w:szCs w:val="22"/>
+        </w:rPr>
+      </w:pPr>
+      <w:r>
+        <w:rPr>
+          <w:color w:val="C00000"/>
+          <w:sz w:val="22"/>
+          <w:szCs w:val="22"/>
+        </w:rPr>
+        <w:t>Programmet är uppbyggt enligt MVC mönstret och består av klasserna Model, View och Controller (se klassdiagram).</w:t>
+      </w:r>
+    </w:p>
+    <w:p>
+      <w:pPr>
+        <w:rPr>
+          <w:color w:val="C00000"/>
+          <w:sz w:val="22"/>
+          <w:szCs w:val="22"/>
+        </w:rPr>
+      </w:pPr>
+    </w:p>
+    <w:p>
+      <w:pPr>
+        <w:rPr>
+          <w:color w:val="C00000"/>
+          <w:sz w:val="22"/>
+          <w:szCs w:val="22"/>
+        </w:rPr>
+      </w:pPr>
+      <w:r>
+        <w:rPr>
+          <w:color w:val="C00000"/>
+          <w:sz w:val="22"/>
+          <w:szCs w:val="22"/>
+        </w:rPr>
+        <w:t>[KLASSDIAGRAM  HÄR]</w:t>
+      </w:r>
+    </w:p>
+    <w:p>
+      <w:pPr>
+        <w:pStyle w:val="Heading3"/>
+        <w:rPr>
+          <w:rFonts w:ascii="Times New Roman" w:hAnsi="Times New Roman" w:cs="Times New Roman"/>
+          <w:color w:val="C00000"/>
+          <w:sz w:val="22"/>
+          <w:szCs w:val="22"/>
+        </w:rPr>
+      </w:pPr>
+      <w:r>
+        <w:rPr>
+          <w:rFonts w:ascii="Times New Roman" w:hAnsi="Times New Roman" w:cs="Times New Roman"/>
+          <w:color w:val="C00000"/>
+          <w:sz w:val="22"/>
+          <w:szCs w:val="22"/>
+        </w:rPr>
+        <w:t>Klass Model:</w:t>
+      </w:r>
+    </w:p>
+    <w:p>
+      <w:pPr>
+        <w:rPr>
+          <w:color w:val="C00000"/>
+          <w:sz w:val="22"/>
+          <w:szCs w:val="22"/>
+        </w:rPr>
+      </w:pPr>
+      <w:r>
+        <w:rPr>
+          <w:color w:val="C00000"/>
+          <w:sz w:val="22"/>
+          <w:szCs w:val="22"/>
+        </w:rPr>
+        <w:t>En klass för hanteringen av en kalenders logik. Lagrar den nuvarande månaden och tillhandahåller metoder för att hämta och ändra månad.</w:t>
+      </w:r>
+    </w:p>
+    <w:p>
+      <w:pPr>
+        <w:rPr>
+          <w:color w:val="C00000"/>
+          <w:sz w:val="22"/>
+          <w:szCs w:val="22"/>
+        </w:rPr>
+      </w:pPr>
+    </w:p>
+    <w:p>
+      <w:pPr>
+        <w:rPr>
+          <w:color w:val="C00000"/>
+          <w:sz w:val="22"/>
+          <w:szCs w:val="22"/>
+        </w:rPr>
+      </w:pPr>
+      <w:r>
+        <w:rPr>
+          <w:color w:val="C00000"/>
+          <w:sz w:val="22"/>
+          <w:szCs w:val="22"/>
+        </w:rPr>
+        <w:t>Variabler:</w:t>
+      </w:r>
+    </w:p>
+    <w:p>
+      <w:pPr>
+        <w:numPr>
+          <w:ilvl w:val="0"/>
+          <w:numId w:val="2"/>
+        </w:numPr>
+        <w:rPr>
+          <w:color w:val="C00000"/>
+          <w:sz w:val="22"/>
+          <w:szCs w:val="22"/>
+        </w:rPr>
+      </w:pPr>
+      <w:r>
+        <w:rPr>
+          <w:color w:val="C00000"/>
+          <w:sz w:val="22"/>
+          <w:szCs w:val="22"/>
+        </w:rPr>
+        <w:t>int current_month – Ett heltal som representerar den nuvarande månaden</w:t>
+      </w:r>
+    </w:p>
+    <w:p>
+      <w:pPr>
+        <w:rPr>
+          <w:color w:val="C00000"/>
+          <w:sz w:val="22"/>
+          <w:szCs w:val="22"/>
+        </w:rPr>
+      </w:pPr>
+    </w:p>
+    <w:p>
+      <w:pPr>
+        <w:rPr>
+          <w:color w:val="C00000"/>
+          <w:sz w:val="22"/>
+          <w:szCs w:val="22"/>
+        </w:rPr>
+      </w:pPr>
+      <w:r>
+        <w:rPr>
+          <w:color w:val="C00000"/>
+          <w:sz w:val="22"/>
+          <w:szCs w:val="22"/>
+        </w:rPr>
+        <w:t>Metoder:</w:t>
+      </w:r>
+    </w:p>
+    <w:p>
+      <w:pPr>
+        <w:numPr>
+          <w:ilvl w:val="0"/>
+          <w:numId w:val="2"/>
+        </w:numPr>
+        <w:rPr>
+          <w:sz w:val="22"/>
+          <w:szCs w:val="22"/>
+        </w:rPr>
+      </w:pPr>
+      <w:r>
+        <w:rPr>
+          <w:color w:val="C00000"/>
+          <w:sz w:val="22"/>
+          <w:szCs w:val="22"/>
+        </w:rPr>
+        <w:t xml:space="preserve">public Model(int month) – Konstruktor. Sätter den nuvarande månaden i programmet till </w:t>
+      </w:r>
+      <w:r>
+        <w:rPr>
+          <w:i/>
+          <w:color w:val="C00000"/>
+          <w:sz w:val="22"/>
+          <w:szCs w:val="22"/>
+        </w:rPr>
+        <w:t>month</w:t>
+      </w:r>
+      <w:r>
+        <w:rPr>
+          <w:color w:val="C00000"/>
+          <w:sz w:val="22"/>
+          <w:szCs w:val="22"/>
+        </w:rPr>
+        <w:t>. Giltiga värden: 1 &lt;= month &lt;= 12</w:t>
+      </w:r>
+    </w:p>
+    <w:p>
+      <w:pPr>
+        <w:numPr>
+          <w:ilvl w:val="0"/>
+          <w:numId w:val="2"/>
+        </w:numPr>
+        <w:rPr>
+          <w:color w:val="C00000"/>
+          <w:sz w:val="22"/>
+          <w:szCs w:val="22"/>
+        </w:rPr>
+      </w:pPr>
+      <w:r>
+        <w:rPr>
+          <w:color w:val="C00000"/>
+          <w:sz w:val="22"/>
+          <w:szCs w:val="22"/>
+        </w:rPr>
+        <w:t>public int getMonth() – Returnerar den nuvarande månaden.</w:t>
+      </w:r>
+    </w:p>
+    <w:p>
+      <w:pPr>
+        <w:numPr>
+          <w:ilvl w:val="0"/>
+          <w:numId w:val="2"/>
+        </w:numPr>
+        <w:rPr>
+          <w:sz w:val="22"/>
+          <w:szCs w:val="22"/>
+        </w:rPr>
+      </w:pPr>
+      <w:r>
+        <w:rPr>
+          <w:color w:val="C00000"/>
+          <w:sz w:val="22"/>
+          <w:szCs w:val="22"/>
+        </w:rPr>
+        <w:t xml:space="preserve">public void nextMonth() – Byter till nästa månad (med hänsyn till årsbyte). </w:t>
+      </w:r>
+    </w:p>
+    <w:p>
+      <w:pPr>
+        <w:rPr>
+          <w:color w:val="C00000"/>
+          <w:sz w:val="22"/>
+          <w:szCs w:val="22"/>
+        </w:rPr>
+      </w:pPr>
+    </w:p>
+    <w:p>
+      <w:pPr>
+        <w:pStyle w:val="Heading3"/>
+        <w:rPr>
+          <w:rFonts w:ascii="Times New Roman" w:hAnsi="Times New Roman" w:cs="Times New Roman"/>
+          <w:color w:val="C00000"/>
+          <w:sz w:val="22"/>
+          <w:szCs w:val="22"/>
+        </w:rPr>
+      </w:pPr>
+      <w:r>
+        <w:rPr>
+          <w:rFonts w:ascii="Times New Roman" w:hAnsi="Times New Roman" w:cs="Times New Roman"/>
+          <w:color w:val="C00000"/>
+          <w:sz w:val="22"/>
+          <w:szCs w:val="22"/>
+        </w:rPr>
+        <w:lastRenderedPageBreak/>
+        <w:t>Klass View:</w:t>
+      </w:r>
+    </w:p>
+    <w:p>
+      <w:pPr>
+        <w:rPr>
+          <w:color w:val="C00000"/>
+          <w:sz w:val="22"/>
+          <w:szCs w:val="22"/>
+        </w:rPr>
+      </w:pPr>
+      <w:r>
+        <w:rPr>
+          <w:color w:val="C00000"/>
+          <w:sz w:val="22"/>
+          <w:szCs w:val="22"/>
+        </w:rPr>
+        <w:t>...</w:t>
+      </w:r>
+    </w:p>
+    <w:p>
+      <w:pPr>
+        <w:rPr>
+          <w:color w:val="C00000"/>
+          <w:sz w:val="22"/>
+          <w:szCs w:val="22"/>
+        </w:rPr>
+      </w:pPr>
+      <w:r>
+        <w:rPr>
+          <w:color w:val="C00000"/>
+          <w:sz w:val="22"/>
+          <w:szCs w:val="22"/>
+        </w:rPr>
+        <w:t>o.s.v.</w:t>
+      </w:r>
+    </w:p>
+    <w:p>
+      <w:pPr>
+        <w:rPr>
+          <w:i/>
           <w:sz w:val="22"/>
           <w:szCs w:val="22"/>
         </w:rPr>
@@ -298,7 +637,14 @@
           <w:sz w:val="22"/>
           <w:szCs w:val="22"/>
         </w:rPr>
-        <w:t>Models består av domän-enheter som t.ex. Product.</w:t>
+        <w:t>Models består av domän-enheter som t.ex. Product</w:t>
+      </w:r>
+      <w:r>
+        <w:rPr>
+          <w:sz w:val="22"/>
+          <w:szCs w:val="22"/>
+        </w:rPr>
+        <w:t>, User.</w:t>
       </w:r>
     </w:p>
     <w:p>
@@ -336,7 +682,33 @@
           <w:szCs w:val="22"/>
           <w:lang w:val="en-US"/>
         </w:rPr>
-        <w:t xml:space="preserve"> består av Windows Forms.</w:t>
+        <w:t xml:space="preserve"> </w:t>
+      </w:r>
+      <w:proofErr w:type="spellStart"/>
+      <w:r>
+        <w:rPr>
+          <w:sz w:val="22"/>
+          <w:szCs w:val="22"/>
+          <w:lang w:val="en-US"/>
+        </w:rPr>
+        <w:t>består</w:t>
+      </w:r>
+      <w:proofErr w:type="spellEnd"/>
+      <w:r>
+        <w:rPr>
+          <w:sz w:val="22"/>
+          <w:szCs w:val="22"/>
+          <w:lang w:val="en-US"/>
+        </w:rPr>
+        <w:t xml:space="preserve"> av Windows Forms</w:t>
+      </w:r>
+      <w:r>
+        <w:rPr>
+          <w:sz w:val="22"/>
+          <w:szCs w:val="22"/>
+          <w:lang w:val="en-US"/>
+        </w:rPr>
+        <w:t>, i.e. “interfaces”.</w:t>
       </w:r>
     </w:p>
     <w:p>
@@ -442,80 +814,406 @@
     </w:p>
     <w:p>
       <w:pPr>
-        <w:pStyle w:val="Heading2"/>
-        <w:rPr>
-          <w:rFonts w:ascii="Times New Roman" w:hAnsi="Times New Roman" w:cs="Times New Roman"/>
-          <w:color w:val="C00000"/>
-          <w:sz w:val="22"/>
-          <w:szCs w:val="22"/>
-        </w:rPr>
-      </w:pPr>
-      <w:r>
-        <w:rPr>
-          <w:rFonts w:ascii="Times New Roman" w:hAnsi="Times New Roman" w:cs="Times New Roman"/>
-          <w:color w:val="C00000"/>
-          <w:sz w:val="22"/>
-          <w:szCs w:val="22"/>
-        </w:rPr>
-        <w:t>Exempel:</w:t>
-      </w:r>
-    </w:p>
-    <w:p>
-      <w:pPr>
-        <w:rPr>
-          <w:color w:val="C00000"/>
-          <w:sz w:val="22"/>
-          <w:szCs w:val="22"/>
-        </w:rPr>
-      </w:pPr>
-      <w:r>
-        <w:rPr>
-          <w:color w:val="C00000"/>
-          <w:sz w:val="22"/>
-          <w:szCs w:val="22"/>
-        </w:rPr>
-        <w:t>Programmet är uppbyggt enligt MVC mönstret och består av klasserna Model, View och Controller (se klassdiagram).</w:t>
-      </w:r>
-    </w:p>
-    <w:p>
-      <w:pPr>
-        <w:rPr>
-          <w:color w:val="C00000"/>
-          <w:sz w:val="22"/>
-          <w:szCs w:val="22"/>
-        </w:rPr>
-      </w:pPr>
-    </w:p>
-    <w:p>
-      <w:pPr>
-        <w:rPr>
-          <w:color w:val="C00000"/>
-          <w:sz w:val="22"/>
-          <w:szCs w:val="22"/>
-        </w:rPr>
-      </w:pPr>
-    </w:p>
-    <w:p>
-      <w:pPr>
-        <w:rPr>
-          <w:color w:val="C00000"/>
-          <w:sz w:val="22"/>
-          <w:szCs w:val="22"/>
-        </w:rPr>
-      </w:pPr>
-      <w:r>
-        <w:rPr>
-          <w:color w:val="C00000"/>
-          <w:sz w:val="22"/>
-          <w:szCs w:val="22"/>
-        </w:rPr>
-        <w:t>[KLASSDIAGRAM  HÄR]</w:t>
-      </w:r>
-    </w:p>
-    <w:p>
-      <w:pPr>
-        <w:rPr>
-          <w:color w:val="C00000"/>
+        <w:rPr>
+          <w:sz w:val="22"/>
+          <w:szCs w:val="22"/>
+        </w:rPr>
+      </w:pPr>
+    </w:p>
+    <w:p>
+      <w:pPr>
+        <w:rPr>
+          <w:sz w:val="22"/>
+          <w:szCs w:val="22"/>
+        </w:rPr>
+      </w:pPr>
+      <w:r>
+        <w:rPr>
+          <w:sz w:val="22"/>
+          <w:szCs w:val="22"/>
+        </w:rPr>
+        <w:t>Programmet består av följande klasser:</w:t>
+      </w:r>
+      <w:bookmarkStart w:id="3" w:name="_GoBack"/>
+      <w:bookmarkEnd w:id="3"/>
+    </w:p>
+    <w:p>
+      <w:pPr>
+        <w:pStyle w:val="ListParagraph"/>
+        <w:numPr>
+          <w:ilvl w:val="0"/>
+          <w:numId w:val="5"/>
+        </w:numPr>
+        <w:rPr>
+          <w:sz w:val="22"/>
+          <w:szCs w:val="22"/>
+        </w:rPr>
+      </w:pPr>
+      <w:r>
+        <w:rPr>
+          <w:sz w:val="22"/>
+          <w:szCs w:val="22"/>
+        </w:rPr>
+        <w:t>Domän-enheter:</w:t>
+      </w:r>
+    </w:p>
+    <w:p>
+      <w:pPr>
+        <w:pStyle w:val="ListParagraph"/>
+        <w:numPr>
+          <w:ilvl w:val="1"/>
+          <w:numId w:val="5"/>
+        </w:numPr>
+        <w:rPr>
+          <w:sz w:val="22"/>
+          <w:szCs w:val="22"/>
+        </w:rPr>
+      </w:pPr>
+      <w:r>
+        <w:rPr>
+          <w:sz w:val="22"/>
+          <w:szCs w:val="22"/>
+        </w:rPr>
+        <w:t>Product: representationen av en fysisk produkt i lagret.</w:t>
+      </w:r>
+      <w:r>
+        <w:rPr>
+          <w:sz w:val="22"/>
+          <w:szCs w:val="22"/>
+        </w:rPr>
+        <w:t xml:space="preserve"> </w:t>
+      </w:r>
+      <w:r>
+        <w:rPr>
+          <w:sz w:val="22"/>
+          <w:szCs w:val="22"/>
+        </w:rPr>
+        <w:t>Förutom grundläggande egenskaper som id, namn etc. så har en product även en ”type” som berättar vad för typ av produkt det är.</w:t>
+      </w:r>
+    </w:p>
+    <w:p>
+      <w:pPr>
+        <w:pStyle w:val="ListParagraph"/>
+        <w:numPr>
+          <w:ilvl w:val="1"/>
+          <w:numId w:val="5"/>
+        </w:numPr>
+        <w:rPr>
+          <w:sz w:val="22"/>
+          <w:szCs w:val="22"/>
+        </w:rPr>
+      </w:pPr>
+      <w:r>
+        <w:rPr>
+          <w:sz w:val="22"/>
+          <w:szCs w:val="22"/>
+        </w:rPr>
+        <w:t>User: representerar en användare. Förutom grundläggande egenskaper som id, mail etc. så har även användare en ”</w:t>
+      </w:r>
+      <w:r>
+        <w:rPr>
+          <w:sz w:val="22"/>
+          <w:szCs w:val="22"/>
+        </w:rPr>
+        <w:t>department</w:t>
+      </w:r>
+      <w:r>
+        <w:rPr>
+          <w:sz w:val="22"/>
+          <w:szCs w:val="22"/>
+        </w:rPr>
+        <w:t>” för att hjälpa systemet avgöra vilka funktionaliteter som ska finnas tillgängliga för användaren.</w:t>
+      </w:r>
+    </w:p>
+    <w:p>
+      <w:pPr>
+        <w:pStyle w:val="ListParagraph"/>
+        <w:numPr>
+          <w:ilvl w:val="0"/>
+          <w:numId w:val="5"/>
+        </w:numPr>
+        <w:rPr>
+          <w:sz w:val="22"/>
+          <w:szCs w:val="22"/>
+        </w:rPr>
+      </w:pPr>
+      <w:r>
+        <w:rPr>
+          <w:sz w:val="22"/>
+          <w:szCs w:val="22"/>
+        </w:rPr>
+        <w:t>Datalagring:</w:t>
+      </w:r>
+    </w:p>
+    <w:p>
+      <w:pPr>
+        <w:pStyle w:val="ListParagraph"/>
+        <w:numPr>
+          <w:ilvl w:val="1"/>
+          <w:numId w:val="5"/>
+        </w:numPr>
+        <w:rPr>
+          <w:sz w:val="22"/>
+          <w:szCs w:val="22"/>
+        </w:rPr>
+      </w:pPr>
+      <w:r>
+        <w:rPr>
+          <w:sz w:val="22"/>
+          <w:szCs w:val="22"/>
+        </w:rPr>
+        <w:t>”Repository”-klasser är det understa lagret som hanterar sparande och hämtning av data.</w:t>
+      </w:r>
+    </w:p>
+    <w:p>
+      <w:pPr>
+        <w:pStyle w:val="ListParagraph"/>
+        <w:numPr>
+          <w:ilvl w:val="1"/>
+          <w:numId w:val="5"/>
+        </w:numPr>
+        <w:rPr>
+          <w:sz w:val="22"/>
+          <w:szCs w:val="22"/>
+        </w:rPr>
+      </w:pPr>
+      <w:r>
+        <w:rPr>
+          <w:sz w:val="22"/>
+          <w:szCs w:val="22"/>
+        </w:rPr>
+        <w:t>”Service”-klasser är lagret över Repository som hanterar potentiell logik mellan Controllers och Repositories.</w:t>
+      </w:r>
+    </w:p>
+    <w:p>
+      <w:pPr>
+        <w:pStyle w:val="ListParagraph"/>
+        <w:numPr>
+          <w:ilvl w:val="1"/>
+          <w:numId w:val="5"/>
+        </w:numPr>
+        <w:rPr>
+          <w:sz w:val="22"/>
+          <w:szCs w:val="22"/>
+        </w:rPr>
+      </w:pPr>
+      <w:r>
+        <w:rPr>
+          <w:sz w:val="22"/>
+          <w:szCs w:val="22"/>
+        </w:rPr>
+        <w:t>”Controller”-klasser använder datan som skickas från Service-lagret för att sedan skicka den vidare till vyerna som visas till användaren.</w:t>
+      </w:r>
+    </w:p>
+    <w:p>
+      <w:pPr>
+        <w:pStyle w:val="ListParagraph"/>
+        <w:numPr>
+          <w:ilvl w:val="1"/>
+          <w:numId w:val="5"/>
+        </w:numPr>
+        <w:rPr>
+          <w:sz w:val="22"/>
+          <w:szCs w:val="22"/>
+        </w:rPr>
+      </w:pPr>
+      <w:r>
+        <w:rPr>
+          <w:sz w:val="22"/>
+          <w:szCs w:val="22"/>
+        </w:rPr>
+        <w:t xml:space="preserve">Både Repositories och </w:t>
+      </w:r>
+      <w:r>
+        <w:rPr>
+          <w:sz w:val="22"/>
+          <w:szCs w:val="22"/>
+        </w:rPr>
+        <w:t xml:space="preserve">Services är baserade på ”Interfaces” för att </w:t>
+      </w:r>
+      <w:r>
+        <w:rPr>
+          <w:sz w:val="22"/>
+          <w:szCs w:val="22"/>
+        </w:rPr>
+        <w:t>bevara</w:t>
+      </w:r>
+      <w:r>
+        <w:rPr>
+          <w:sz w:val="22"/>
+          <w:szCs w:val="22"/>
+        </w:rPr>
+        <w:t xml:space="preserve"> det grundläggande ansvaret som klasserna har.</w:t>
+      </w:r>
+    </w:p>
+    <w:p>
+      <w:pPr>
+        <w:pStyle w:val="ListParagraph"/>
+        <w:numPr>
+          <w:ilvl w:val="1"/>
+          <w:numId w:val="5"/>
+        </w:numPr>
+        <w:rPr>
+          <w:sz w:val="22"/>
+          <w:szCs w:val="22"/>
+        </w:rPr>
+      </w:pPr>
+      <w:r>
+        <w:rPr>
+          <w:sz w:val="22"/>
+          <w:szCs w:val="22"/>
+        </w:rPr>
+        <w:t>Data sparas i en extern textfil. En textfil för varje domän-enhet.</w:t>
+      </w:r>
+    </w:p>
+    <w:p>
+      <w:pPr>
+        <w:pStyle w:val="ListParagraph"/>
+        <w:numPr>
+          <w:ilvl w:val="0"/>
+          <w:numId w:val="5"/>
+        </w:numPr>
+        <w:rPr>
+          <w:sz w:val="22"/>
+          <w:szCs w:val="22"/>
+        </w:rPr>
+      </w:pPr>
+      <w:r>
+        <w:rPr>
+          <w:sz w:val="22"/>
+          <w:szCs w:val="22"/>
+        </w:rPr>
+        <w:t>Vyer:</w:t>
+      </w:r>
+    </w:p>
+    <w:p>
+      <w:pPr>
+        <w:pStyle w:val="ListParagraph"/>
+        <w:numPr>
+          <w:ilvl w:val="1"/>
+          <w:numId w:val="5"/>
+        </w:numPr>
+        <w:rPr>
+          <w:sz w:val="22"/>
+          <w:szCs w:val="22"/>
+        </w:rPr>
+      </w:pPr>
+      <w:r>
+        <w:rPr>
+          <w:sz w:val="22"/>
+          <w:szCs w:val="22"/>
+        </w:rPr>
+        <w:t>Login: tillåter användare att logga in i systemet och ange sin roll.</w:t>
+      </w:r>
+    </w:p>
+    <w:p>
+      <w:pPr>
+        <w:pStyle w:val="ListParagraph"/>
+        <w:numPr>
+          <w:ilvl w:val="1"/>
+          <w:numId w:val="5"/>
+        </w:numPr>
+        <w:rPr>
+          <w:sz w:val="22"/>
+          <w:szCs w:val="22"/>
+        </w:rPr>
+      </w:pPr>
+      <w:r>
+        <w:rPr>
+          <w:sz w:val="22"/>
+          <w:szCs w:val="22"/>
+        </w:rPr>
+        <w:t>Cashier View: visas efter login oc</w:t>
+      </w:r>
+      <w:r>
+        <w:rPr>
+          <w:sz w:val="22"/>
+          <w:szCs w:val="22"/>
+        </w:rPr>
+        <w:t>h</w:t>
+      </w:r>
+      <w:r>
+        <w:rPr>
+          <w:sz w:val="22"/>
+          <w:szCs w:val="22"/>
+        </w:rPr>
+        <w:t xml:space="preserve"> när</w:t>
+      </w:r>
+      <w:r>
+        <w:rPr>
+          <w:sz w:val="22"/>
+          <w:szCs w:val="22"/>
+        </w:rPr>
+        <w:t xml:space="preserve"> </w:t>
+      </w:r>
+      <w:r>
+        <w:rPr>
+          <w:sz w:val="22"/>
+          <w:szCs w:val="22"/>
+        </w:rPr>
+        <w:t>department</w:t>
+      </w:r>
+      <w:r>
+        <w:rPr>
+          <w:sz w:val="22"/>
+          <w:szCs w:val="22"/>
+        </w:rPr>
+        <w:t xml:space="preserve"> ”SALES” valts.</w:t>
+      </w:r>
+    </w:p>
+    <w:p>
+      <w:pPr>
+        <w:pStyle w:val="ListParagraph"/>
+        <w:numPr>
+          <w:ilvl w:val="1"/>
+          <w:numId w:val="5"/>
+        </w:numPr>
+        <w:rPr>
+          <w:sz w:val="22"/>
+          <w:szCs w:val="22"/>
+        </w:rPr>
+      </w:pPr>
+      <w:r>
+        <w:rPr>
+          <w:sz w:val="22"/>
+          <w:szCs w:val="22"/>
+        </w:rPr>
+        <w:t xml:space="preserve">Storage View visas efter login och när </w:t>
+      </w:r>
+      <w:r>
+        <w:rPr>
+          <w:sz w:val="22"/>
+          <w:szCs w:val="22"/>
+        </w:rPr>
+        <w:t>department</w:t>
+      </w:r>
+      <w:r>
+        <w:rPr>
+          <w:sz w:val="22"/>
+          <w:szCs w:val="22"/>
+        </w:rPr>
+        <w:t xml:space="preserve"> ”STORAGE” valts.</w:t>
+      </w:r>
+    </w:p>
+    <w:p>
+      <w:pPr>
+        <w:rPr>
+          <w:sz w:val="22"/>
+          <w:szCs w:val="22"/>
+        </w:rPr>
+      </w:pPr>
+    </w:p>
+    <w:p>
+      <w:pPr>
+        <w:rPr>
+          <w:sz w:val="22"/>
+          <w:szCs w:val="22"/>
+        </w:rPr>
+      </w:pPr>
+    </w:p>
+    <w:p>
+      <w:pPr>
+        <w:rPr>
           <w:sz w:val="22"/>
           <w:szCs w:val="22"/>
         </w:rPr>
@@ -599,7 +1297,7 @@
           <w:sz w:val="22"/>
           <w:szCs w:val="22"/>
         </w:rPr>
-        <w:t>Klasserna Product och User är POCOs (Plain Old C-Object), som är klasser endast håller information.</w:t>
+        <w:t>Klasserna Product och User är POCOs (Plain Old C-Object), som är klasser som endast håller information.</w:t>
       </w:r>
     </w:p>
     <w:p>
@@ -635,15 +1333,7 @@
           <w:sz w:val="22"/>
           <w:szCs w:val="22"/>
         </w:rPr>
-        <w:t xml:space="preserve"> indikerar det att tiläget av produkten </w:t>
-      </w:r>
-      <w:r>
-        <w:rPr>
-          <w:sz w:val="22"/>
-          <w:szCs w:val="22"/>
-        </w:rPr>
-        <w:lastRenderedPageBreak/>
-        <w:t xml:space="preserve">lyckades medans </w:t>
+        <w:t xml:space="preserve"> indikerar det att tilläget av produkten lyckades medans </w:t>
       </w:r>
       <w:r>
         <w:rPr>
@@ -659,284 +1349,13 @@
           <w:sz w:val="22"/>
           <w:szCs w:val="22"/>
         </w:rPr>
-        <w:t xml:space="preserve"> hade indikerat att tilläget mi</w:t>
-      </w:r>
-      <w:bookmarkStart w:id="3" w:name="_GoBack"/>
-      <w:bookmarkEnd w:id="3"/>
-      <w:r>
-        <w:rPr>
-          <w:sz w:val="22"/>
-          <w:szCs w:val="22"/>
-        </w:rPr>
-        <w:t>sslyckades. Denna sorts funtionalitet kan komma till nytta senare i utvecklingen.</w:t>
-      </w:r>
-    </w:p>
-    <w:p>
-      <w:pPr>
-        <w:pStyle w:val="Heading3"/>
-        <w:rPr>
-          <w:rFonts w:ascii="Times New Roman" w:hAnsi="Times New Roman" w:cs="Times New Roman"/>
-          <w:color w:val="C00000"/>
-          <w:sz w:val="22"/>
-          <w:szCs w:val="22"/>
-        </w:rPr>
-      </w:pPr>
-    </w:p>
-    <w:p>
-      <w:pPr>
-        <w:pStyle w:val="Heading3"/>
-        <w:rPr>
-          <w:rFonts w:ascii="Times New Roman" w:hAnsi="Times New Roman" w:cs="Times New Roman"/>
-          <w:color w:val="C00000"/>
-          <w:sz w:val="22"/>
-          <w:szCs w:val="22"/>
-        </w:rPr>
-      </w:pPr>
-      <w:r>
-        <w:rPr>
-          <w:rFonts w:ascii="Times New Roman" w:hAnsi="Times New Roman" w:cs="Times New Roman"/>
-          <w:color w:val="C00000"/>
-          <w:sz w:val="22"/>
-          <w:szCs w:val="22"/>
-        </w:rPr>
-        <w:t>Klass Model:</w:t>
-      </w:r>
-    </w:p>
-    <w:p>
-      <w:pPr>
-        <w:rPr>
-          <w:color w:val="C00000"/>
-          <w:sz w:val="22"/>
-          <w:szCs w:val="22"/>
-        </w:rPr>
-      </w:pPr>
-      <w:r>
-        <w:rPr>
-          <w:color w:val="C00000"/>
-          <w:sz w:val="22"/>
-          <w:szCs w:val="22"/>
-        </w:rPr>
-        <w:t>En klass för hanteringen av en kalenders logik. Lagrar den nuvarande månaden och tillhandahåller metoder för att hämta och ändra månad.</w:t>
-      </w:r>
-    </w:p>
-    <w:p>
-      <w:pPr>
-        <w:rPr>
-          <w:color w:val="C00000"/>
-          <w:sz w:val="22"/>
-          <w:szCs w:val="22"/>
-        </w:rPr>
-      </w:pPr>
-    </w:p>
-    <w:p>
-      <w:pPr>
-        <w:rPr>
-          <w:color w:val="C00000"/>
-          <w:sz w:val="22"/>
-          <w:szCs w:val="22"/>
-        </w:rPr>
-      </w:pPr>
-      <w:r>
-        <w:rPr>
-          <w:color w:val="C00000"/>
-          <w:sz w:val="22"/>
-          <w:szCs w:val="22"/>
-        </w:rPr>
-        <w:t>Variabler:</w:t>
-      </w:r>
-    </w:p>
-    <w:p>
-      <w:pPr>
-        <w:numPr>
-          <w:ilvl w:val="0"/>
-          <w:numId w:val="2"/>
-        </w:numPr>
-        <w:rPr>
-          <w:color w:val="C00000"/>
-          <w:sz w:val="22"/>
-          <w:szCs w:val="22"/>
-        </w:rPr>
-      </w:pPr>
-      <w:r>
-        <w:rPr>
-          <w:color w:val="C00000"/>
-          <w:sz w:val="22"/>
-          <w:szCs w:val="22"/>
-        </w:rPr>
-        <w:t>int current_month – Ett heltal som representerar den nuvarande månaden</w:t>
-      </w:r>
-    </w:p>
-    <w:p>
-      <w:pPr>
-        <w:rPr>
-          <w:color w:val="C00000"/>
-          <w:sz w:val="22"/>
-          <w:szCs w:val="22"/>
-        </w:rPr>
-      </w:pPr>
-    </w:p>
-    <w:p>
-      <w:pPr>
-        <w:rPr>
-          <w:color w:val="C00000"/>
-          <w:sz w:val="22"/>
-          <w:szCs w:val="22"/>
-        </w:rPr>
-      </w:pPr>
-      <w:r>
-        <w:rPr>
-          <w:color w:val="C00000"/>
-          <w:sz w:val="22"/>
-          <w:szCs w:val="22"/>
-        </w:rPr>
-        <w:t>Metoder:</w:t>
-      </w:r>
-    </w:p>
-    <w:p>
-      <w:pPr>
-        <w:numPr>
-          <w:ilvl w:val="0"/>
-          <w:numId w:val="2"/>
-        </w:numPr>
-        <w:rPr>
-          <w:sz w:val="22"/>
-          <w:szCs w:val="22"/>
-        </w:rPr>
-      </w:pPr>
-      <w:r>
-        <w:rPr>
-          <w:color w:val="C00000"/>
-          <w:sz w:val="22"/>
-          <w:szCs w:val="22"/>
-        </w:rPr>
-        <w:t xml:space="preserve">public Model(int month) – Konstruktor. Sätter den nuvarande månaden i programmet till </w:t>
-      </w:r>
-      <w:r>
-        <w:rPr>
-          <w:i/>
-          <w:color w:val="C00000"/>
-          <w:sz w:val="22"/>
-          <w:szCs w:val="22"/>
-        </w:rPr>
-        <w:t>month</w:t>
-      </w:r>
-      <w:r>
-        <w:rPr>
-          <w:color w:val="C00000"/>
-          <w:sz w:val="22"/>
-          <w:szCs w:val="22"/>
-        </w:rPr>
-        <w:t>. Giltiga värden: 1 &lt;= month &lt;= 12</w:t>
-      </w:r>
-    </w:p>
-    <w:p>
-      <w:pPr>
-        <w:numPr>
-          <w:ilvl w:val="0"/>
-          <w:numId w:val="2"/>
-        </w:numPr>
-        <w:rPr>
-          <w:color w:val="C00000"/>
-          <w:sz w:val="22"/>
-          <w:szCs w:val="22"/>
-        </w:rPr>
-      </w:pPr>
-      <w:r>
-        <w:rPr>
-          <w:color w:val="C00000"/>
-          <w:sz w:val="22"/>
-          <w:szCs w:val="22"/>
-        </w:rPr>
-        <w:t>public int getMonth() – Returnerar den nuvarande månaden.</w:t>
-      </w:r>
-    </w:p>
-    <w:p>
-      <w:pPr>
-        <w:numPr>
-          <w:ilvl w:val="0"/>
-          <w:numId w:val="2"/>
-        </w:numPr>
-        <w:rPr>
-          <w:sz w:val="22"/>
-          <w:szCs w:val="22"/>
-        </w:rPr>
-      </w:pPr>
-      <w:r>
-        <w:rPr>
-          <w:color w:val="C00000"/>
-          <w:sz w:val="22"/>
-          <w:szCs w:val="22"/>
-        </w:rPr>
-        <w:t xml:space="preserve">public void nextMonth() – Byter till nästa månad (med hänsyn till årsbyte). </w:t>
-      </w:r>
-    </w:p>
-    <w:p>
-      <w:pPr>
-        <w:rPr>
-          <w:color w:val="C00000"/>
-          <w:sz w:val="22"/>
-          <w:szCs w:val="22"/>
-        </w:rPr>
-      </w:pPr>
-    </w:p>
-    <w:p>
-      <w:pPr>
-        <w:pStyle w:val="Heading3"/>
-        <w:rPr>
-          <w:rFonts w:ascii="Times New Roman" w:hAnsi="Times New Roman" w:cs="Times New Roman"/>
-          <w:color w:val="C00000"/>
-          <w:sz w:val="22"/>
-          <w:szCs w:val="22"/>
-        </w:rPr>
-      </w:pPr>
-      <w:r>
-        <w:rPr>
-          <w:rFonts w:ascii="Times New Roman" w:hAnsi="Times New Roman" w:cs="Times New Roman"/>
-          <w:color w:val="C00000"/>
-          <w:sz w:val="22"/>
-          <w:szCs w:val="22"/>
-        </w:rPr>
-        <w:t>Klass View:</w:t>
-      </w:r>
-    </w:p>
-    <w:p>
-      <w:pPr>
-        <w:rPr>
-          <w:color w:val="C00000"/>
-          <w:sz w:val="22"/>
-          <w:szCs w:val="22"/>
-        </w:rPr>
-      </w:pPr>
-      <w:r>
-        <w:rPr>
-          <w:color w:val="C00000"/>
-          <w:sz w:val="22"/>
-          <w:szCs w:val="22"/>
-        </w:rPr>
-        <w:t>...</w:t>
-      </w:r>
-    </w:p>
-    <w:p>
-      <w:pPr>
-        <w:rPr>
-          <w:color w:val="C00000"/>
-          <w:sz w:val="22"/>
-          <w:szCs w:val="22"/>
-        </w:rPr>
-      </w:pPr>
-      <w:r>
-        <w:rPr>
-          <w:color w:val="C00000"/>
-          <w:sz w:val="22"/>
-          <w:szCs w:val="22"/>
-        </w:rPr>
-        <w:t>o.s.v.</w:t>
-      </w:r>
-    </w:p>
-    <w:p>
-      <w:pPr>
-        <w:rPr>
-          <w:i/>
+        <w:t xml:space="preserve"> hade indikerat att tilläget misslyckades. Denna sorts funtionalitet kan komma till nytta senare i utvecklingen.</w:t>
+      </w:r>
+    </w:p>
+    <w:p>
+      <w:pPr>
+        <w:rPr>
+          <w:iCs/>
           <w:sz w:val="22"/>
           <w:szCs w:val="22"/>
         </w:rPr>
@@ -1005,6 +1424,7 @@
           <w:sz w:val="22"/>
           <w:szCs w:val="22"/>
         </w:rPr>
+        <w:lastRenderedPageBreak/>
         <w:t>5. Sammanfattning</w:t>
       </w:r>
     </w:p>
@@ -1155,6 +1575,119 @@
 <file path=word/numbering.xml><?xml version="1.0" encoding="utf-8"?>
 <w:numbering xmlns:wpc="http://schemas.microsoft.com/office/word/2010/wordprocessingCanvas" xmlns:cx="http://schemas.microsoft.com/office/drawing/2014/chartex" xmlns:cx1="http://schemas.microsoft.com/office/drawing/2015/9/8/chartex" xmlns:cx2="http://schemas.microsoft.com/office/drawing/2015/10/21/chartex" xmlns:cx3="http://schemas.microsoft.com/office/drawing/2016/5/9/chartex" xmlns:cx4="http://schemas.microsoft.com/office/drawing/2016/5/10/chartex" xmlns:cx5="http://schemas.microsoft.com/office/drawing/2016/5/11/chartex" xmlns:cx6="http://schemas.microsoft.com/office/drawing/2016/5/12/chartex" xmlns:cx7="http://schemas.microsoft.com/office/drawing/2016/5/13/chartex" xmlns:cx8="http://schemas.microsoft.com/office/drawing/2016/5/14/chartex" xmlns:mc="http://schemas.openxmlformats.org/markup-compatibility/2006" xmlns:aink="http://schemas.microsoft.com/office/drawing/2016/ink" xmlns:am3d="http://schemas.microsoft.com/office/drawing/2017/model3d" xmlns:o="urn:schemas-microsoft-com:office:office" xmlns:r="http://schemas.openxmlformats.org/officeDocument/2006/relationships" xmlns:m="http://schemas.openxmlformats.org/officeDocument/2006/math" xmlns:v="urn:schemas-microsoft-com:vml" xmlns:wp14="http://schemas.microsoft.com/office/word/2010/wordprocessingDrawing" xmlns:wp="http://schemas.openxmlformats.org/drawingml/2006/wordprocessingDrawing" xmlns:w10="urn:schemas-microsoft-com:office:word" xmlns:w="http://schemas.openxmlformats.org/wordprocessingml/2006/main" xmlns:w14="http://schemas.microsoft.com/office/word/2010/wordml" xmlns:w15="http://schemas.microsoft.com/office/word/2012/wordml" xmlns:w16cid="http://schemas.microsoft.com/office/word/2016/wordml/cid" xmlns:w16se="http://schemas.microsoft.com/office/word/2015/wordml/symex" xmlns:wpg="http://schemas.microsoft.com/office/word/2010/wordprocessingGroup" xmlns:wpi="http://schemas.microsoft.com/office/word/2010/wordprocessingInk" xmlns:wne="http://schemas.microsoft.com/office/word/2006/wordml" xmlns:wps="http://schemas.microsoft.com/office/word/2010/wordprocessingShape" mc:Ignorable="w14 w15 w16se w16cid wp14">
   <w:abstractNum w:abstractNumId="0" w15:restartNumberingAfterBreak="0">
+    <w:nsid w:val="0D0A6D9F"/>
+    <w:multiLevelType w:val="hybridMultilevel"/>
+    <w:tmpl w:val="5BEA88F4"/>
+    <w:lvl w:ilvl="0" w:tplc="0C000001">
+      <w:start w:val="1"/>
+      <w:numFmt w:val="bullet"/>
+      <w:lvlText w:val=""/>
+      <w:lvlJc w:val="left"/>
+      <w:pPr>
+        <w:ind w:left="720" w:hanging="360"/>
+      </w:pPr>
+      <w:rPr>
+        <w:rFonts w:ascii="Symbol" w:hAnsi="Symbol" w:hint="default"/>
+      </w:rPr>
+    </w:lvl>
+    <w:lvl w:ilvl="1" w:tplc="0C000003">
+      <w:start w:val="1"/>
+      <w:numFmt w:val="bullet"/>
+      <w:lvlText w:val="o"/>
+      <w:lvlJc w:val="left"/>
+      <w:pPr>
+        <w:ind w:left="1440" w:hanging="360"/>
+      </w:pPr>
+      <w:rPr>
+        <w:rFonts w:ascii="Courier New" w:hAnsi="Courier New" w:cs="Courier New" w:hint="default"/>
+      </w:rPr>
+    </w:lvl>
+    <w:lvl w:ilvl="2" w:tplc="0C000005">
+      <w:start w:val="1"/>
+      <w:numFmt w:val="bullet"/>
+      <w:lvlText w:val=""/>
+      <w:lvlJc w:val="left"/>
+      <w:pPr>
+        <w:ind w:left="2160" w:hanging="360"/>
+      </w:pPr>
+      <w:rPr>
+        <w:rFonts w:ascii="Wingdings" w:hAnsi="Wingdings" w:hint="default"/>
+      </w:rPr>
+    </w:lvl>
+    <w:lvl w:ilvl="3" w:tplc="0C000001" w:tentative="1">
+      <w:start w:val="1"/>
+      <w:numFmt w:val="bullet"/>
+      <w:lvlText w:val=""/>
+      <w:lvlJc w:val="left"/>
+      <w:pPr>
+        <w:ind w:left="2880" w:hanging="360"/>
+      </w:pPr>
+      <w:rPr>
+        <w:rFonts w:ascii="Symbol" w:hAnsi="Symbol" w:hint="default"/>
+      </w:rPr>
+    </w:lvl>
+    <w:lvl w:ilvl="4" w:tplc="0C000003" w:tentative="1">
+      <w:start w:val="1"/>
+      <w:numFmt w:val="bullet"/>
+      <w:lvlText w:val="o"/>
+      <w:lvlJc w:val="left"/>
+      <w:pPr>
+        <w:ind w:left="3600" w:hanging="360"/>
+      </w:pPr>
+      <w:rPr>
+        <w:rFonts w:ascii="Courier New" w:hAnsi="Courier New" w:cs="Courier New" w:hint="default"/>
+      </w:rPr>
+    </w:lvl>
+    <w:lvl w:ilvl="5" w:tplc="0C000005" w:tentative="1">
+      <w:start w:val="1"/>
+      <w:numFmt w:val="bullet"/>
+      <w:lvlText w:val=""/>
+      <w:lvlJc w:val="left"/>
+      <w:pPr>
+        <w:ind w:left="4320" w:hanging="360"/>
+      </w:pPr>
+      <w:rPr>
+        <w:rFonts w:ascii="Wingdings" w:hAnsi="Wingdings" w:hint="default"/>
+      </w:rPr>
+    </w:lvl>
+    <w:lvl w:ilvl="6" w:tplc="0C000001" w:tentative="1">
+      <w:start w:val="1"/>
+      <w:numFmt w:val="bullet"/>
+      <w:lvlText w:val=""/>
+      <w:lvlJc w:val="left"/>
+      <w:pPr>
+        <w:ind w:left="5040" w:hanging="360"/>
+      </w:pPr>
+      <w:rPr>
+        <w:rFonts w:ascii="Symbol" w:hAnsi="Symbol" w:hint="default"/>
+      </w:rPr>
+    </w:lvl>
+    <w:lvl w:ilvl="7" w:tplc="0C000003" w:tentative="1">
+      <w:start w:val="1"/>
+      <w:numFmt w:val="bullet"/>
+      <w:lvlText w:val="o"/>
+      <w:lvlJc w:val="left"/>
+      <w:pPr>
+        <w:ind w:left="5760" w:hanging="360"/>
+      </w:pPr>
+      <w:rPr>
+        <w:rFonts w:ascii="Courier New" w:hAnsi="Courier New" w:cs="Courier New" w:hint="default"/>
+      </w:rPr>
+    </w:lvl>
+    <w:lvl w:ilvl="8" w:tplc="0C000005" w:tentative="1">
+      <w:start w:val="1"/>
+      <w:numFmt w:val="bullet"/>
+      <w:lvlText w:val=""/>
+      <w:lvlJc w:val="left"/>
+      <w:pPr>
+        <w:ind w:left="6480" w:hanging="360"/>
+      </w:pPr>
+      <w:rPr>
+        <w:rFonts w:ascii="Wingdings" w:hAnsi="Wingdings" w:hint="default"/>
+      </w:rPr>
+    </w:lvl>
+  </w:abstractNum>
+  <w:abstractNum w:abstractNumId="1" w15:restartNumberingAfterBreak="0">
     <w:nsid w:val="10F36D60"/>
     <w:multiLevelType w:val="multilevel"/>
     <w:tmpl w:val="7188C9F4"/>
@@ -1236,7 +1769,7 @@
       </w:pPr>
     </w:lvl>
   </w:abstractNum>
-  <w:abstractNum w:abstractNumId="1" w15:restartNumberingAfterBreak="0">
+  <w:abstractNum w:abstractNumId="2" w15:restartNumberingAfterBreak="0">
     <w:nsid w:val="1F93745D"/>
     <w:multiLevelType w:val="multilevel"/>
     <w:tmpl w:val="E268592A"/>
@@ -1334,7 +1867,7 @@
       </w:pPr>
     </w:lvl>
   </w:abstractNum>
-  <w:abstractNum w:abstractNumId="2" w15:restartNumberingAfterBreak="0">
+  <w:abstractNum w:abstractNumId="3" w15:restartNumberingAfterBreak="0">
     <w:nsid w:val="6B68368B"/>
     <w:multiLevelType w:val="hybridMultilevel"/>
     <w:tmpl w:val="9C760672"/>
@@ -1447,7 +1980,7 @@
       </w:rPr>
     </w:lvl>
   </w:abstractNum>
-  <w:abstractNum w:abstractNumId="3" w15:restartNumberingAfterBreak="0">
+  <w:abstractNum w:abstractNumId="4" w15:restartNumberingAfterBreak="0">
     <w:nsid w:val="7AAB347A"/>
     <w:multiLevelType w:val="hybridMultilevel"/>
     <w:tmpl w:val="D18A45DC"/>
@@ -1561,7 +2094,7 @@
     </w:lvl>
   </w:abstractNum>
   <w:num w:numId="1">
-    <w:abstractNumId w:val="1"/>
+    <w:abstractNumId w:val="2"/>
     <w:lvlOverride w:ilvl="0">
       <w:startOverride w:val="1"/>
     </w:lvlOverride>
@@ -1591,13 +2124,16 @@
     </w:lvlOverride>
   </w:num>
   <w:num w:numId="2">
-    <w:abstractNumId w:val="0"/>
+    <w:abstractNumId w:val="1"/>
   </w:num>
   <w:num w:numId="3">
-    <w:abstractNumId w:val="2"/>
+    <w:abstractNumId w:val="3"/>
   </w:num>
   <w:num w:numId="4">
-    <w:abstractNumId w:val="3"/>
+    <w:abstractNumId w:val="4"/>
+  </w:num>
+  <w:num w:numId="5">
+    <w:abstractNumId w:val="0"/>
   </w:num>
 </w:numbering>
 </file>

</xml_diff>

<commit_message>
Worked on documentation and class diagram. Started worked on UI
</commit_message>
<xml_diff>
--- a/Readme_MediaShop.docx
+++ b/Readme_MediaShop.docx
@@ -103,7 +103,7 @@
           <w:sz w:val="22"/>
           <w:szCs w:val="22"/>
         </w:rPr>
-        <w:t>Varu</w:t>
+        <w:t>I klassen Product representeras varunumret av fältet ”Id”</w:t>
       </w:r>
       <w:r>
         <w:rPr>
@@ -111,513 +111,7 @@
           <w:sz w:val="22"/>
           <w:szCs w:val="22"/>
         </w:rPr>
-        <w:t>nummer representeras av fältet ”Id”.</w:t>
-      </w:r>
-    </w:p>
-    <w:p>
-      <w:pPr>
-        <w:pStyle w:val="Heading1"/>
-        <w:rPr>
-          <w:rFonts w:ascii="Times New Roman" w:hAnsi="Times New Roman" w:cs="Times New Roman"/>
-          <w:sz w:val="22"/>
-          <w:szCs w:val="22"/>
-        </w:rPr>
-      </w:pPr>
-      <w:bookmarkStart w:id="1" w:name="__RefHeading___Toc27814061"/>
-      <w:bookmarkEnd w:id="1"/>
-      <w:r>
-        <w:rPr>
-          <w:rFonts w:ascii="Times New Roman" w:hAnsi="Times New Roman" w:cs="Times New Roman"/>
-          <w:sz w:val="22"/>
-          <w:szCs w:val="22"/>
-        </w:rPr>
-        <w:t>2. Översikt</w:t>
-      </w:r>
-    </w:p>
-    <w:p>
-      <w:pPr>
-        <w:rPr>
-          <w:color w:val="C00000"/>
-          <w:sz w:val="22"/>
-          <w:szCs w:val="22"/>
-        </w:rPr>
-      </w:pPr>
-      <w:r>
-        <w:rPr>
-          <w:color w:val="C00000"/>
-          <w:sz w:val="22"/>
-          <w:szCs w:val="22"/>
-        </w:rPr>
-        <w:t>En beskrivning av programmet från ett användarperspektiv. Beskriv vad programmet kan göra och hur det används. Exempelvis för ett spel bör dess regler beskrivas.</w:t>
-      </w:r>
-    </w:p>
-    <w:p>
-      <w:pPr>
-        <w:rPr>
-          <w:color w:val="C00000"/>
-          <w:sz w:val="22"/>
-          <w:szCs w:val="22"/>
-        </w:rPr>
-      </w:pPr>
-    </w:p>
-    <w:p>
-      <w:pPr>
-        <w:rPr>
-          <w:sz w:val="22"/>
-          <w:szCs w:val="22"/>
-        </w:rPr>
-      </w:pPr>
-      <w:r>
-        <w:rPr>
-          <w:sz w:val="22"/>
-          <w:szCs w:val="22"/>
-        </w:rPr>
-        <w:t>Programmet startar med ett inloggningsfönster. Inloggningfönstret kräver att användaren anger sin mail och tillåter val av roll. Användarens roll avgör vilket fönster som öppnas härnäst. Om användaren arbetar i lager så öppnas ett fönster för funktioner inom lagerhantering och om användaren arbetar i kassa så öppnas ett fönster för funktioner inom kassahantering.</w:t>
-      </w:r>
-    </w:p>
-    <w:p>
-      <w:pPr>
-        <w:pStyle w:val="Heading2"/>
-        <w:rPr>
-          <w:rFonts w:ascii="Times New Roman" w:hAnsi="Times New Roman" w:cs="Times New Roman"/>
-          <w:sz w:val="22"/>
-          <w:szCs w:val="22"/>
-        </w:rPr>
-      </w:pPr>
-      <w:r>
-        <w:rPr>
-          <w:rFonts w:ascii="Times New Roman" w:hAnsi="Times New Roman" w:cs="Times New Roman"/>
-          <w:color w:val="C00000"/>
-          <w:sz w:val="22"/>
-          <w:szCs w:val="22"/>
-        </w:rPr>
-        <w:t>Exempel:</w:t>
-      </w:r>
-    </w:p>
-    <w:p>
-      <w:pPr>
-        <w:rPr>
-          <w:color w:val="C00000"/>
-          <w:sz w:val="22"/>
-          <w:szCs w:val="22"/>
-        </w:rPr>
-      </w:pPr>
-      <w:r>
-        <w:rPr>
-          <w:color w:val="C00000"/>
-          <w:sz w:val="22"/>
-          <w:szCs w:val="22"/>
-        </w:rPr>
-        <w:t>Programmet består av ett fönster som visar den nuvarande månaden samt har en knapp för att byta till nästa månad. Programmet justerar automatiskt månad vid årsbyte.</w:t>
-      </w:r>
-    </w:p>
-    <w:p>
-      <w:pPr>
-        <w:rPr>
-          <w:color w:val="C00000"/>
-          <w:sz w:val="22"/>
-          <w:szCs w:val="22"/>
-        </w:rPr>
-      </w:pPr>
-    </w:p>
-    <w:p>
-      <w:pPr>
-        <w:rPr>
-          <w:sz w:val="22"/>
-          <w:szCs w:val="22"/>
-        </w:rPr>
-      </w:pPr>
-      <w:r>
-        <w:rPr>
-          <w:color w:val="C00000"/>
-          <w:sz w:val="22"/>
-          <w:szCs w:val="22"/>
-        </w:rPr>
-        <w:t>(Mycket kortfattat exempel p.g.a. mycket enkelt program.)</w:t>
-      </w:r>
-    </w:p>
-    <w:p>
-      <w:pPr>
-        <w:rPr>
-          <w:color w:val="C00000"/>
-          <w:sz w:val="22"/>
-          <w:szCs w:val="22"/>
-        </w:rPr>
-      </w:pPr>
-    </w:p>
-    <w:p>
-      <w:pPr>
-        <w:pStyle w:val="Heading1"/>
-        <w:rPr>
-          <w:rFonts w:ascii="Times New Roman" w:hAnsi="Times New Roman" w:cs="Times New Roman"/>
-          <w:sz w:val="22"/>
-          <w:szCs w:val="22"/>
-        </w:rPr>
-      </w:pPr>
-      <w:bookmarkStart w:id="2" w:name="__RefHeading___Toc27814062"/>
-      <w:bookmarkEnd w:id="2"/>
-      <w:r>
-        <w:rPr>
-          <w:rFonts w:ascii="Times New Roman" w:hAnsi="Times New Roman" w:cs="Times New Roman"/>
-          <w:sz w:val="22"/>
-          <w:szCs w:val="22"/>
-        </w:rPr>
-        <w:t>3. Detaljerad beskrivning</w:t>
-      </w:r>
-    </w:p>
-    <w:p>
-      <w:pPr>
-        <w:rPr>
-          <w:sz w:val="22"/>
-          <w:szCs w:val="22"/>
-        </w:rPr>
-      </w:pPr>
-      <w:r>
-        <w:rPr>
-          <w:color w:val="C00000"/>
-          <w:sz w:val="22"/>
-          <w:szCs w:val="22"/>
-        </w:rPr>
-        <w:t>En beskrivning av programmet från ett implementationsperspektiv (kod). Beskriv programmets struktur och funktionalitet. Vilka klasser finns, vad representerar de, vad innehåller de (data och funktioner/metoder), och hur relaterar de till varandra. Beskriv kortfattat vad variabler lagrar för data samt vad funktionerna gör. Använd diagram för att illustrera programmets struktur (klassdiagram och eventuellt flödesdiagram eller liknande).</w:t>
-      </w:r>
-    </w:p>
-    <w:p>
-      <w:pPr>
-        <w:pStyle w:val="Heading2"/>
-        <w:rPr>
-          <w:rFonts w:ascii="Times New Roman" w:hAnsi="Times New Roman" w:cs="Times New Roman"/>
-          <w:color w:val="C00000"/>
-          <w:sz w:val="22"/>
-          <w:szCs w:val="22"/>
-        </w:rPr>
-      </w:pPr>
-      <w:r>
-        <w:rPr>
-          <w:rFonts w:ascii="Times New Roman" w:hAnsi="Times New Roman" w:cs="Times New Roman"/>
-          <w:color w:val="C00000"/>
-          <w:sz w:val="22"/>
-          <w:szCs w:val="22"/>
-        </w:rPr>
-        <w:t>Exempel:</w:t>
-      </w:r>
-    </w:p>
-    <w:p>
-      <w:pPr>
-        <w:rPr>
-          <w:color w:val="C00000"/>
-          <w:sz w:val="22"/>
-          <w:szCs w:val="22"/>
-        </w:rPr>
-      </w:pPr>
-      <w:r>
-        <w:rPr>
-          <w:color w:val="C00000"/>
-          <w:sz w:val="22"/>
-          <w:szCs w:val="22"/>
-        </w:rPr>
-        <w:t>Programmet är uppbyggt enligt MVC mönstret och består av klasserna Model, View och Controller (se klassdiagram).</w:t>
-      </w:r>
-    </w:p>
-    <w:p>
-      <w:pPr>
-        <w:rPr>
-          <w:color w:val="C00000"/>
-          <w:sz w:val="22"/>
-          <w:szCs w:val="22"/>
-        </w:rPr>
-      </w:pPr>
-    </w:p>
-    <w:p>
-      <w:pPr>
-        <w:rPr>
-          <w:color w:val="C00000"/>
-          <w:sz w:val="22"/>
-          <w:szCs w:val="22"/>
-        </w:rPr>
-      </w:pPr>
-      <w:r>
-        <w:rPr>
-          <w:color w:val="C00000"/>
-          <w:sz w:val="22"/>
-          <w:szCs w:val="22"/>
-        </w:rPr>
-        <w:t>[KLASSDIAGRAM  HÄR]</w:t>
-      </w:r>
-    </w:p>
-    <w:p>
-      <w:pPr>
-        <w:pStyle w:val="Heading3"/>
-        <w:rPr>
-          <w:rFonts w:ascii="Times New Roman" w:hAnsi="Times New Roman" w:cs="Times New Roman"/>
-          <w:color w:val="C00000"/>
-          <w:sz w:val="22"/>
-          <w:szCs w:val="22"/>
-        </w:rPr>
-      </w:pPr>
-      <w:r>
-        <w:rPr>
-          <w:rFonts w:ascii="Times New Roman" w:hAnsi="Times New Roman" w:cs="Times New Roman"/>
-          <w:color w:val="C00000"/>
-          <w:sz w:val="22"/>
-          <w:szCs w:val="22"/>
-        </w:rPr>
-        <w:t>Klass Model:</w:t>
-      </w:r>
-    </w:p>
-    <w:p>
-      <w:pPr>
-        <w:rPr>
-          <w:color w:val="C00000"/>
-          <w:sz w:val="22"/>
-          <w:szCs w:val="22"/>
-        </w:rPr>
-      </w:pPr>
-      <w:r>
-        <w:rPr>
-          <w:color w:val="C00000"/>
-          <w:sz w:val="22"/>
-          <w:szCs w:val="22"/>
-        </w:rPr>
-        <w:t>En klass för hanteringen av en kalenders logik. Lagrar den nuvarande månaden och tillhandahåller metoder för att hämta och ändra månad.</w:t>
-      </w:r>
-    </w:p>
-    <w:p>
-      <w:pPr>
-        <w:rPr>
-          <w:color w:val="C00000"/>
-          <w:sz w:val="22"/>
-          <w:szCs w:val="22"/>
-        </w:rPr>
-      </w:pPr>
-    </w:p>
-    <w:p>
-      <w:pPr>
-        <w:rPr>
-          <w:color w:val="C00000"/>
-          <w:sz w:val="22"/>
-          <w:szCs w:val="22"/>
-        </w:rPr>
-      </w:pPr>
-      <w:r>
-        <w:rPr>
-          <w:color w:val="C00000"/>
-          <w:sz w:val="22"/>
-          <w:szCs w:val="22"/>
-        </w:rPr>
-        <w:t>Variabler:</w:t>
-      </w:r>
-    </w:p>
-    <w:p>
-      <w:pPr>
-        <w:numPr>
-          <w:ilvl w:val="0"/>
-          <w:numId w:val="2"/>
-        </w:numPr>
-        <w:rPr>
-          <w:color w:val="C00000"/>
-          <w:sz w:val="22"/>
-          <w:szCs w:val="22"/>
-        </w:rPr>
-      </w:pPr>
-      <w:r>
-        <w:rPr>
-          <w:color w:val="C00000"/>
-          <w:sz w:val="22"/>
-          <w:szCs w:val="22"/>
-        </w:rPr>
-        <w:t>int current_month – Ett heltal som representerar den nuvarande månaden</w:t>
-      </w:r>
-    </w:p>
-    <w:p>
-      <w:pPr>
-        <w:rPr>
-          <w:color w:val="C00000"/>
-          <w:sz w:val="22"/>
-          <w:szCs w:val="22"/>
-        </w:rPr>
-      </w:pPr>
-    </w:p>
-    <w:p>
-      <w:pPr>
-        <w:rPr>
-          <w:color w:val="C00000"/>
-          <w:sz w:val="22"/>
-          <w:szCs w:val="22"/>
-        </w:rPr>
-      </w:pPr>
-      <w:r>
-        <w:rPr>
-          <w:color w:val="C00000"/>
-          <w:sz w:val="22"/>
-          <w:szCs w:val="22"/>
-        </w:rPr>
-        <w:t>Metoder:</w:t>
-      </w:r>
-    </w:p>
-    <w:p>
-      <w:pPr>
-        <w:numPr>
-          <w:ilvl w:val="0"/>
-          <w:numId w:val="2"/>
-        </w:numPr>
-        <w:rPr>
-          <w:sz w:val="22"/>
-          <w:szCs w:val="22"/>
-        </w:rPr>
-      </w:pPr>
-      <w:r>
-        <w:rPr>
-          <w:color w:val="C00000"/>
-          <w:sz w:val="22"/>
-          <w:szCs w:val="22"/>
-        </w:rPr>
-        <w:t xml:space="preserve">public Model(int month) – Konstruktor. Sätter den nuvarande månaden i programmet till </w:t>
-      </w:r>
-      <w:r>
-        <w:rPr>
-          <w:i/>
-          <w:color w:val="C00000"/>
-          <w:sz w:val="22"/>
-          <w:szCs w:val="22"/>
-        </w:rPr>
-        <w:t>month</w:t>
-      </w:r>
-      <w:r>
-        <w:rPr>
-          <w:color w:val="C00000"/>
-          <w:sz w:val="22"/>
-          <w:szCs w:val="22"/>
-        </w:rPr>
-        <w:t>. Giltiga värden: 1 &lt;= month &lt;= 12</w:t>
-      </w:r>
-    </w:p>
-    <w:p>
-      <w:pPr>
-        <w:numPr>
-          <w:ilvl w:val="0"/>
-          <w:numId w:val="2"/>
-        </w:numPr>
-        <w:rPr>
-          <w:color w:val="C00000"/>
-          <w:sz w:val="22"/>
-          <w:szCs w:val="22"/>
-        </w:rPr>
-      </w:pPr>
-      <w:r>
-        <w:rPr>
-          <w:color w:val="C00000"/>
-          <w:sz w:val="22"/>
-          <w:szCs w:val="22"/>
-        </w:rPr>
-        <w:t>public int getMonth() – Returnerar den nuvarande månaden.</w:t>
-      </w:r>
-    </w:p>
-    <w:p>
-      <w:pPr>
-        <w:numPr>
-          <w:ilvl w:val="0"/>
-          <w:numId w:val="2"/>
-        </w:numPr>
-        <w:rPr>
-          <w:sz w:val="22"/>
-          <w:szCs w:val="22"/>
-        </w:rPr>
-      </w:pPr>
-      <w:r>
-        <w:rPr>
-          <w:color w:val="C00000"/>
-          <w:sz w:val="22"/>
-          <w:szCs w:val="22"/>
-        </w:rPr>
-        <w:t xml:space="preserve">public void nextMonth() – Byter till nästa månad (med hänsyn till årsbyte). </w:t>
-      </w:r>
-    </w:p>
-    <w:p>
-      <w:pPr>
-        <w:rPr>
-          <w:color w:val="C00000"/>
-          <w:sz w:val="22"/>
-          <w:szCs w:val="22"/>
-        </w:rPr>
-      </w:pPr>
-    </w:p>
-    <w:p>
-      <w:pPr>
-        <w:pStyle w:val="Heading3"/>
-        <w:rPr>
-          <w:rFonts w:ascii="Times New Roman" w:hAnsi="Times New Roman" w:cs="Times New Roman"/>
-          <w:color w:val="C00000"/>
-          <w:sz w:val="22"/>
-          <w:szCs w:val="22"/>
-        </w:rPr>
-      </w:pPr>
-      <w:r>
-        <w:rPr>
-          <w:rFonts w:ascii="Times New Roman" w:hAnsi="Times New Roman" w:cs="Times New Roman"/>
-          <w:color w:val="C00000"/>
-          <w:sz w:val="22"/>
-          <w:szCs w:val="22"/>
-        </w:rPr>
-        <w:lastRenderedPageBreak/>
-        <w:t>Klass View:</w:t>
-      </w:r>
-    </w:p>
-    <w:p>
-      <w:pPr>
-        <w:rPr>
-          <w:color w:val="C00000"/>
-          <w:sz w:val="22"/>
-          <w:szCs w:val="22"/>
-        </w:rPr>
-      </w:pPr>
-      <w:r>
-        <w:rPr>
-          <w:color w:val="C00000"/>
-          <w:sz w:val="22"/>
-          <w:szCs w:val="22"/>
-        </w:rPr>
-        <w:t>...</w:t>
-      </w:r>
-    </w:p>
-    <w:p>
-      <w:pPr>
-        <w:rPr>
-          <w:color w:val="C00000"/>
-          <w:sz w:val="22"/>
-          <w:szCs w:val="22"/>
-        </w:rPr>
-      </w:pPr>
-      <w:r>
-        <w:rPr>
-          <w:color w:val="C00000"/>
-          <w:sz w:val="22"/>
-          <w:szCs w:val="22"/>
-        </w:rPr>
-        <w:t>o.s.v.</w:t>
-      </w:r>
-    </w:p>
-    <w:p>
-      <w:pPr>
-        <w:rPr>
-          <w:i/>
-          <w:sz w:val="22"/>
-          <w:szCs w:val="22"/>
-        </w:rPr>
-      </w:pPr>
-    </w:p>
-    <w:p>
-      <w:pPr>
-        <w:rPr>
-          <w:sz w:val="22"/>
-          <w:szCs w:val="22"/>
-        </w:rPr>
-      </w:pPr>
-      <w:r>
-        <w:rPr>
-          <w:sz w:val="22"/>
-          <w:szCs w:val="22"/>
-        </w:rPr>
-        <w:t>Programmet använder sig av MVC-arkitekturen.</w:t>
+        <w:t>.</w:t>
       </w:r>
     </w:p>
     <w:p>
@@ -628,23 +122,515 @@
           <w:numId w:val="3"/>
         </w:numPr>
         <w:rPr>
-          <w:sz w:val="22"/>
-          <w:szCs w:val="22"/>
-        </w:rPr>
-      </w:pPr>
-      <w:r>
-        <w:rPr>
-          <w:sz w:val="22"/>
-          <w:szCs w:val="22"/>
-        </w:rPr>
-        <w:t>Models består av domän-enheter som t.ex. Product</w:t>
-      </w:r>
-      <w:r>
-        <w:rPr>
-          <w:sz w:val="22"/>
-          <w:szCs w:val="22"/>
-        </w:rPr>
-        <w:t>, User.</w:t>
+          <w:color w:val="000000" w:themeColor="text1"/>
+          <w:sz w:val="22"/>
+          <w:szCs w:val="22"/>
+        </w:rPr>
+      </w:pPr>
+      <w:r>
+        <w:rPr>
+          <w:color w:val="000000" w:themeColor="text1"/>
+          <w:sz w:val="22"/>
+          <w:szCs w:val="22"/>
+        </w:rPr>
+        <w:t>Data sparas i .txt-format.</w:t>
+      </w:r>
+    </w:p>
+    <w:p>
+      <w:pPr>
+        <w:pStyle w:val="Heading1"/>
+        <w:rPr>
+          <w:rFonts w:ascii="Times New Roman" w:hAnsi="Times New Roman" w:cs="Times New Roman"/>
+          <w:sz w:val="22"/>
+          <w:szCs w:val="22"/>
+        </w:rPr>
+      </w:pPr>
+      <w:bookmarkStart w:id="1" w:name="__RefHeading___Toc27814061"/>
+      <w:bookmarkEnd w:id="1"/>
+      <w:r>
+        <w:rPr>
+          <w:rFonts w:ascii="Times New Roman" w:hAnsi="Times New Roman" w:cs="Times New Roman"/>
+          <w:sz w:val="22"/>
+          <w:szCs w:val="22"/>
+        </w:rPr>
+        <w:t>2. Översikt</w:t>
+      </w:r>
+    </w:p>
+    <w:p>
+      <w:pPr>
+        <w:rPr>
+          <w:color w:val="C00000"/>
+          <w:sz w:val="22"/>
+          <w:szCs w:val="22"/>
+        </w:rPr>
+      </w:pPr>
+      <w:r>
+        <w:rPr>
+          <w:color w:val="C00000"/>
+          <w:sz w:val="22"/>
+          <w:szCs w:val="22"/>
+        </w:rPr>
+        <w:t>En beskrivning av programmet från ett användarperspektiv. Beskriv vad programmet kan göra och hur det används. Exempelvis för ett spel bör dess regler beskrivas.</w:t>
+      </w:r>
+    </w:p>
+    <w:p>
+      <w:pPr>
+        <w:pStyle w:val="Heading2"/>
+        <w:rPr>
+          <w:rFonts w:ascii="Times New Roman" w:hAnsi="Times New Roman" w:cs="Times New Roman"/>
+          <w:sz w:val="22"/>
+          <w:szCs w:val="22"/>
+        </w:rPr>
+      </w:pPr>
+      <w:r>
+        <w:rPr>
+          <w:rFonts w:ascii="Times New Roman" w:hAnsi="Times New Roman" w:cs="Times New Roman"/>
+          <w:color w:val="C00000"/>
+          <w:sz w:val="22"/>
+          <w:szCs w:val="22"/>
+        </w:rPr>
+        <w:t>Exempel:</w:t>
+      </w:r>
+    </w:p>
+    <w:p>
+      <w:pPr>
+        <w:rPr>
+          <w:color w:val="C00000"/>
+          <w:sz w:val="22"/>
+          <w:szCs w:val="22"/>
+        </w:rPr>
+      </w:pPr>
+      <w:r>
+        <w:rPr>
+          <w:color w:val="C00000"/>
+          <w:sz w:val="22"/>
+          <w:szCs w:val="22"/>
+        </w:rPr>
+        <w:t>Programmet består av ett fönster som visar den nuvarande månaden samt har en knapp för att byta till nästa månad. Programmet justerar automatiskt månad vid årsbyte.</w:t>
+      </w:r>
+    </w:p>
+    <w:p>
+      <w:pPr>
+        <w:rPr>
+          <w:color w:val="C00000"/>
+          <w:sz w:val="22"/>
+          <w:szCs w:val="22"/>
+        </w:rPr>
+      </w:pPr>
+    </w:p>
+    <w:p>
+      <w:pPr>
+        <w:rPr>
+          <w:sz w:val="22"/>
+          <w:szCs w:val="22"/>
+        </w:rPr>
+      </w:pPr>
+      <w:r>
+        <w:rPr>
+          <w:color w:val="C00000"/>
+          <w:sz w:val="22"/>
+          <w:szCs w:val="22"/>
+        </w:rPr>
+        <w:t>(Mycket kortfattat exempel p.g.a. mycket enkelt program.)</w:t>
+      </w:r>
+    </w:p>
+    <w:p>
+      <w:pPr>
+        <w:rPr>
+          <w:color w:val="C00000"/>
+          <w:sz w:val="22"/>
+          <w:szCs w:val="22"/>
+        </w:rPr>
+      </w:pPr>
+    </w:p>
+    <w:p>
+      <w:pPr>
+        <w:rPr>
+          <w:sz w:val="22"/>
+          <w:szCs w:val="22"/>
+        </w:rPr>
+      </w:pPr>
+      <w:r>
+        <w:rPr>
+          <w:sz w:val="22"/>
+          <w:szCs w:val="22"/>
+        </w:rPr>
+        <w:t>Programmet startar med ett inloggningsfönster. Inloggningfönstret kräver att användaren anger sin mail och väljer ”department”. Användarens department avgör vilket fönster som öppnas härnäst. Om användaren arbetar i lager så öppnas ett fönster för funktioner inom lagerhantering och om användaren arbetar i kassa så öppnas ett fönster för funktioner inom kassahantering.</w:t>
+      </w:r>
+    </w:p>
+    <w:p>
+      <w:pPr>
+        <w:pStyle w:val="Heading1"/>
+        <w:rPr>
+          <w:rFonts w:ascii="Times New Roman" w:hAnsi="Times New Roman" w:cs="Times New Roman"/>
+          <w:sz w:val="22"/>
+          <w:szCs w:val="22"/>
+        </w:rPr>
+      </w:pPr>
+      <w:bookmarkStart w:id="2" w:name="__RefHeading___Toc27814062"/>
+      <w:bookmarkEnd w:id="2"/>
+      <w:r>
+        <w:rPr>
+          <w:rFonts w:ascii="Times New Roman" w:hAnsi="Times New Roman" w:cs="Times New Roman"/>
+          <w:sz w:val="22"/>
+          <w:szCs w:val="22"/>
+        </w:rPr>
+        <w:t>3. Detaljerad beskrivning</w:t>
+      </w:r>
+    </w:p>
+    <w:p>
+      <w:pPr>
+        <w:rPr>
+          <w:sz w:val="22"/>
+          <w:szCs w:val="22"/>
+        </w:rPr>
+      </w:pPr>
+      <w:r>
+        <w:rPr>
+          <w:color w:val="C00000"/>
+          <w:sz w:val="22"/>
+          <w:szCs w:val="22"/>
+        </w:rPr>
+        <w:t>En beskrivning av programmet från ett implementationsperspektiv (kod). Beskriv programmets struktur och funktionalitet. Vilka klasser finns, vad representerar de, vad innehåller de (data och funktioner/metoder), och hur relaterar de till varandra. Beskriv kortfattat vad variabler lagrar för data samt vad funktionerna gör. Använd diagram för att illustrera programmets struktur (klassdiagram och eventuellt flödesdiagram eller liknande).</w:t>
+      </w:r>
+    </w:p>
+    <w:p>
+      <w:pPr>
+        <w:pStyle w:val="Heading2"/>
+        <w:rPr>
+          <w:rFonts w:ascii="Times New Roman" w:hAnsi="Times New Roman" w:cs="Times New Roman"/>
+          <w:color w:val="C00000"/>
+          <w:sz w:val="22"/>
+          <w:szCs w:val="22"/>
+        </w:rPr>
+      </w:pPr>
+      <w:r>
+        <w:rPr>
+          <w:rFonts w:ascii="Times New Roman" w:hAnsi="Times New Roman" w:cs="Times New Roman"/>
+          <w:color w:val="C00000"/>
+          <w:sz w:val="22"/>
+          <w:szCs w:val="22"/>
+        </w:rPr>
+        <w:t>Exempel:</w:t>
+      </w:r>
+    </w:p>
+    <w:p>
+      <w:pPr>
+        <w:rPr>
+          <w:color w:val="C00000"/>
+          <w:sz w:val="22"/>
+          <w:szCs w:val="22"/>
+        </w:rPr>
+      </w:pPr>
+      <w:r>
+        <w:rPr>
+          <w:color w:val="C00000"/>
+          <w:sz w:val="22"/>
+          <w:szCs w:val="22"/>
+        </w:rPr>
+        <w:t>Programmet är uppbyggt enligt MVC mönstret och består av klasserna Model, View och Controller (se klassdiagram).</w:t>
+      </w:r>
+    </w:p>
+    <w:p>
+      <w:pPr>
+        <w:rPr>
+          <w:color w:val="C00000"/>
+          <w:sz w:val="22"/>
+          <w:szCs w:val="22"/>
+        </w:rPr>
+      </w:pPr>
+    </w:p>
+    <w:p>
+      <w:pPr>
+        <w:rPr>
+          <w:color w:val="C00000"/>
+          <w:sz w:val="22"/>
+          <w:szCs w:val="22"/>
+        </w:rPr>
+      </w:pPr>
+      <w:r>
+        <w:rPr>
+          <w:color w:val="C00000"/>
+          <w:sz w:val="22"/>
+          <w:szCs w:val="22"/>
+        </w:rPr>
+        <w:t>[KLASSDIAGRAM  HÄR]</w:t>
+      </w:r>
+    </w:p>
+    <w:p>
+      <w:pPr>
+        <w:pStyle w:val="Heading3"/>
+        <w:rPr>
+          <w:rFonts w:ascii="Times New Roman" w:hAnsi="Times New Roman" w:cs="Times New Roman"/>
+          <w:color w:val="C00000"/>
+          <w:sz w:val="22"/>
+          <w:szCs w:val="22"/>
+        </w:rPr>
+      </w:pPr>
+      <w:r>
+        <w:rPr>
+          <w:rFonts w:ascii="Times New Roman" w:hAnsi="Times New Roman" w:cs="Times New Roman"/>
+          <w:color w:val="C00000"/>
+          <w:sz w:val="22"/>
+          <w:szCs w:val="22"/>
+        </w:rPr>
+        <w:t>Klass Model:</w:t>
+      </w:r>
+    </w:p>
+    <w:p>
+      <w:pPr>
+        <w:rPr>
+          <w:color w:val="C00000"/>
+          <w:sz w:val="22"/>
+          <w:szCs w:val="22"/>
+        </w:rPr>
+      </w:pPr>
+      <w:r>
+        <w:rPr>
+          <w:color w:val="C00000"/>
+          <w:sz w:val="22"/>
+          <w:szCs w:val="22"/>
+        </w:rPr>
+        <w:t>En klass för hanteringen av en kalenders logik. Lagrar den nuvarande månaden och tillhandahåller metoder för att hämta och ändra månad.</w:t>
+      </w:r>
+    </w:p>
+    <w:p>
+      <w:pPr>
+        <w:rPr>
+          <w:color w:val="C00000"/>
+          <w:sz w:val="22"/>
+          <w:szCs w:val="22"/>
+        </w:rPr>
+      </w:pPr>
+    </w:p>
+    <w:p>
+      <w:pPr>
+        <w:rPr>
+          <w:color w:val="C00000"/>
+          <w:sz w:val="22"/>
+          <w:szCs w:val="22"/>
+        </w:rPr>
+      </w:pPr>
+      <w:r>
+        <w:rPr>
+          <w:color w:val="C00000"/>
+          <w:sz w:val="22"/>
+          <w:szCs w:val="22"/>
+        </w:rPr>
+        <w:t>Variabler:</w:t>
+      </w:r>
+    </w:p>
+    <w:p>
+      <w:pPr>
+        <w:numPr>
+          <w:ilvl w:val="0"/>
+          <w:numId w:val="2"/>
+        </w:numPr>
+        <w:rPr>
+          <w:color w:val="C00000"/>
+          <w:sz w:val="22"/>
+          <w:szCs w:val="22"/>
+        </w:rPr>
+      </w:pPr>
+      <w:r>
+        <w:rPr>
+          <w:color w:val="C00000"/>
+          <w:sz w:val="22"/>
+          <w:szCs w:val="22"/>
+        </w:rPr>
+        <w:t>int current_month – Ett heltal som representerar den nuvarande månaden</w:t>
+      </w:r>
+    </w:p>
+    <w:p>
+      <w:pPr>
+        <w:rPr>
+          <w:color w:val="C00000"/>
+          <w:sz w:val="22"/>
+          <w:szCs w:val="22"/>
+        </w:rPr>
+      </w:pPr>
+    </w:p>
+    <w:p>
+      <w:pPr>
+        <w:rPr>
+          <w:color w:val="C00000"/>
+          <w:sz w:val="22"/>
+          <w:szCs w:val="22"/>
+        </w:rPr>
+      </w:pPr>
+      <w:r>
+        <w:rPr>
+          <w:color w:val="C00000"/>
+          <w:sz w:val="22"/>
+          <w:szCs w:val="22"/>
+        </w:rPr>
+        <w:t>Metoder:</w:t>
+      </w:r>
+    </w:p>
+    <w:p>
+      <w:pPr>
+        <w:numPr>
+          <w:ilvl w:val="0"/>
+          <w:numId w:val="2"/>
+        </w:numPr>
+        <w:rPr>
+          <w:sz w:val="22"/>
+          <w:szCs w:val="22"/>
+        </w:rPr>
+      </w:pPr>
+      <w:r>
+        <w:rPr>
+          <w:color w:val="C00000"/>
+          <w:sz w:val="22"/>
+          <w:szCs w:val="22"/>
+        </w:rPr>
+        <w:t xml:space="preserve">public Model(int month) – Konstruktor. Sätter den nuvarande månaden i programmet till </w:t>
+      </w:r>
+      <w:r>
+        <w:rPr>
+          <w:i/>
+          <w:color w:val="C00000"/>
+          <w:sz w:val="22"/>
+          <w:szCs w:val="22"/>
+        </w:rPr>
+        <w:t>month</w:t>
+      </w:r>
+      <w:r>
+        <w:rPr>
+          <w:color w:val="C00000"/>
+          <w:sz w:val="22"/>
+          <w:szCs w:val="22"/>
+        </w:rPr>
+        <w:t>. Giltiga värden: 1 &lt;= month &lt;= 12</w:t>
+      </w:r>
+    </w:p>
+    <w:p>
+      <w:pPr>
+        <w:numPr>
+          <w:ilvl w:val="0"/>
+          <w:numId w:val="2"/>
+        </w:numPr>
+        <w:rPr>
+          <w:color w:val="C00000"/>
+          <w:sz w:val="22"/>
+          <w:szCs w:val="22"/>
+        </w:rPr>
+      </w:pPr>
+      <w:r>
+        <w:rPr>
+          <w:color w:val="C00000"/>
+          <w:sz w:val="22"/>
+          <w:szCs w:val="22"/>
+        </w:rPr>
+        <w:t>public int getMonth() – Returnerar den nuvarande månaden.</w:t>
+      </w:r>
+    </w:p>
+    <w:p>
+      <w:pPr>
+        <w:numPr>
+          <w:ilvl w:val="0"/>
+          <w:numId w:val="2"/>
+        </w:numPr>
+        <w:rPr>
+          <w:sz w:val="22"/>
+          <w:szCs w:val="22"/>
+        </w:rPr>
+      </w:pPr>
+      <w:r>
+        <w:rPr>
+          <w:color w:val="C00000"/>
+          <w:sz w:val="22"/>
+          <w:szCs w:val="22"/>
+        </w:rPr>
+        <w:t xml:space="preserve">public void nextMonth() – Byter till nästa månad (med hänsyn till årsbyte). </w:t>
+      </w:r>
+    </w:p>
+    <w:p>
+      <w:pPr>
+        <w:rPr>
+          <w:color w:val="C00000"/>
+          <w:sz w:val="22"/>
+          <w:szCs w:val="22"/>
+        </w:rPr>
+      </w:pPr>
+    </w:p>
+    <w:p>
+      <w:pPr>
+        <w:pStyle w:val="Heading3"/>
+        <w:rPr>
+          <w:rFonts w:ascii="Times New Roman" w:hAnsi="Times New Roman" w:cs="Times New Roman"/>
+          <w:color w:val="C00000"/>
+          <w:sz w:val="22"/>
+          <w:szCs w:val="22"/>
+        </w:rPr>
+      </w:pPr>
+      <w:r>
+        <w:rPr>
+          <w:rFonts w:ascii="Times New Roman" w:hAnsi="Times New Roman" w:cs="Times New Roman"/>
+          <w:color w:val="C00000"/>
+          <w:sz w:val="22"/>
+          <w:szCs w:val="22"/>
+        </w:rPr>
+        <w:lastRenderedPageBreak/>
+        <w:t>Klass View:</w:t>
+      </w:r>
+    </w:p>
+    <w:p>
+      <w:pPr>
+        <w:rPr>
+          <w:color w:val="C00000"/>
+          <w:sz w:val="22"/>
+          <w:szCs w:val="22"/>
+        </w:rPr>
+      </w:pPr>
+      <w:r>
+        <w:rPr>
+          <w:color w:val="C00000"/>
+          <w:sz w:val="22"/>
+          <w:szCs w:val="22"/>
+        </w:rPr>
+        <w:t>...</w:t>
+      </w:r>
+    </w:p>
+    <w:p>
+      <w:pPr>
+        <w:rPr>
+          <w:color w:val="C00000"/>
+          <w:sz w:val="22"/>
+          <w:szCs w:val="22"/>
+        </w:rPr>
+      </w:pPr>
+      <w:r>
+        <w:rPr>
+          <w:color w:val="C00000"/>
+          <w:sz w:val="22"/>
+          <w:szCs w:val="22"/>
+        </w:rPr>
+        <w:t>o.s.v.</w:t>
+      </w:r>
+    </w:p>
+    <w:p>
+      <w:pPr>
+        <w:rPr>
+          <w:i/>
+          <w:sz w:val="22"/>
+          <w:szCs w:val="22"/>
+        </w:rPr>
+      </w:pPr>
+    </w:p>
+    <w:p>
+      <w:pPr>
+        <w:rPr>
+          <w:sz w:val="22"/>
+          <w:szCs w:val="22"/>
+        </w:rPr>
+      </w:pPr>
+      <w:r>
+        <w:rPr>
+          <w:sz w:val="22"/>
+          <w:szCs w:val="22"/>
+        </w:rPr>
+        <w:t>Programmet använder sig av MVC-arkitekturen.</w:t>
       </w:r>
     </w:p>
     <w:p>
@@ -657,58 +643,21 @@
         <w:rPr>
           <w:sz w:val="22"/>
           <w:szCs w:val="22"/>
-          <w:lang w:val="en-US"/>
-        </w:rPr>
-      </w:pPr>
-      <w:r>
-        <w:rPr>
-          <w:sz w:val="22"/>
-          <w:szCs w:val="22"/>
-          <w:lang w:val="en-US"/>
-        </w:rPr>
-        <w:t>View</w:t>
-      </w:r>
-      <w:r>
-        <w:rPr>
-          <w:sz w:val="22"/>
-          <w:szCs w:val="22"/>
-          <w:lang w:val="en-US"/>
-        </w:rPr>
-        <w:t>s</w:t>
-      </w:r>
-      <w:r>
-        <w:rPr>
-          <w:sz w:val="22"/>
-          <w:szCs w:val="22"/>
-          <w:lang w:val="en-US"/>
-        </w:rPr>
-        <w:t xml:space="preserve"> </w:t>
-      </w:r>
-      <w:proofErr w:type="spellStart"/>
-      <w:r>
-        <w:rPr>
-          <w:sz w:val="22"/>
-          <w:szCs w:val="22"/>
-          <w:lang w:val="en-US"/>
-        </w:rPr>
-        <w:t>består</w:t>
-      </w:r>
-      <w:proofErr w:type="spellEnd"/>
-      <w:r>
-        <w:rPr>
-          <w:sz w:val="22"/>
-          <w:szCs w:val="22"/>
-          <w:lang w:val="en-US"/>
-        </w:rPr>
-        <w:t xml:space="preserve"> av Windows Forms</w:t>
-      </w:r>
-      <w:r>
-        <w:rPr>
-          <w:sz w:val="22"/>
-          <w:szCs w:val="22"/>
-          <w:lang w:val="en-US"/>
-        </w:rPr>
-        <w:t>, i.e. “interfaces”.</w:t>
+        </w:rPr>
+      </w:pPr>
+      <w:r>
+        <w:rPr>
+          <w:sz w:val="22"/>
+          <w:szCs w:val="22"/>
+        </w:rPr>
+        <w:t>Models består av domän-enheter som t.ex. Product</w:t>
+      </w:r>
+      <w:r>
+        <w:rPr>
+          <w:sz w:val="22"/>
+          <w:szCs w:val="22"/>
+        </w:rPr>
+        <w:t>, User.</w:t>
       </w:r>
     </w:p>
     <w:p>
@@ -721,14 +670,74 @@
         <w:rPr>
           <w:sz w:val="22"/>
           <w:szCs w:val="22"/>
-        </w:rPr>
-      </w:pPr>
-      <w:r>
-        <w:rPr>
-          <w:sz w:val="22"/>
-          <w:szCs w:val="22"/>
-        </w:rPr>
-        <w:t xml:space="preserve">Controller-lagret är uppdelat i tre ytterligare lager: </w:t>
+          <w:lang w:val="en-US"/>
+        </w:rPr>
+      </w:pPr>
+      <w:r>
+        <w:rPr>
+          <w:sz w:val="22"/>
+          <w:szCs w:val="22"/>
+          <w:lang w:val="en-US"/>
+        </w:rPr>
+        <w:t>View</w:t>
+      </w:r>
+      <w:r>
+        <w:rPr>
+          <w:sz w:val="22"/>
+          <w:szCs w:val="22"/>
+          <w:lang w:val="en-US"/>
+        </w:rPr>
+        <w:t>s</w:t>
+      </w:r>
+      <w:r>
+        <w:rPr>
+          <w:sz w:val="22"/>
+          <w:szCs w:val="22"/>
+          <w:lang w:val="en-US"/>
+        </w:rPr>
+        <w:t xml:space="preserve"> består av Windows Forms</w:t>
+      </w:r>
+      <w:r>
+        <w:rPr>
+          <w:sz w:val="22"/>
+          <w:szCs w:val="22"/>
+          <w:lang w:val="en-US"/>
+        </w:rPr>
+        <w:t>, i.e. “interfaces”.</w:t>
+      </w:r>
+    </w:p>
+    <w:p>
+      <w:pPr>
+        <w:pStyle w:val="ListParagraph"/>
+        <w:numPr>
+          <w:ilvl w:val="0"/>
+          <w:numId w:val="3"/>
+        </w:numPr>
+        <w:rPr>
+          <w:sz w:val="22"/>
+          <w:szCs w:val="22"/>
+        </w:rPr>
+      </w:pPr>
+      <w:r>
+        <w:rPr>
+          <w:sz w:val="22"/>
+          <w:szCs w:val="22"/>
+        </w:rPr>
+        <w:t xml:space="preserve">Controller-lagret är uppdelat i </w:t>
+      </w:r>
+      <w:r>
+        <w:rPr>
+          <w:sz w:val="22"/>
+          <w:szCs w:val="22"/>
+        </w:rPr>
+        <w:t>två</w:t>
+      </w:r>
+      <w:r>
+        <w:rPr>
+          <w:sz w:val="22"/>
+          <w:szCs w:val="22"/>
+        </w:rPr>
+        <w:t xml:space="preserve"> ytterligare lager: </w:t>
       </w:r>
     </w:p>
     <w:p>
@@ -748,6 +757,13 @@
           <w:sz w:val="22"/>
           <w:szCs w:val="22"/>
         </w:rPr>
+        <w:t>&lt;Model&gt;</w:t>
+      </w:r>
+      <w:r>
+        <w:rPr>
+          <w:sz w:val="22"/>
+          <w:szCs w:val="22"/>
+        </w:rPr>
         <w:t>Controller</w:t>
       </w:r>
       <w:r>
@@ -775,28 +791,8 @@
           <w:sz w:val="22"/>
           <w:szCs w:val="22"/>
         </w:rPr>
-        <w:t>Service</w:t>
-      </w:r>
-      <w:r>
-        <w:rPr>
-          <w:sz w:val="22"/>
-          <w:szCs w:val="22"/>
-        </w:rPr>
-        <w:t>: Hanterar logik mellan Controller och Repository.</w:t>
-      </w:r>
-    </w:p>
-    <w:p>
-      <w:pPr>
-        <w:pStyle w:val="ListParagraph"/>
-        <w:numPr>
-          <w:ilvl w:val="1"/>
-          <w:numId w:val="3"/>
-        </w:numPr>
-        <w:rPr>
-          <w:sz w:val="22"/>
-          <w:szCs w:val="22"/>
-        </w:rPr>
-      </w:pPr>
+        <w:t>&lt;Model&gt;</w:t>
+      </w:r>
       <w:r>
         <w:rPr>
           <w:sz w:val="22"/>
@@ -834,8 +830,6 @@
         </w:rPr>
         <w:t>Programmet består av följande klasser:</w:t>
       </w:r>
-      <w:bookmarkStart w:id="3" w:name="_GoBack"/>
-      <w:bookmarkEnd w:id="3"/>
     </w:p>
     <w:p>
       <w:pPr>
@@ -874,14 +868,7 @@
           <w:sz w:val="22"/>
           <w:szCs w:val="22"/>
         </w:rPr>
-        <w:t>Product: representationen av en fysisk produkt i lagret.</w:t>
-      </w:r>
-      <w:r>
-        <w:rPr>
-          <w:sz w:val="22"/>
-          <w:szCs w:val="22"/>
-        </w:rPr>
-        <w:t xml:space="preserve"> </w:t>
+        <w:t xml:space="preserve">Product: representationen av en fysisk produkt i lagret. </w:t>
       </w:r>
       <w:r>
         <w:rPr>
@@ -964,6 +951,22 @@
         </w:rPr>
         <w:t>”Repository”-klasser är det understa lagret som hanterar sparande och hämtning av data.</w:t>
       </w:r>
+      <w:r>
+        <w:rPr>
+          <w:sz w:val="22"/>
+          <w:szCs w:val="22"/>
+        </w:rPr>
+        <w:t xml:space="preserve"> Repositiy-klassernas ansvar och funktionalitet är baserat på CRUD-operationer (Create, read, update,</w:t>
+      </w:r>
+      <w:bookmarkStart w:id="3" w:name="_GoBack"/>
+      <w:bookmarkEnd w:id="3"/>
+      <w:r>
+        <w:rPr>
+          <w:sz w:val="22"/>
+          <w:szCs w:val="22"/>
+        </w:rPr>
+        <w:t xml:space="preserve"> delete).</w:t>
+      </w:r>
     </w:p>
     <w:p>
       <w:pPr>
@@ -982,7 +985,35 @@
           <w:sz w:val="22"/>
           <w:szCs w:val="22"/>
         </w:rPr>
-        <w:t>”Service”-klasser är lagret över Repository som hanterar potentiell logik mellan Controllers och Repositories.</w:t>
+        <w:t xml:space="preserve">”Controller”-klasser använder datan som skickas från </w:t>
+      </w:r>
+      <w:r>
+        <w:rPr>
+          <w:sz w:val="22"/>
+          <w:szCs w:val="22"/>
+        </w:rPr>
+        <w:t>Repository</w:t>
+      </w:r>
+      <w:r>
+        <w:rPr>
+          <w:sz w:val="22"/>
+          <w:szCs w:val="22"/>
+        </w:rPr>
+        <w:t xml:space="preserve">-lagret för att sedan skicka den vidare till vyerna som visas </w:t>
+      </w:r>
+      <w:r>
+        <w:rPr>
+          <w:sz w:val="22"/>
+          <w:szCs w:val="22"/>
+        </w:rPr>
+        <w:t>för</w:t>
+      </w:r>
+      <w:r>
+        <w:rPr>
+          <w:sz w:val="22"/>
+          <w:szCs w:val="22"/>
+        </w:rPr>
+        <w:t xml:space="preserve"> användaren.</w:t>
       </w:r>
     </w:p>
     <w:p>
@@ -1002,7 +1033,28 @@
           <w:sz w:val="22"/>
           <w:szCs w:val="22"/>
         </w:rPr>
-        <w:t>”Controller”-klasser använder datan som skickas från Service-lagret för att sedan skicka den vidare till vyerna som visas till användaren.</w:t>
+        <w:t xml:space="preserve">Repositories </w:t>
+      </w:r>
+      <w:r>
+        <w:rPr>
+          <w:sz w:val="22"/>
+          <w:szCs w:val="22"/>
+        </w:rPr>
+        <w:t xml:space="preserve">är baserade på ”Interfaces” för att </w:t>
+      </w:r>
+      <w:r>
+        <w:rPr>
+          <w:sz w:val="22"/>
+          <w:szCs w:val="22"/>
+        </w:rPr>
+        <w:t>bevara</w:t>
+      </w:r>
+      <w:r>
+        <w:rPr>
+          <w:sz w:val="22"/>
+          <w:szCs w:val="22"/>
+        </w:rPr>
+        <w:t xml:space="preserve"> det grundläggande ansvaret som klasserna har.</w:t>
       </w:r>
     </w:p>
     <w:p>
@@ -1022,28 +1074,27 @@
           <w:sz w:val="22"/>
           <w:szCs w:val="22"/>
         </w:rPr>
-        <w:t xml:space="preserve">Både Repositories och </w:t>
-      </w:r>
-      <w:r>
-        <w:rPr>
-          <w:sz w:val="22"/>
-          <w:szCs w:val="22"/>
-        </w:rPr>
-        <w:t xml:space="preserve">Services är baserade på ”Interfaces” för att </w:t>
-      </w:r>
-      <w:r>
-        <w:rPr>
-          <w:sz w:val="22"/>
-          <w:szCs w:val="22"/>
-        </w:rPr>
-        <w:t>bevara</w:t>
-      </w:r>
-      <w:r>
-        <w:rPr>
-          <w:sz w:val="22"/>
-          <w:szCs w:val="22"/>
-        </w:rPr>
-        <w:t xml:space="preserve"> det grundläggande ansvaret som klasserna har.</w:t>
+        <w:t>Data sparas i en extern textfil. En textfil för varje domän-enhet.</w:t>
+      </w:r>
+    </w:p>
+    <w:p>
+      <w:pPr>
+        <w:pStyle w:val="ListParagraph"/>
+        <w:numPr>
+          <w:ilvl w:val="0"/>
+          <w:numId w:val="5"/>
+        </w:numPr>
+        <w:rPr>
+          <w:sz w:val="22"/>
+          <w:szCs w:val="22"/>
+        </w:rPr>
+      </w:pPr>
+      <w:r>
+        <w:rPr>
+          <w:sz w:val="22"/>
+          <w:szCs w:val="22"/>
+        </w:rPr>
+        <w:t>Vyer:</w:t>
       </w:r>
     </w:p>
     <w:p>
@@ -1063,27 +1114,7 @@
           <w:sz w:val="22"/>
           <w:szCs w:val="22"/>
         </w:rPr>
-        <w:t>Data sparas i en extern textfil. En textfil för varje domän-enhet.</w:t>
-      </w:r>
-    </w:p>
-    <w:p>
-      <w:pPr>
-        <w:pStyle w:val="ListParagraph"/>
-        <w:numPr>
-          <w:ilvl w:val="0"/>
-          <w:numId w:val="5"/>
-        </w:numPr>
-        <w:rPr>
-          <w:sz w:val="22"/>
-          <w:szCs w:val="22"/>
-        </w:rPr>
-      </w:pPr>
-      <w:r>
-        <w:rPr>
-          <w:sz w:val="22"/>
-          <w:szCs w:val="22"/>
-        </w:rPr>
-        <w:t>Vyer:</w:t>
+        <w:t>Login: tillåter användare att logga in i systemet och ange sin roll.</w:t>
       </w:r>
     </w:p>
     <w:p>
@@ -1103,7 +1134,42 @@
           <w:sz w:val="22"/>
           <w:szCs w:val="22"/>
         </w:rPr>
-        <w:t>Login: tillåter användare att logga in i systemet och ange sin roll.</w:t>
+        <w:t>Cashier View: visas efter login oc</w:t>
+      </w:r>
+      <w:r>
+        <w:rPr>
+          <w:sz w:val="22"/>
+          <w:szCs w:val="22"/>
+        </w:rPr>
+        <w:t>h</w:t>
+      </w:r>
+      <w:r>
+        <w:rPr>
+          <w:sz w:val="22"/>
+          <w:szCs w:val="22"/>
+        </w:rPr>
+        <w:t xml:space="preserve"> när</w:t>
+      </w:r>
+      <w:r>
+        <w:rPr>
+          <w:sz w:val="22"/>
+          <w:szCs w:val="22"/>
+        </w:rPr>
+        <w:t xml:space="preserve"> </w:t>
+      </w:r>
+      <w:r>
+        <w:rPr>
+          <w:sz w:val="22"/>
+          <w:szCs w:val="22"/>
+        </w:rPr>
+        <w:t>department</w:t>
+      </w:r>
+      <w:r>
+        <w:rPr>
+          <w:sz w:val="22"/>
+          <w:szCs w:val="22"/>
+        </w:rPr>
+        <w:t xml:space="preserve"> ”SALES” valts.</w:t>
       </w:r>
     </w:p>
     <w:p>
@@ -1123,28 +1189,7 @@
           <w:sz w:val="22"/>
           <w:szCs w:val="22"/>
         </w:rPr>
-        <w:t>Cashier View: visas efter login oc</w:t>
-      </w:r>
-      <w:r>
-        <w:rPr>
-          <w:sz w:val="22"/>
-          <w:szCs w:val="22"/>
-        </w:rPr>
-        <w:t>h</w:t>
-      </w:r>
-      <w:r>
-        <w:rPr>
-          <w:sz w:val="22"/>
-          <w:szCs w:val="22"/>
-        </w:rPr>
-        <w:t xml:space="preserve"> när</w:t>
-      </w:r>
-      <w:r>
-        <w:rPr>
-          <w:sz w:val="22"/>
-          <w:szCs w:val="22"/>
-        </w:rPr>
-        <w:t xml:space="preserve"> </w:t>
+        <w:t xml:space="preserve">Storage View visas efter login och när </w:t>
       </w:r>
       <w:r>
         <w:rPr>
@@ -1158,58 +1203,8 @@
           <w:sz w:val="22"/>
           <w:szCs w:val="22"/>
         </w:rPr>
-        <w:t xml:space="preserve"> ”SALES” valts.</w:t>
-      </w:r>
-    </w:p>
-    <w:p>
-      <w:pPr>
-        <w:pStyle w:val="ListParagraph"/>
-        <w:numPr>
-          <w:ilvl w:val="1"/>
-          <w:numId w:val="5"/>
-        </w:numPr>
-        <w:rPr>
-          <w:sz w:val="22"/>
-          <w:szCs w:val="22"/>
-        </w:rPr>
-      </w:pPr>
-      <w:r>
-        <w:rPr>
-          <w:sz w:val="22"/>
-          <w:szCs w:val="22"/>
-        </w:rPr>
-        <w:t xml:space="preserve">Storage View visas efter login och när </w:t>
-      </w:r>
-      <w:r>
-        <w:rPr>
-          <w:sz w:val="22"/>
-          <w:szCs w:val="22"/>
-        </w:rPr>
-        <w:t>department</w:t>
-      </w:r>
-      <w:r>
-        <w:rPr>
-          <w:sz w:val="22"/>
-          <w:szCs w:val="22"/>
-        </w:rPr>
         <w:t xml:space="preserve"> ”STORAGE” valts.</w:t>
       </w:r>
-    </w:p>
-    <w:p>
-      <w:pPr>
-        <w:rPr>
-          <w:sz w:val="22"/>
-          <w:szCs w:val="22"/>
-        </w:rPr>
-      </w:pPr>
-    </w:p>
-    <w:p>
-      <w:pPr>
-        <w:rPr>
-          <w:sz w:val="22"/>
-          <w:szCs w:val="22"/>
-        </w:rPr>
-      </w:pPr>
     </w:p>
     <w:p>
       <w:pPr>
@@ -1297,7 +1292,28 @@
           <w:sz w:val="22"/>
           <w:szCs w:val="22"/>
         </w:rPr>
-        <w:t>Klasserna Product och User är POCOs (Plain Old C-Object), som är klasser som endast håller information.</w:t>
+        <w:t xml:space="preserve">Varje domän-enhet (t.ex. </w:t>
+      </w:r>
+      <w:r>
+        <w:rPr>
+          <w:sz w:val="22"/>
+          <w:szCs w:val="22"/>
+        </w:rPr>
+        <w:t>Product och User</w:t>
+      </w:r>
+      <w:r>
+        <w:rPr>
+          <w:sz w:val="22"/>
+          <w:szCs w:val="22"/>
+        </w:rPr>
+        <w:t>)</w:t>
+      </w:r>
+      <w:r>
+        <w:rPr>
+          <w:sz w:val="22"/>
+          <w:szCs w:val="22"/>
+        </w:rPr>
+        <w:t xml:space="preserve"> är POCOs (Plain Old C-Object), som är klasser som endast håller information.</w:t>
       </w:r>
     </w:p>
     <w:p>
@@ -1349,7 +1365,21 @@
           <w:sz w:val="22"/>
           <w:szCs w:val="22"/>
         </w:rPr>
-        <w:t xml:space="preserve"> hade indikerat att tilläget misslyckades. Denna sorts funtionalitet kan komma till nytta senare i utvecklingen.</w:t>
+        <w:t xml:space="preserve"> hade indikerat att tilläget misslyckades. Denna sorts fun</w:t>
+      </w:r>
+      <w:r>
+        <w:rPr>
+          <w:sz w:val="22"/>
+          <w:szCs w:val="22"/>
+        </w:rPr>
+        <w:t>k</w:t>
+      </w:r>
+      <w:r>
+        <w:rPr>
+          <w:sz w:val="22"/>
+          <w:szCs w:val="22"/>
+        </w:rPr>
+        <w:t>tionalitet kan komma till nytta senare i utvecklingen.</w:t>
       </w:r>
     </w:p>
     <w:p>
@@ -1409,6 +1439,30 @@
     </w:p>
     <w:p>
       <w:pPr>
+        <w:rPr>
+          <w:sz w:val="22"/>
+          <w:szCs w:val="22"/>
+        </w:rPr>
+      </w:pPr>
+      <w:r>
+        <w:rPr>
+          <w:sz w:val="22"/>
+          <w:szCs w:val="22"/>
+        </w:rPr>
+        <w:t>Från början var det tänkt att ha ytterligare ett ”Service”-lager mellan Controller och Repository, men detta togs bort för att undvika over-engineering då lagret inte kändes så användbart (service-layers är till för att öka separation  of concerns mellan Controller och Repository).</w:t>
+      </w:r>
+    </w:p>
+    <w:p>
+      <w:pPr>
+        <w:rPr>
+          <w:color w:val="C00000"/>
+          <w:sz w:val="22"/>
+          <w:szCs w:val="22"/>
+        </w:rPr>
+      </w:pPr>
+    </w:p>
+    <w:p>
+      <w:pPr>
         <w:pStyle w:val="Heading1"/>
         <w:rPr>
           <w:rFonts w:ascii="Times New Roman" w:hAnsi="Times New Roman" w:cs="Times New Roman"/>
@@ -1424,7 +1478,6 @@
           <w:sz w:val="22"/>
           <w:szCs w:val="22"/>
         </w:rPr>
-        <w:lastRenderedPageBreak/>
         <w:t>5. Sammanfattning</w:t>
       </w:r>
     </w:p>

</xml_diff>

<commit_message>
Worked in documentation for media shop
</commit_message>
<xml_diff>
--- a/Readme_MediaShop.docx
+++ b/Readme_MediaShop.docx
@@ -260,6 +260,137 @@
     </w:p>
     <w:p>
       <w:pPr>
+        <w:rPr>
+          <w:sz w:val="22"/>
+          <w:szCs w:val="22"/>
+        </w:rPr>
+      </w:pPr>
+    </w:p>
+    <w:p>
+      <w:pPr>
+        <w:rPr>
+          <w:sz w:val="22"/>
+          <w:szCs w:val="22"/>
+        </w:rPr>
+      </w:pPr>
+      <w:r>
+        <w:rPr>
+          <w:sz w:val="22"/>
+          <w:szCs w:val="22"/>
+        </w:rPr>
+        <w:t>Programmet består av tre huvudsaliga vyer:</w:t>
+      </w:r>
+    </w:p>
+    <w:p>
+      <w:pPr>
+        <w:pStyle w:val="ListParagraph"/>
+        <w:numPr>
+          <w:ilvl w:val="0"/>
+          <w:numId w:val="6"/>
+        </w:numPr>
+        <w:rPr>
+          <w:sz w:val="22"/>
+          <w:szCs w:val="22"/>
+        </w:rPr>
+      </w:pPr>
+      <w:r>
+        <w:rPr>
+          <w:sz w:val="22"/>
+          <w:szCs w:val="22"/>
+        </w:rPr>
+        <w:t>Inloggningsvy</w:t>
+      </w:r>
+    </w:p>
+    <w:p>
+      <w:pPr>
+        <w:pStyle w:val="ListParagraph"/>
+        <w:numPr>
+          <w:ilvl w:val="0"/>
+          <w:numId w:val="6"/>
+        </w:numPr>
+        <w:rPr>
+          <w:sz w:val="22"/>
+          <w:szCs w:val="22"/>
+        </w:rPr>
+      </w:pPr>
+      <w:r>
+        <w:rPr>
+          <w:sz w:val="22"/>
+          <w:szCs w:val="22"/>
+        </w:rPr>
+        <w:t>Lagervy</w:t>
+      </w:r>
+    </w:p>
+    <w:p>
+      <w:pPr>
+        <w:pStyle w:val="ListParagraph"/>
+        <w:numPr>
+          <w:ilvl w:val="0"/>
+          <w:numId w:val="6"/>
+        </w:numPr>
+        <w:rPr>
+          <w:sz w:val="22"/>
+          <w:szCs w:val="22"/>
+        </w:rPr>
+      </w:pPr>
+      <w:r>
+        <w:rPr>
+          <w:sz w:val="22"/>
+          <w:szCs w:val="22"/>
+        </w:rPr>
+        <w:t>Kassavy</w:t>
+      </w:r>
+    </w:p>
+    <w:p>
+      <w:pPr>
+        <w:rPr>
+          <w:sz w:val="22"/>
+          <w:szCs w:val="22"/>
+        </w:rPr>
+      </w:pPr>
+    </w:p>
+    <w:p>
+      <w:pPr>
+        <w:rPr>
+          <w:sz w:val="22"/>
+          <w:szCs w:val="22"/>
+        </w:rPr>
+      </w:pPr>
+      <w:r>
+        <w:rPr>
+          <w:sz w:val="22"/>
+          <w:szCs w:val="22"/>
+        </w:rPr>
+        <w:t>Beroende på vilken ”department” en användare väljer vid inloggningsvyn så förs denne vidare till lager eller kassavyn. Lagervyn hanterar tillägning och bortagning av produkter, samt uppdatering av lagerstatus på produkter. Kassavyn hanterar försäljning av produkter. Båda vyerna har funktionalitet att se alla produkter och dess relaterade information.</w:t>
+      </w:r>
+    </w:p>
+    <w:p>
+      <w:pPr>
+        <w:rPr>
+          <w:sz w:val="22"/>
+          <w:szCs w:val="22"/>
+        </w:rPr>
+      </w:pPr>
+    </w:p>
+    <w:p>
+      <w:pPr>
+        <w:rPr>
+          <w:sz w:val="22"/>
+          <w:szCs w:val="22"/>
+        </w:rPr>
+      </w:pPr>
+      <w:r>
+        <w:rPr>
+          <w:sz w:val="22"/>
+          <w:szCs w:val="22"/>
+        </w:rPr>
+        <w:t>Inloggningsvyn kräver att användaren anger sin mail, och sitt lösenord</w:t>
+      </w:r>
+      <w:bookmarkStart w:id="2" w:name="_GoBack"/>
+      <w:bookmarkEnd w:id="2"/>
+    </w:p>
+    <w:p>
+      <w:pPr>
         <w:pStyle w:val="Heading1"/>
         <w:rPr>
           <w:rFonts w:ascii="Times New Roman" w:hAnsi="Times New Roman" w:cs="Times New Roman"/>
@@ -267,8 +398,8 @@
           <w:szCs w:val="22"/>
         </w:rPr>
       </w:pPr>
-      <w:bookmarkStart w:id="2" w:name="__RefHeading___Toc27814062"/>
-      <w:bookmarkEnd w:id="2"/>
+      <w:bookmarkStart w:id="3" w:name="__RefHeading___Toc27814062"/>
+      <w:bookmarkEnd w:id="3"/>
       <w:r>
         <w:rPr>
           <w:rFonts w:ascii="Times New Roman" w:hAnsi="Times New Roman" w:cs="Times New Roman"/>
@@ -374,6 +505,7 @@
           <w:sz w:val="22"/>
           <w:szCs w:val="22"/>
         </w:rPr>
+        <w:lastRenderedPageBreak/>
         <w:t>Klass Model:</w:t>
       </w:r>
     </w:p>
@@ -571,7 +703,6 @@
           <w:sz w:val="22"/>
           <w:szCs w:val="22"/>
         </w:rPr>
-        <w:lastRenderedPageBreak/>
         <w:t>Klass View:</w:t>
       </w:r>
     </w:p>
@@ -956,16 +1087,7 @@
           <w:sz w:val="22"/>
           <w:szCs w:val="22"/>
         </w:rPr>
-        <w:t xml:space="preserve"> Repositiy-klassernas ansvar och funktionalitet är baserat på CRUD-operationer (Create, read, update,</w:t>
-      </w:r>
-      <w:bookmarkStart w:id="3" w:name="_GoBack"/>
-      <w:bookmarkEnd w:id="3"/>
-      <w:r>
-        <w:rPr>
-          <w:sz w:val="22"/>
-          <w:szCs w:val="22"/>
-        </w:rPr>
-        <w:t xml:space="preserve"> delete).</w:t>
+        <w:t xml:space="preserve"> Repositiy-klassernas ansvar och funktionalitet är baserat på CRUD-operationer (Create, read, update, delete).</w:t>
       </w:r>
     </w:p>
     <w:p>
@@ -1333,6 +1455,7 @@
           <w:sz w:val="22"/>
           <w:szCs w:val="22"/>
         </w:rPr>
+        <w:lastRenderedPageBreak/>
         <w:t xml:space="preserve">Somliga metoder som återger en bool gör detta för att indikera om operationen lyckades eller inte. T.ex. om metoden ”Add(Product)” återger </w:t>
       </w:r>
       <w:r>
@@ -1449,7 +1572,7 @@
           <w:sz w:val="22"/>
           <w:szCs w:val="22"/>
         </w:rPr>
-        <w:t>Från början var det tänkt att ha ytterligare ett ”Service”-lager mellan Controller och Repository, men detta togs bort för att undvika over-engineering då lagret inte kändes så användbart (service-layers är till för att öka separation  of concerns mellan Controller och Repository).</w:t>
+        <w:t>Från början var det tänkt att ha ytterligare ett ”Service”-lager mellan Controller och Repository, men detta togs bort för att undvika over-engineering då lagret inte kändes så användbart (service-layers är till för att öka separation of concerns mellan Controller och Repository).</w:t>
       </w:r>
     </w:p>
     <w:p>
@@ -1628,6 +1751,119 @@
 <file path=word/numbering.xml><?xml version="1.0" encoding="utf-8"?>
 <w:numbering xmlns:wpc="http://schemas.microsoft.com/office/word/2010/wordprocessingCanvas" xmlns:cx="http://schemas.microsoft.com/office/drawing/2014/chartex" xmlns:cx1="http://schemas.microsoft.com/office/drawing/2015/9/8/chartex" xmlns:cx2="http://schemas.microsoft.com/office/drawing/2015/10/21/chartex" xmlns:cx3="http://schemas.microsoft.com/office/drawing/2016/5/9/chartex" xmlns:cx4="http://schemas.microsoft.com/office/drawing/2016/5/10/chartex" xmlns:cx5="http://schemas.microsoft.com/office/drawing/2016/5/11/chartex" xmlns:cx6="http://schemas.microsoft.com/office/drawing/2016/5/12/chartex" xmlns:cx7="http://schemas.microsoft.com/office/drawing/2016/5/13/chartex" xmlns:cx8="http://schemas.microsoft.com/office/drawing/2016/5/14/chartex" xmlns:mc="http://schemas.openxmlformats.org/markup-compatibility/2006" xmlns:aink="http://schemas.microsoft.com/office/drawing/2016/ink" xmlns:am3d="http://schemas.microsoft.com/office/drawing/2017/model3d" xmlns:o="urn:schemas-microsoft-com:office:office" xmlns:r="http://schemas.openxmlformats.org/officeDocument/2006/relationships" xmlns:m="http://schemas.openxmlformats.org/officeDocument/2006/math" xmlns:v="urn:schemas-microsoft-com:vml" xmlns:wp14="http://schemas.microsoft.com/office/word/2010/wordprocessingDrawing" xmlns:wp="http://schemas.openxmlformats.org/drawingml/2006/wordprocessingDrawing" xmlns:w10="urn:schemas-microsoft-com:office:word" xmlns:w="http://schemas.openxmlformats.org/wordprocessingml/2006/main" xmlns:w14="http://schemas.microsoft.com/office/word/2010/wordml" xmlns:w15="http://schemas.microsoft.com/office/word/2012/wordml" xmlns:w16cid="http://schemas.microsoft.com/office/word/2016/wordml/cid" xmlns:w16se="http://schemas.microsoft.com/office/word/2015/wordml/symex" xmlns:wpg="http://schemas.microsoft.com/office/word/2010/wordprocessingGroup" xmlns:wpi="http://schemas.microsoft.com/office/word/2010/wordprocessingInk" xmlns:wne="http://schemas.microsoft.com/office/word/2006/wordml" xmlns:wps="http://schemas.microsoft.com/office/word/2010/wordprocessingShape" mc:Ignorable="w14 w15 w16se w16cid wp14">
   <w:abstractNum w:abstractNumId="0" w15:restartNumberingAfterBreak="0">
+    <w:nsid w:val="0B5560F9"/>
+    <w:multiLevelType w:val="hybridMultilevel"/>
+    <w:tmpl w:val="D9AEAAA2"/>
+    <w:lvl w:ilvl="0" w:tplc="0C000001">
+      <w:start w:val="1"/>
+      <w:numFmt w:val="bullet"/>
+      <w:lvlText w:val=""/>
+      <w:lvlJc w:val="left"/>
+      <w:pPr>
+        <w:ind w:left="720" w:hanging="360"/>
+      </w:pPr>
+      <w:rPr>
+        <w:rFonts w:ascii="Symbol" w:hAnsi="Symbol" w:hint="default"/>
+      </w:rPr>
+    </w:lvl>
+    <w:lvl w:ilvl="1" w:tplc="0C000003" w:tentative="1">
+      <w:start w:val="1"/>
+      <w:numFmt w:val="bullet"/>
+      <w:lvlText w:val="o"/>
+      <w:lvlJc w:val="left"/>
+      <w:pPr>
+        <w:ind w:left="1440" w:hanging="360"/>
+      </w:pPr>
+      <w:rPr>
+        <w:rFonts w:ascii="Courier New" w:hAnsi="Courier New" w:cs="Courier New" w:hint="default"/>
+      </w:rPr>
+    </w:lvl>
+    <w:lvl w:ilvl="2" w:tplc="0C000005" w:tentative="1">
+      <w:start w:val="1"/>
+      <w:numFmt w:val="bullet"/>
+      <w:lvlText w:val=""/>
+      <w:lvlJc w:val="left"/>
+      <w:pPr>
+        <w:ind w:left="2160" w:hanging="360"/>
+      </w:pPr>
+      <w:rPr>
+        <w:rFonts w:ascii="Wingdings" w:hAnsi="Wingdings" w:hint="default"/>
+      </w:rPr>
+    </w:lvl>
+    <w:lvl w:ilvl="3" w:tplc="0C000001" w:tentative="1">
+      <w:start w:val="1"/>
+      <w:numFmt w:val="bullet"/>
+      <w:lvlText w:val=""/>
+      <w:lvlJc w:val="left"/>
+      <w:pPr>
+        <w:ind w:left="2880" w:hanging="360"/>
+      </w:pPr>
+      <w:rPr>
+        <w:rFonts w:ascii="Symbol" w:hAnsi="Symbol" w:hint="default"/>
+      </w:rPr>
+    </w:lvl>
+    <w:lvl w:ilvl="4" w:tplc="0C000003" w:tentative="1">
+      <w:start w:val="1"/>
+      <w:numFmt w:val="bullet"/>
+      <w:lvlText w:val="o"/>
+      <w:lvlJc w:val="left"/>
+      <w:pPr>
+        <w:ind w:left="3600" w:hanging="360"/>
+      </w:pPr>
+      <w:rPr>
+        <w:rFonts w:ascii="Courier New" w:hAnsi="Courier New" w:cs="Courier New" w:hint="default"/>
+      </w:rPr>
+    </w:lvl>
+    <w:lvl w:ilvl="5" w:tplc="0C000005" w:tentative="1">
+      <w:start w:val="1"/>
+      <w:numFmt w:val="bullet"/>
+      <w:lvlText w:val=""/>
+      <w:lvlJc w:val="left"/>
+      <w:pPr>
+        <w:ind w:left="4320" w:hanging="360"/>
+      </w:pPr>
+      <w:rPr>
+        <w:rFonts w:ascii="Wingdings" w:hAnsi="Wingdings" w:hint="default"/>
+      </w:rPr>
+    </w:lvl>
+    <w:lvl w:ilvl="6" w:tplc="0C000001" w:tentative="1">
+      <w:start w:val="1"/>
+      <w:numFmt w:val="bullet"/>
+      <w:lvlText w:val=""/>
+      <w:lvlJc w:val="left"/>
+      <w:pPr>
+        <w:ind w:left="5040" w:hanging="360"/>
+      </w:pPr>
+      <w:rPr>
+        <w:rFonts w:ascii="Symbol" w:hAnsi="Symbol" w:hint="default"/>
+      </w:rPr>
+    </w:lvl>
+    <w:lvl w:ilvl="7" w:tplc="0C000003" w:tentative="1">
+      <w:start w:val="1"/>
+      <w:numFmt w:val="bullet"/>
+      <w:lvlText w:val="o"/>
+      <w:lvlJc w:val="left"/>
+      <w:pPr>
+        <w:ind w:left="5760" w:hanging="360"/>
+      </w:pPr>
+      <w:rPr>
+        <w:rFonts w:ascii="Courier New" w:hAnsi="Courier New" w:cs="Courier New" w:hint="default"/>
+      </w:rPr>
+    </w:lvl>
+    <w:lvl w:ilvl="8" w:tplc="0C000005" w:tentative="1">
+      <w:start w:val="1"/>
+      <w:numFmt w:val="bullet"/>
+      <w:lvlText w:val=""/>
+      <w:lvlJc w:val="left"/>
+      <w:pPr>
+        <w:ind w:left="6480" w:hanging="360"/>
+      </w:pPr>
+      <w:rPr>
+        <w:rFonts w:ascii="Wingdings" w:hAnsi="Wingdings" w:hint="default"/>
+      </w:rPr>
+    </w:lvl>
+  </w:abstractNum>
+  <w:abstractNum w:abstractNumId="1" w15:restartNumberingAfterBreak="0">
     <w:nsid w:val="0D0A6D9F"/>
     <w:multiLevelType w:val="hybridMultilevel"/>
     <w:tmpl w:val="5BEA88F4"/>
@@ -1740,7 +1976,7 @@
       </w:rPr>
     </w:lvl>
   </w:abstractNum>
-  <w:abstractNum w:abstractNumId="1" w15:restartNumberingAfterBreak="0">
+  <w:abstractNum w:abstractNumId="2" w15:restartNumberingAfterBreak="0">
     <w:nsid w:val="10F36D60"/>
     <w:multiLevelType w:val="multilevel"/>
     <w:tmpl w:val="7188C9F4"/>
@@ -1822,7 +2058,7 @@
       </w:pPr>
     </w:lvl>
   </w:abstractNum>
-  <w:abstractNum w:abstractNumId="2" w15:restartNumberingAfterBreak="0">
+  <w:abstractNum w:abstractNumId="3" w15:restartNumberingAfterBreak="0">
     <w:nsid w:val="1F93745D"/>
     <w:multiLevelType w:val="multilevel"/>
     <w:tmpl w:val="E268592A"/>
@@ -1920,7 +2156,7 @@
       </w:pPr>
     </w:lvl>
   </w:abstractNum>
-  <w:abstractNum w:abstractNumId="3" w15:restartNumberingAfterBreak="0">
+  <w:abstractNum w:abstractNumId="4" w15:restartNumberingAfterBreak="0">
     <w:nsid w:val="6B68368B"/>
     <w:multiLevelType w:val="hybridMultilevel"/>
     <w:tmpl w:val="9C760672"/>
@@ -2033,7 +2269,7 @@
       </w:rPr>
     </w:lvl>
   </w:abstractNum>
-  <w:abstractNum w:abstractNumId="4" w15:restartNumberingAfterBreak="0">
+  <w:abstractNum w:abstractNumId="5" w15:restartNumberingAfterBreak="0">
     <w:nsid w:val="7AAB347A"/>
     <w:multiLevelType w:val="hybridMultilevel"/>
     <w:tmpl w:val="D18A45DC"/>
@@ -2147,7 +2383,7 @@
     </w:lvl>
   </w:abstractNum>
   <w:num w:numId="1">
-    <w:abstractNumId w:val="2"/>
+    <w:abstractNumId w:val="3"/>
     <w:lvlOverride w:ilvl="0">
       <w:startOverride w:val="1"/>
     </w:lvlOverride>
@@ -2177,15 +2413,18 @@
     </w:lvlOverride>
   </w:num>
   <w:num w:numId="2">
+    <w:abstractNumId w:val="2"/>
+  </w:num>
+  <w:num w:numId="3">
+    <w:abstractNumId w:val="4"/>
+  </w:num>
+  <w:num w:numId="4">
+    <w:abstractNumId w:val="5"/>
+  </w:num>
+  <w:num w:numId="5">
     <w:abstractNumId w:val="1"/>
   </w:num>
-  <w:num w:numId="3">
-    <w:abstractNumId w:val="3"/>
-  </w:num>
-  <w:num w:numId="4">
-    <w:abstractNumId w:val="4"/>
-  </w:num>
-  <w:num w:numId="5">
+  <w:num w:numId="6">
     <w:abstractNumId w:val="0"/>
   </w:num>
 </w:numbering>

</xml_diff>

<commit_message>
Finished media shop class diagram. Worked on documentation for media shop. Updated properties of product model class
</commit_message>
<xml_diff>
--- a/Readme_MediaShop.docx
+++ b/Readme_MediaShop.docx
@@ -103,15 +103,7 @@
           <w:sz w:val="22"/>
           <w:szCs w:val="22"/>
         </w:rPr>
-        <w:t>I klassen Product representeras varunumret av fältet ”Id”</w:t>
-      </w:r>
-      <w:r>
-        <w:rPr>
-          <w:color w:val="000000" w:themeColor="text1"/>
-          <w:sz w:val="22"/>
-          <w:szCs w:val="22"/>
-        </w:rPr>
-        <w:t>.</w:t>
+        <w:t>Användare registrerar sig med mail</w:t>
       </w:r>
     </w:p>
     <w:p>
@@ -133,6 +125,36 @@
           <w:sz w:val="22"/>
           <w:szCs w:val="22"/>
         </w:rPr>
+        <w:t>I klassen Product representeras varunumret av fältet ”Id”</w:t>
+      </w:r>
+      <w:r>
+        <w:rPr>
+          <w:color w:val="000000" w:themeColor="text1"/>
+          <w:sz w:val="22"/>
+          <w:szCs w:val="22"/>
+        </w:rPr>
+        <w:t>.</w:t>
+      </w:r>
+    </w:p>
+    <w:p>
+      <w:pPr>
+        <w:pStyle w:val="ListParagraph"/>
+        <w:numPr>
+          <w:ilvl w:val="0"/>
+          <w:numId w:val="3"/>
+        </w:numPr>
+        <w:rPr>
+          <w:color w:val="000000" w:themeColor="text1"/>
+          <w:sz w:val="22"/>
+          <w:szCs w:val="22"/>
+        </w:rPr>
+      </w:pPr>
+      <w:r>
+        <w:rPr>
+          <w:color w:val="000000" w:themeColor="text1"/>
+          <w:sz w:val="22"/>
+          <w:szCs w:val="22"/>
+        </w:rPr>
         <w:t>Data sparas i .txt-format.</w:t>
       </w:r>
     </w:p>
@@ -255,7 +277,7 @@
           <w:sz w:val="22"/>
           <w:szCs w:val="22"/>
         </w:rPr>
-        <w:t>Programmet startar med ett inloggningsfönster. Inloggningfönstret kräver att användaren anger sin mail och väljer ”department”. Användarens department avgör vilket fönster som öppnas härnäst. Om användaren arbetar i lager så öppnas ett fönster för funktioner inom lagerhantering och om användaren arbetar i kassa så öppnas ett fönster för funktioner inom kassahantering.</w:t>
+        <w:t>Vid programstart har användaren möjlighet att antingen logga in med existerande konto eller skapa nytt konto. Vid skapning av nytt konto anger användaren sin mail som användarnamn och lösenord. Användaren måste välja vilken department den tillhör.</w:t>
       </w:r>
     </w:p>
     <w:p>
@@ -340,57 +362,48 @@
         </w:rPr>
         <w:t>Kassavy</w:t>
       </w:r>
-    </w:p>
-    <w:p>
-      <w:pPr>
-        <w:rPr>
-          <w:sz w:val="22"/>
-          <w:szCs w:val="22"/>
-        </w:rPr>
-      </w:pPr>
-    </w:p>
-    <w:p>
-      <w:pPr>
-        <w:rPr>
-          <w:sz w:val="22"/>
-          <w:szCs w:val="22"/>
-        </w:rPr>
-      </w:pPr>
-      <w:r>
-        <w:rPr>
-          <w:sz w:val="22"/>
-          <w:szCs w:val="22"/>
-        </w:rPr>
-        <w:t>Beroende på vilken ”department” en användare väljer vid inloggningsvyn så förs denne vidare till lager eller kassavyn. Lagervyn hanterar tillägning och bortagning av produkter, samt uppdatering av lagerstatus på produkter. Kassavyn hanterar försäljning av produkter. Båda vyerna har funktionalitet att se alla produkter och dess relaterade information.</w:t>
-      </w:r>
-    </w:p>
-    <w:p>
-      <w:pPr>
-        <w:rPr>
-          <w:sz w:val="22"/>
-          <w:szCs w:val="22"/>
-        </w:rPr>
-      </w:pPr>
-    </w:p>
-    <w:p>
-      <w:pPr>
-        <w:rPr>
-          <w:sz w:val="22"/>
-          <w:szCs w:val="22"/>
-        </w:rPr>
-      </w:pPr>
-      <w:r>
-        <w:rPr>
-          <w:sz w:val="22"/>
-          <w:szCs w:val="22"/>
-        </w:rPr>
-        <w:t>Inloggningsvyn kräver att användaren anger sin mail, och sitt lösenord</w:t>
-      </w:r>
       <w:bookmarkStart w:id="2" w:name="_GoBack"/>
       <w:bookmarkEnd w:id="2"/>
     </w:p>
     <w:p>
       <w:pPr>
+        <w:rPr>
+          <w:sz w:val="22"/>
+          <w:szCs w:val="22"/>
+        </w:rPr>
+      </w:pPr>
+    </w:p>
+    <w:p>
+      <w:pPr>
+        <w:rPr>
+          <w:sz w:val="22"/>
+          <w:szCs w:val="22"/>
+        </w:rPr>
+      </w:pPr>
+      <w:r>
+        <w:rPr>
+          <w:sz w:val="22"/>
+          <w:szCs w:val="22"/>
+        </w:rPr>
+        <w:t xml:space="preserve">Beroende på vilken ”department” en användare </w:t>
+      </w:r>
+      <w:r>
+        <w:rPr>
+          <w:sz w:val="22"/>
+          <w:szCs w:val="22"/>
+        </w:rPr>
+        <w:t xml:space="preserve">har </w:t>
+      </w:r>
+      <w:r>
+        <w:rPr>
+          <w:sz w:val="22"/>
+          <w:szCs w:val="22"/>
+        </w:rPr>
+        <w:t>så förs denne vidare till lager eller kassavyn. Lagervyn hanterar tillägning och bortagning av produkter, samt uppdatering av lagerstatus på produkter. Kassavyn hanterar försäljning av produkter. Båda vyerna har funktionalitet att se alla produkter och dess relaterade information.</w:t>
+      </w:r>
+    </w:p>
+    <w:p>
+      <w:pPr>
         <w:pStyle w:val="Heading1"/>
         <w:rPr>
           <w:rFonts w:ascii="Times New Roman" w:hAnsi="Times New Roman" w:cs="Times New Roman"/>
@@ -398,8 +411,6 @@
           <w:szCs w:val="22"/>
         </w:rPr>
       </w:pPr>
-      <w:bookmarkStart w:id="3" w:name="__RefHeading___Toc27814062"/>
-      <w:bookmarkEnd w:id="3"/>
       <w:r>
         <w:rPr>
           <w:rFonts w:ascii="Times New Roman" w:hAnsi="Times New Roman" w:cs="Times New Roman"/>
@@ -505,7 +516,6 @@
           <w:sz w:val="22"/>
           <w:szCs w:val="22"/>
         </w:rPr>
-        <w:lastRenderedPageBreak/>
         <w:t>Klass Model:</w:t>
       </w:r>
     </w:p>
@@ -826,7 +836,25 @@
           <w:szCs w:val="22"/>
           <w:lang w:val="en-US"/>
         </w:rPr>
-        <w:t xml:space="preserve"> består av Windows Forms</w:t>
+        <w:t xml:space="preserve"> </w:t>
+      </w:r>
+      <w:proofErr w:type="spellStart"/>
+      <w:r>
+        <w:rPr>
+          <w:sz w:val="22"/>
+          <w:szCs w:val="22"/>
+          <w:lang w:val="en-US"/>
+        </w:rPr>
+        <w:t>består</w:t>
+      </w:r>
+      <w:proofErr w:type="spellEnd"/>
+      <w:r>
+        <w:rPr>
+          <w:sz w:val="22"/>
+          <w:szCs w:val="22"/>
+          <w:lang w:val="en-US"/>
+        </w:rPr>
+        <w:t xml:space="preserve"> av Windows Forms</w:t>
       </w:r>
       <w:r>
         <w:rPr>
@@ -1455,7 +1483,6 @@
           <w:sz w:val="22"/>
           <w:szCs w:val="22"/>
         </w:rPr>
-        <w:lastRenderedPageBreak/>
         <w:t xml:space="preserve">Somliga metoder som återger en bool gör detta för att indikera om operationen lyckades eller inte. T.ex. om metoden ”Add(Product)” återger </w:t>
       </w:r>
       <w:r>
@@ -1472,7 +1499,15 @@
           <w:sz w:val="22"/>
           <w:szCs w:val="22"/>
         </w:rPr>
-        <w:t xml:space="preserve"> indikerar det att tilläget av produkten lyckades medans </w:t>
+        <w:t xml:space="preserve"> indikerar det att tilläget av produkten </w:t>
+      </w:r>
+      <w:r>
+        <w:rPr>
+          <w:sz w:val="22"/>
+          <w:szCs w:val="22"/>
+        </w:rPr>
+        <w:lastRenderedPageBreak/>
+        <w:t xml:space="preserve">lyckades medans </w:t>
       </w:r>
       <w:r>
         <w:rPr>
@@ -1523,7 +1558,77 @@
           <w:szCs w:val="22"/>
         </w:rPr>
       </w:pPr>
-      <w:bookmarkStart w:id="4" w:name="__RefHeading___Toc27814063"/>
+      <w:bookmarkStart w:id="3" w:name="__RefHeading___Toc27814063"/>
+      <w:bookmarkEnd w:id="3"/>
+      <w:r>
+        <w:rPr>
+          <w:rFonts w:ascii="Times New Roman" w:hAnsi="Times New Roman" w:cs="Times New Roman"/>
+          <w:sz w:val="22"/>
+          <w:szCs w:val="22"/>
+        </w:rPr>
+        <w:t>4. Problem</w:t>
+      </w:r>
+    </w:p>
+    <w:p>
+      <w:pPr>
+        <w:rPr>
+          <w:color w:val="C00000"/>
+          <w:sz w:val="22"/>
+          <w:szCs w:val="22"/>
+        </w:rPr>
+      </w:pPr>
+      <w:r>
+        <w:rPr>
+          <w:color w:val="C00000"/>
+          <w:sz w:val="22"/>
+          <w:szCs w:val="22"/>
+        </w:rPr>
+        <w:t>Beskriv problem som uppstått under projektets gång. Beskriv hur ni har löst dem och vad ni lärt er av dem. Anteckna kontinuerligt eftersom det kan vara svårt att komma ihåg varför man gjorde på ett visst sätt. Problem avser övergripande svårigheter, inte mindre misstag i koden.</w:t>
+      </w:r>
+    </w:p>
+    <w:p>
+      <w:pPr>
+        <w:rPr>
+          <w:color w:val="C00000"/>
+          <w:sz w:val="22"/>
+          <w:szCs w:val="22"/>
+        </w:rPr>
+      </w:pPr>
+    </w:p>
+    <w:p>
+      <w:pPr>
+        <w:rPr>
+          <w:sz w:val="22"/>
+          <w:szCs w:val="22"/>
+        </w:rPr>
+      </w:pPr>
+      <w:r>
+        <w:rPr>
+          <w:sz w:val="22"/>
+          <w:szCs w:val="22"/>
+        </w:rPr>
+        <w:t>Från början var det tänkt att ha ytterligare ett ”Service”-lager mellan Controller och Repository, men detta togs bort för att undvika over-engineering då lagret inte kändes så användbart (service-layers är till för att öka separation of concerns mellan Controller och Repository).</w:t>
+      </w:r>
+    </w:p>
+    <w:p>
+      <w:pPr>
+        <w:rPr>
+          <w:color w:val="C00000"/>
+          <w:sz w:val="22"/>
+          <w:szCs w:val="22"/>
+        </w:rPr>
+      </w:pPr>
+    </w:p>
+    <w:p>
+      <w:pPr>
+        <w:pStyle w:val="Heading1"/>
+        <w:rPr>
+          <w:rFonts w:ascii="Times New Roman" w:hAnsi="Times New Roman" w:cs="Times New Roman"/>
+          <w:sz w:val="22"/>
+          <w:szCs w:val="22"/>
+        </w:rPr>
+      </w:pPr>
+      <w:bookmarkStart w:id="4" w:name="__RefHeading___Toc27814064"/>
       <w:bookmarkEnd w:id="4"/>
       <w:r>
         <w:rPr>
@@ -1531,48 +1636,24 @@
           <w:sz w:val="22"/>
           <w:szCs w:val="22"/>
         </w:rPr>
-        <w:t>4. Problem</w:t>
-      </w:r>
-    </w:p>
-    <w:p>
-      <w:pPr>
-        <w:rPr>
-          <w:color w:val="C00000"/>
-          <w:sz w:val="22"/>
-          <w:szCs w:val="22"/>
-        </w:rPr>
-      </w:pPr>
-      <w:r>
-        <w:rPr>
-          <w:color w:val="C00000"/>
-          <w:sz w:val="22"/>
-          <w:szCs w:val="22"/>
-        </w:rPr>
-        <w:t>Beskriv problem som uppstått under projektets gång. Beskriv hur ni har löst dem och vad ni lärt er av dem. Anteckna kontinuerligt eftersom det kan vara svårt att komma ihåg varför man gjorde på ett visst sätt. Problem avser övergripande svårigheter, inte mindre misstag i koden.</w:t>
-      </w:r>
-    </w:p>
-    <w:p>
-      <w:pPr>
-        <w:rPr>
-          <w:color w:val="C00000"/>
-          <w:sz w:val="22"/>
-          <w:szCs w:val="22"/>
-        </w:rPr>
-      </w:pPr>
-    </w:p>
-    <w:p>
-      <w:pPr>
-        <w:rPr>
-          <w:sz w:val="22"/>
-          <w:szCs w:val="22"/>
-        </w:rPr>
-      </w:pPr>
-      <w:r>
-        <w:rPr>
-          <w:sz w:val="22"/>
-          <w:szCs w:val="22"/>
-        </w:rPr>
-        <w:t>Från början var det tänkt att ha ytterligare ett ”Service”-lager mellan Controller och Repository, men detta togs bort för att undvika over-engineering då lagret inte kändes så användbart (service-layers är till för att öka separation of concerns mellan Controller och Repository).</w:t>
+        <w:t>5. Sammanfattning</w:t>
+      </w:r>
+    </w:p>
+    <w:p>
+      <w:pPr>
+        <w:rPr>
+          <w:color w:val="C00000"/>
+          <w:sz w:val="22"/>
+          <w:szCs w:val="22"/>
+        </w:rPr>
+      </w:pPr>
+      <w:r>
+        <w:rPr>
+          <w:color w:val="C00000"/>
+          <w:sz w:val="22"/>
+          <w:szCs w:val="22"/>
+        </w:rPr>
+        <w:t>Sammanfatta ert projekt med hur det har gått och vad ni har lärt er. Beskriv alternativa lösningar samt fördelar och/eller nackdelar med dessa och varför ni valt den lösning ni har. Ta också med ungefärlig tidsåtgång för de olika momenten.</w:t>
       </w:r>
     </w:p>
     <w:p>
@@ -1593,7 +1674,7 @@
           <w:szCs w:val="22"/>
         </w:rPr>
       </w:pPr>
-      <w:bookmarkStart w:id="5" w:name="__RefHeading___Toc27814064"/>
+      <w:bookmarkStart w:id="5" w:name="__RefHeading___Toc27814065"/>
       <w:bookmarkEnd w:id="5"/>
       <w:r>
         <w:rPr>
@@ -1601,34 +1682,41 @@
           <w:sz w:val="22"/>
           <w:szCs w:val="22"/>
         </w:rPr>
-        <w:t>5. Sammanfattning</w:t>
-      </w:r>
-    </w:p>
-    <w:p>
-      <w:pPr>
-        <w:rPr>
-          <w:color w:val="C00000"/>
-          <w:sz w:val="22"/>
-          <w:szCs w:val="22"/>
-        </w:rPr>
-      </w:pPr>
-      <w:r>
-        <w:rPr>
-          <w:color w:val="C00000"/>
-          <w:sz w:val="22"/>
-          <w:szCs w:val="22"/>
-        </w:rPr>
-        <w:t>Sammanfatta ert projekt med hur det har gått och vad ni har lärt er. Beskriv alternativa lösningar samt fördelar och/eller nackdelar med dessa och varför ni valt den lösning ni har. Ta också med ungefärlig tidsåtgång för de olika momenten.</w:t>
-      </w:r>
-    </w:p>
-    <w:p>
-      <w:pPr>
-        <w:rPr>
-          <w:color w:val="C00000"/>
-          <w:sz w:val="22"/>
-          <w:szCs w:val="22"/>
-        </w:rPr>
-      </w:pPr>
+        <w:t>6. Referenslista</w:t>
+      </w:r>
+    </w:p>
+    <w:p>
+      <w:pPr>
+        <w:rPr>
+          <w:color w:val="C00000"/>
+          <w:sz w:val="22"/>
+          <w:szCs w:val="22"/>
+        </w:rPr>
+      </w:pPr>
+      <w:r>
+        <w:rPr>
+          <w:color w:val="C00000"/>
+          <w:sz w:val="22"/>
+          <w:szCs w:val="22"/>
+        </w:rPr>
+        <w:t>Författare, titel, förlag och år. Endast nödvändig om du använt andra böcker än kurslitteraturen.</w:t>
+      </w:r>
+    </w:p>
+    <w:p>
+      <w:pPr>
+        <w:rPr>
+          <w:color w:val="C00000"/>
+          <w:sz w:val="22"/>
+          <w:szCs w:val="22"/>
+        </w:rPr>
+      </w:pPr>
+      <w:r>
+        <w:rPr>
+          <w:sz w:val="22"/>
+          <w:szCs w:val="22"/>
+        </w:rPr>
+        <w:br w:type="page"/>
+      </w:r>
     </w:p>
     <w:p>
       <w:pPr>
@@ -1639,61 +1727,8 @@
           <w:szCs w:val="22"/>
         </w:rPr>
       </w:pPr>
-      <w:bookmarkStart w:id="6" w:name="__RefHeading___Toc27814065"/>
+      <w:bookmarkStart w:id="6" w:name="__RefHeading___Toc27814066"/>
       <w:bookmarkEnd w:id="6"/>
-      <w:r>
-        <w:rPr>
-          <w:rFonts w:ascii="Times New Roman" w:hAnsi="Times New Roman" w:cs="Times New Roman"/>
-          <w:sz w:val="22"/>
-          <w:szCs w:val="22"/>
-        </w:rPr>
-        <w:t>6. Referenslista</w:t>
-      </w:r>
-    </w:p>
-    <w:p>
-      <w:pPr>
-        <w:rPr>
-          <w:color w:val="C00000"/>
-          <w:sz w:val="22"/>
-          <w:szCs w:val="22"/>
-        </w:rPr>
-      </w:pPr>
-      <w:r>
-        <w:rPr>
-          <w:color w:val="C00000"/>
-          <w:sz w:val="22"/>
-          <w:szCs w:val="22"/>
-        </w:rPr>
-        <w:t>Författare, titel, förlag och år. Endast nödvändig om du använt andra böcker än kurslitteraturen.</w:t>
-      </w:r>
-    </w:p>
-    <w:p>
-      <w:pPr>
-        <w:rPr>
-          <w:color w:val="C00000"/>
-          <w:sz w:val="22"/>
-          <w:szCs w:val="22"/>
-        </w:rPr>
-      </w:pPr>
-      <w:r>
-        <w:rPr>
-          <w:sz w:val="22"/>
-          <w:szCs w:val="22"/>
-        </w:rPr>
-        <w:br w:type="page"/>
-      </w:r>
-    </w:p>
-    <w:p>
-      <w:pPr>
-        <w:pStyle w:val="Heading1"/>
-        <w:rPr>
-          <w:rFonts w:ascii="Times New Roman" w:hAnsi="Times New Roman" w:cs="Times New Roman"/>
-          <w:sz w:val="22"/>
-          <w:szCs w:val="22"/>
-        </w:rPr>
-      </w:pPr>
-      <w:bookmarkStart w:id="7" w:name="__RefHeading___Toc27814066"/>
-      <w:bookmarkEnd w:id="7"/>
       <w:r>
         <w:rPr>
           <w:rFonts w:ascii="Times New Roman" w:hAnsi="Times New Roman" w:cs="Times New Roman"/>

</xml_diff>

<commit_message>
updated media shop documentation
</commit_message>
<xml_diff>
--- a/Readme_MediaShop.docx
+++ b/Readme_MediaShop.docx
@@ -60,32 +60,6 @@
     </w:p>
     <w:p>
       <w:pPr>
-        <w:rPr>
-          <w:color w:val="C00000"/>
-          <w:sz w:val="22"/>
-          <w:szCs w:val="22"/>
-        </w:rPr>
-      </w:pPr>
-      <w:r>
-        <w:rPr>
-          <w:color w:val="C00000"/>
-          <w:sz w:val="22"/>
-          <w:szCs w:val="22"/>
-        </w:rPr>
-        <w:t>Ange alla antaganden ni gjort under projektets gång. Antaganden är sådant som inte står i labbspecen men ändå måste bestämmas, och inte saker som "användaren har datorvana". Dessa bör skrivas upp kontinuerligt eftersom de annars lätt glöms bort. Exempelvis om specen anger att data ska sparas till fil så kan ett antagande vara hur datan sparas (format på text, binärt o.s.v...)</w:t>
-      </w:r>
-    </w:p>
-    <w:p>
-      <w:pPr>
-        <w:rPr>
-          <w:color w:val="000000" w:themeColor="text1"/>
-          <w:sz w:val="22"/>
-          <w:szCs w:val="22"/>
-        </w:rPr>
-      </w:pPr>
-    </w:p>
-    <w:p>
-      <w:pPr>
         <w:pStyle w:val="ListParagraph"/>
         <w:numPr>
           <w:ilvl w:val="0"/>
@@ -125,7 +99,23 @@
           <w:sz w:val="22"/>
           <w:szCs w:val="22"/>
         </w:rPr>
-        <w:t>I klassen Product representeras varunumret av fältet ”Id”</w:t>
+        <w:t>I klassen Product representeras varunumret av fältet ”</w:t>
+      </w:r>
+      <w:r>
+        <w:rPr>
+          <w:color w:val="000000" w:themeColor="text1"/>
+          <w:sz w:val="22"/>
+          <w:szCs w:val="22"/>
+        </w:rPr>
+        <w:t>i</w:t>
+      </w:r>
+      <w:r>
+        <w:rPr>
+          <w:color w:val="000000" w:themeColor="text1"/>
+          <w:sz w:val="22"/>
+          <w:szCs w:val="22"/>
+        </w:rPr>
+        <w:t>d”</w:t>
       </w:r>
       <w:r>
         <w:rPr>
@@ -181,93 +171,6 @@
     <w:p>
       <w:pPr>
         <w:rPr>
-          <w:color w:val="C00000"/>
-          <w:sz w:val="22"/>
-          <w:szCs w:val="22"/>
-        </w:rPr>
-      </w:pPr>
-      <w:r>
-        <w:rPr>
-          <w:color w:val="C00000"/>
-          <w:sz w:val="22"/>
-          <w:szCs w:val="22"/>
-        </w:rPr>
-        <w:t>En beskrivning av programmet från ett användarperspektiv. Beskriv vad programmet kan göra och hur det används. Exempelvis för ett spel bör dess regler beskrivas.</w:t>
-      </w:r>
-    </w:p>
-    <w:p>
-      <w:pPr>
-        <w:pStyle w:val="Heading2"/>
-        <w:rPr>
-          <w:rFonts w:ascii="Times New Roman" w:hAnsi="Times New Roman" w:cs="Times New Roman"/>
-          <w:sz w:val="22"/>
-          <w:szCs w:val="22"/>
-        </w:rPr>
-      </w:pPr>
-      <w:r>
-        <w:rPr>
-          <w:rFonts w:ascii="Times New Roman" w:hAnsi="Times New Roman" w:cs="Times New Roman"/>
-          <w:color w:val="C00000"/>
-          <w:sz w:val="22"/>
-          <w:szCs w:val="22"/>
-        </w:rPr>
-        <w:t>Exempel:</w:t>
-      </w:r>
-    </w:p>
-    <w:p>
-      <w:pPr>
-        <w:rPr>
-          <w:color w:val="C00000"/>
-          <w:sz w:val="22"/>
-          <w:szCs w:val="22"/>
-        </w:rPr>
-      </w:pPr>
-      <w:r>
-        <w:rPr>
-          <w:color w:val="C00000"/>
-          <w:sz w:val="22"/>
-          <w:szCs w:val="22"/>
-        </w:rPr>
-        <w:t>Programmet består av ett fönster som visar den nuvarande månaden samt har en knapp för att byta till nästa månad. Programmet justerar automatiskt månad vid årsbyte.</w:t>
-      </w:r>
-    </w:p>
-    <w:p>
-      <w:pPr>
-        <w:rPr>
-          <w:color w:val="C00000"/>
-          <w:sz w:val="22"/>
-          <w:szCs w:val="22"/>
-        </w:rPr>
-      </w:pPr>
-    </w:p>
-    <w:p>
-      <w:pPr>
-        <w:rPr>
-          <w:sz w:val="22"/>
-          <w:szCs w:val="22"/>
-        </w:rPr>
-      </w:pPr>
-      <w:r>
-        <w:rPr>
-          <w:color w:val="C00000"/>
-          <w:sz w:val="22"/>
-          <w:szCs w:val="22"/>
-        </w:rPr>
-        <w:t>(Mycket kortfattat exempel p.g.a. mycket enkelt program.)</w:t>
-      </w:r>
-    </w:p>
-    <w:p>
-      <w:pPr>
-        <w:rPr>
-          <w:color w:val="C00000"/>
-          <w:sz w:val="22"/>
-          <w:szCs w:val="22"/>
-        </w:rPr>
-      </w:pPr>
-    </w:p>
-    <w:p>
-      <w:pPr>
-        <w:rPr>
           <w:sz w:val="22"/>
           <w:szCs w:val="22"/>
         </w:rPr>
@@ -362,541 +265,349 @@
         </w:rPr>
         <w:t>Kassavy</w:t>
       </w:r>
+    </w:p>
+    <w:p>
+      <w:pPr>
+        <w:rPr>
+          <w:sz w:val="22"/>
+          <w:szCs w:val="22"/>
+        </w:rPr>
+      </w:pPr>
+    </w:p>
+    <w:p>
+      <w:pPr>
+        <w:rPr>
+          <w:sz w:val="22"/>
+          <w:szCs w:val="22"/>
+        </w:rPr>
+      </w:pPr>
+      <w:r>
+        <w:rPr>
+          <w:sz w:val="22"/>
+          <w:szCs w:val="22"/>
+        </w:rPr>
+        <w:t xml:space="preserve">Beroende på vilken ”department” en användare </w:t>
+      </w:r>
+      <w:r>
+        <w:rPr>
+          <w:sz w:val="22"/>
+          <w:szCs w:val="22"/>
+        </w:rPr>
+        <w:t xml:space="preserve">har </w:t>
+      </w:r>
+      <w:r>
+        <w:rPr>
+          <w:sz w:val="22"/>
+          <w:szCs w:val="22"/>
+        </w:rPr>
+        <w:t>så förs denne vidare till lager eller kassavyn. Lagervyn hanterar tillägning och bortagning av produkter, samt uppdatering av lagerstatus på produkter. Kassavyn hanterar försäljning av produkter. Båda vyerna har funktionalitet att se alla produkter och dess relaterade information.</w:t>
+      </w:r>
+    </w:p>
+    <w:p>
+      <w:pPr>
+        <w:pStyle w:val="Heading1"/>
+        <w:rPr>
+          <w:rFonts w:ascii="Times New Roman" w:hAnsi="Times New Roman" w:cs="Times New Roman"/>
+          <w:sz w:val="22"/>
+          <w:szCs w:val="22"/>
+        </w:rPr>
+      </w:pPr>
+      <w:r>
+        <w:rPr>
+          <w:rFonts w:ascii="Times New Roman" w:hAnsi="Times New Roman" w:cs="Times New Roman"/>
+          <w:sz w:val="22"/>
+          <w:szCs w:val="22"/>
+        </w:rPr>
+        <w:t>3. Detaljerad beskrivning</w:t>
+      </w:r>
+    </w:p>
+    <w:p>
+      <w:pPr>
+        <w:rPr>
+          <w:sz w:val="22"/>
+          <w:szCs w:val="22"/>
+        </w:rPr>
+      </w:pPr>
+      <w:r>
+        <w:rPr>
+          <w:sz w:val="22"/>
+          <w:szCs w:val="22"/>
+        </w:rPr>
+        <w:t>Programmet använder sig av MVC-arkitekturen.</w:t>
+      </w:r>
+    </w:p>
+    <w:p>
+      <w:pPr>
+        <w:pStyle w:val="ListParagraph"/>
+        <w:numPr>
+          <w:ilvl w:val="0"/>
+          <w:numId w:val="3"/>
+        </w:numPr>
+        <w:rPr>
+          <w:sz w:val="22"/>
+          <w:szCs w:val="22"/>
+        </w:rPr>
+      </w:pPr>
+      <w:r>
+        <w:rPr>
+          <w:sz w:val="22"/>
+          <w:szCs w:val="22"/>
+        </w:rPr>
+        <w:t>Models består av domän-enheter som t.ex. Product</w:t>
+      </w:r>
+      <w:r>
+        <w:rPr>
+          <w:sz w:val="22"/>
+          <w:szCs w:val="22"/>
+        </w:rPr>
+        <w:t>, User.</w:t>
+      </w:r>
+    </w:p>
+    <w:p>
+      <w:pPr>
+        <w:pStyle w:val="ListParagraph"/>
+        <w:numPr>
+          <w:ilvl w:val="0"/>
+          <w:numId w:val="3"/>
+        </w:numPr>
+        <w:rPr>
+          <w:sz w:val="22"/>
+          <w:szCs w:val="22"/>
+          <w:lang w:val="en-US"/>
+        </w:rPr>
+      </w:pPr>
+      <w:r>
+        <w:rPr>
+          <w:sz w:val="22"/>
+          <w:szCs w:val="22"/>
+          <w:lang w:val="en-US"/>
+        </w:rPr>
+        <w:t>View</w:t>
+      </w:r>
+      <w:r>
+        <w:rPr>
+          <w:sz w:val="22"/>
+          <w:szCs w:val="22"/>
+          <w:lang w:val="en-US"/>
+        </w:rPr>
+        <w:t>s</w:t>
+      </w:r>
+      <w:r>
+        <w:rPr>
+          <w:sz w:val="22"/>
+          <w:szCs w:val="22"/>
+          <w:lang w:val="en-US"/>
+        </w:rPr>
+        <w:t xml:space="preserve"> består av Windows Forms</w:t>
+      </w:r>
+      <w:r>
+        <w:rPr>
+          <w:sz w:val="22"/>
+          <w:szCs w:val="22"/>
+          <w:lang w:val="en-US"/>
+        </w:rPr>
+        <w:t>, i.e. “interfaces”.</w:t>
+      </w:r>
+    </w:p>
+    <w:p>
+      <w:pPr>
+        <w:pStyle w:val="ListParagraph"/>
+        <w:numPr>
+          <w:ilvl w:val="0"/>
+          <w:numId w:val="3"/>
+        </w:numPr>
+        <w:rPr>
+          <w:sz w:val="22"/>
+          <w:szCs w:val="22"/>
+        </w:rPr>
+      </w:pPr>
+      <w:r>
+        <w:rPr>
+          <w:sz w:val="22"/>
+          <w:szCs w:val="22"/>
+        </w:rPr>
+        <w:t xml:space="preserve">Controller-lagret är uppdelat i </w:t>
+      </w:r>
+      <w:r>
+        <w:rPr>
+          <w:sz w:val="22"/>
+          <w:szCs w:val="22"/>
+        </w:rPr>
+        <w:t>två</w:t>
+      </w:r>
+      <w:r>
+        <w:rPr>
+          <w:sz w:val="22"/>
+          <w:szCs w:val="22"/>
+        </w:rPr>
+        <w:t xml:space="preserve"> ytterligare lager: </w:t>
+      </w:r>
+    </w:p>
+    <w:p>
+      <w:pPr>
+        <w:pStyle w:val="ListParagraph"/>
+        <w:numPr>
+          <w:ilvl w:val="1"/>
+          <w:numId w:val="3"/>
+        </w:numPr>
+        <w:rPr>
+          <w:sz w:val="22"/>
+          <w:szCs w:val="22"/>
+        </w:rPr>
+      </w:pPr>
+      <w:r>
+        <w:rPr>
+          <w:sz w:val="22"/>
+          <w:szCs w:val="22"/>
+        </w:rPr>
+        <w:t>Controller</w:t>
+      </w:r>
+      <w:r>
+        <w:rPr>
+          <w:sz w:val="22"/>
+          <w:szCs w:val="22"/>
+        </w:rPr>
+        <w:t>s</w:t>
+      </w:r>
+      <w:r>
+        <w:rPr>
+          <w:sz w:val="22"/>
+          <w:szCs w:val="22"/>
+        </w:rPr>
+        <w:t>: Hanterar vilka vyer som ska visas baserat på vilka enheter som efterfrågas.</w:t>
+      </w:r>
+    </w:p>
+    <w:p>
+      <w:pPr>
+        <w:pStyle w:val="ListParagraph"/>
+        <w:numPr>
+          <w:ilvl w:val="1"/>
+          <w:numId w:val="3"/>
+        </w:numPr>
+        <w:rPr>
+          <w:sz w:val="22"/>
+          <w:szCs w:val="22"/>
+        </w:rPr>
+      </w:pPr>
+      <w:r>
+        <w:rPr>
+          <w:sz w:val="22"/>
+          <w:szCs w:val="22"/>
+        </w:rPr>
+        <w:t>Repositor</w:t>
+      </w:r>
+      <w:r>
+        <w:rPr>
+          <w:sz w:val="22"/>
+          <w:szCs w:val="22"/>
+        </w:rPr>
+        <w:t>ies</w:t>
+      </w:r>
+      <w:r>
+        <w:rPr>
+          <w:sz w:val="22"/>
+          <w:szCs w:val="22"/>
+        </w:rPr>
+        <w:t>: Hanterar lagring och hämtning av data.</w:t>
+      </w:r>
+    </w:p>
+    <w:p>
+      <w:pPr>
+        <w:rPr>
+          <w:sz w:val="22"/>
+          <w:szCs w:val="22"/>
+        </w:rPr>
+      </w:pPr>
+    </w:p>
+    <w:p>
+      <w:pPr>
+        <w:rPr>
+          <w:sz w:val="22"/>
+          <w:szCs w:val="22"/>
+        </w:rPr>
+      </w:pPr>
+      <w:r>
+        <w:rPr>
+          <w:sz w:val="22"/>
+          <w:szCs w:val="22"/>
+        </w:rPr>
+        <w:t>Programmet består av följande klasser:</w:t>
+      </w:r>
+    </w:p>
+    <w:p>
+      <w:pPr>
+        <w:pStyle w:val="ListParagraph"/>
+        <w:numPr>
+          <w:ilvl w:val="0"/>
+          <w:numId w:val="5"/>
+        </w:numPr>
+        <w:rPr>
+          <w:sz w:val="22"/>
+          <w:szCs w:val="22"/>
+        </w:rPr>
+      </w:pPr>
+      <w:r>
+        <w:rPr>
+          <w:sz w:val="22"/>
+          <w:szCs w:val="22"/>
+        </w:rPr>
+        <w:t>Domän-enheter:</w:t>
+      </w:r>
+    </w:p>
+    <w:p>
+      <w:pPr>
+        <w:pStyle w:val="ListParagraph"/>
+        <w:numPr>
+          <w:ilvl w:val="1"/>
+          <w:numId w:val="5"/>
+        </w:numPr>
+        <w:rPr>
+          <w:sz w:val="22"/>
+          <w:szCs w:val="22"/>
+        </w:rPr>
+      </w:pPr>
+      <w:r>
+        <w:rPr>
+          <w:sz w:val="22"/>
+          <w:szCs w:val="22"/>
+        </w:rPr>
+        <w:t xml:space="preserve">Product: representationen av en fysisk produkt i lagret. </w:t>
+      </w:r>
+      <w:r>
+        <w:rPr>
+          <w:sz w:val="22"/>
+          <w:szCs w:val="22"/>
+        </w:rPr>
+        <w:t>Förutom grundläggande egenskaper som id, namn etc. så har en product även en ”type” som berättar vad för typ av produkt det är.</w:t>
+      </w:r>
+    </w:p>
+    <w:p>
+      <w:pPr>
+        <w:pStyle w:val="ListParagraph"/>
+        <w:numPr>
+          <w:ilvl w:val="2"/>
+          <w:numId w:val="5"/>
+        </w:numPr>
+        <w:rPr>
+          <w:sz w:val="22"/>
+          <w:szCs w:val="22"/>
+        </w:rPr>
+      </w:pPr>
+      <w:r>
+        <w:rPr>
+          <w:sz w:val="22"/>
+          <w:szCs w:val="22"/>
+        </w:rPr>
+        <w:t>ProductType: En enum för att avgöra vilken kategori en Product</w:t>
+      </w:r>
       <w:bookmarkStart w:id="2" w:name="_GoBack"/>
       <w:bookmarkEnd w:id="2"/>
-    </w:p>
-    <w:p>
-      <w:pPr>
-        <w:rPr>
-          <w:sz w:val="22"/>
-          <w:szCs w:val="22"/>
-        </w:rPr>
-      </w:pPr>
-    </w:p>
-    <w:p>
-      <w:pPr>
-        <w:rPr>
-          <w:sz w:val="22"/>
-          <w:szCs w:val="22"/>
-        </w:rPr>
-      </w:pPr>
-      <w:r>
-        <w:rPr>
-          <w:sz w:val="22"/>
-          <w:szCs w:val="22"/>
-        </w:rPr>
-        <w:t xml:space="preserve">Beroende på vilken ”department” en användare </w:t>
-      </w:r>
-      <w:r>
-        <w:rPr>
-          <w:sz w:val="22"/>
-          <w:szCs w:val="22"/>
-        </w:rPr>
-        <w:t xml:space="preserve">har </w:t>
-      </w:r>
-      <w:r>
-        <w:rPr>
-          <w:sz w:val="22"/>
-          <w:szCs w:val="22"/>
-        </w:rPr>
-        <w:t>så förs denne vidare till lager eller kassavyn. Lagervyn hanterar tillägning och bortagning av produkter, samt uppdatering av lagerstatus på produkter. Kassavyn hanterar försäljning av produkter. Båda vyerna har funktionalitet att se alla produkter och dess relaterade information.</w:t>
-      </w:r>
-    </w:p>
-    <w:p>
-      <w:pPr>
-        <w:pStyle w:val="Heading1"/>
-        <w:rPr>
-          <w:rFonts w:ascii="Times New Roman" w:hAnsi="Times New Roman" w:cs="Times New Roman"/>
-          <w:sz w:val="22"/>
-          <w:szCs w:val="22"/>
-        </w:rPr>
-      </w:pPr>
-      <w:r>
-        <w:rPr>
-          <w:rFonts w:ascii="Times New Roman" w:hAnsi="Times New Roman" w:cs="Times New Roman"/>
-          <w:sz w:val="22"/>
-          <w:szCs w:val="22"/>
-        </w:rPr>
-        <w:t>3. Detaljerad beskrivning</w:t>
-      </w:r>
-    </w:p>
-    <w:p>
-      <w:pPr>
-        <w:rPr>
-          <w:sz w:val="22"/>
-          <w:szCs w:val="22"/>
-        </w:rPr>
-      </w:pPr>
-      <w:r>
-        <w:rPr>
-          <w:color w:val="C00000"/>
-          <w:sz w:val="22"/>
-          <w:szCs w:val="22"/>
-        </w:rPr>
-        <w:t>En beskrivning av programmet från ett implementationsperspektiv (kod). Beskriv programmets struktur och funktionalitet. Vilka klasser finns, vad representerar de, vad innehåller de (data och funktioner/metoder), och hur relaterar de till varandra. Beskriv kortfattat vad variabler lagrar för data samt vad funktionerna gör. Använd diagram för att illustrera programmets struktur (klassdiagram och eventuellt flödesdiagram eller liknande).</w:t>
-      </w:r>
-    </w:p>
-    <w:p>
-      <w:pPr>
-        <w:pStyle w:val="Heading2"/>
-        <w:rPr>
-          <w:rFonts w:ascii="Times New Roman" w:hAnsi="Times New Roman" w:cs="Times New Roman"/>
-          <w:color w:val="C00000"/>
-          <w:sz w:val="22"/>
-          <w:szCs w:val="22"/>
-        </w:rPr>
-      </w:pPr>
-      <w:r>
-        <w:rPr>
-          <w:rFonts w:ascii="Times New Roman" w:hAnsi="Times New Roman" w:cs="Times New Roman"/>
-          <w:color w:val="C00000"/>
-          <w:sz w:val="22"/>
-          <w:szCs w:val="22"/>
-        </w:rPr>
-        <w:t>Exempel:</w:t>
-      </w:r>
-    </w:p>
-    <w:p>
-      <w:pPr>
-        <w:rPr>
-          <w:color w:val="C00000"/>
-          <w:sz w:val="22"/>
-          <w:szCs w:val="22"/>
-        </w:rPr>
-      </w:pPr>
-      <w:r>
-        <w:rPr>
-          <w:color w:val="C00000"/>
-          <w:sz w:val="22"/>
-          <w:szCs w:val="22"/>
-        </w:rPr>
-        <w:t>Programmet är uppbyggt enligt MVC mönstret och består av klasserna Model, View och Controller (se klassdiagram).</w:t>
-      </w:r>
-    </w:p>
-    <w:p>
-      <w:pPr>
-        <w:rPr>
-          <w:color w:val="C00000"/>
-          <w:sz w:val="22"/>
-          <w:szCs w:val="22"/>
-        </w:rPr>
-      </w:pPr>
-    </w:p>
-    <w:p>
-      <w:pPr>
-        <w:rPr>
-          <w:color w:val="C00000"/>
-          <w:sz w:val="22"/>
-          <w:szCs w:val="22"/>
-        </w:rPr>
-      </w:pPr>
-      <w:r>
-        <w:rPr>
-          <w:color w:val="C00000"/>
-          <w:sz w:val="22"/>
-          <w:szCs w:val="22"/>
-        </w:rPr>
-        <w:t>[KLASSDIAGRAM  HÄR]</w:t>
-      </w:r>
-    </w:p>
-    <w:p>
-      <w:pPr>
-        <w:pStyle w:val="Heading3"/>
-        <w:rPr>
-          <w:rFonts w:ascii="Times New Roman" w:hAnsi="Times New Roman" w:cs="Times New Roman"/>
-          <w:color w:val="C00000"/>
-          <w:sz w:val="22"/>
-          <w:szCs w:val="22"/>
-        </w:rPr>
-      </w:pPr>
-      <w:r>
-        <w:rPr>
-          <w:rFonts w:ascii="Times New Roman" w:hAnsi="Times New Roman" w:cs="Times New Roman"/>
-          <w:color w:val="C00000"/>
-          <w:sz w:val="22"/>
-          <w:szCs w:val="22"/>
-        </w:rPr>
-        <w:t>Klass Model:</w:t>
-      </w:r>
-    </w:p>
-    <w:p>
-      <w:pPr>
-        <w:rPr>
-          <w:color w:val="C00000"/>
-          <w:sz w:val="22"/>
-          <w:szCs w:val="22"/>
-        </w:rPr>
-      </w:pPr>
-      <w:r>
-        <w:rPr>
-          <w:color w:val="C00000"/>
-          <w:sz w:val="22"/>
-          <w:szCs w:val="22"/>
-        </w:rPr>
-        <w:t>En klass för hanteringen av en kalenders logik. Lagrar den nuvarande månaden och tillhandahåller metoder för att hämta och ändra månad.</w:t>
-      </w:r>
-    </w:p>
-    <w:p>
-      <w:pPr>
-        <w:rPr>
-          <w:color w:val="C00000"/>
-          <w:sz w:val="22"/>
-          <w:szCs w:val="22"/>
-        </w:rPr>
-      </w:pPr>
-    </w:p>
-    <w:p>
-      <w:pPr>
-        <w:rPr>
-          <w:color w:val="C00000"/>
-          <w:sz w:val="22"/>
-          <w:szCs w:val="22"/>
-        </w:rPr>
-      </w:pPr>
-      <w:r>
-        <w:rPr>
-          <w:color w:val="C00000"/>
-          <w:sz w:val="22"/>
-          <w:szCs w:val="22"/>
-        </w:rPr>
-        <w:t>Variabler:</w:t>
-      </w:r>
-    </w:p>
-    <w:p>
-      <w:pPr>
-        <w:numPr>
-          <w:ilvl w:val="0"/>
-          <w:numId w:val="2"/>
-        </w:numPr>
-        <w:rPr>
-          <w:color w:val="C00000"/>
-          <w:sz w:val="22"/>
-          <w:szCs w:val="22"/>
-        </w:rPr>
-      </w:pPr>
-      <w:r>
-        <w:rPr>
-          <w:color w:val="C00000"/>
-          <w:sz w:val="22"/>
-          <w:szCs w:val="22"/>
-        </w:rPr>
-        <w:t>int current_month – Ett heltal som representerar den nuvarande månaden</w:t>
-      </w:r>
-    </w:p>
-    <w:p>
-      <w:pPr>
-        <w:rPr>
-          <w:color w:val="C00000"/>
-          <w:sz w:val="22"/>
-          <w:szCs w:val="22"/>
-        </w:rPr>
-      </w:pPr>
-    </w:p>
-    <w:p>
-      <w:pPr>
-        <w:rPr>
-          <w:color w:val="C00000"/>
-          <w:sz w:val="22"/>
-          <w:szCs w:val="22"/>
-        </w:rPr>
-      </w:pPr>
-      <w:r>
-        <w:rPr>
-          <w:color w:val="C00000"/>
-          <w:sz w:val="22"/>
-          <w:szCs w:val="22"/>
-        </w:rPr>
-        <w:t>Metoder:</w:t>
-      </w:r>
-    </w:p>
-    <w:p>
-      <w:pPr>
-        <w:numPr>
-          <w:ilvl w:val="0"/>
-          <w:numId w:val="2"/>
-        </w:numPr>
-        <w:rPr>
-          <w:sz w:val="22"/>
-          <w:szCs w:val="22"/>
-        </w:rPr>
-      </w:pPr>
-      <w:r>
-        <w:rPr>
-          <w:color w:val="C00000"/>
-          <w:sz w:val="22"/>
-          <w:szCs w:val="22"/>
-        </w:rPr>
-        <w:t xml:space="preserve">public Model(int month) – Konstruktor. Sätter den nuvarande månaden i programmet till </w:t>
-      </w:r>
-      <w:r>
-        <w:rPr>
-          <w:i/>
-          <w:color w:val="C00000"/>
-          <w:sz w:val="22"/>
-          <w:szCs w:val="22"/>
-        </w:rPr>
-        <w:t>month</w:t>
-      </w:r>
-      <w:r>
-        <w:rPr>
-          <w:color w:val="C00000"/>
-          <w:sz w:val="22"/>
-          <w:szCs w:val="22"/>
-        </w:rPr>
-        <w:t>. Giltiga värden: 1 &lt;= month &lt;= 12</w:t>
-      </w:r>
-    </w:p>
-    <w:p>
-      <w:pPr>
-        <w:numPr>
-          <w:ilvl w:val="0"/>
-          <w:numId w:val="2"/>
-        </w:numPr>
-        <w:rPr>
-          <w:color w:val="C00000"/>
-          <w:sz w:val="22"/>
-          <w:szCs w:val="22"/>
-        </w:rPr>
-      </w:pPr>
-      <w:r>
-        <w:rPr>
-          <w:color w:val="C00000"/>
-          <w:sz w:val="22"/>
-          <w:szCs w:val="22"/>
-        </w:rPr>
-        <w:t>public int getMonth() – Returnerar den nuvarande månaden.</w:t>
-      </w:r>
-    </w:p>
-    <w:p>
-      <w:pPr>
-        <w:numPr>
-          <w:ilvl w:val="0"/>
-          <w:numId w:val="2"/>
-        </w:numPr>
-        <w:rPr>
-          <w:sz w:val="22"/>
-          <w:szCs w:val="22"/>
-        </w:rPr>
-      </w:pPr>
-      <w:r>
-        <w:rPr>
-          <w:color w:val="C00000"/>
-          <w:sz w:val="22"/>
-          <w:szCs w:val="22"/>
-        </w:rPr>
-        <w:t xml:space="preserve">public void nextMonth() – Byter till nästa månad (med hänsyn till årsbyte). </w:t>
-      </w:r>
-    </w:p>
-    <w:p>
-      <w:pPr>
-        <w:rPr>
-          <w:color w:val="C00000"/>
-          <w:sz w:val="22"/>
-          <w:szCs w:val="22"/>
-        </w:rPr>
-      </w:pPr>
-    </w:p>
-    <w:p>
-      <w:pPr>
-        <w:pStyle w:val="Heading3"/>
-        <w:rPr>
-          <w:rFonts w:ascii="Times New Roman" w:hAnsi="Times New Roman" w:cs="Times New Roman"/>
-          <w:color w:val="C00000"/>
-          <w:sz w:val="22"/>
-          <w:szCs w:val="22"/>
-        </w:rPr>
-      </w:pPr>
-      <w:r>
-        <w:rPr>
-          <w:rFonts w:ascii="Times New Roman" w:hAnsi="Times New Roman" w:cs="Times New Roman"/>
-          <w:color w:val="C00000"/>
-          <w:sz w:val="22"/>
-          <w:szCs w:val="22"/>
-        </w:rPr>
-        <w:t>Klass View:</w:t>
-      </w:r>
-    </w:p>
-    <w:p>
-      <w:pPr>
-        <w:rPr>
-          <w:color w:val="C00000"/>
-          <w:sz w:val="22"/>
-          <w:szCs w:val="22"/>
-        </w:rPr>
-      </w:pPr>
-      <w:r>
-        <w:rPr>
-          <w:color w:val="C00000"/>
-          <w:sz w:val="22"/>
-          <w:szCs w:val="22"/>
-        </w:rPr>
-        <w:t>...</w:t>
-      </w:r>
-    </w:p>
-    <w:p>
-      <w:pPr>
-        <w:rPr>
-          <w:color w:val="C00000"/>
-          <w:sz w:val="22"/>
-          <w:szCs w:val="22"/>
-        </w:rPr>
-      </w:pPr>
-      <w:r>
-        <w:rPr>
-          <w:color w:val="C00000"/>
-          <w:sz w:val="22"/>
-          <w:szCs w:val="22"/>
-        </w:rPr>
-        <w:t>o.s.v.</w:t>
-      </w:r>
-    </w:p>
-    <w:p>
-      <w:pPr>
-        <w:rPr>
-          <w:i/>
-          <w:sz w:val="22"/>
-          <w:szCs w:val="22"/>
-        </w:rPr>
-      </w:pPr>
-    </w:p>
-    <w:p>
-      <w:pPr>
-        <w:rPr>
-          <w:sz w:val="22"/>
-          <w:szCs w:val="22"/>
-        </w:rPr>
-      </w:pPr>
-      <w:r>
-        <w:rPr>
-          <w:sz w:val="22"/>
-          <w:szCs w:val="22"/>
-        </w:rPr>
-        <w:t>Programmet använder sig av MVC-arkitekturen.</w:t>
-      </w:r>
-    </w:p>
-    <w:p>
-      <w:pPr>
-        <w:pStyle w:val="ListParagraph"/>
-        <w:numPr>
-          <w:ilvl w:val="0"/>
-          <w:numId w:val="3"/>
-        </w:numPr>
-        <w:rPr>
-          <w:sz w:val="22"/>
-          <w:szCs w:val="22"/>
-        </w:rPr>
-      </w:pPr>
-      <w:r>
-        <w:rPr>
-          <w:sz w:val="22"/>
-          <w:szCs w:val="22"/>
-        </w:rPr>
-        <w:t>Models består av domän-enheter som t.ex. Product</w:t>
-      </w:r>
-      <w:r>
-        <w:rPr>
-          <w:sz w:val="22"/>
-          <w:szCs w:val="22"/>
-        </w:rPr>
-        <w:t>, User.</w:t>
-      </w:r>
-    </w:p>
-    <w:p>
-      <w:pPr>
-        <w:pStyle w:val="ListParagraph"/>
-        <w:numPr>
-          <w:ilvl w:val="0"/>
-          <w:numId w:val="3"/>
-        </w:numPr>
-        <w:rPr>
-          <w:sz w:val="22"/>
-          <w:szCs w:val="22"/>
-          <w:lang w:val="en-US"/>
-        </w:rPr>
-      </w:pPr>
-      <w:r>
-        <w:rPr>
-          <w:sz w:val="22"/>
-          <w:szCs w:val="22"/>
-          <w:lang w:val="en-US"/>
-        </w:rPr>
-        <w:t>View</w:t>
-      </w:r>
-      <w:r>
-        <w:rPr>
-          <w:sz w:val="22"/>
-          <w:szCs w:val="22"/>
-          <w:lang w:val="en-US"/>
-        </w:rPr>
-        <w:t>s</w:t>
-      </w:r>
-      <w:r>
-        <w:rPr>
-          <w:sz w:val="22"/>
-          <w:szCs w:val="22"/>
-          <w:lang w:val="en-US"/>
-        </w:rPr>
-        <w:t xml:space="preserve"> </w:t>
-      </w:r>
-      <w:proofErr w:type="spellStart"/>
-      <w:r>
-        <w:rPr>
-          <w:sz w:val="22"/>
-          <w:szCs w:val="22"/>
-          <w:lang w:val="en-US"/>
-        </w:rPr>
-        <w:t>består</w:t>
-      </w:r>
-      <w:proofErr w:type="spellEnd"/>
-      <w:r>
-        <w:rPr>
-          <w:sz w:val="22"/>
-          <w:szCs w:val="22"/>
-          <w:lang w:val="en-US"/>
-        </w:rPr>
-        <w:t xml:space="preserve"> av Windows Forms</w:t>
-      </w:r>
-      <w:r>
-        <w:rPr>
-          <w:sz w:val="22"/>
-          <w:szCs w:val="22"/>
-          <w:lang w:val="en-US"/>
-        </w:rPr>
-        <w:t>, i.e. “interfaces”.</w:t>
-      </w:r>
-    </w:p>
-    <w:p>
-      <w:pPr>
-        <w:pStyle w:val="ListParagraph"/>
-        <w:numPr>
-          <w:ilvl w:val="0"/>
-          <w:numId w:val="3"/>
-        </w:numPr>
-        <w:rPr>
-          <w:sz w:val="22"/>
-          <w:szCs w:val="22"/>
-        </w:rPr>
-      </w:pPr>
-      <w:r>
-        <w:rPr>
-          <w:sz w:val="22"/>
-          <w:szCs w:val="22"/>
-        </w:rPr>
-        <w:t xml:space="preserve">Controller-lagret är uppdelat i </w:t>
-      </w:r>
-      <w:r>
-        <w:rPr>
-          <w:sz w:val="22"/>
-          <w:szCs w:val="22"/>
-        </w:rPr>
-        <w:t>två</w:t>
-      </w:r>
-      <w:r>
-        <w:rPr>
-          <w:sz w:val="22"/>
-          <w:szCs w:val="22"/>
-        </w:rPr>
-        <w:t xml:space="preserve"> ytterligare lager: </w:t>
+      <w:r>
+        <w:rPr>
+          <w:sz w:val="22"/>
+          <w:szCs w:val="22"/>
+        </w:rPr>
+        <w:t xml:space="preserve"> tillhör.</w:t>
       </w:r>
     </w:p>
     <w:p>
@@ -904,90 +615,53 @@
         <w:pStyle w:val="ListParagraph"/>
         <w:numPr>
           <w:ilvl w:val="1"/>
-          <w:numId w:val="3"/>
-        </w:numPr>
-        <w:rPr>
-          <w:sz w:val="22"/>
-          <w:szCs w:val="22"/>
-        </w:rPr>
-      </w:pPr>
-      <w:r>
-        <w:rPr>
-          <w:sz w:val="22"/>
-          <w:szCs w:val="22"/>
-        </w:rPr>
-        <w:t>&lt;Model&gt;</w:t>
-      </w:r>
-      <w:r>
-        <w:rPr>
-          <w:sz w:val="22"/>
-          <w:szCs w:val="22"/>
-        </w:rPr>
-        <w:t>Controller</w:t>
-      </w:r>
-      <w:r>
-        <w:rPr>
-          <w:sz w:val="22"/>
-          <w:szCs w:val="22"/>
-        </w:rPr>
-        <w:t>: Hanterar vilka vyer som ska visas baserat på vilka enheter som efterfrågas.</w:t>
-      </w:r>
-    </w:p>
-    <w:p>
-      <w:pPr>
-        <w:pStyle w:val="ListParagraph"/>
-        <w:numPr>
-          <w:ilvl w:val="1"/>
-          <w:numId w:val="3"/>
-        </w:numPr>
-        <w:rPr>
-          <w:sz w:val="22"/>
-          <w:szCs w:val="22"/>
-        </w:rPr>
-      </w:pPr>
-      <w:r>
-        <w:rPr>
-          <w:sz w:val="22"/>
-          <w:szCs w:val="22"/>
-        </w:rPr>
-        <w:t>&lt;Model&gt;</w:t>
-      </w:r>
-      <w:r>
-        <w:rPr>
-          <w:sz w:val="22"/>
-          <w:szCs w:val="22"/>
-        </w:rPr>
-        <w:t>Repository</w:t>
-      </w:r>
-      <w:r>
-        <w:rPr>
-          <w:sz w:val="22"/>
-          <w:szCs w:val="22"/>
-        </w:rPr>
-        <w:t>: Hanterar lagring och hämtning av data.</w:t>
-      </w:r>
-    </w:p>
-    <w:p>
-      <w:pPr>
-        <w:rPr>
-          <w:sz w:val="22"/>
-          <w:szCs w:val="22"/>
-        </w:rPr>
-      </w:pPr>
-    </w:p>
-    <w:p>
-      <w:pPr>
-        <w:rPr>
-          <w:sz w:val="22"/>
-          <w:szCs w:val="22"/>
-        </w:rPr>
-      </w:pPr>
-      <w:r>
-        <w:rPr>
-          <w:sz w:val="22"/>
-          <w:szCs w:val="22"/>
-        </w:rPr>
-        <w:t>Programmet består av följande klasser:</w:t>
+          <w:numId w:val="5"/>
+        </w:numPr>
+        <w:rPr>
+          <w:sz w:val="22"/>
+          <w:szCs w:val="22"/>
+        </w:rPr>
+      </w:pPr>
+      <w:r>
+        <w:rPr>
+          <w:sz w:val="22"/>
+          <w:szCs w:val="22"/>
+        </w:rPr>
+        <w:t>User: representerar en användare. Förutom grundläggande egenskaper som id, mail etc. så har även användare en ”</w:t>
+      </w:r>
+      <w:r>
+        <w:rPr>
+          <w:sz w:val="22"/>
+          <w:szCs w:val="22"/>
+        </w:rPr>
+        <w:t>department</w:t>
+      </w:r>
+      <w:r>
+        <w:rPr>
+          <w:sz w:val="22"/>
+          <w:szCs w:val="22"/>
+        </w:rPr>
+        <w:t>” för att hjälpa systemet avgöra vilka funktionaliteter som ska finnas tillgängliga för användaren.</w:t>
+      </w:r>
+    </w:p>
+    <w:p>
+      <w:pPr>
+        <w:pStyle w:val="ListParagraph"/>
+        <w:numPr>
+          <w:ilvl w:val="2"/>
+          <w:numId w:val="5"/>
+        </w:numPr>
+        <w:rPr>
+          <w:sz w:val="22"/>
+          <w:szCs w:val="22"/>
+        </w:rPr>
+      </w:pPr>
+      <w:r>
+        <w:rPr>
+          <w:sz w:val="22"/>
+          <w:szCs w:val="22"/>
+        </w:rPr>
+        <w:t>Department: En enum som avgör vilken department an User tillhör.</w:t>
       </w:r>
     </w:p>
     <w:p>
@@ -1007,7 +681,7 @@
           <w:sz w:val="22"/>
           <w:szCs w:val="22"/>
         </w:rPr>
-        <w:t>Domän-enheter:</w:t>
+        <w:t>Datalagring:</w:t>
       </w:r>
     </w:p>
     <w:p>
@@ -1027,14 +701,14 @@
           <w:sz w:val="22"/>
           <w:szCs w:val="22"/>
         </w:rPr>
-        <w:t xml:space="preserve">Product: representationen av en fysisk produkt i lagret. </w:t>
-      </w:r>
-      <w:r>
-        <w:rPr>
-          <w:sz w:val="22"/>
-          <w:szCs w:val="22"/>
-        </w:rPr>
-        <w:t>Förutom grundläggande egenskaper som id, namn etc. så har en product även en ”type” som berättar vad för typ av produkt det är.</w:t>
+        <w:t>”Repository”-klasser är det understa lagret som hanterar sparande och hämtning av data.</w:t>
+      </w:r>
+      <w:r>
+        <w:rPr>
+          <w:sz w:val="22"/>
+          <w:szCs w:val="22"/>
+        </w:rPr>
+        <w:t xml:space="preserve"> Repositiy-klassernas ansvar och funktionalitet är baserat på CRUD-operationer (Create, read, update, delete).</w:t>
       </w:r>
     </w:p>
     <w:p>
@@ -1054,21 +728,96 @@
           <w:sz w:val="22"/>
           <w:szCs w:val="22"/>
         </w:rPr>
-        <w:t>User: representerar en användare. Förutom grundläggande egenskaper som id, mail etc. så har även användare en ”</w:t>
-      </w:r>
-      <w:r>
-        <w:rPr>
-          <w:sz w:val="22"/>
-          <w:szCs w:val="22"/>
-        </w:rPr>
-        <w:t>department</w:t>
-      </w:r>
-      <w:r>
-        <w:rPr>
-          <w:sz w:val="22"/>
-          <w:szCs w:val="22"/>
-        </w:rPr>
-        <w:t>” för att hjälpa systemet avgöra vilka funktionaliteter som ska finnas tillgängliga för användaren.</w:t>
+        <w:t xml:space="preserve">”Controller”-klasser använder datan som skickas från </w:t>
+      </w:r>
+      <w:r>
+        <w:rPr>
+          <w:sz w:val="22"/>
+          <w:szCs w:val="22"/>
+        </w:rPr>
+        <w:t>Repository</w:t>
+      </w:r>
+      <w:r>
+        <w:rPr>
+          <w:sz w:val="22"/>
+          <w:szCs w:val="22"/>
+        </w:rPr>
+        <w:t xml:space="preserve">-lagret för att sedan skicka den vidare till vyerna som visas </w:t>
+      </w:r>
+      <w:r>
+        <w:rPr>
+          <w:sz w:val="22"/>
+          <w:szCs w:val="22"/>
+        </w:rPr>
+        <w:t>för</w:t>
+      </w:r>
+      <w:r>
+        <w:rPr>
+          <w:sz w:val="22"/>
+          <w:szCs w:val="22"/>
+        </w:rPr>
+        <w:t xml:space="preserve"> användaren.</w:t>
+      </w:r>
+    </w:p>
+    <w:p>
+      <w:pPr>
+        <w:pStyle w:val="ListParagraph"/>
+        <w:numPr>
+          <w:ilvl w:val="1"/>
+          <w:numId w:val="5"/>
+        </w:numPr>
+        <w:rPr>
+          <w:sz w:val="22"/>
+          <w:szCs w:val="22"/>
+        </w:rPr>
+      </w:pPr>
+      <w:r>
+        <w:rPr>
+          <w:sz w:val="22"/>
+          <w:szCs w:val="22"/>
+        </w:rPr>
+        <w:t xml:space="preserve">Repositories </w:t>
+      </w:r>
+      <w:r>
+        <w:rPr>
+          <w:sz w:val="22"/>
+          <w:szCs w:val="22"/>
+        </w:rPr>
+        <w:t xml:space="preserve">är baserade på ”Interfaces” för att </w:t>
+      </w:r>
+      <w:r>
+        <w:rPr>
+          <w:sz w:val="22"/>
+          <w:szCs w:val="22"/>
+        </w:rPr>
+        <w:t>bevara</w:t>
+      </w:r>
+      <w:r>
+        <w:rPr>
+          <w:sz w:val="22"/>
+          <w:szCs w:val="22"/>
+        </w:rPr>
+        <w:t xml:space="preserve"> det grundläggande ansvaret som klasserna har.</w:t>
+      </w:r>
+    </w:p>
+    <w:p>
+      <w:pPr>
+        <w:pStyle w:val="ListParagraph"/>
+        <w:numPr>
+          <w:ilvl w:val="1"/>
+          <w:numId w:val="5"/>
+        </w:numPr>
+        <w:rPr>
+          <w:sz w:val="22"/>
+          <w:szCs w:val="22"/>
+        </w:rPr>
+      </w:pPr>
+      <w:r>
+        <w:rPr>
+          <w:sz w:val="22"/>
+          <w:szCs w:val="22"/>
+        </w:rPr>
+        <w:t>Data sparas i en extern textfil. En textfil för varje domän-enhet.</w:t>
       </w:r>
     </w:p>
     <w:p>
@@ -1088,7 +837,7 @@
           <w:sz w:val="22"/>
           <w:szCs w:val="22"/>
         </w:rPr>
-        <w:t>Datalagring:</w:t>
+        <w:t>Vyer:</w:t>
       </w:r>
     </w:p>
     <w:p>
@@ -1108,14 +857,7 @@
           <w:sz w:val="22"/>
           <w:szCs w:val="22"/>
         </w:rPr>
-        <w:t>”Repository”-klasser är det understa lagret som hanterar sparande och hämtning av data.</w:t>
-      </w:r>
-      <w:r>
-        <w:rPr>
-          <w:sz w:val="22"/>
-          <w:szCs w:val="22"/>
-        </w:rPr>
-        <w:t xml:space="preserve"> Repositiy-klassernas ansvar och funktionalitet är baserat på CRUD-operationer (Create, read, update, delete).</w:t>
+        <w:t>Login: tillåter användare att logga in i systemet och ange sin roll.</w:t>
       </w:r>
     </w:p>
     <w:p>
@@ -1135,35 +877,42 @@
           <w:sz w:val="22"/>
           <w:szCs w:val="22"/>
         </w:rPr>
-        <w:t xml:space="preserve">”Controller”-klasser använder datan som skickas från </w:t>
-      </w:r>
-      <w:r>
-        <w:rPr>
-          <w:sz w:val="22"/>
-          <w:szCs w:val="22"/>
-        </w:rPr>
-        <w:t>Repository</w:t>
-      </w:r>
-      <w:r>
-        <w:rPr>
-          <w:sz w:val="22"/>
-          <w:szCs w:val="22"/>
-        </w:rPr>
-        <w:t xml:space="preserve">-lagret för att sedan skicka den vidare till vyerna som visas </w:t>
-      </w:r>
-      <w:r>
-        <w:rPr>
-          <w:sz w:val="22"/>
-          <w:szCs w:val="22"/>
-        </w:rPr>
-        <w:t>för</w:t>
-      </w:r>
-      <w:r>
-        <w:rPr>
-          <w:sz w:val="22"/>
-          <w:szCs w:val="22"/>
-        </w:rPr>
-        <w:t xml:space="preserve"> användaren.</w:t>
+        <w:t>Cashier View: visas efter login oc</w:t>
+      </w:r>
+      <w:r>
+        <w:rPr>
+          <w:sz w:val="22"/>
+          <w:szCs w:val="22"/>
+        </w:rPr>
+        <w:t>h</w:t>
+      </w:r>
+      <w:r>
+        <w:rPr>
+          <w:sz w:val="22"/>
+          <w:szCs w:val="22"/>
+        </w:rPr>
+        <w:t xml:space="preserve"> när</w:t>
+      </w:r>
+      <w:r>
+        <w:rPr>
+          <w:sz w:val="22"/>
+          <w:szCs w:val="22"/>
+        </w:rPr>
+        <w:t xml:space="preserve"> </w:t>
+      </w:r>
+      <w:r>
+        <w:rPr>
+          <w:sz w:val="22"/>
+          <w:szCs w:val="22"/>
+        </w:rPr>
+        <w:t>department</w:t>
+      </w:r>
+      <w:r>
+        <w:rPr>
+          <w:sz w:val="22"/>
+          <w:szCs w:val="22"/>
+        </w:rPr>
+        <w:t xml:space="preserve"> ”SALES” valts.</w:t>
       </w:r>
     </w:p>
     <w:p>
@@ -1183,162 +932,7 @@
           <w:sz w:val="22"/>
           <w:szCs w:val="22"/>
         </w:rPr>
-        <w:t xml:space="preserve">Repositories </w:t>
-      </w:r>
-      <w:r>
-        <w:rPr>
-          <w:sz w:val="22"/>
-          <w:szCs w:val="22"/>
-        </w:rPr>
-        <w:t xml:space="preserve">är baserade på ”Interfaces” för att </w:t>
-      </w:r>
-      <w:r>
-        <w:rPr>
-          <w:sz w:val="22"/>
-          <w:szCs w:val="22"/>
-        </w:rPr>
-        <w:t>bevara</w:t>
-      </w:r>
-      <w:r>
-        <w:rPr>
-          <w:sz w:val="22"/>
-          <w:szCs w:val="22"/>
-        </w:rPr>
-        <w:t xml:space="preserve"> det grundläggande ansvaret som klasserna har.</w:t>
-      </w:r>
-    </w:p>
-    <w:p>
-      <w:pPr>
-        <w:pStyle w:val="ListParagraph"/>
-        <w:numPr>
-          <w:ilvl w:val="1"/>
-          <w:numId w:val="5"/>
-        </w:numPr>
-        <w:rPr>
-          <w:sz w:val="22"/>
-          <w:szCs w:val="22"/>
-        </w:rPr>
-      </w:pPr>
-      <w:r>
-        <w:rPr>
-          <w:sz w:val="22"/>
-          <w:szCs w:val="22"/>
-        </w:rPr>
-        <w:t>Data sparas i en extern textfil. En textfil för varje domän-enhet.</w:t>
-      </w:r>
-    </w:p>
-    <w:p>
-      <w:pPr>
-        <w:pStyle w:val="ListParagraph"/>
-        <w:numPr>
-          <w:ilvl w:val="0"/>
-          <w:numId w:val="5"/>
-        </w:numPr>
-        <w:rPr>
-          <w:sz w:val="22"/>
-          <w:szCs w:val="22"/>
-        </w:rPr>
-      </w:pPr>
-      <w:r>
-        <w:rPr>
-          <w:sz w:val="22"/>
-          <w:szCs w:val="22"/>
-        </w:rPr>
-        <w:t>Vyer:</w:t>
-      </w:r>
-    </w:p>
-    <w:p>
-      <w:pPr>
-        <w:pStyle w:val="ListParagraph"/>
-        <w:numPr>
-          <w:ilvl w:val="1"/>
-          <w:numId w:val="5"/>
-        </w:numPr>
-        <w:rPr>
-          <w:sz w:val="22"/>
-          <w:szCs w:val="22"/>
-        </w:rPr>
-      </w:pPr>
-      <w:r>
-        <w:rPr>
-          <w:sz w:val="22"/>
-          <w:szCs w:val="22"/>
-        </w:rPr>
-        <w:t>Login: tillåter användare att logga in i systemet och ange sin roll.</w:t>
-      </w:r>
-    </w:p>
-    <w:p>
-      <w:pPr>
-        <w:pStyle w:val="ListParagraph"/>
-        <w:numPr>
-          <w:ilvl w:val="1"/>
-          <w:numId w:val="5"/>
-        </w:numPr>
-        <w:rPr>
-          <w:sz w:val="22"/>
-          <w:szCs w:val="22"/>
-        </w:rPr>
-      </w:pPr>
-      <w:r>
-        <w:rPr>
-          <w:sz w:val="22"/>
-          <w:szCs w:val="22"/>
-        </w:rPr>
-        <w:t>Cashier View: visas efter login oc</w:t>
-      </w:r>
-      <w:r>
-        <w:rPr>
-          <w:sz w:val="22"/>
-          <w:szCs w:val="22"/>
-        </w:rPr>
-        <w:t>h</w:t>
-      </w:r>
-      <w:r>
-        <w:rPr>
-          <w:sz w:val="22"/>
-          <w:szCs w:val="22"/>
-        </w:rPr>
-        <w:t xml:space="preserve"> när</w:t>
-      </w:r>
-      <w:r>
-        <w:rPr>
-          <w:sz w:val="22"/>
-          <w:szCs w:val="22"/>
-        </w:rPr>
-        <w:t xml:space="preserve"> </w:t>
-      </w:r>
-      <w:r>
-        <w:rPr>
-          <w:sz w:val="22"/>
-          <w:szCs w:val="22"/>
-        </w:rPr>
-        <w:t>department</w:t>
-      </w:r>
-      <w:r>
-        <w:rPr>
-          <w:sz w:val="22"/>
-          <w:szCs w:val="22"/>
-        </w:rPr>
-        <w:t xml:space="preserve"> ”SALES” valts.</w:t>
-      </w:r>
-    </w:p>
-    <w:p>
-      <w:pPr>
-        <w:pStyle w:val="ListParagraph"/>
-        <w:numPr>
-          <w:ilvl w:val="1"/>
-          <w:numId w:val="5"/>
-        </w:numPr>
-        <w:rPr>
-          <w:sz w:val="22"/>
-          <w:szCs w:val="22"/>
-        </w:rPr>
-      </w:pPr>
-      <w:r>
-        <w:rPr>
-          <w:sz w:val="22"/>
-          <w:szCs w:val="22"/>
-        </w:rPr>
+        <w:lastRenderedPageBreak/>
         <w:t xml:space="preserve">Storage View visas efter login och när </w:t>
       </w:r>
       <w:r>
@@ -1499,15 +1093,7 @@
           <w:sz w:val="22"/>
           <w:szCs w:val="22"/>
         </w:rPr>
-        <w:t xml:space="preserve"> indikerar det att tilläget av produkten </w:t>
-      </w:r>
-      <w:r>
-        <w:rPr>
-          <w:sz w:val="22"/>
-          <w:szCs w:val="22"/>
-        </w:rPr>
-        <w:lastRenderedPageBreak/>
-        <w:t xml:space="preserve">lyckades medans </w:t>
+        <w:t xml:space="preserve"> indikerar det att tilläget av produkten lyckades medans </w:t>
       </w:r>
       <w:r>
         <w:rPr>
@@ -1572,32 +1158,6 @@
     <w:p>
       <w:pPr>
         <w:rPr>
-          <w:color w:val="C00000"/>
-          <w:sz w:val="22"/>
-          <w:szCs w:val="22"/>
-        </w:rPr>
-      </w:pPr>
-      <w:r>
-        <w:rPr>
-          <w:color w:val="C00000"/>
-          <w:sz w:val="22"/>
-          <w:szCs w:val="22"/>
-        </w:rPr>
-        <w:t>Beskriv problem som uppstått under projektets gång. Beskriv hur ni har löst dem och vad ni lärt er av dem. Anteckna kontinuerligt eftersom det kan vara svårt att komma ihåg varför man gjorde på ett visst sätt. Problem avser övergripande svårigheter, inte mindre misstag i koden.</w:t>
-      </w:r>
-    </w:p>
-    <w:p>
-      <w:pPr>
-        <w:rPr>
-          <w:color w:val="C00000"/>
-          <w:sz w:val="22"/>
-          <w:szCs w:val="22"/>
-        </w:rPr>
-      </w:pPr>
-    </w:p>
-    <w:p>
-      <w:pPr>
-        <w:rPr>
           <w:sz w:val="22"/>
           <w:szCs w:val="22"/>
         </w:rPr>
@@ -1609,169 +1169,8 @@
         </w:rPr>
         <w:t>Från början var det tänkt att ha ytterligare ett ”Service”-lager mellan Controller och Repository, men detta togs bort för att undvika over-engineering då lagret inte kändes så användbart (service-layers är till för att öka separation of concerns mellan Controller och Repository).</w:t>
       </w:r>
-    </w:p>
-    <w:p>
-      <w:pPr>
-        <w:rPr>
-          <w:color w:val="C00000"/>
-          <w:sz w:val="22"/>
-          <w:szCs w:val="22"/>
-        </w:rPr>
-      </w:pPr>
-    </w:p>
-    <w:p>
-      <w:pPr>
-        <w:pStyle w:val="Heading1"/>
-        <w:rPr>
-          <w:rFonts w:ascii="Times New Roman" w:hAnsi="Times New Roman" w:cs="Times New Roman"/>
-          <w:sz w:val="22"/>
-          <w:szCs w:val="22"/>
-        </w:rPr>
-      </w:pPr>
-      <w:bookmarkStart w:id="4" w:name="__RefHeading___Toc27814064"/>
+      <w:bookmarkStart w:id="4" w:name="__RefHeading___Toc27814065"/>
       <w:bookmarkEnd w:id="4"/>
-      <w:r>
-        <w:rPr>
-          <w:rFonts w:ascii="Times New Roman" w:hAnsi="Times New Roman" w:cs="Times New Roman"/>
-          <w:sz w:val="22"/>
-          <w:szCs w:val="22"/>
-        </w:rPr>
-        <w:t>5. Sammanfattning</w:t>
-      </w:r>
-    </w:p>
-    <w:p>
-      <w:pPr>
-        <w:rPr>
-          <w:color w:val="C00000"/>
-          <w:sz w:val="22"/>
-          <w:szCs w:val="22"/>
-        </w:rPr>
-      </w:pPr>
-      <w:r>
-        <w:rPr>
-          <w:color w:val="C00000"/>
-          <w:sz w:val="22"/>
-          <w:szCs w:val="22"/>
-        </w:rPr>
-        <w:t>Sammanfatta ert projekt med hur det har gått och vad ni har lärt er. Beskriv alternativa lösningar samt fördelar och/eller nackdelar med dessa och varför ni valt den lösning ni har. Ta också med ungefärlig tidsåtgång för de olika momenten.</w:t>
-      </w:r>
-    </w:p>
-    <w:p>
-      <w:pPr>
-        <w:rPr>
-          <w:color w:val="C00000"/>
-          <w:sz w:val="22"/>
-          <w:szCs w:val="22"/>
-        </w:rPr>
-      </w:pPr>
-    </w:p>
-    <w:p>
-      <w:pPr>
-        <w:pStyle w:val="Heading1"/>
-        <w:rPr>
-          <w:rFonts w:ascii="Times New Roman" w:hAnsi="Times New Roman" w:cs="Times New Roman"/>
-          <w:sz w:val="22"/>
-          <w:szCs w:val="22"/>
-        </w:rPr>
-      </w:pPr>
-      <w:bookmarkStart w:id="5" w:name="__RefHeading___Toc27814065"/>
-      <w:bookmarkEnd w:id="5"/>
-      <w:r>
-        <w:rPr>
-          <w:rFonts w:ascii="Times New Roman" w:hAnsi="Times New Roman" w:cs="Times New Roman"/>
-          <w:sz w:val="22"/>
-          <w:szCs w:val="22"/>
-        </w:rPr>
-        <w:t>6. Referenslista</w:t>
-      </w:r>
-    </w:p>
-    <w:p>
-      <w:pPr>
-        <w:rPr>
-          <w:color w:val="C00000"/>
-          <w:sz w:val="22"/>
-          <w:szCs w:val="22"/>
-        </w:rPr>
-      </w:pPr>
-      <w:r>
-        <w:rPr>
-          <w:color w:val="C00000"/>
-          <w:sz w:val="22"/>
-          <w:szCs w:val="22"/>
-        </w:rPr>
-        <w:t>Författare, titel, förlag och år. Endast nödvändig om du använt andra böcker än kurslitteraturen.</w:t>
-      </w:r>
-    </w:p>
-    <w:p>
-      <w:pPr>
-        <w:rPr>
-          <w:color w:val="C00000"/>
-          <w:sz w:val="22"/>
-          <w:szCs w:val="22"/>
-        </w:rPr>
-      </w:pPr>
-      <w:r>
-        <w:rPr>
-          <w:sz w:val="22"/>
-          <w:szCs w:val="22"/>
-        </w:rPr>
-        <w:br w:type="page"/>
-      </w:r>
-    </w:p>
-    <w:p>
-      <w:pPr>
-        <w:pStyle w:val="Heading1"/>
-        <w:rPr>
-          <w:rFonts w:ascii="Times New Roman" w:hAnsi="Times New Roman" w:cs="Times New Roman"/>
-          <w:sz w:val="22"/>
-          <w:szCs w:val="22"/>
-        </w:rPr>
-      </w:pPr>
-      <w:bookmarkStart w:id="6" w:name="__RefHeading___Toc27814066"/>
-      <w:bookmarkEnd w:id="6"/>
-      <w:r>
-        <w:rPr>
-          <w:rFonts w:ascii="Times New Roman" w:hAnsi="Times New Roman" w:cs="Times New Roman"/>
-          <w:sz w:val="22"/>
-          <w:szCs w:val="22"/>
-        </w:rPr>
-        <w:lastRenderedPageBreak/>
-        <w:t>Bilagor</w:t>
-      </w:r>
-    </w:p>
-    <w:p>
-      <w:pPr>
-        <w:rPr>
-          <w:color w:val="C00000"/>
-          <w:sz w:val="22"/>
-          <w:szCs w:val="22"/>
-        </w:rPr>
-      </w:pPr>
-      <w:r>
-        <w:rPr>
-          <w:color w:val="C00000"/>
-          <w:sz w:val="22"/>
-          <w:szCs w:val="22"/>
-        </w:rPr>
-        <w:t>Innehållet är beroende av vilken kurs och vilken labb som utförs men innehåller ofta programkod och diagram.</w:t>
-      </w:r>
-    </w:p>
-    <w:p>
-      <w:pPr>
-        <w:rPr>
-          <w:color w:val="C00000"/>
-          <w:sz w:val="22"/>
-          <w:szCs w:val="22"/>
-        </w:rPr>
-      </w:pPr>
-    </w:p>
-    <w:p>
-      <w:pPr>
-        <w:rPr>
-          <w:sz w:val="22"/>
-          <w:szCs w:val="22"/>
-        </w:rPr>
-      </w:pPr>
     </w:p>
     <w:sectPr>
       <w:pgSz w:w="11906" w:h="16838"/>

</xml_diff>

<commit_message>
Removed User class. Fixed small error in class diagram. Updated readme file.
</commit_message>
<xml_diff>
--- a/Readme_MediaShop.docx
+++ b/Readme_MediaShop.docx
@@ -77,7 +77,23 @@
           <w:sz w:val="22"/>
           <w:szCs w:val="22"/>
         </w:rPr>
-        <w:t>Användare registrerar sig med mail</w:t>
+        <w:t xml:space="preserve">Kassa </w:t>
+      </w:r>
+      <w:r>
+        <w:rPr>
+          <w:color w:val="000000" w:themeColor="text1"/>
+          <w:sz w:val="22"/>
+          <w:szCs w:val="22"/>
+        </w:rPr>
+        <w:t>eller</w:t>
+      </w:r>
+      <w:r>
+        <w:rPr>
+          <w:color w:val="000000" w:themeColor="text1"/>
+          <w:sz w:val="22"/>
+          <w:szCs w:val="22"/>
+        </w:rPr>
+        <w:t xml:space="preserve"> lager-vyer avgörs av användaren när programmet öppnas.</w:t>
       </w:r>
     </w:p>
     <w:p>
@@ -150,6 +166,48 @@
     </w:p>
     <w:p>
       <w:pPr>
+        <w:pStyle w:val="ListParagraph"/>
+        <w:numPr>
+          <w:ilvl w:val="0"/>
+          <w:numId w:val="3"/>
+        </w:numPr>
+        <w:rPr>
+          <w:color w:val="000000" w:themeColor="text1"/>
+          <w:sz w:val="22"/>
+          <w:szCs w:val="22"/>
+        </w:rPr>
+      </w:pPr>
+      <w:r>
+        <w:rPr>
+          <w:color w:val="000000" w:themeColor="text1"/>
+          <w:sz w:val="22"/>
+          <w:szCs w:val="22"/>
+        </w:rPr>
+        <w:t>Funktionaliteten för att ta bort en typ av produkt kan ändast utföras i lagervyn.</w:t>
+      </w:r>
+    </w:p>
+    <w:p>
+      <w:pPr>
+        <w:pStyle w:val="ListParagraph"/>
+        <w:numPr>
+          <w:ilvl w:val="0"/>
+          <w:numId w:val="3"/>
+        </w:numPr>
+        <w:rPr>
+          <w:sz w:val="22"/>
+          <w:szCs w:val="22"/>
+        </w:rPr>
+      </w:pPr>
+      <w:r>
+        <w:rPr>
+          <w:sz w:val="22"/>
+          <w:szCs w:val="22"/>
+        </w:rPr>
+        <w:t>Diagrammet och programmets struktur kan komma att ändras allt eftersomprogrammet utvecklas.</w:t>
+      </w:r>
+    </w:p>
+    <w:p>
+      <w:pPr>
         <w:pStyle w:val="Heading1"/>
         <w:rPr>
           <w:rFonts w:ascii="Times New Roman" w:hAnsi="Times New Roman" w:cs="Times New Roman"/>
@@ -180,7 +238,14 @@
           <w:sz w:val="22"/>
           <w:szCs w:val="22"/>
         </w:rPr>
-        <w:t>Vid programstart har användaren möjlighet att antingen logga in med existerande konto eller skapa nytt konto. Vid skapning av nytt konto anger användaren sin mail som användarnamn och lösenord. Användaren måste välja vilken department den tillhör.</w:t>
+        <w:t xml:space="preserve">Vid programstart </w:t>
+      </w:r>
+      <w:r>
+        <w:rPr>
+          <w:sz w:val="22"/>
+          <w:szCs w:val="22"/>
+        </w:rPr>
+        <w:t>öppnas inloggningsvyn och användaren får då välja om den vill öppna kassa eller lager-vy.</w:t>
       </w:r>
     </w:p>
     <w:p>
@@ -286,26 +351,16 @@
           <w:sz w:val="22"/>
           <w:szCs w:val="22"/>
         </w:rPr>
-        <w:t xml:space="preserve">Beroende på vilken ”department” en användare </w:t>
-      </w:r>
-      <w:r>
-        <w:rPr>
-          <w:sz w:val="22"/>
-          <w:szCs w:val="22"/>
-        </w:rPr>
-        <w:t xml:space="preserve">har </w:t>
-      </w:r>
-      <w:r>
-        <w:rPr>
-          <w:sz w:val="22"/>
-          <w:szCs w:val="22"/>
-        </w:rPr>
-        <w:t>så förs denne vidare till lager eller kassavyn. Lagervyn hanterar tillägning och bortagning av produkter, samt uppdatering av lagerstatus på produkter. Kassavyn hanterar försäljning av produkter. Båda vyerna har funktionalitet att se alla produkter och dess relaterade information.</w:t>
+        <w:t>Lagervyn hanterar tillägning och bortagning av produkter, samt uppdatering av lagerstatus på produkter. Kassavyn hanterar försäljning av produkter. Båda vyerna har funktionalitet att se alla produkter och dess relaterade information.</w:t>
       </w:r>
     </w:p>
     <w:p>
       <w:pPr>
         <w:pStyle w:val="Heading1"/>
+        <w:numPr>
+          <w:ilvl w:val="0"/>
+          <w:numId w:val="0"/>
+        </w:numPr>
         <w:rPr>
           <w:rFonts w:ascii="Times New Roman" w:hAnsi="Times New Roman" w:cs="Times New Roman"/>
           <w:sz w:val="22"/>
@@ -333,7 +388,35 @@
           <w:sz w:val="22"/>
           <w:szCs w:val="22"/>
         </w:rPr>
-        <w:t>Programmet använder sig av MVC-arkitekturen.</w:t>
+        <w:t>Programmet använder sig av</w:t>
+      </w:r>
+      <w:r>
+        <w:rPr>
+          <w:sz w:val="22"/>
+          <w:szCs w:val="22"/>
+        </w:rPr>
+        <w:t xml:space="preserve"> en</w:t>
+      </w:r>
+      <w:r>
+        <w:rPr>
+          <w:sz w:val="22"/>
+          <w:szCs w:val="22"/>
+        </w:rPr>
+        <w:t xml:space="preserve"> MVC</w:t>
+      </w:r>
+      <w:r>
+        <w:rPr>
+          <w:sz w:val="22"/>
+          <w:szCs w:val="22"/>
+        </w:rPr>
+        <w:t xml:space="preserve">-liknande </w:t>
+      </w:r>
+      <w:r>
+        <w:rPr>
+          <w:sz w:val="22"/>
+          <w:szCs w:val="22"/>
+        </w:rPr>
+        <w:t>arkitektur.</w:t>
       </w:r>
     </w:p>
     <w:p>
@@ -360,7 +443,7 @@
           <w:sz w:val="22"/>
           <w:szCs w:val="22"/>
         </w:rPr>
-        <w:t>, User.</w:t>
+        <w:t>.</w:t>
       </w:r>
     </w:p>
     <w:p>
@@ -398,7 +481,25 @@
           <w:szCs w:val="22"/>
           <w:lang w:val="en-US"/>
         </w:rPr>
-        <w:t xml:space="preserve"> består av Windows Forms</w:t>
+        <w:t xml:space="preserve"> </w:t>
+      </w:r>
+      <w:proofErr w:type="spellStart"/>
+      <w:r>
+        <w:rPr>
+          <w:sz w:val="22"/>
+          <w:szCs w:val="22"/>
+          <w:lang w:val="en-US"/>
+        </w:rPr>
+        <w:t>består</w:t>
+      </w:r>
+      <w:proofErr w:type="spellEnd"/>
+      <w:r>
+        <w:rPr>
+          <w:sz w:val="22"/>
+          <w:szCs w:val="22"/>
+          <w:lang w:val="en-US"/>
+        </w:rPr>
+        <w:t xml:space="preserve"> av Windows Forms</w:t>
       </w:r>
       <w:r>
         <w:rPr>
@@ -474,7 +575,14 @@
           <w:sz w:val="22"/>
           <w:szCs w:val="22"/>
         </w:rPr>
-        <w:t>: Hanterar vilka vyer som ska visas baserat på vilka enheter som efterfrågas.</w:t>
+        <w:t xml:space="preserve">: </w:t>
+      </w:r>
+      <w:r>
+        <w:rPr>
+          <w:sz w:val="22"/>
+          <w:szCs w:val="22"/>
+        </w:rPr>
+        <w:t>Hanterar vilken data som skcikas vidare till vyerna från Repositories och hanterar även en del logik mellan dessa klasser.</w:t>
       </w:r>
     </w:p>
     <w:p>
@@ -508,7 +616,14 @@
           <w:sz w:val="22"/>
           <w:szCs w:val="22"/>
         </w:rPr>
-        <w:t>: Hanterar lagring och hämtning av data.</w:t>
+        <w:t>: Hanterar lagring och hämtning av data</w:t>
+      </w:r>
+      <w:r>
+        <w:rPr>
+          <w:sz w:val="22"/>
+          <w:szCs w:val="22"/>
+        </w:rPr>
+        <w:t xml:space="preserve"> från .txt-filer.</w:t>
       </w:r>
     </w:p>
     <w:p>
@@ -598,16 +713,27 @@
           <w:sz w:val="22"/>
           <w:szCs w:val="22"/>
         </w:rPr>
-        <w:t>ProductType: En enum för att avgöra vilken kategori en Product</w:t>
-      </w:r>
-      <w:bookmarkStart w:id="2" w:name="_GoBack"/>
-      <w:bookmarkEnd w:id="2"/>
-      <w:r>
-        <w:rPr>
-          <w:sz w:val="22"/>
-          <w:szCs w:val="22"/>
-        </w:rPr>
-        <w:t xml:space="preserve"> tillhör.</w:t>
+        <w:t>ProductType: En enum för att avgöra vilken kategori en Product tillhör.</w:t>
+      </w:r>
+    </w:p>
+    <w:p>
+      <w:pPr>
+        <w:pStyle w:val="ListParagraph"/>
+        <w:numPr>
+          <w:ilvl w:val="0"/>
+          <w:numId w:val="5"/>
+        </w:numPr>
+        <w:rPr>
+          <w:sz w:val="22"/>
+          <w:szCs w:val="22"/>
+        </w:rPr>
+      </w:pPr>
+      <w:r>
+        <w:rPr>
+          <w:sz w:val="22"/>
+          <w:szCs w:val="22"/>
+        </w:rPr>
+        <w:t>Datalagring:</w:t>
       </w:r>
     </w:p>
     <w:p>
@@ -627,28 +753,35 @@
           <w:sz w:val="22"/>
           <w:szCs w:val="22"/>
         </w:rPr>
-        <w:t>User: representerar en användare. Förutom grundläggande egenskaper som id, mail etc. så har även användare en ”</w:t>
-      </w:r>
-      <w:r>
-        <w:rPr>
-          <w:sz w:val="22"/>
-          <w:szCs w:val="22"/>
-        </w:rPr>
-        <w:t>department</w:t>
-      </w:r>
-      <w:r>
-        <w:rPr>
-          <w:sz w:val="22"/>
-          <w:szCs w:val="22"/>
-        </w:rPr>
-        <w:t>” för att hjälpa systemet avgöra vilka funktionaliteter som ska finnas tillgängliga för användaren.</w:t>
+        <w:t>”Repository”-klasser är det understa lagret som hanterar sparande och hämtning av data.</w:t>
+      </w:r>
+      <w:r>
+        <w:rPr>
+          <w:sz w:val="22"/>
+          <w:szCs w:val="22"/>
+        </w:rPr>
+        <w:t xml:space="preserve"> Repo</w:t>
+      </w:r>
+      <w:r>
+        <w:rPr>
+          <w:sz w:val="22"/>
+          <w:szCs w:val="22"/>
+        </w:rPr>
+        <w:t>sitory-klassens</w:t>
+      </w:r>
+      <w:r>
+        <w:rPr>
+          <w:sz w:val="22"/>
+          <w:szCs w:val="22"/>
+        </w:rPr>
+        <w:t xml:space="preserve"> ansvar och funktionalitet är baserat på CRUD-operationer (Create, read, update, delete).</w:t>
       </w:r>
     </w:p>
     <w:p>
       <w:pPr>
         <w:pStyle w:val="ListParagraph"/>
         <w:numPr>
-          <w:ilvl w:val="2"/>
+          <w:ilvl w:val="1"/>
           <w:numId w:val="5"/>
         </w:numPr>
         <w:rPr>
@@ -661,7 +794,124 @@
           <w:sz w:val="22"/>
           <w:szCs w:val="22"/>
         </w:rPr>
-        <w:t>Department: En enum som avgör vilken department an User tillhör.</w:t>
+        <w:t xml:space="preserve">”Controller”-klasser använder datan som skickas från </w:t>
+      </w:r>
+      <w:r>
+        <w:rPr>
+          <w:sz w:val="22"/>
+          <w:szCs w:val="22"/>
+        </w:rPr>
+        <w:t>Repository</w:t>
+      </w:r>
+      <w:r>
+        <w:rPr>
+          <w:sz w:val="22"/>
+          <w:szCs w:val="22"/>
+        </w:rPr>
+        <w:t xml:space="preserve">-lagret för att sedan skicka den vidare till vyerna som visas </w:t>
+      </w:r>
+      <w:r>
+        <w:rPr>
+          <w:sz w:val="22"/>
+          <w:szCs w:val="22"/>
+        </w:rPr>
+        <w:t>för</w:t>
+      </w:r>
+      <w:r>
+        <w:rPr>
+          <w:sz w:val="22"/>
+          <w:szCs w:val="22"/>
+        </w:rPr>
+        <w:t xml:space="preserve"> användaren.</w:t>
+      </w:r>
+    </w:p>
+    <w:p>
+      <w:pPr>
+        <w:pStyle w:val="ListParagraph"/>
+        <w:numPr>
+          <w:ilvl w:val="1"/>
+          <w:numId w:val="5"/>
+        </w:numPr>
+        <w:rPr>
+          <w:sz w:val="22"/>
+          <w:szCs w:val="22"/>
+        </w:rPr>
+      </w:pPr>
+      <w:r>
+        <w:rPr>
+          <w:sz w:val="22"/>
+          <w:szCs w:val="22"/>
+        </w:rPr>
+        <w:t xml:space="preserve">Repositories </w:t>
+      </w:r>
+      <w:r>
+        <w:rPr>
+          <w:sz w:val="22"/>
+          <w:szCs w:val="22"/>
+        </w:rPr>
+        <w:t xml:space="preserve">är baserade på ”Interfaces” för att </w:t>
+      </w:r>
+      <w:r>
+        <w:rPr>
+          <w:sz w:val="22"/>
+          <w:szCs w:val="22"/>
+        </w:rPr>
+        <w:t>bevara</w:t>
+      </w:r>
+      <w:r>
+        <w:rPr>
+          <w:sz w:val="22"/>
+          <w:szCs w:val="22"/>
+        </w:rPr>
+        <w:t xml:space="preserve"> det grundläggande</w:t>
+      </w:r>
+      <w:r>
+        <w:rPr>
+          <w:sz w:val="22"/>
+          <w:szCs w:val="22"/>
+        </w:rPr>
+        <w:t xml:space="preserve"> CRUD-</w:t>
+      </w:r>
+      <w:r>
+        <w:rPr>
+          <w:sz w:val="22"/>
+          <w:szCs w:val="22"/>
+        </w:rPr>
+        <w:t>ansvaret som klasse</w:t>
+      </w:r>
+      <w:r>
+        <w:rPr>
+          <w:sz w:val="22"/>
+          <w:szCs w:val="22"/>
+        </w:rPr>
+        <w:t>n</w:t>
+      </w:r>
+      <w:r>
+        <w:rPr>
+          <w:sz w:val="22"/>
+          <w:szCs w:val="22"/>
+        </w:rPr>
+        <w:t xml:space="preserve"> har.</w:t>
+      </w:r>
+    </w:p>
+    <w:p>
+      <w:pPr>
+        <w:pStyle w:val="ListParagraph"/>
+        <w:numPr>
+          <w:ilvl w:val="1"/>
+          <w:numId w:val="5"/>
+        </w:numPr>
+        <w:rPr>
+          <w:sz w:val="22"/>
+          <w:szCs w:val="22"/>
+        </w:rPr>
+      </w:pPr>
+      <w:r>
+        <w:rPr>
+          <w:sz w:val="22"/>
+          <w:szCs w:val="22"/>
+        </w:rPr>
+        <w:t>Data sparas i en extern textfil.</w:t>
       </w:r>
     </w:p>
     <w:p>
@@ -681,7 +931,7 @@
           <w:sz w:val="22"/>
           <w:szCs w:val="22"/>
         </w:rPr>
-        <w:t>Datalagring:</w:t>
+        <w:t>Vyer:</w:t>
       </w:r>
     </w:p>
     <w:p>
@@ -701,14 +951,14 @@
           <w:sz w:val="22"/>
           <w:szCs w:val="22"/>
         </w:rPr>
-        <w:t>”Repository”-klasser är det understa lagret som hanterar sparande och hämtning av data.</w:t>
-      </w:r>
-      <w:r>
-        <w:rPr>
-          <w:sz w:val="22"/>
-          <w:szCs w:val="22"/>
-        </w:rPr>
-        <w:t xml:space="preserve"> Repositiy-klassernas ansvar och funktionalitet är baserat på CRUD-operationer (Create, read, update, delete).</w:t>
+        <w:t xml:space="preserve">Login: tillåter användare att </w:t>
+      </w:r>
+      <w:r>
+        <w:rPr>
+          <w:sz w:val="22"/>
+          <w:szCs w:val="22"/>
+        </w:rPr>
+        <w:t>välja vilken vy de vill använda.</w:t>
       </w:r>
     </w:p>
     <w:p>
@@ -728,35 +978,14 @@
           <w:sz w:val="22"/>
           <w:szCs w:val="22"/>
         </w:rPr>
-        <w:t xml:space="preserve">”Controller”-klasser använder datan som skickas från </w:t>
-      </w:r>
-      <w:r>
-        <w:rPr>
-          <w:sz w:val="22"/>
-          <w:szCs w:val="22"/>
-        </w:rPr>
-        <w:t>Repository</w:t>
-      </w:r>
-      <w:r>
-        <w:rPr>
-          <w:sz w:val="22"/>
-          <w:szCs w:val="22"/>
-        </w:rPr>
-        <w:t xml:space="preserve">-lagret för att sedan skicka den vidare till vyerna som visas </w:t>
-      </w:r>
-      <w:r>
-        <w:rPr>
-          <w:sz w:val="22"/>
-          <w:szCs w:val="22"/>
-        </w:rPr>
-        <w:t>för</w:t>
-      </w:r>
-      <w:r>
-        <w:rPr>
-          <w:sz w:val="22"/>
-          <w:szCs w:val="22"/>
-        </w:rPr>
-        <w:t xml:space="preserve"> användaren.</w:t>
+        <w:t xml:space="preserve">Cashier View: </w:t>
+      </w:r>
+      <w:r>
+        <w:rPr>
+          <w:sz w:val="22"/>
+          <w:szCs w:val="22"/>
+        </w:rPr>
+        <w:t>Hanterar funktionalitet relaterat till kassa-ärenden.</w:t>
       </w:r>
     </w:p>
     <w:p>
@@ -776,178 +1005,14 @@
           <w:sz w:val="22"/>
           <w:szCs w:val="22"/>
         </w:rPr>
-        <w:t xml:space="preserve">Repositories </w:t>
-      </w:r>
-      <w:r>
-        <w:rPr>
-          <w:sz w:val="22"/>
-          <w:szCs w:val="22"/>
-        </w:rPr>
-        <w:t xml:space="preserve">är baserade på ”Interfaces” för att </w:t>
-      </w:r>
-      <w:r>
-        <w:rPr>
-          <w:sz w:val="22"/>
-          <w:szCs w:val="22"/>
-        </w:rPr>
-        <w:t>bevara</w:t>
-      </w:r>
-      <w:r>
-        <w:rPr>
-          <w:sz w:val="22"/>
-          <w:szCs w:val="22"/>
-        </w:rPr>
-        <w:t xml:space="preserve"> det grundläggande ansvaret som klasserna har.</w:t>
-      </w:r>
-    </w:p>
-    <w:p>
-      <w:pPr>
-        <w:pStyle w:val="ListParagraph"/>
-        <w:numPr>
-          <w:ilvl w:val="1"/>
-          <w:numId w:val="5"/>
-        </w:numPr>
-        <w:rPr>
-          <w:sz w:val="22"/>
-          <w:szCs w:val="22"/>
-        </w:rPr>
-      </w:pPr>
-      <w:r>
-        <w:rPr>
-          <w:sz w:val="22"/>
-          <w:szCs w:val="22"/>
-        </w:rPr>
-        <w:t>Data sparas i en extern textfil. En textfil för varje domän-enhet.</w:t>
-      </w:r>
-    </w:p>
-    <w:p>
-      <w:pPr>
-        <w:pStyle w:val="ListParagraph"/>
-        <w:numPr>
-          <w:ilvl w:val="0"/>
-          <w:numId w:val="5"/>
-        </w:numPr>
-        <w:rPr>
-          <w:sz w:val="22"/>
-          <w:szCs w:val="22"/>
-        </w:rPr>
-      </w:pPr>
-      <w:r>
-        <w:rPr>
-          <w:sz w:val="22"/>
-          <w:szCs w:val="22"/>
-        </w:rPr>
-        <w:t>Vyer:</w:t>
-      </w:r>
-    </w:p>
-    <w:p>
-      <w:pPr>
-        <w:pStyle w:val="ListParagraph"/>
-        <w:numPr>
-          <w:ilvl w:val="1"/>
-          <w:numId w:val="5"/>
-        </w:numPr>
-        <w:rPr>
-          <w:sz w:val="22"/>
-          <w:szCs w:val="22"/>
-        </w:rPr>
-      </w:pPr>
-      <w:r>
-        <w:rPr>
-          <w:sz w:val="22"/>
-          <w:szCs w:val="22"/>
-        </w:rPr>
-        <w:t>Login: tillåter användare att logga in i systemet och ange sin roll.</w:t>
-      </w:r>
-    </w:p>
-    <w:p>
-      <w:pPr>
-        <w:pStyle w:val="ListParagraph"/>
-        <w:numPr>
-          <w:ilvl w:val="1"/>
-          <w:numId w:val="5"/>
-        </w:numPr>
-        <w:rPr>
-          <w:sz w:val="22"/>
-          <w:szCs w:val="22"/>
-        </w:rPr>
-      </w:pPr>
-      <w:r>
-        <w:rPr>
-          <w:sz w:val="22"/>
-          <w:szCs w:val="22"/>
-        </w:rPr>
-        <w:t>Cashier View: visas efter login oc</w:t>
-      </w:r>
-      <w:r>
-        <w:rPr>
-          <w:sz w:val="22"/>
-          <w:szCs w:val="22"/>
-        </w:rPr>
-        <w:t>h</w:t>
-      </w:r>
-      <w:r>
-        <w:rPr>
-          <w:sz w:val="22"/>
-          <w:szCs w:val="22"/>
-        </w:rPr>
-        <w:t xml:space="preserve"> när</w:t>
-      </w:r>
-      <w:r>
-        <w:rPr>
-          <w:sz w:val="22"/>
-          <w:szCs w:val="22"/>
-        </w:rPr>
-        <w:t xml:space="preserve"> </w:t>
-      </w:r>
-      <w:r>
-        <w:rPr>
-          <w:sz w:val="22"/>
-          <w:szCs w:val="22"/>
-        </w:rPr>
-        <w:t>department</w:t>
-      </w:r>
-      <w:r>
-        <w:rPr>
-          <w:sz w:val="22"/>
-          <w:szCs w:val="22"/>
-        </w:rPr>
-        <w:t xml:space="preserve"> ”SALES” valts.</w:t>
-      </w:r>
-    </w:p>
-    <w:p>
-      <w:pPr>
-        <w:pStyle w:val="ListParagraph"/>
-        <w:numPr>
-          <w:ilvl w:val="1"/>
-          <w:numId w:val="5"/>
-        </w:numPr>
-        <w:rPr>
-          <w:sz w:val="22"/>
-          <w:szCs w:val="22"/>
-        </w:rPr>
-      </w:pPr>
-      <w:r>
-        <w:rPr>
-          <w:sz w:val="22"/>
-          <w:szCs w:val="22"/>
-        </w:rPr>
-        <w:lastRenderedPageBreak/>
-        <w:t xml:space="preserve">Storage View visas efter login och när </w:t>
-      </w:r>
-      <w:r>
-        <w:rPr>
-          <w:sz w:val="22"/>
-          <w:szCs w:val="22"/>
-        </w:rPr>
-        <w:t>department</w:t>
-      </w:r>
-      <w:r>
-        <w:rPr>
-          <w:sz w:val="22"/>
-          <w:szCs w:val="22"/>
-        </w:rPr>
-        <w:t xml:space="preserve"> ”STORAGE” valts.</w:t>
+        <w:t>Storage View</w:t>
+      </w:r>
+      <w:r>
+        <w:rPr>
+          <w:sz w:val="22"/>
+          <w:szCs w:val="22"/>
+        </w:rPr>
+        <w:t>: Hanterar funktionalitet relaterat till lager-ärenden.</w:t>
       </w:r>
     </w:p>
     <w:p>
@@ -975,6 +1040,7 @@
           <w:sz w:val="22"/>
           <w:szCs w:val="22"/>
         </w:rPr>
+        <w:lastRenderedPageBreak/>
         <w:t>Grundläggande funktioner som getters/setters och liknande är inte inkluderat i klassdiagrammet. Detta för att hålla diagrammet minimalistiskt och begripligt.</w:t>
       </w:r>
     </w:p>
@@ -1016,7 +1082,21 @@
           <w:sz w:val="22"/>
           <w:szCs w:val="22"/>
         </w:rPr>
-        <w:t>reduca redundans.</w:t>
+        <w:t>reduc</w:t>
+      </w:r>
+      <w:r>
+        <w:rPr>
+          <w:sz w:val="22"/>
+          <w:szCs w:val="22"/>
+        </w:rPr>
+        <w:t>era</w:t>
+      </w:r>
+      <w:r>
+        <w:rPr>
+          <w:sz w:val="22"/>
+          <w:szCs w:val="22"/>
+        </w:rPr>
+        <w:t xml:space="preserve"> redundans.</w:t>
       </w:r>
     </w:p>
     <w:p>
@@ -1036,14 +1116,35 @@
           <w:sz w:val="22"/>
           <w:szCs w:val="22"/>
         </w:rPr>
-        <w:t xml:space="preserve">Varje domän-enhet (t.ex. </w:t>
-      </w:r>
-      <w:r>
-        <w:rPr>
-          <w:sz w:val="22"/>
-          <w:szCs w:val="22"/>
-        </w:rPr>
-        <w:t>Product och User</w:t>
+        <w:t>Domän</w:t>
+      </w:r>
+      <w:r>
+        <w:rPr>
+          <w:sz w:val="22"/>
+          <w:szCs w:val="22"/>
+        </w:rPr>
+        <w:t>-enhet</w:t>
+      </w:r>
+      <w:r>
+        <w:rPr>
+          <w:sz w:val="22"/>
+          <w:szCs w:val="22"/>
+        </w:rPr>
+        <w:t>er</w:t>
+      </w:r>
+      <w:r>
+        <w:rPr>
+          <w:sz w:val="22"/>
+          <w:szCs w:val="22"/>
+        </w:rPr>
+        <w:t xml:space="preserve"> (t.ex. </w:t>
+      </w:r>
+      <w:r>
+        <w:rPr>
+          <w:sz w:val="22"/>
+          <w:szCs w:val="22"/>
+        </w:rPr>
+        <w:t>Product</w:t>
       </w:r>
       <w:r>
         <w:rPr>
@@ -1057,7 +1158,16 @@
           <w:sz w:val="22"/>
           <w:szCs w:val="22"/>
         </w:rPr>
-        <w:t xml:space="preserve"> är POCOs (Plain Old C-Object), som är klasser som endast håller information.</w:t>
+        <w:t xml:space="preserve"> är POCOs</w:t>
+      </w:r>
+      <w:bookmarkStart w:id="2" w:name="_GoBack"/>
+      <w:bookmarkEnd w:id="2"/>
+      <w:r>
+        <w:rPr>
+          <w:sz w:val="22"/>
+          <w:szCs w:val="22"/>
+        </w:rPr>
+        <w:t xml:space="preserve"> (Plain Old C-Object), som är klasser som endast håller information.</w:t>
       </w:r>
     </w:p>
     <w:p>
@@ -1129,6 +1239,32 @@
     <w:p>
       <w:pPr>
         <w:rPr>
+          <w:sz w:val="22"/>
+          <w:szCs w:val="22"/>
+        </w:rPr>
+      </w:pPr>
+    </w:p>
+    <w:p>
+      <w:pPr>
+        <w:jc w:val="center"/>
+        <w:rPr>
+          <w:sz w:val="22"/>
+          <w:szCs w:val="22"/>
+          <w:u w:val="single"/>
+        </w:rPr>
+      </w:pPr>
+      <w:r>
+        <w:rPr>
+          <w:sz w:val="22"/>
+          <w:szCs w:val="22"/>
+          <w:u w:val="single"/>
+        </w:rPr>
+        <w:t>Klassdiagram</w:t>
+      </w:r>
+    </w:p>
+    <w:p>
+      <w:pPr>
+        <w:rPr>
           <w:iCs/>
           <w:sz w:val="22"/>
           <w:szCs w:val="22"/>
@@ -1137,9 +1273,68 @@
     </w:p>
     <w:p>
       <w:pPr>
-        <w:pStyle w:val="Heading1"/>
-        <w:rPr>
-          <w:rFonts w:ascii="Times New Roman" w:hAnsi="Times New Roman" w:cs="Times New Roman"/>
+        <w:rPr>
+          <w:iCs/>
+          <w:sz w:val="22"/>
+          <w:szCs w:val="22"/>
+        </w:rPr>
+      </w:pPr>
+      <w:r>
+        <w:rPr>
+          <w:iCs/>
+          <w:noProof/>
+          <w:sz w:val="22"/>
+          <w:szCs w:val="22"/>
+        </w:rPr>
+        <w:drawing>
+          <wp:inline distT="0" distB="0" distL="0" distR="0" wp14:anchorId="51FE514B" wp14:editId="3DB05FE9">
+            <wp:extent cx="5760720" cy="5838825"/>
+            <wp:effectExtent l="0" t="0" r="0" b="9525"/>
+            <wp:docPr id="2" name="Picture 2" descr="A screenshot of a cell phone&#10;&#10;Description automatically generated"/>
+            <wp:cNvGraphicFramePr>
+              <a:graphicFrameLocks xmlns:a="http://schemas.openxmlformats.org/drawingml/2006/main" noChangeAspect="1"/>
+            </wp:cNvGraphicFramePr>
+            <a:graphic xmlns:a="http://schemas.openxmlformats.org/drawingml/2006/main">
+              <a:graphicData uri="http://schemas.openxmlformats.org/drawingml/2006/picture">
+                <pic:pic xmlns:pic="http://schemas.openxmlformats.org/drawingml/2006/picture">
+                  <pic:nvPicPr>
+                    <pic:cNvPr id="2" name="ClassDiagram_MediaShop.png"/>
+                    <pic:cNvPicPr/>
+                  </pic:nvPicPr>
+                  <pic:blipFill>
+                    <a:blip r:embed="rId5">
+                      <a:extLst>
+                        <a:ext uri="{28A0092B-C50C-407E-A947-70E740481C1C}">
+                          <a14:useLocalDpi xmlns:a14="http://schemas.microsoft.com/office/drawing/2010/main" val="0"/>
+                        </a:ext>
+                      </a:extLst>
+                    </a:blip>
+                    <a:stretch>
+                      <a:fillRect/>
+                    </a:stretch>
+                  </pic:blipFill>
+                  <pic:spPr>
+                    <a:xfrm>
+                      <a:off x="0" y="0"/>
+                      <a:ext cx="5760720" cy="5838825"/>
+                    </a:xfrm>
+                    <a:prstGeom prst="rect">
+                      <a:avLst/>
+                    </a:prstGeom>
+                  </pic:spPr>
+                </pic:pic>
+              </a:graphicData>
+            </a:graphic>
+          </wp:inline>
+        </w:drawing>
+      </w:r>
+    </w:p>
+    <w:p>
+      <w:pPr>
+        <w:spacing w:after="160" w:line="259" w:lineRule="auto"/>
+        <w:rPr>
+          <w:b/>
+          <w:kern w:val="2"/>
           <w:sz w:val="22"/>
           <w:szCs w:val="22"/>
         </w:rPr>
@@ -1148,10 +1343,28 @@
       <w:bookmarkEnd w:id="3"/>
       <w:r>
         <w:rPr>
+          <w:sz w:val="22"/>
+          <w:szCs w:val="22"/>
+        </w:rPr>
+        <w:br w:type="page"/>
+      </w:r>
+    </w:p>
+    <w:p>
+      <w:pPr>
+        <w:pStyle w:val="Heading1"/>
+        <w:rPr>
           <w:rFonts w:ascii="Times New Roman" w:hAnsi="Times New Roman" w:cs="Times New Roman"/>
           <w:sz w:val="22"/>
           <w:szCs w:val="22"/>
         </w:rPr>
+      </w:pPr>
+      <w:r>
+        <w:rPr>
+          <w:rFonts w:ascii="Times New Roman" w:hAnsi="Times New Roman" w:cs="Times New Roman"/>
+          <w:sz w:val="22"/>
+          <w:szCs w:val="22"/>
+        </w:rPr>
+        <w:lastRenderedPageBreak/>
         <w:t>4. Problem</w:t>
       </w:r>
     </w:p>
@@ -1171,6 +1384,29 @@
       </w:r>
       <w:bookmarkStart w:id="4" w:name="__RefHeading___Toc27814065"/>
       <w:bookmarkEnd w:id="4"/>
+    </w:p>
+    <w:p>
+      <w:pPr>
+        <w:rPr>
+          <w:sz w:val="22"/>
+          <w:szCs w:val="22"/>
+        </w:rPr>
+      </w:pPr>
+    </w:p>
+    <w:p>
+      <w:pPr>
+        <w:rPr>
+          <w:sz w:val="22"/>
+          <w:szCs w:val="22"/>
+        </w:rPr>
+      </w:pPr>
+      <w:r>
+        <w:rPr>
+          <w:sz w:val="22"/>
+          <w:szCs w:val="22"/>
+        </w:rPr>
+        <w:t>Det var också tänkt att ha en domän-enhet User, och funktionalitet för registrering och inloggning för olika användar-konton. Men efter planering insåg jag att detta inte är nödvändigt för att uppfylla MVP-beskrivningen (minimal viable product) som anges i instruktionerna.</w:t>
+      </w:r>
     </w:p>
     <w:sectPr>
       <w:pgSz w:w="11906" w:h="16838"/>

</xml_diff>

<commit_message>
Fixed small typ on documentation
</commit_message>
<xml_diff>
--- a/Readme_MediaShop.docx
+++ b/Readme_MediaShop.docx
@@ -268,7 +268,23 @@
           <w:sz w:val="22"/>
           <w:szCs w:val="22"/>
         </w:rPr>
-        <w:t>Programmet består av tre huvudsaliga vyer:</w:t>
+        <w:t>Programmet består av tre huvudsa</w:t>
+      </w:r>
+      <w:r>
+        <w:rPr>
+          <w:sz w:val="22"/>
+          <w:szCs w:val="22"/>
+        </w:rPr>
+        <w:t>k</w:t>
+      </w:r>
+      <w:bookmarkStart w:id="2" w:name="_GoBack"/>
+      <w:bookmarkEnd w:id="2"/>
+      <w:r>
+        <w:rPr>
+          <w:sz w:val="22"/>
+          <w:szCs w:val="22"/>
+        </w:rPr>
+        <w:t>liga vyer:</w:t>
       </w:r>
     </w:p>
     <w:p>
@@ -481,25 +497,7 @@
           <w:szCs w:val="22"/>
           <w:lang w:val="en-US"/>
         </w:rPr>
-        <w:t xml:space="preserve"> </w:t>
-      </w:r>
-      <w:proofErr w:type="spellStart"/>
-      <w:r>
-        <w:rPr>
-          <w:sz w:val="22"/>
-          <w:szCs w:val="22"/>
-          <w:lang w:val="en-US"/>
-        </w:rPr>
-        <w:t>består</w:t>
-      </w:r>
-      <w:proofErr w:type="spellEnd"/>
-      <w:r>
-        <w:rPr>
-          <w:sz w:val="22"/>
-          <w:szCs w:val="22"/>
-          <w:lang w:val="en-US"/>
-        </w:rPr>
-        <w:t xml:space="preserve"> av Windows Forms</w:t>
+        <w:t xml:space="preserve"> består av Windows Forms</w:t>
       </w:r>
       <w:r>
         <w:rPr>
@@ -1158,16 +1156,7 @@
           <w:sz w:val="22"/>
           <w:szCs w:val="22"/>
         </w:rPr>
-        <w:t xml:space="preserve"> är POCOs</w:t>
-      </w:r>
-      <w:bookmarkStart w:id="2" w:name="_GoBack"/>
-      <w:bookmarkEnd w:id="2"/>
-      <w:r>
-        <w:rPr>
-          <w:sz w:val="22"/>
-          <w:szCs w:val="22"/>
-        </w:rPr>
-        <w:t xml:space="preserve"> (Plain Old C-Object), som är klasser som endast håller information.</w:t>
+        <w:t xml:space="preserve"> är POCOs (Plain Old C-Object), som är klasser som endast håller information.</w:t>
       </w:r>
     </w:p>
     <w:p>

</xml_diff>

<commit_message>
Added confirm removaldialog for removing products. Small update to readme file
</commit_message>
<xml_diff>
--- a/Readme_MediaShop.docx
+++ b/Readme_MediaShop.docx
@@ -161,8 +161,10 @@
           <w:sz w:val="22"/>
           <w:szCs w:val="22"/>
         </w:rPr>
-        <w:t>Data sparas i .txt-format.</w:t>
-      </w:r>
+        <w:t>Hantering av id/varunummer sköts automatiskt. Det är ingenting användaren bör tänka på.</w:t>
+      </w:r>
+      <w:bookmarkStart w:id="1" w:name="_GoBack"/>
+      <w:bookmarkEnd w:id="1"/>
     </w:p>
     <w:p>
       <w:pPr>
@@ -183,7 +185,7 @@
           <w:sz w:val="22"/>
           <w:szCs w:val="22"/>
         </w:rPr>
-        <w:t>Funktionaliteten för att ta bort en typ av produkt kan ändast utföras i lagervyn.</w:t>
+        <w:t>Data sparas i .txt-format.</w:t>
       </w:r>
     </w:p>
     <w:p>
@@ -194,6 +196,28 @@
           <w:numId w:val="3"/>
         </w:numPr>
         <w:rPr>
+          <w:color w:val="000000" w:themeColor="text1"/>
+          <w:sz w:val="22"/>
+          <w:szCs w:val="22"/>
+        </w:rPr>
+      </w:pPr>
+      <w:r>
+        <w:rPr>
+          <w:color w:val="000000" w:themeColor="text1"/>
+          <w:sz w:val="22"/>
+          <w:szCs w:val="22"/>
+        </w:rPr>
+        <w:t>Funktionaliteten för att ta bort en typ av produkt kan ändast utföras i lagervyn.</w:t>
+      </w:r>
+    </w:p>
+    <w:p>
+      <w:pPr>
+        <w:pStyle w:val="ListParagraph"/>
+        <w:numPr>
+          <w:ilvl w:val="0"/>
+          <w:numId w:val="3"/>
+        </w:numPr>
+        <w:rPr>
           <w:sz w:val="22"/>
           <w:szCs w:val="22"/>
         </w:rPr>
@@ -215,8 +239,8 @@
           <w:szCs w:val="22"/>
         </w:rPr>
       </w:pPr>
-      <w:bookmarkStart w:id="1" w:name="__RefHeading___Toc27814061"/>
-      <w:bookmarkEnd w:id="1"/>
+      <w:bookmarkStart w:id="2" w:name="__RefHeading___Toc27814061"/>
+      <w:bookmarkEnd w:id="2"/>
       <w:r>
         <w:rPr>
           <w:rFonts w:ascii="Times New Roman" w:hAnsi="Times New Roman" w:cs="Times New Roman"/>
@@ -277,8 +301,6 @@
         </w:rPr>
         <w:t>k</w:t>
       </w:r>
-      <w:bookmarkStart w:id="2" w:name="_GoBack"/>
-      <w:bookmarkEnd w:id="2"/>
       <w:r>
         <w:rPr>
           <w:sz w:val="22"/>
@@ -1038,7 +1060,6 @@
           <w:sz w:val="22"/>
           <w:szCs w:val="22"/>
         </w:rPr>
-        <w:lastRenderedPageBreak/>
         <w:t>Grundläggande funktioner som getters/setters och liknande är inte inkluderat i klassdiagrammet. Detta för att hålla diagrammet minimalistiskt och begripligt.</w:t>
       </w:r>
     </w:p>

</xml_diff>

<commit_message>
Added checkout functionality. All base functionalities of chasier form is now finished. Added some comments to readme file
</commit_message>
<xml_diff>
--- a/Readme_MediaShop.docx
+++ b/Readme_MediaShop.docx
@@ -163,29 +163,365 @@
         </w:rPr>
         <w:t>Hantering av id/varunummer sköts automatiskt. Det är ingenting användaren bör tänka på.</w:t>
       </w:r>
+    </w:p>
+    <w:p>
+      <w:pPr>
+        <w:pStyle w:val="ListParagraph"/>
+        <w:numPr>
+          <w:ilvl w:val="0"/>
+          <w:numId w:val="3"/>
+        </w:numPr>
+        <w:rPr>
+          <w:color w:val="000000" w:themeColor="text1"/>
+          <w:sz w:val="22"/>
+          <w:szCs w:val="22"/>
+        </w:rPr>
+      </w:pPr>
+      <w:r>
+        <w:rPr>
+          <w:color w:val="000000" w:themeColor="text1"/>
+          <w:sz w:val="22"/>
+          <w:szCs w:val="22"/>
+        </w:rPr>
+        <w:t>Data sparas i .txt-format.</w:t>
+      </w:r>
+    </w:p>
+    <w:p>
+      <w:pPr>
+        <w:pStyle w:val="ListParagraph"/>
+        <w:numPr>
+          <w:ilvl w:val="0"/>
+          <w:numId w:val="3"/>
+        </w:numPr>
+        <w:rPr>
+          <w:color w:val="000000" w:themeColor="text1"/>
+          <w:sz w:val="22"/>
+          <w:szCs w:val="22"/>
+        </w:rPr>
+      </w:pPr>
+      <w:r>
+        <w:rPr>
+          <w:color w:val="000000" w:themeColor="text1"/>
+          <w:sz w:val="22"/>
+          <w:szCs w:val="22"/>
+        </w:rPr>
+        <w:t>Funktionaliteten för att ta bort en typ av produkt kan ändast utföras i lagervyn.</w:t>
+      </w:r>
+    </w:p>
+    <w:p>
+      <w:pPr>
+        <w:pStyle w:val="ListParagraph"/>
+        <w:numPr>
+          <w:ilvl w:val="0"/>
+          <w:numId w:val="3"/>
+        </w:numPr>
+        <w:rPr>
+          <w:sz w:val="22"/>
+          <w:szCs w:val="22"/>
+        </w:rPr>
+      </w:pPr>
+      <w:r>
+        <w:rPr>
+          <w:sz w:val="22"/>
+          <w:szCs w:val="22"/>
+        </w:rPr>
+        <w:t>Diagrammet och programmets struktur kan komma att ändras allt eftersomprogrammet utvecklas.</w:t>
+      </w:r>
+    </w:p>
+    <w:p>
+      <w:pPr>
+        <w:pStyle w:val="ListParagraph"/>
+        <w:numPr>
+          <w:ilvl w:val="0"/>
+          <w:numId w:val="3"/>
+        </w:numPr>
+        <w:rPr>
+          <w:sz w:val="22"/>
+          <w:szCs w:val="22"/>
+        </w:rPr>
+      </w:pPr>
+      <w:r>
+        <w:rPr>
+          <w:sz w:val="22"/>
+          <w:szCs w:val="22"/>
+        </w:rPr>
+        <w:t>Antal varor i lagret minskas redan när varan läggs i varukorgen. Detta för att förhindra att varan läggs till fler gånger än antalet i lagret. Om användaren stänger ner kassavyn medans varor finns i varukorgen läggs dessa tillbaka i lagret.</w:t>
+      </w:r>
+    </w:p>
+    <w:p>
+      <w:pPr>
+        <w:pStyle w:val="ListParagraph"/>
+        <w:numPr>
+          <w:ilvl w:val="0"/>
+          <w:numId w:val="3"/>
+        </w:numPr>
+        <w:rPr>
+          <w:sz w:val="22"/>
+          <w:szCs w:val="22"/>
+        </w:rPr>
+      </w:pPr>
+      <w:r>
+        <w:rPr>
+          <w:sz w:val="22"/>
+          <w:szCs w:val="22"/>
+        </w:rPr>
+        <w:t>När en produkt av samma sort läggs i varukorgen flera gånger så visas alla instanser istället för ”quantity”. Arbetade mot en lösning för detta för att kunna ha quantity istället för att repetera samma produkt i varukorgen, men prioriterade andra funktionaliteter eftersom detta inte var ett krav.</w:t>
+      </w:r>
       <w:bookmarkStart w:id="1" w:name="_GoBack"/>
       <w:bookmarkEnd w:id="1"/>
     </w:p>
     <w:p>
       <w:pPr>
+        <w:pStyle w:val="Heading1"/>
+        <w:rPr>
+          <w:rFonts w:ascii="Times New Roman" w:hAnsi="Times New Roman" w:cs="Times New Roman"/>
+          <w:sz w:val="22"/>
+          <w:szCs w:val="22"/>
+        </w:rPr>
+      </w:pPr>
+      <w:bookmarkStart w:id="2" w:name="__RefHeading___Toc27814061"/>
+      <w:bookmarkEnd w:id="2"/>
+      <w:r>
+        <w:rPr>
+          <w:rFonts w:ascii="Times New Roman" w:hAnsi="Times New Roman" w:cs="Times New Roman"/>
+          <w:sz w:val="22"/>
+          <w:szCs w:val="22"/>
+        </w:rPr>
+        <w:t>2. Översikt</w:t>
+      </w:r>
+    </w:p>
+    <w:p>
+      <w:pPr>
+        <w:rPr>
+          <w:sz w:val="22"/>
+          <w:szCs w:val="22"/>
+        </w:rPr>
+      </w:pPr>
+      <w:r>
+        <w:rPr>
+          <w:sz w:val="22"/>
+          <w:szCs w:val="22"/>
+        </w:rPr>
+        <w:t xml:space="preserve">Vid programstart </w:t>
+      </w:r>
+      <w:r>
+        <w:rPr>
+          <w:sz w:val="22"/>
+          <w:szCs w:val="22"/>
+        </w:rPr>
+        <w:t>öppnas inloggningsvyn och användaren får då välja om den vill öppna kassa eller lager-vy.</w:t>
+      </w:r>
+    </w:p>
+    <w:p>
+      <w:pPr>
+        <w:rPr>
+          <w:sz w:val="22"/>
+          <w:szCs w:val="22"/>
+        </w:rPr>
+      </w:pPr>
+    </w:p>
+    <w:p>
+      <w:pPr>
+        <w:rPr>
+          <w:sz w:val="22"/>
+          <w:szCs w:val="22"/>
+        </w:rPr>
+      </w:pPr>
+      <w:r>
+        <w:rPr>
+          <w:sz w:val="22"/>
+          <w:szCs w:val="22"/>
+        </w:rPr>
+        <w:t>Programmet består av tre huvudsa</w:t>
+      </w:r>
+      <w:r>
+        <w:rPr>
+          <w:sz w:val="22"/>
+          <w:szCs w:val="22"/>
+        </w:rPr>
+        <w:t>k</w:t>
+      </w:r>
+      <w:r>
+        <w:rPr>
+          <w:sz w:val="22"/>
+          <w:szCs w:val="22"/>
+        </w:rPr>
+        <w:t>liga vyer:</w:t>
+      </w:r>
+    </w:p>
+    <w:p>
+      <w:pPr>
+        <w:pStyle w:val="ListParagraph"/>
+        <w:numPr>
+          <w:ilvl w:val="0"/>
+          <w:numId w:val="6"/>
+        </w:numPr>
+        <w:rPr>
+          <w:sz w:val="22"/>
+          <w:szCs w:val="22"/>
+        </w:rPr>
+      </w:pPr>
+      <w:r>
+        <w:rPr>
+          <w:sz w:val="22"/>
+          <w:szCs w:val="22"/>
+        </w:rPr>
+        <w:t>Inloggningsvy</w:t>
+      </w:r>
+    </w:p>
+    <w:p>
+      <w:pPr>
+        <w:pStyle w:val="ListParagraph"/>
+        <w:numPr>
+          <w:ilvl w:val="0"/>
+          <w:numId w:val="6"/>
+        </w:numPr>
+        <w:rPr>
+          <w:sz w:val="22"/>
+          <w:szCs w:val="22"/>
+        </w:rPr>
+      </w:pPr>
+      <w:r>
+        <w:rPr>
+          <w:sz w:val="22"/>
+          <w:szCs w:val="22"/>
+        </w:rPr>
+        <w:t>Lagervy</w:t>
+      </w:r>
+    </w:p>
+    <w:p>
+      <w:pPr>
+        <w:pStyle w:val="ListParagraph"/>
+        <w:numPr>
+          <w:ilvl w:val="0"/>
+          <w:numId w:val="6"/>
+        </w:numPr>
+        <w:rPr>
+          <w:sz w:val="22"/>
+          <w:szCs w:val="22"/>
+        </w:rPr>
+      </w:pPr>
+      <w:r>
+        <w:rPr>
+          <w:sz w:val="22"/>
+          <w:szCs w:val="22"/>
+        </w:rPr>
+        <w:t>Kassavy</w:t>
+      </w:r>
+    </w:p>
+    <w:p>
+      <w:pPr>
+        <w:rPr>
+          <w:sz w:val="22"/>
+          <w:szCs w:val="22"/>
+        </w:rPr>
+      </w:pPr>
+    </w:p>
+    <w:p>
+      <w:pPr>
+        <w:rPr>
+          <w:sz w:val="22"/>
+          <w:szCs w:val="22"/>
+        </w:rPr>
+      </w:pPr>
+      <w:r>
+        <w:rPr>
+          <w:sz w:val="22"/>
+          <w:szCs w:val="22"/>
+        </w:rPr>
+        <w:t>Lagervyn hanterar tillägning och bortagning av produkter, samt uppdatering av lagerstatus på produkter. Kassavyn hanterar försäljning av produkter. Båda vyerna har funktionalitet att se alla produkter och dess relaterade information.</w:t>
+      </w:r>
+    </w:p>
+    <w:p>
+      <w:pPr>
+        <w:pStyle w:val="Heading1"/>
+        <w:numPr>
+          <w:ilvl w:val="0"/>
+          <w:numId w:val="0"/>
+        </w:numPr>
+        <w:rPr>
+          <w:rFonts w:ascii="Times New Roman" w:hAnsi="Times New Roman" w:cs="Times New Roman"/>
+          <w:sz w:val="22"/>
+          <w:szCs w:val="22"/>
+        </w:rPr>
+      </w:pPr>
+      <w:r>
+        <w:rPr>
+          <w:rFonts w:ascii="Times New Roman" w:hAnsi="Times New Roman" w:cs="Times New Roman"/>
+          <w:sz w:val="22"/>
+          <w:szCs w:val="22"/>
+        </w:rPr>
+        <w:t>3. Detaljerad beskrivning</w:t>
+      </w:r>
+    </w:p>
+    <w:p>
+      <w:pPr>
+        <w:rPr>
+          <w:sz w:val="22"/>
+          <w:szCs w:val="22"/>
+        </w:rPr>
+      </w:pPr>
+      <w:r>
+        <w:rPr>
+          <w:sz w:val="22"/>
+          <w:szCs w:val="22"/>
+        </w:rPr>
+        <w:t>Programmet använder sig av</w:t>
+      </w:r>
+      <w:r>
+        <w:rPr>
+          <w:sz w:val="22"/>
+          <w:szCs w:val="22"/>
+        </w:rPr>
+        <w:t xml:space="preserve"> en</w:t>
+      </w:r>
+      <w:r>
+        <w:rPr>
+          <w:sz w:val="22"/>
+          <w:szCs w:val="22"/>
+        </w:rPr>
+        <w:t xml:space="preserve"> MVC</w:t>
+      </w:r>
+      <w:r>
+        <w:rPr>
+          <w:sz w:val="22"/>
+          <w:szCs w:val="22"/>
+        </w:rPr>
+        <w:t xml:space="preserve">-liknande </w:t>
+      </w:r>
+      <w:r>
+        <w:rPr>
+          <w:sz w:val="22"/>
+          <w:szCs w:val="22"/>
+        </w:rPr>
+        <w:t>arkitektur.</w:t>
+      </w:r>
+    </w:p>
+    <w:p>
+      <w:pPr>
         <w:pStyle w:val="ListParagraph"/>
         <w:numPr>
           <w:ilvl w:val="0"/>
           <w:numId w:val="3"/>
         </w:numPr>
         <w:rPr>
-          <w:color w:val="000000" w:themeColor="text1"/>
-          <w:sz w:val="22"/>
-          <w:szCs w:val="22"/>
-        </w:rPr>
-      </w:pPr>
-      <w:r>
-        <w:rPr>
-          <w:color w:val="000000" w:themeColor="text1"/>
-          <w:sz w:val="22"/>
-          <w:szCs w:val="22"/>
-        </w:rPr>
-        <w:t>Data sparas i .txt-format.</w:t>
+          <w:sz w:val="22"/>
+          <w:szCs w:val="22"/>
+        </w:rPr>
+      </w:pPr>
+      <w:r>
+        <w:rPr>
+          <w:sz w:val="22"/>
+          <w:szCs w:val="22"/>
+        </w:rPr>
+        <w:t>Models består av domän-enheter som t.ex. Product</w:t>
+      </w:r>
+      <w:r>
+        <w:rPr>
+          <w:sz w:val="22"/>
+          <w:szCs w:val="22"/>
+        </w:rPr>
+        <w:t>.</w:t>
       </w:r>
     </w:p>
     <w:p>
@@ -196,18 +532,42 @@
           <w:numId w:val="3"/>
         </w:numPr>
         <w:rPr>
-          <w:color w:val="000000" w:themeColor="text1"/>
-          <w:sz w:val="22"/>
-          <w:szCs w:val="22"/>
-        </w:rPr>
-      </w:pPr>
-      <w:r>
-        <w:rPr>
-          <w:color w:val="000000" w:themeColor="text1"/>
-          <w:sz w:val="22"/>
-          <w:szCs w:val="22"/>
-        </w:rPr>
-        <w:t>Funktionaliteten för att ta bort en typ av produkt kan ändast utföras i lagervyn.</w:t>
+          <w:sz w:val="22"/>
+          <w:szCs w:val="22"/>
+          <w:lang w:val="en-US"/>
+        </w:rPr>
+      </w:pPr>
+      <w:r>
+        <w:rPr>
+          <w:sz w:val="22"/>
+          <w:szCs w:val="22"/>
+          <w:lang w:val="en-US"/>
+        </w:rPr>
+        <w:t>View</w:t>
+      </w:r>
+      <w:r>
+        <w:rPr>
+          <w:sz w:val="22"/>
+          <w:szCs w:val="22"/>
+          <w:lang w:val="en-US"/>
+        </w:rPr>
+        <w:t>s</w:t>
+      </w:r>
+      <w:r>
+        <w:rPr>
+          <w:sz w:val="22"/>
+          <w:szCs w:val="22"/>
+          <w:lang w:val="en-US"/>
+        </w:rPr>
+        <w:t xml:space="preserve"> består av Windows Forms</w:t>
+      </w:r>
+      <w:r>
+        <w:rPr>
+          <w:sz w:val="22"/>
+          <w:szCs w:val="22"/>
+          <w:lang w:val="en-US"/>
+        </w:rPr>
+        <w:t>, i.e. “interfaces”.</w:t>
       </w:r>
     </w:p>
     <w:p>
@@ -227,326 +587,6 @@
           <w:sz w:val="22"/>
           <w:szCs w:val="22"/>
         </w:rPr>
-        <w:t>Diagrammet och programmets struktur kan komma att ändras allt eftersomprogrammet utvecklas.</w:t>
-      </w:r>
-    </w:p>
-    <w:p>
-      <w:pPr>
-        <w:pStyle w:val="Heading1"/>
-        <w:rPr>
-          <w:rFonts w:ascii="Times New Roman" w:hAnsi="Times New Roman" w:cs="Times New Roman"/>
-          <w:sz w:val="22"/>
-          <w:szCs w:val="22"/>
-        </w:rPr>
-      </w:pPr>
-      <w:bookmarkStart w:id="2" w:name="__RefHeading___Toc27814061"/>
-      <w:bookmarkEnd w:id="2"/>
-      <w:r>
-        <w:rPr>
-          <w:rFonts w:ascii="Times New Roman" w:hAnsi="Times New Roman" w:cs="Times New Roman"/>
-          <w:sz w:val="22"/>
-          <w:szCs w:val="22"/>
-        </w:rPr>
-        <w:t>2. Översikt</w:t>
-      </w:r>
-    </w:p>
-    <w:p>
-      <w:pPr>
-        <w:rPr>
-          <w:sz w:val="22"/>
-          <w:szCs w:val="22"/>
-        </w:rPr>
-      </w:pPr>
-      <w:r>
-        <w:rPr>
-          <w:sz w:val="22"/>
-          <w:szCs w:val="22"/>
-        </w:rPr>
-        <w:t xml:space="preserve">Vid programstart </w:t>
-      </w:r>
-      <w:r>
-        <w:rPr>
-          <w:sz w:val="22"/>
-          <w:szCs w:val="22"/>
-        </w:rPr>
-        <w:t>öppnas inloggningsvyn och användaren får då välja om den vill öppna kassa eller lager-vy.</w:t>
-      </w:r>
-    </w:p>
-    <w:p>
-      <w:pPr>
-        <w:rPr>
-          <w:sz w:val="22"/>
-          <w:szCs w:val="22"/>
-        </w:rPr>
-      </w:pPr>
-    </w:p>
-    <w:p>
-      <w:pPr>
-        <w:rPr>
-          <w:sz w:val="22"/>
-          <w:szCs w:val="22"/>
-        </w:rPr>
-      </w:pPr>
-      <w:r>
-        <w:rPr>
-          <w:sz w:val="22"/>
-          <w:szCs w:val="22"/>
-        </w:rPr>
-        <w:t>Programmet består av tre huvudsa</w:t>
-      </w:r>
-      <w:r>
-        <w:rPr>
-          <w:sz w:val="22"/>
-          <w:szCs w:val="22"/>
-        </w:rPr>
-        <w:t>k</w:t>
-      </w:r>
-      <w:r>
-        <w:rPr>
-          <w:sz w:val="22"/>
-          <w:szCs w:val="22"/>
-        </w:rPr>
-        <w:t>liga vyer:</w:t>
-      </w:r>
-    </w:p>
-    <w:p>
-      <w:pPr>
-        <w:pStyle w:val="ListParagraph"/>
-        <w:numPr>
-          <w:ilvl w:val="0"/>
-          <w:numId w:val="6"/>
-        </w:numPr>
-        <w:rPr>
-          <w:sz w:val="22"/>
-          <w:szCs w:val="22"/>
-        </w:rPr>
-      </w:pPr>
-      <w:r>
-        <w:rPr>
-          <w:sz w:val="22"/>
-          <w:szCs w:val="22"/>
-        </w:rPr>
-        <w:t>Inloggningsvy</w:t>
-      </w:r>
-    </w:p>
-    <w:p>
-      <w:pPr>
-        <w:pStyle w:val="ListParagraph"/>
-        <w:numPr>
-          <w:ilvl w:val="0"/>
-          <w:numId w:val="6"/>
-        </w:numPr>
-        <w:rPr>
-          <w:sz w:val="22"/>
-          <w:szCs w:val="22"/>
-        </w:rPr>
-      </w:pPr>
-      <w:r>
-        <w:rPr>
-          <w:sz w:val="22"/>
-          <w:szCs w:val="22"/>
-        </w:rPr>
-        <w:t>Lagervy</w:t>
-      </w:r>
-    </w:p>
-    <w:p>
-      <w:pPr>
-        <w:pStyle w:val="ListParagraph"/>
-        <w:numPr>
-          <w:ilvl w:val="0"/>
-          <w:numId w:val="6"/>
-        </w:numPr>
-        <w:rPr>
-          <w:sz w:val="22"/>
-          <w:szCs w:val="22"/>
-        </w:rPr>
-      </w:pPr>
-      <w:r>
-        <w:rPr>
-          <w:sz w:val="22"/>
-          <w:szCs w:val="22"/>
-        </w:rPr>
-        <w:t>Kassavy</w:t>
-      </w:r>
-    </w:p>
-    <w:p>
-      <w:pPr>
-        <w:rPr>
-          <w:sz w:val="22"/>
-          <w:szCs w:val="22"/>
-        </w:rPr>
-      </w:pPr>
-    </w:p>
-    <w:p>
-      <w:pPr>
-        <w:rPr>
-          <w:sz w:val="22"/>
-          <w:szCs w:val="22"/>
-        </w:rPr>
-      </w:pPr>
-      <w:r>
-        <w:rPr>
-          <w:sz w:val="22"/>
-          <w:szCs w:val="22"/>
-        </w:rPr>
-        <w:t>Lagervyn hanterar tillägning och bortagning av produkter, samt uppdatering av lagerstatus på produkter. Kassavyn hanterar försäljning av produkter. Båda vyerna har funktionalitet att se alla produkter och dess relaterade information.</w:t>
-      </w:r>
-    </w:p>
-    <w:p>
-      <w:pPr>
-        <w:pStyle w:val="Heading1"/>
-        <w:numPr>
-          <w:ilvl w:val="0"/>
-          <w:numId w:val="0"/>
-        </w:numPr>
-        <w:rPr>
-          <w:rFonts w:ascii="Times New Roman" w:hAnsi="Times New Roman" w:cs="Times New Roman"/>
-          <w:sz w:val="22"/>
-          <w:szCs w:val="22"/>
-        </w:rPr>
-      </w:pPr>
-      <w:r>
-        <w:rPr>
-          <w:rFonts w:ascii="Times New Roman" w:hAnsi="Times New Roman" w:cs="Times New Roman"/>
-          <w:sz w:val="22"/>
-          <w:szCs w:val="22"/>
-        </w:rPr>
-        <w:t>3. Detaljerad beskrivning</w:t>
-      </w:r>
-    </w:p>
-    <w:p>
-      <w:pPr>
-        <w:rPr>
-          <w:sz w:val="22"/>
-          <w:szCs w:val="22"/>
-        </w:rPr>
-      </w:pPr>
-      <w:r>
-        <w:rPr>
-          <w:sz w:val="22"/>
-          <w:szCs w:val="22"/>
-        </w:rPr>
-        <w:t>Programmet använder sig av</w:t>
-      </w:r>
-      <w:r>
-        <w:rPr>
-          <w:sz w:val="22"/>
-          <w:szCs w:val="22"/>
-        </w:rPr>
-        <w:t xml:space="preserve"> en</w:t>
-      </w:r>
-      <w:r>
-        <w:rPr>
-          <w:sz w:val="22"/>
-          <w:szCs w:val="22"/>
-        </w:rPr>
-        <w:t xml:space="preserve"> MVC</w:t>
-      </w:r>
-      <w:r>
-        <w:rPr>
-          <w:sz w:val="22"/>
-          <w:szCs w:val="22"/>
-        </w:rPr>
-        <w:t xml:space="preserve">-liknande </w:t>
-      </w:r>
-      <w:r>
-        <w:rPr>
-          <w:sz w:val="22"/>
-          <w:szCs w:val="22"/>
-        </w:rPr>
-        <w:t>arkitektur.</w:t>
-      </w:r>
-    </w:p>
-    <w:p>
-      <w:pPr>
-        <w:pStyle w:val="ListParagraph"/>
-        <w:numPr>
-          <w:ilvl w:val="0"/>
-          <w:numId w:val="3"/>
-        </w:numPr>
-        <w:rPr>
-          <w:sz w:val="22"/>
-          <w:szCs w:val="22"/>
-        </w:rPr>
-      </w:pPr>
-      <w:r>
-        <w:rPr>
-          <w:sz w:val="22"/>
-          <w:szCs w:val="22"/>
-        </w:rPr>
-        <w:t>Models består av domän-enheter som t.ex. Product</w:t>
-      </w:r>
-      <w:r>
-        <w:rPr>
-          <w:sz w:val="22"/>
-          <w:szCs w:val="22"/>
-        </w:rPr>
-        <w:t>.</w:t>
-      </w:r>
-    </w:p>
-    <w:p>
-      <w:pPr>
-        <w:pStyle w:val="ListParagraph"/>
-        <w:numPr>
-          <w:ilvl w:val="0"/>
-          <w:numId w:val="3"/>
-        </w:numPr>
-        <w:rPr>
-          <w:sz w:val="22"/>
-          <w:szCs w:val="22"/>
-          <w:lang w:val="en-US"/>
-        </w:rPr>
-      </w:pPr>
-      <w:r>
-        <w:rPr>
-          <w:sz w:val="22"/>
-          <w:szCs w:val="22"/>
-          <w:lang w:val="en-US"/>
-        </w:rPr>
-        <w:t>View</w:t>
-      </w:r>
-      <w:r>
-        <w:rPr>
-          <w:sz w:val="22"/>
-          <w:szCs w:val="22"/>
-          <w:lang w:val="en-US"/>
-        </w:rPr>
-        <w:t>s</w:t>
-      </w:r>
-      <w:r>
-        <w:rPr>
-          <w:sz w:val="22"/>
-          <w:szCs w:val="22"/>
-          <w:lang w:val="en-US"/>
-        </w:rPr>
-        <w:t xml:space="preserve"> består av Windows Forms</w:t>
-      </w:r>
-      <w:r>
-        <w:rPr>
-          <w:sz w:val="22"/>
-          <w:szCs w:val="22"/>
-          <w:lang w:val="en-US"/>
-        </w:rPr>
-        <w:t>, i.e. “interfaces”.</w:t>
-      </w:r>
-    </w:p>
-    <w:p>
-      <w:pPr>
-        <w:pStyle w:val="ListParagraph"/>
-        <w:numPr>
-          <w:ilvl w:val="0"/>
-          <w:numId w:val="3"/>
-        </w:numPr>
-        <w:rPr>
-          <w:sz w:val="22"/>
-          <w:szCs w:val="22"/>
-        </w:rPr>
-      </w:pPr>
-      <w:r>
-        <w:rPr>
-          <w:sz w:val="22"/>
-          <w:szCs w:val="22"/>
-        </w:rPr>
         <w:t xml:space="preserve">Controller-lagret är uppdelat i </w:t>
       </w:r>
       <w:r>
@@ -862,6 +902,7 @@
           <w:sz w:val="22"/>
           <w:szCs w:val="22"/>
         </w:rPr>
+        <w:lastRenderedPageBreak/>
         <w:t xml:space="preserve">Repositories </w:t>
       </w:r>
       <w:r>
@@ -1296,6 +1337,7 @@
           <w:sz w:val="22"/>
           <w:szCs w:val="22"/>
         </w:rPr>
+        <w:lastRenderedPageBreak/>
         <w:drawing>
           <wp:inline distT="0" distB="0" distL="0" distR="0" wp14:anchorId="51FE514B" wp14:editId="3DB05FE9">
             <wp:extent cx="5760720" cy="5838825"/>

</xml_diff>

<commit_message>
Fixed issue trying to add stock with no selected product. Updated some stuff in readme
</commit_message>
<xml_diff>
--- a/Readme_MediaShop.docx
+++ b/Readme_MediaShop.docx
@@ -267,6 +267,26 @@
         </w:rPr>
         <w:t>När en produkt av samma sort läggs i varukorgen flera gånger så visas alla instanser istället för ”quantity”. Arbetade mot en lösning för detta för att kunna ha quantity istället för att repetera samma produkt i varukorgen, men prioriterade andra funktionaliteter eftersom detta inte var ett krav.</w:t>
       </w:r>
+    </w:p>
+    <w:p>
+      <w:pPr>
+        <w:pStyle w:val="ListParagraph"/>
+        <w:numPr>
+          <w:ilvl w:val="0"/>
+          <w:numId w:val="3"/>
+        </w:numPr>
+        <w:rPr>
+          <w:sz w:val="22"/>
+          <w:szCs w:val="22"/>
+        </w:rPr>
+      </w:pPr>
+      <w:r>
+        <w:rPr>
+          <w:sz w:val="22"/>
+          <w:szCs w:val="22"/>
+        </w:rPr>
+        <w:t>Kvitto-funktion och återköp-funktion är endast tillgänglig i kassavyn.</w:t>
+      </w:r>
       <w:bookmarkStart w:id="1" w:name="_GoBack"/>
       <w:bookmarkEnd w:id="1"/>
     </w:p>
@@ -854,6 +874,7 @@
           <w:sz w:val="22"/>
           <w:szCs w:val="22"/>
         </w:rPr>
+        <w:lastRenderedPageBreak/>
         <w:t xml:space="preserve">”Controller”-klasser använder datan som skickas från </w:t>
       </w:r>
       <w:r>
@@ -902,7 +923,6 @@
           <w:sz w:val="22"/>
           <w:szCs w:val="22"/>
         </w:rPr>
-        <w:lastRenderedPageBreak/>
         <w:t xml:space="preserve">Repositories </w:t>
       </w:r>
       <w:r>

</xml_diff>

<commit_message>
Added refund functionality. Updated assumptions in readme
</commit_message>
<xml_diff>
--- a/Readme_MediaShop.docx
+++ b/Readme_MediaShop.docx
@@ -194,7 +194,6 @@
           <w:numId w:val="3"/>
         </w:numPr>
         <w:rPr>
-          <w:color w:val="000000" w:themeColor="text1"/>
           <w:sz w:val="22"/>
           <w:szCs w:val="22"/>
         </w:rPr>
@@ -225,7 +224,7 @@
           <w:sz w:val="22"/>
           <w:szCs w:val="22"/>
         </w:rPr>
-        <w:t>Diagrammet och programmets struktur kan komma att ändras allt eftersomprogrammet utvecklas.</w:t>
+        <w:t>Antal varor i lagret minskas redan när varan läggs i varukorgen. Detta för att förhindra att varan läggs till fler gånger än antalet i lagret.</w:t>
       </w:r>
     </w:p>
     <w:p>
@@ -245,7 +244,7 @@
           <w:sz w:val="22"/>
           <w:szCs w:val="22"/>
         </w:rPr>
-        <w:t>Antal varor i lagret minskas redan när varan läggs i varukorgen. Detta för att förhindra att varan läggs till fler gånger än antalet i lagret. Om användaren stänger ner kassavyn medans varor finns i varukorgen läggs dessa tillbaka i lagret.</w:t>
+        <w:t>Om användaren stänger ner kassavyn medans varor finns i varukorgen läggs dessa tillbaka i lagret.</w:t>
       </w:r>
     </w:p>
     <w:p>
@@ -265,7 +264,7 @@
           <w:sz w:val="22"/>
           <w:szCs w:val="22"/>
         </w:rPr>
-        <w:t>När en produkt av samma sort läggs i varukorgen flera gånger så visas alla instanser istället för ”quantity”. Arbetade mot en lösning för detta för att kunna ha quantity istället för att repetera samma produkt i varukorgen, men prioriterade andra funktionaliteter eftersom detta inte var ett krav.</w:t>
+        <w:t>Kvitto-funktion och återköp-funktion är endast tillgänglig i kassavyn.</w:t>
       </w:r>
     </w:p>
     <w:p>
@@ -285,7 +284,88 @@
           <w:sz w:val="22"/>
           <w:szCs w:val="22"/>
         </w:rPr>
-        <w:t>Kvitto-funktion och återköp-funktion är endast tillgänglig i kassavyn.</w:t>
+        <w:t>Vid återköp av en produkt uppdateras lagerstatus automatiskt, kassaperonsal/användaren behöver inte göra det manuellt.</w:t>
+      </w:r>
+    </w:p>
+    <w:p>
+      <w:pPr>
+        <w:pStyle w:val="ListParagraph"/>
+        <w:numPr>
+          <w:ilvl w:val="0"/>
+          <w:numId w:val="3"/>
+        </w:numPr>
+        <w:rPr>
+          <w:sz w:val="22"/>
+          <w:szCs w:val="22"/>
+        </w:rPr>
+      </w:pPr>
+      <w:r>
+        <w:rPr>
+          <w:sz w:val="22"/>
+          <w:szCs w:val="22"/>
+        </w:rPr>
+        <w:t>När alla produkter från ett tidigare köp/kvitto har returnerats/återköpts, tas kvittot bort.</w:t>
+      </w:r>
+    </w:p>
+    <w:p>
+      <w:pPr>
+        <w:pStyle w:val="ListParagraph"/>
+        <w:numPr>
+          <w:ilvl w:val="0"/>
+          <w:numId w:val="3"/>
+        </w:numPr>
+        <w:rPr>
+          <w:sz w:val="22"/>
+          <w:szCs w:val="22"/>
+        </w:rPr>
+      </w:pPr>
+      <w:r>
+        <w:rPr>
+          <w:sz w:val="22"/>
+          <w:szCs w:val="22"/>
+        </w:rPr>
+        <w:t xml:space="preserve">För att kunna </w:t>
+      </w:r>
+      <w:r>
+        <w:rPr>
+          <w:sz w:val="22"/>
+          <w:szCs w:val="22"/>
+        </w:rPr>
+        <w:t>genomföra återköp</w:t>
+      </w:r>
+      <w:r>
+        <w:rPr>
+          <w:sz w:val="22"/>
+          <w:szCs w:val="22"/>
+        </w:rPr>
+        <w:t xml:space="preserve"> måste kassapersonal/användare valt att producera kvitto</w:t>
+      </w:r>
+      <w:r>
+        <w:rPr>
+          <w:sz w:val="22"/>
+          <w:szCs w:val="22"/>
+        </w:rPr>
+        <w:t xml:space="preserve"> vid köpet. Om användaren valt att inte skapa kvitto finns det inget sätt att genomföra återköp.</w:t>
+      </w:r>
+    </w:p>
+    <w:p>
+      <w:pPr>
+        <w:pStyle w:val="ListParagraph"/>
+        <w:numPr>
+          <w:ilvl w:val="0"/>
+          <w:numId w:val="3"/>
+        </w:numPr>
+        <w:rPr>
+          <w:sz w:val="22"/>
+          <w:szCs w:val="22"/>
+        </w:rPr>
+      </w:pPr>
+      <w:r>
+        <w:rPr>
+          <w:sz w:val="22"/>
+          <w:szCs w:val="22"/>
+        </w:rPr>
+        <w:t>Om en produkt tagits bort från lagret går det inte längre att genomföra återköp för den produkten.</w:t>
       </w:r>
       <w:bookmarkStart w:id="1" w:name="_GoBack"/>
       <w:bookmarkEnd w:id="1"/>
@@ -833,6 +913,7 @@
           <w:sz w:val="22"/>
           <w:szCs w:val="22"/>
         </w:rPr>
+        <w:lastRenderedPageBreak/>
         <w:t>”Repository”-klasser är det understa lagret som hanterar sparande och hämtning av data.</w:t>
       </w:r>
       <w:r>
@@ -874,7 +955,6 @@
           <w:sz w:val="22"/>
           <w:szCs w:val="22"/>
         </w:rPr>
-        <w:lastRenderedPageBreak/>
         <w:t xml:space="preserve">”Controller”-klasser använder datan som skickas från </w:t>
       </w:r>
       <w:r>

</xml_diff>

<commit_message>
Added search functionality. Fixed error with refuding procut removed from db. updated readme
</commit_message>
<xml_diff>
--- a/Readme_MediaShop.docx
+++ b/Readme_MediaShop.docx
@@ -365,7 +365,7 @@
           <w:sz w:val="22"/>
           <w:szCs w:val="22"/>
         </w:rPr>
-        <w:t>Om en produkt tagits bort från lagret går det inte längre att genomföra återköp för den produkten.</w:t>
+        <w:t>Vid återköpt, om ett kvitto väljs som innehåller produkter som tagits bort från lagret går det inte genomföra återköp för den produkten. Användaren blir meddelad om detta när denne väljer ett sådant kvitto.</w:t>
       </w:r>
       <w:bookmarkStart w:id="1" w:name="_GoBack"/>
       <w:bookmarkEnd w:id="1"/>
@@ -379,8 +379,6 @@
           <w:szCs w:val="22"/>
         </w:rPr>
       </w:pPr>
-      <w:bookmarkStart w:id="2" w:name="__RefHeading___Toc27814061"/>
-      <w:bookmarkEnd w:id="2"/>
       <w:r>
         <w:rPr>
           <w:rFonts w:ascii="Times New Roman" w:hAnsi="Times New Roman" w:cs="Times New Roman"/>
@@ -659,7 +657,25 @@
           <w:szCs w:val="22"/>
           <w:lang w:val="en-US"/>
         </w:rPr>
-        <w:t xml:space="preserve"> består av Windows Forms</w:t>
+        <w:t xml:space="preserve"> </w:t>
+      </w:r>
+      <w:proofErr w:type="spellStart"/>
+      <w:r>
+        <w:rPr>
+          <w:sz w:val="22"/>
+          <w:szCs w:val="22"/>
+          <w:lang w:val="en-US"/>
+        </w:rPr>
+        <w:t>består</w:t>
+      </w:r>
+      <w:proofErr w:type="spellEnd"/>
+      <w:r>
+        <w:rPr>
+          <w:sz w:val="22"/>
+          <w:szCs w:val="22"/>
+          <w:lang w:val="en-US"/>
+        </w:rPr>
+        <w:t xml:space="preserve"> av Windows Forms</w:t>
       </w:r>
       <w:r>
         <w:rPr>
@@ -1491,8 +1507,8 @@
           <w:szCs w:val="22"/>
         </w:rPr>
       </w:pPr>
-      <w:bookmarkStart w:id="3" w:name="__RefHeading___Toc27814063"/>
-      <w:bookmarkEnd w:id="3"/>
+      <w:bookmarkStart w:id="2" w:name="__RefHeading___Toc27814063"/>
+      <w:bookmarkEnd w:id="2"/>
       <w:r>
         <w:rPr>
           <w:sz w:val="22"/>
@@ -1534,8 +1550,8 @@
         </w:rPr>
         <w:t>Från början var det tänkt att ha ytterligare ett ”Service”-lager mellan Controller och Repository, men detta togs bort för att undvika over-engineering då lagret inte kändes så användbart (service-layers är till för att öka separation of concerns mellan Controller och Repository).</w:t>
       </w:r>
-      <w:bookmarkStart w:id="4" w:name="__RefHeading___Toc27814065"/>
-      <w:bookmarkEnd w:id="4"/>
+      <w:bookmarkStart w:id="3" w:name="__RefHeading___Toc27814065"/>
+      <w:bookmarkEnd w:id="3"/>
     </w:p>
     <w:p>
       <w:pPr>

</xml_diff>

<commit_message>
Added alternative functionality to receipt repo based on new receipt product list
</commit_message>
<xml_diff>
--- a/Readme_MediaShop.docx
+++ b/Readme_MediaShop.docx
@@ -367,6 +367,26 @@
         </w:rPr>
         <w:t>Vid återköpt, om ett kvitto väljs som innehåller produkter som tagits bort från lagret går det inte genomföra återköp för den produkten. Användaren blir meddelad om detta när denne väljer ett sådant kvitto.</w:t>
       </w:r>
+    </w:p>
+    <w:p>
+      <w:pPr>
+        <w:pStyle w:val="ListParagraph"/>
+        <w:numPr>
+          <w:ilvl w:val="0"/>
+          <w:numId w:val="3"/>
+        </w:numPr>
+        <w:rPr>
+          <w:sz w:val="22"/>
+          <w:szCs w:val="22"/>
+        </w:rPr>
+      </w:pPr>
+      <w:r>
+        <w:rPr>
+          <w:sz w:val="22"/>
+          <w:szCs w:val="22"/>
+        </w:rPr>
+        <w:t>Enskilda varor som returnerats via återköp tas inte med i beräkningen för sålda varor i statistik-funktionerna.</w:t>
+      </w:r>
       <w:bookmarkStart w:id="1" w:name="_GoBack"/>
       <w:bookmarkEnd w:id="1"/>
     </w:p>
@@ -657,25 +677,7 @@
           <w:szCs w:val="22"/>
           <w:lang w:val="en-US"/>
         </w:rPr>
-        <w:t xml:space="preserve"> </w:t>
-      </w:r>
-      <w:proofErr w:type="spellStart"/>
-      <w:r>
-        <w:rPr>
-          <w:sz w:val="22"/>
-          <w:szCs w:val="22"/>
-          <w:lang w:val="en-US"/>
-        </w:rPr>
-        <w:t>består</w:t>
-      </w:r>
-      <w:proofErr w:type="spellEnd"/>
-      <w:r>
-        <w:rPr>
-          <w:sz w:val="22"/>
-          <w:szCs w:val="22"/>
-          <w:lang w:val="en-US"/>
-        </w:rPr>
-        <w:t xml:space="preserve"> av Windows Forms</w:t>
+        <w:t xml:space="preserve"> består av Windows Forms</w:t>
       </w:r>
       <w:r>
         <w:rPr>
@@ -909,6 +911,7 @@
           <w:sz w:val="22"/>
           <w:szCs w:val="22"/>
         </w:rPr>
+        <w:lastRenderedPageBreak/>
         <w:t>Datalagring:</w:t>
       </w:r>
     </w:p>
@@ -929,7 +932,6 @@
           <w:sz w:val="22"/>
           <w:szCs w:val="22"/>
         </w:rPr>
-        <w:lastRenderedPageBreak/>
         <w:t>”Repository”-klasser är det understa lagret som hanterar sparande och hämtning av data.</w:t>
       </w:r>
       <w:r>

</xml_diff>

<commit_message>
integrated upgraded version of receipt repository. Receipts now store list of prodcuts instead of ids
</commit_message>
<xml_diff>
--- a/Readme_MediaShop.docx
+++ b/Readme_MediaShop.docx
@@ -365,8 +365,10 @@
           <w:sz w:val="22"/>
           <w:szCs w:val="22"/>
         </w:rPr>
-        <w:t>Vid återköpt, om ett kvitto väljs som innehåller produkter som tagits bort från lagret går det inte genomföra återköp för den produkten. Användaren blir meddelad om detta när denne väljer ett sådant kvitto.</w:t>
-      </w:r>
+        <w:t>Vid återköp av en vara som tagits bort från lagret, så uppdaterats inte dens status eftersom den är borttagen.</w:t>
+      </w:r>
+      <w:bookmarkStart w:id="1" w:name="_GoBack"/>
+      <w:bookmarkEnd w:id="1"/>
     </w:p>
     <w:p>
       <w:pPr>
@@ -387,8 +389,6 @@
         </w:rPr>
         <w:t>Enskilda varor som returnerats via återköp tas inte med i beräkningen för sålda varor i statistik-funktionerna.</w:t>
       </w:r>
-      <w:bookmarkStart w:id="1" w:name="_GoBack"/>
-      <w:bookmarkEnd w:id="1"/>
     </w:p>
     <w:p>
       <w:pPr>
@@ -911,7 +911,6 @@
           <w:sz w:val="22"/>
           <w:szCs w:val="22"/>
         </w:rPr>
-        <w:lastRenderedPageBreak/>
         <w:t>Datalagring:</w:t>
       </w:r>
     </w:p>
@@ -932,6 +931,7 @@
           <w:sz w:val="22"/>
           <w:szCs w:val="22"/>
         </w:rPr>
+        <w:lastRenderedPageBreak/>
         <w:t>”Repository”-klasser är det understa lagret som hanterar sparande och hämtning av data.</w:t>
       </w:r>
       <w:r>

</xml_diff>

<commit_message>
Added cashier functions to cashier tab in main form. Removed CashierForm
</commit_message>
<xml_diff>
--- a/Readme_MediaShop.docx
+++ b/Readme_MediaShop.docx
@@ -367,28 +367,35 @@
         </w:rPr>
         <w:t>Vid återköp av en vara som tagits bort från lagret, så uppdaterats inte dens status eftersom den är borttagen.</w:t>
       </w:r>
+    </w:p>
+    <w:p>
+      <w:pPr>
+        <w:pStyle w:val="ListParagraph"/>
+        <w:numPr>
+          <w:ilvl w:val="0"/>
+          <w:numId w:val="3"/>
+        </w:numPr>
+        <w:rPr>
+          <w:sz w:val="22"/>
+          <w:szCs w:val="22"/>
+        </w:rPr>
+      </w:pPr>
+      <w:r>
+        <w:rPr>
+          <w:sz w:val="22"/>
+          <w:szCs w:val="22"/>
+        </w:rPr>
+        <w:t>Enskilda varor som returnerats via återköp tas inte med i beräkningen för sålda varor i statistik-funktionerna.</w:t>
+      </w:r>
+      <w:r>
+        <w:rPr>
+          <w:sz w:val="22"/>
+          <w:szCs w:val="22"/>
+        </w:rPr>
+        <w:t>..</w:t>
+      </w:r>
       <w:bookmarkStart w:id="1" w:name="_GoBack"/>
       <w:bookmarkEnd w:id="1"/>
-    </w:p>
-    <w:p>
-      <w:pPr>
-        <w:pStyle w:val="ListParagraph"/>
-        <w:numPr>
-          <w:ilvl w:val="0"/>
-          <w:numId w:val="3"/>
-        </w:numPr>
-        <w:rPr>
-          <w:sz w:val="22"/>
-          <w:szCs w:val="22"/>
-        </w:rPr>
-      </w:pPr>
-      <w:r>
-        <w:rPr>
-          <w:sz w:val="22"/>
-          <w:szCs w:val="22"/>
-        </w:rPr>
-        <w:t>Enskilda varor som returnerats via återköp tas inte med i beräkningen för sålda varor i statistik-funktionerna.</w:t>
-      </w:r>
     </w:p>
     <w:p>
       <w:pPr>

</xml_diff>

<commit_message>
Started working on top10 functinality
</commit_message>
<xml_diff>
--- a/Readme_MediaShop.docx
+++ b/Readme_MediaShop.docx
@@ -365,8 +365,17 @@
           <w:sz w:val="22"/>
           <w:szCs w:val="22"/>
         </w:rPr>
-        <w:t>Vid återköp av en vara som tagits bort från lagret, så uppdaterats inte dens status eftersom den är borttagen.</w:t>
-      </w:r>
+        <w:t xml:space="preserve">Vid återköp av en vara som tagits bort från lagret, </w:t>
+      </w:r>
+      <w:r>
+        <w:rPr>
+          <w:sz w:val="22"/>
+          <w:szCs w:val="22"/>
+        </w:rPr>
+        <w:t>så får användaren bekräftelse på återbetalning, men varan ”åter-registreras” inte eftersom den tidigare tagits bort.</w:t>
+      </w:r>
+      <w:bookmarkStart w:id="1" w:name="_GoBack"/>
+      <w:bookmarkEnd w:id="1"/>
     </w:p>
     <w:p>
       <w:pPr>
@@ -376,12 +385,14 @@
           <w:numId w:val="3"/>
         </w:numPr>
         <w:rPr>
-          <w:sz w:val="22"/>
-          <w:szCs w:val="22"/>
-        </w:rPr>
-      </w:pPr>
-      <w:r>
-        <w:rPr>
+          <w:strike/>
+          <w:sz w:val="22"/>
+          <w:szCs w:val="22"/>
+        </w:rPr>
+      </w:pPr>
+      <w:r>
+        <w:rPr>
+          <w:strike/>
           <w:sz w:val="22"/>
           <w:szCs w:val="22"/>
         </w:rPr>
@@ -389,13 +400,32 @@
       </w:r>
       <w:r>
         <w:rPr>
+          <w:strike/>
           <w:sz w:val="22"/>
           <w:szCs w:val="22"/>
         </w:rPr>
         <w:t>..</w:t>
       </w:r>
-      <w:bookmarkStart w:id="1" w:name="_GoBack"/>
-      <w:bookmarkEnd w:id="1"/>
+    </w:p>
+    <w:p>
+      <w:pPr>
+        <w:pStyle w:val="ListParagraph"/>
+        <w:numPr>
+          <w:ilvl w:val="0"/>
+          <w:numId w:val="3"/>
+        </w:numPr>
+        <w:rPr>
+          <w:sz w:val="22"/>
+          <w:szCs w:val="22"/>
+        </w:rPr>
+      </w:pPr>
+      <w:r>
+        <w:rPr>
+          <w:sz w:val="22"/>
+          <w:szCs w:val="22"/>
+        </w:rPr>
+        <w:t>Varor som tagits bort från lagret tas inte med i beräkningen för statistik-funktionerna.</w:t>
+      </w:r>
     </w:p>
     <w:p>
       <w:pPr>
@@ -684,7 +714,25 @@
           <w:szCs w:val="22"/>
           <w:lang w:val="en-US"/>
         </w:rPr>
-        <w:t xml:space="preserve"> består av Windows Forms</w:t>
+        <w:t xml:space="preserve"> </w:t>
+      </w:r>
+      <w:proofErr w:type="spellStart"/>
+      <w:r>
+        <w:rPr>
+          <w:sz w:val="22"/>
+          <w:szCs w:val="22"/>
+          <w:lang w:val="en-US"/>
+        </w:rPr>
+        <w:t>består</w:t>
+      </w:r>
+      <w:proofErr w:type="spellEnd"/>
+      <w:r>
+        <w:rPr>
+          <w:sz w:val="22"/>
+          <w:szCs w:val="22"/>
+          <w:lang w:val="en-US"/>
+        </w:rPr>
+        <w:t xml:space="preserve"> av Windows Forms</w:t>
       </w:r>
       <w:r>
         <w:rPr>
@@ -918,6 +966,7 @@
           <w:sz w:val="22"/>
           <w:szCs w:val="22"/>
         </w:rPr>
+        <w:lastRenderedPageBreak/>
         <w:t>Datalagring:</w:t>
       </w:r>
     </w:p>
@@ -938,7 +987,6 @@
           <w:sz w:val="22"/>
           <w:szCs w:val="22"/>
         </w:rPr>
-        <w:lastRenderedPageBreak/>
         <w:t>”Repository”-klasser är det understa lagret som hanterar sparande och hämtning av data.</w:t>
       </w:r>
       <w:r>

</xml_diff>

<commit_message>
Added top 10 stats functionality. Updated readme
</commit_message>
<xml_diff>
--- a/Readme_MediaShop.docx
+++ b/Readme_MediaShop.docx
@@ -77,7 +77,7 @@
           <w:sz w:val="22"/>
           <w:szCs w:val="22"/>
         </w:rPr>
-        <w:t xml:space="preserve">Kassa </w:t>
+        <w:t>I klassen Product representeras varunumret av fältet ”</w:t>
       </w:r>
       <w:r>
         <w:rPr>
@@ -85,7 +85,7 @@
           <w:sz w:val="22"/>
           <w:szCs w:val="22"/>
         </w:rPr>
-        <w:t>eller</w:t>
+        <w:t>i</w:t>
       </w:r>
       <w:r>
         <w:rPr>
@@ -93,7 +93,15 @@
           <w:sz w:val="22"/>
           <w:szCs w:val="22"/>
         </w:rPr>
-        <w:t xml:space="preserve"> lager-vyer avgörs av användaren när programmet öppnas.</w:t>
+        <w:t>d”</w:t>
+      </w:r>
+      <w:r>
+        <w:rPr>
+          <w:color w:val="000000" w:themeColor="text1"/>
+          <w:sz w:val="22"/>
+          <w:szCs w:val="22"/>
+        </w:rPr>
+        <w:t>.</w:t>
       </w:r>
     </w:p>
     <w:p>
@@ -115,31 +123,7 @@
           <w:sz w:val="22"/>
           <w:szCs w:val="22"/>
         </w:rPr>
-        <w:t>I klassen Product representeras varunumret av fältet ”</w:t>
-      </w:r>
-      <w:r>
-        <w:rPr>
-          <w:color w:val="000000" w:themeColor="text1"/>
-          <w:sz w:val="22"/>
-          <w:szCs w:val="22"/>
-        </w:rPr>
-        <w:t>i</w:t>
-      </w:r>
-      <w:r>
-        <w:rPr>
-          <w:color w:val="000000" w:themeColor="text1"/>
-          <w:sz w:val="22"/>
-          <w:szCs w:val="22"/>
-        </w:rPr>
-        <w:t>d”</w:t>
-      </w:r>
-      <w:r>
-        <w:rPr>
-          <w:color w:val="000000" w:themeColor="text1"/>
-          <w:sz w:val="22"/>
-          <w:szCs w:val="22"/>
-        </w:rPr>
-        <w:t>.</w:t>
+        <w:t>Hantering av id/varunummer sköts automatiskt. Det är ingenting användaren bör tänka på.</w:t>
       </w:r>
     </w:p>
     <w:p>
@@ -150,18 +134,44 @@
           <w:numId w:val="3"/>
         </w:numPr>
         <w:rPr>
-          <w:color w:val="000000" w:themeColor="text1"/>
-          <w:sz w:val="22"/>
-          <w:szCs w:val="22"/>
-        </w:rPr>
-      </w:pPr>
-      <w:r>
-        <w:rPr>
-          <w:color w:val="000000" w:themeColor="text1"/>
-          <w:sz w:val="22"/>
-          <w:szCs w:val="22"/>
-        </w:rPr>
-        <w:t>Hantering av id/varunummer sköts automatiskt. Det är ingenting användaren bör tänka på.</w:t>
+          <w:sz w:val="22"/>
+          <w:szCs w:val="22"/>
+        </w:rPr>
+      </w:pPr>
+      <w:r>
+        <w:rPr>
+          <w:sz w:val="22"/>
+          <w:szCs w:val="22"/>
+        </w:rPr>
+        <w:t>Antal varor i lagret minskas redan när varan läggs i varukorgen. Detta för att förhindra att varan läggs till fler gånger än antalet i lagret.</w:t>
+      </w:r>
+      <w:r>
+        <w:rPr>
+          <w:sz w:val="22"/>
+          <w:szCs w:val="22"/>
+        </w:rPr>
+        <w:t xml:space="preserve"> </w:t>
+      </w:r>
+      <w:r>
+        <w:rPr>
+          <w:sz w:val="22"/>
+          <w:szCs w:val="22"/>
+        </w:rPr>
+        <w:t xml:space="preserve">Om användaren stänger ner </w:t>
+      </w:r>
+      <w:r>
+        <w:rPr>
+          <w:sz w:val="22"/>
+          <w:szCs w:val="22"/>
+        </w:rPr>
+        <w:t>programmet</w:t>
+      </w:r>
+      <w:r>
+        <w:rPr>
+          <w:sz w:val="22"/>
+          <w:szCs w:val="22"/>
+        </w:rPr>
+        <w:t xml:space="preserve"> medans varor finns i varukorgen läggs dessa tillbaka i lagret.</w:t>
       </w:r>
     </w:p>
     <w:p>
@@ -172,18 +182,16 @@
           <w:numId w:val="3"/>
         </w:numPr>
         <w:rPr>
-          <w:color w:val="000000" w:themeColor="text1"/>
-          <w:sz w:val="22"/>
-          <w:szCs w:val="22"/>
-        </w:rPr>
-      </w:pPr>
-      <w:r>
-        <w:rPr>
-          <w:color w:val="000000" w:themeColor="text1"/>
-          <w:sz w:val="22"/>
-          <w:szCs w:val="22"/>
-        </w:rPr>
-        <w:t>Data sparas i .txt-format.</w:t>
+          <w:sz w:val="22"/>
+          <w:szCs w:val="22"/>
+        </w:rPr>
+      </w:pPr>
+      <w:r>
+        <w:rPr>
+          <w:sz w:val="22"/>
+          <w:szCs w:val="22"/>
+        </w:rPr>
+        <w:t>Kvitto-funktion och återköp-funktion är endast tillgänglig i kassavyn.</w:t>
       </w:r>
     </w:p>
     <w:p>
@@ -200,11 +208,10 @@
       </w:pPr>
       <w:r>
         <w:rPr>
-          <w:color w:val="000000" w:themeColor="text1"/>
-          <w:sz w:val="22"/>
-          <w:szCs w:val="22"/>
-        </w:rPr>
-        <w:t>Funktionaliteten för att ta bort en typ av produkt kan ändast utföras i lagervyn.</w:t>
+          <w:sz w:val="22"/>
+          <w:szCs w:val="22"/>
+        </w:rPr>
+        <w:t>Vid återköp av en produkt uppdateras lagerstatus automatiskt, kassaperonsal/användaren behöver inte göra det manuellt.</w:t>
       </w:r>
     </w:p>
     <w:p>
@@ -224,7 +231,14 @@
           <w:sz w:val="22"/>
           <w:szCs w:val="22"/>
         </w:rPr>
-        <w:t>Antal varor i lagret minskas redan när varan läggs i varukorgen. Detta för att förhindra att varan läggs till fler gånger än antalet i lagret.</w:t>
+        <w:t>När alla produkter från ett tidigare köp/kvitto har returnerats/återköpts, tas kvittot bort</w:t>
+      </w:r>
+      <w:r>
+        <w:rPr>
+          <w:sz w:val="22"/>
+          <w:szCs w:val="22"/>
+        </w:rPr>
+        <w:t xml:space="preserve"> från databasen.</w:t>
       </w:r>
     </w:p>
     <w:p>
@@ -235,16 +249,38 @@
           <w:numId w:val="3"/>
         </w:numPr>
         <w:rPr>
-          <w:sz w:val="22"/>
-          <w:szCs w:val="22"/>
-        </w:rPr>
-      </w:pPr>
-      <w:r>
-        <w:rPr>
-          <w:sz w:val="22"/>
-          <w:szCs w:val="22"/>
-        </w:rPr>
-        <w:t>Om användaren stänger ner kassavyn medans varor finns i varukorgen läggs dessa tillbaka i lagret.</w:t>
+          <w:strike/>
+          <w:sz w:val="22"/>
+          <w:szCs w:val="22"/>
+        </w:rPr>
+      </w:pPr>
+      <w:r>
+        <w:rPr>
+          <w:sz w:val="22"/>
+          <w:szCs w:val="22"/>
+        </w:rPr>
+        <w:t xml:space="preserve">Vid återköp av en vara som tagits bort från lagret, </w:t>
+      </w:r>
+      <w:r>
+        <w:rPr>
+          <w:sz w:val="22"/>
+          <w:szCs w:val="22"/>
+        </w:rPr>
+        <w:t>så får användaren bekräftelse på återbetalning, men varan ”åter-registreras” inte</w:t>
+      </w:r>
+      <w:r>
+        <w:rPr>
+          <w:sz w:val="22"/>
+          <w:szCs w:val="22"/>
+        </w:rPr>
+        <w:t xml:space="preserve"> till lagret</w:t>
+      </w:r>
+      <w:r>
+        <w:rPr>
+          <w:sz w:val="22"/>
+          <w:szCs w:val="22"/>
+        </w:rPr>
+        <w:t xml:space="preserve"> eftersom den tidigare tagits bort.</w:t>
       </w:r>
     </w:p>
     <w:p>
@@ -255,17 +291,62 @@
           <w:numId w:val="3"/>
         </w:numPr>
         <w:rPr>
-          <w:sz w:val="22"/>
-          <w:szCs w:val="22"/>
-        </w:rPr>
-      </w:pPr>
-      <w:r>
-        <w:rPr>
-          <w:sz w:val="22"/>
-          <w:szCs w:val="22"/>
-        </w:rPr>
-        <w:t>Kvitto-funktion och återköp-funktion är endast tillgänglig i kassavyn.</w:t>
-      </w:r>
+          <w:strike/>
+          <w:sz w:val="22"/>
+          <w:szCs w:val="22"/>
+        </w:rPr>
+      </w:pPr>
+      <w:r>
+        <w:rPr>
+          <w:sz w:val="22"/>
+          <w:szCs w:val="22"/>
+        </w:rPr>
+        <w:t>Produkter som tagits</w:t>
+      </w:r>
+      <w:r>
+        <w:rPr>
+          <w:sz w:val="22"/>
+          <w:szCs w:val="22"/>
+        </w:rPr>
+        <w:t xml:space="preserve"> bort från lagret</w:t>
+      </w:r>
+      <w:r>
+        <w:rPr>
+          <w:sz w:val="22"/>
+          <w:szCs w:val="22"/>
+        </w:rPr>
+        <w:t xml:space="preserve"> eller som returnerats via återköp</w:t>
+      </w:r>
+      <w:r>
+        <w:rPr>
+          <w:sz w:val="22"/>
+          <w:szCs w:val="22"/>
+        </w:rPr>
+        <w:t xml:space="preserve"> tas inte med i beräkningen i statistik-funktione</w:t>
+      </w:r>
+      <w:r>
+        <w:rPr>
+          <w:sz w:val="22"/>
+          <w:szCs w:val="22"/>
+        </w:rPr>
+        <w:t>rna</w:t>
+      </w:r>
+      <w:r>
+        <w:rPr>
+          <w:sz w:val="22"/>
+          <w:szCs w:val="22"/>
+        </w:rPr>
+        <w:t xml:space="preserve"> </w:t>
+      </w:r>
+      <w:r>
+        <w:rPr>
+          <w:sz w:val="22"/>
+          <w:szCs w:val="22"/>
+        </w:rPr>
+        <w:t>(top 10 mest sålda varor, total försäljning av en viss produkt).</w:t>
+      </w:r>
+      <w:bookmarkStart w:id="1" w:name="_GoBack"/>
+      <w:bookmarkEnd w:id="1"/>
     </w:p>
     <w:p>
       <w:pPr>
@@ -275,16 +356,115 @@
           <w:numId w:val="3"/>
         </w:numPr>
         <w:rPr>
-          <w:sz w:val="22"/>
-          <w:szCs w:val="22"/>
-        </w:rPr>
-      </w:pPr>
-      <w:r>
-        <w:rPr>
-          <w:sz w:val="22"/>
-          <w:szCs w:val="22"/>
-        </w:rPr>
-        <w:t>Vid återköp av en produkt uppdateras lagerstatus automatiskt, kassaperonsal/användaren behöver inte göra det manuellt.</w:t>
+          <w:strike/>
+          <w:sz w:val="22"/>
+          <w:szCs w:val="22"/>
+        </w:rPr>
+      </w:pPr>
+      <w:r>
+        <w:rPr>
+          <w:sz w:val="22"/>
+          <w:szCs w:val="22"/>
+        </w:rPr>
+        <w:t>Programmet klarar av att hantera två olika produkter med exakt samma namn (olika id genereras), men det kan bli rörigt för användaren.</w:t>
+      </w:r>
+    </w:p>
+    <w:p>
+      <w:pPr>
+        <w:pStyle w:val="Heading1"/>
+        <w:rPr>
+          <w:rFonts w:ascii="Times New Roman" w:hAnsi="Times New Roman" w:cs="Times New Roman"/>
+          <w:sz w:val="22"/>
+          <w:szCs w:val="22"/>
+        </w:rPr>
+      </w:pPr>
+      <w:r>
+        <w:rPr>
+          <w:rFonts w:ascii="Times New Roman" w:hAnsi="Times New Roman" w:cs="Times New Roman"/>
+          <w:sz w:val="22"/>
+          <w:szCs w:val="22"/>
+        </w:rPr>
+        <w:t>2. Översikt</w:t>
+      </w:r>
+    </w:p>
+    <w:p>
+      <w:pPr>
+        <w:rPr>
+          <w:sz w:val="22"/>
+          <w:szCs w:val="22"/>
+        </w:rPr>
+      </w:pPr>
+      <w:r>
+        <w:rPr>
+          <w:sz w:val="22"/>
+          <w:szCs w:val="22"/>
+        </w:rPr>
+        <w:t>T</w:t>
+      </w:r>
+    </w:p>
+    <w:p>
+      <w:pPr>
+        <w:pStyle w:val="Heading1"/>
+        <w:numPr>
+          <w:ilvl w:val="0"/>
+          <w:numId w:val="0"/>
+        </w:numPr>
+        <w:rPr>
+          <w:rFonts w:ascii="Times New Roman" w:hAnsi="Times New Roman" w:cs="Times New Roman"/>
+          <w:sz w:val="22"/>
+          <w:szCs w:val="22"/>
+        </w:rPr>
+      </w:pPr>
+      <w:r>
+        <w:rPr>
+          <w:rFonts w:ascii="Times New Roman" w:hAnsi="Times New Roman" w:cs="Times New Roman"/>
+          <w:sz w:val="22"/>
+          <w:szCs w:val="22"/>
+        </w:rPr>
+        <w:t>3. Detaljerad beskrivning</w:t>
+      </w:r>
+    </w:p>
+    <w:p>
+      <w:pPr>
+        <w:rPr>
+          <w:sz w:val="22"/>
+          <w:szCs w:val="22"/>
+        </w:rPr>
+      </w:pPr>
+      <w:r>
+        <w:rPr>
+          <w:sz w:val="22"/>
+          <w:szCs w:val="22"/>
+        </w:rPr>
+        <w:t>Programmet använder sig av</w:t>
+      </w:r>
+      <w:r>
+        <w:rPr>
+          <w:sz w:val="22"/>
+          <w:szCs w:val="22"/>
+        </w:rPr>
+        <w:t xml:space="preserve"> en</w:t>
+      </w:r>
+      <w:r>
+        <w:rPr>
+          <w:sz w:val="22"/>
+          <w:szCs w:val="22"/>
+        </w:rPr>
+        <w:t xml:space="preserve"> MVC</w:t>
+      </w:r>
+      <w:r>
+        <w:rPr>
+          <w:sz w:val="22"/>
+          <w:szCs w:val="22"/>
+        </w:rPr>
+        <w:t xml:space="preserve">-liknande </w:t>
+      </w:r>
+      <w:r>
+        <w:rPr>
+          <w:sz w:val="22"/>
+          <w:szCs w:val="22"/>
+        </w:rPr>
+        <w:t>arkitektur.</w:t>
       </w:r>
     </w:p>
     <w:p>
@@ -304,7 +484,14 @@
           <w:sz w:val="22"/>
           <w:szCs w:val="22"/>
         </w:rPr>
-        <w:t>När alla produkter från ett tidigare köp/kvitto har returnerats/återköpts, tas kvittot bort.</w:t>
+        <w:t>Models består av domän-enheter som t.ex. Product</w:t>
+      </w:r>
+      <w:r>
+        <w:rPr>
+          <w:sz w:val="22"/>
+          <w:szCs w:val="22"/>
+        </w:rPr>
+        <w:t>.</w:t>
       </w:r>
     </w:p>
     <w:p>
@@ -317,35 +504,40 @@
         <w:rPr>
           <w:sz w:val="22"/>
           <w:szCs w:val="22"/>
-        </w:rPr>
-      </w:pPr>
-      <w:r>
-        <w:rPr>
-          <w:sz w:val="22"/>
-          <w:szCs w:val="22"/>
-        </w:rPr>
-        <w:t xml:space="preserve">För att kunna </w:t>
-      </w:r>
-      <w:r>
-        <w:rPr>
-          <w:sz w:val="22"/>
-          <w:szCs w:val="22"/>
-        </w:rPr>
-        <w:t>genomföra återköp</w:t>
-      </w:r>
-      <w:r>
-        <w:rPr>
-          <w:sz w:val="22"/>
-          <w:szCs w:val="22"/>
-        </w:rPr>
-        <w:t xml:space="preserve"> måste kassapersonal/användare valt att producera kvitto</w:t>
-      </w:r>
-      <w:r>
-        <w:rPr>
-          <w:sz w:val="22"/>
-          <w:szCs w:val="22"/>
-        </w:rPr>
-        <w:t xml:space="preserve"> vid köpet. Om användaren valt att inte skapa kvitto finns det inget sätt att genomföra återköp.</w:t>
+          <w:lang w:val="en-US"/>
+        </w:rPr>
+      </w:pPr>
+      <w:r>
+        <w:rPr>
+          <w:sz w:val="22"/>
+          <w:szCs w:val="22"/>
+          <w:lang w:val="en-US"/>
+        </w:rPr>
+        <w:t>View</w:t>
+      </w:r>
+      <w:r>
+        <w:rPr>
+          <w:sz w:val="22"/>
+          <w:szCs w:val="22"/>
+          <w:lang w:val="en-US"/>
+        </w:rPr>
+        <w:t>s</w:t>
+      </w:r>
+      <w:r>
+        <w:rPr>
+          <w:sz w:val="22"/>
+          <w:szCs w:val="22"/>
+          <w:lang w:val="en-US"/>
+        </w:rPr>
+        <w:t xml:space="preserve"> består av Windows Forms</w:t>
+      </w:r>
+      <w:r>
+        <w:rPr>
+          <w:sz w:val="22"/>
+          <w:szCs w:val="22"/>
+          <w:lang w:val="en-US"/>
+        </w:rPr>
+        <w:t>, i.e. “interfaces”.</w:t>
       </w:r>
     </w:p>
     <w:p>
@@ -365,401 +557,6 @@
           <w:sz w:val="22"/>
           <w:szCs w:val="22"/>
         </w:rPr>
-        <w:t xml:space="preserve">Vid återköp av en vara som tagits bort från lagret, </w:t>
-      </w:r>
-      <w:r>
-        <w:rPr>
-          <w:sz w:val="22"/>
-          <w:szCs w:val="22"/>
-        </w:rPr>
-        <w:t>så får användaren bekräftelse på återbetalning, men varan ”åter-registreras” inte eftersom den tidigare tagits bort.</w:t>
-      </w:r>
-      <w:bookmarkStart w:id="1" w:name="_GoBack"/>
-      <w:bookmarkEnd w:id="1"/>
-    </w:p>
-    <w:p>
-      <w:pPr>
-        <w:pStyle w:val="ListParagraph"/>
-        <w:numPr>
-          <w:ilvl w:val="0"/>
-          <w:numId w:val="3"/>
-        </w:numPr>
-        <w:rPr>
-          <w:strike/>
-          <w:sz w:val="22"/>
-          <w:szCs w:val="22"/>
-        </w:rPr>
-      </w:pPr>
-      <w:r>
-        <w:rPr>
-          <w:strike/>
-          <w:sz w:val="22"/>
-          <w:szCs w:val="22"/>
-        </w:rPr>
-        <w:t>Enskilda varor som returnerats via återköp tas inte med i beräkningen för sålda varor i statistik-funktionerna.</w:t>
-      </w:r>
-      <w:r>
-        <w:rPr>
-          <w:strike/>
-          <w:sz w:val="22"/>
-          <w:szCs w:val="22"/>
-        </w:rPr>
-        <w:t>..</w:t>
-      </w:r>
-    </w:p>
-    <w:p>
-      <w:pPr>
-        <w:pStyle w:val="ListParagraph"/>
-        <w:numPr>
-          <w:ilvl w:val="0"/>
-          <w:numId w:val="3"/>
-        </w:numPr>
-        <w:rPr>
-          <w:sz w:val="22"/>
-          <w:szCs w:val="22"/>
-        </w:rPr>
-      </w:pPr>
-      <w:r>
-        <w:rPr>
-          <w:sz w:val="22"/>
-          <w:szCs w:val="22"/>
-        </w:rPr>
-        <w:t>Varor som tagits bort från lagret tas inte med i beräkningen för statistik-funktionerna.</w:t>
-      </w:r>
-    </w:p>
-    <w:p>
-      <w:pPr>
-        <w:pStyle w:val="Heading1"/>
-        <w:rPr>
-          <w:rFonts w:ascii="Times New Roman" w:hAnsi="Times New Roman" w:cs="Times New Roman"/>
-          <w:sz w:val="22"/>
-          <w:szCs w:val="22"/>
-        </w:rPr>
-      </w:pPr>
-      <w:r>
-        <w:rPr>
-          <w:rFonts w:ascii="Times New Roman" w:hAnsi="Times New Roman" w:cs="Times New Roman"/>
-          <w:sz w:val="22"/>
-          <w:szCs w:val="22"/>
-        </w:rPr>
-        <w:t>2. Översikt</w:t>
-      </w:r>
-    </w:p>
-    <w:p>
-      <w:pPr>
-        <w:rPr>
-          <w:sz w:val="22"/>
-          <w:szCs w:val="22"/>
-        </w:rPr>
-      </w:pPr>
-      <w:r>
-        <w:rPr>
-          <w:sz w:val="22"/>
-          <w:szCs w:val="22"/>
-        </w:rPr>
-        <w:t xml:space="preserve">Vid programstart </w:t>
-      </w:r>
-      <w:r>
-        <w:rPr>
-          <w:sz w:val="22"/>
-          <w:szCs w:val="22"/>
-        </w:rPr>
-        <w:t>öppnas inloggningsvyn och användaren får då välja om den vill öppna kassa eller lager-vy.</w:t>
-      </w:r>
-    </w:p>
-    <w:p>
-      <w:pPr>
-        <w:rPr>
-          <w:sz w:val="22"/>
-          <w:szCs w:val="22"/>
-        </w:rPr>
-      </w:pPr>
-    </w:p>
-    <w:p>
-      <w:pPr>
-        <w:rPr>
-          <w:sz w:val="22"/>
-          <w:szCs w:val="22"/>
-        </w:rPr>
-      </w:pPr>
-      <w:r>
-        <w:rPr>
-          <w:sz w:val="22"/>
-          <w:szCs w:val="22"/>
-        </w:rPr>
-        <w:t>Programmet består av tre huvudsa</w:t>
-      </w:r>
-      <w:r>
-        <w:rPr>
-          <w:sz w:val="22"/>
-          <w:szCs w:val="22"/>
-        </w:rPr>
-        <w:t>k</w:t>
-      </w:r>
-      <w:r>
-        <w:rPr>
-          <w:sz w:val="22"/>
-          <w:szCs w:val="22"/>
-        </w:rPr>
-        <w:t>liga vyer:</w:t>
-      </w:r>
-    </w:p>
-    <w:p>
-      <w:pPr>
-        <w:pStyle w:val="ListParagraph"/>
-        <w:numPr>
-          <w:ilvl w:val="0"/>
-          <w:numId w:val="6"/>
-        </w:numPr>
-        <w:rPr>
-          <w:sz w:val="22"/>
-          <w:szCs w:val="22"/>
-        </w:rPr>
-      </w:pPr>
-      <w:r>
-        <w:rPr>
-          <w:sz w:val="22"/>
-          <w:szCs w:val="22"/>
-        </w:rPr>
-        <w:t>Inloggningsvy</w:t>
-      </w:r>
-    </w:p>
-    <w:p>
-      <w:pPr>
-        <w:pStyle w:val="ListParagraph"/>
-        <w:numPr>
-          <w:ilvl w:val="0"/>
-          <w:numId w:val="6"/>
-        </w:numPr>
-        <w:rPr>
-          <w:sz w:val="22"/>
-          <w:szCs w:val="22"/>
-        </w:rPr>
-      </w:pPr>
-      <w:r>
-        <w:rPr>
-          <w:sz w:val="22"/>
-          <w:szCs w:val="22"/>
-        </w:rPr>
-        <w:t>Lagervy</w:t>
-      </w:r>
-    </w:p>
-    <w:p>
-      <w:pPr>
-        <w:pStyle w:val="ListParagraph"/>
-        <w:numPr>
-          <w:ilvl w:val="0"/>
-          <w:numId w:val="6"/>
-        </w:numPr>
-        <w:rPr>
-          <w:sz w:val="22"/>
-          <w:szCs w:val="22"/>
-        </w:rPr>
-      </w:pPr>
-      <w:r>
-        <w:rPr>
-          <w:sz w:val="22"/>
-          <w:szCs w:val="22"/>
-        </w:rPr>
-        <w:t>Kassavy</w:t>
-      </w:r>
-    </w:p>
-    <w:p>
-      <w:pPr>
-        <w:rPr>
-          <w:sz w:val="22"/>
-          <w:szCs w:val="22"/>
-        </w:rPr>
-      </w:pPr>
-    </w:p>
-    <w:p>
-      <w:pPr>
-        <w:rPr>
-          <w:sz w:val="22"/>
-          <w:szCs w:val="22"/>
-        </w:rPr>
-      </w:pPr>
-      <w:r>
-        <w:rPr>
-          <w:sz w:val="22"/>
-          <w:szCs w:val="22"/>
-        </w:rPr>
-        <w:t>Lagervyn hanterar tillägning och bortagning av produkter, samt uppdatering av lagerstatus på produkter. Kassavyn hanterar försäljning av produkter. Båda vyerna har funktionalitet att se alla produkter och dess relaterade information.</w:t>
-      </w:r>
-    </w:p>
-    <w:p>
-      <w:pPr>
-        <w:pStyle w:val="Heading1"/>
-        <w:numPr>
-          <w:ilvl w:val="0"/>
-          <w:numId w:val="0"/>
-        </w:numPr>
-        <w:rPr>
-          <w:rFonts w:ascii="Times New Roman" w:hAnsi="Times New Roman" w:cs="Times New Roman"/>
-          <w:sz w:val="22"/>
-          <w:szCs w:val="22"/>
-        </w:rPr>
-      </w:pPr>
-      <w:r>
-        <w:rPr>
-          <w:rFonts w:ascii="Times New Roman" w:hAnsi="Times New Roman" w:cs="Times New Roman"/>
-          <w:sz w:val="22"/>
-          <w:szCs w:val="22"/>
-        </w:rPr>
-        <w:t>3. Detaljerad beskrivning</w:t>
-      </w:r>
-    </w:p>
-    <w:p>
-      <w:pPr>
-        <w:rPr>
-          <w:sz w:val="22"/>
-          <w:szCs w:val="22"/>
-        </w:rPr>
-      </w:pPr>
-      <w:r>
-        <w:rPr>
-          <w:sz w:val="22"/>
-          <w:szCs w:val="22"/>
-        </w:rPr>
-        <w:t>Programmet använder sig av</w:t>
-      </w:r>
-      <w:r>
-        <w:rPr>
-          <w:sz w:val="22"/>
-          <w:szCs w:val="22"/>
-        </w:rPr>
-        <w:t xml:space="preserve"> en</w:t>
-      </w:r>
-      <w:r>
-        <w:rPr>
-          <w:sz w:val="22"/>
-          <w:szCs w:val="22"/>
-        </w:rPr>
-        <w:t xml:space="preserve"> MVC</w:t>
-      </w:r>
-      <w:r>
-        <w:rPr>
-          <w:sz w:val="22"/>
-          <w:szCs w:val="22"/>
-        </w:rPr>
-        <w:t xml:space="preserve">-liknande </w:t>
-      </w:r>
-      <w:r>
-        <w:rPr>
-          <w:sz w:val="22"/>
-          <w:szCs w:val="22"/>
-        </w:rPr>
-        <w:t>arkitektur.</w:t>
-      </w:r>
-    </w:p>
-    <w:p>
-      <w:pPr>
-        <w:pStyle w:val="ListParagraph"/>
-        <w:numPr>
-          <w:ilvl w:val="0"/>
-          <w:numId w:val="3"/>
-        </w:numPr>
-        <w:rPr>
-          <w:sz w:val="22"/>
-          <w:szCs w:val="22"/>
-        </w:rPr>
-      </w:pPr>
-      <w:r>
-        <w:rPr>
-          <w:sz w:val="22"/>
-          <w:szCs w:val="22"/>
-        </w:rPr>
-        <w:t>Models består av domän-enheter som t.ex. Product</w:t>
-      </w:r>
-      <w:r>
-        <w:rPr>
-          <w:sz w:val="22"/>
-          <w:szCs w:val="22"/>
-        </w:rPr>
-        <w:t>.</w:t>
-      </w:r>
-    </w:p>
-    <w:p>
-      <w:pPr>
-        <w:pStyle w:val="ListParagraph"/>
-        <w:numPr>
-          <w:ilvl w:val="0"/>
-          <w:numId w:val="3"/>
-        </w:numPr>
-        <w:rPr>
-          <w:sz w:val="22"/>
-          <w:szCs w:val="22"/>
-          <w:lang w:val="en-US"/>
-        </w:rPr>
-      </w:pPr>
-      <w:r>
-        <w:rPr>
-          <w:sz w:val="22"/>
-          <w:szCs w:val="22"/>
-          <w:lang w:val="en-US"/>
-        </w:rPr>
-        <w:t>View</w:t>
-      </w:r>
-      <w:r>
-        <w:rPr>
-          <w:sz w:val="22"/>
-          <w:szCs w:val="22"/>
-          <w:lang w:val="en-US"/>
-        </w:rPr>
-        <w:t>s</w:t>
-      </w:r>
-      <w:r>
-        <w:rPr>
-          <w:sz w:val="22"/>
-          <w:szCs w:val="22"/>
-          <w:lang w:val="en-US"/>
-        </w:rPr>
-        <w:t xml:space="preserve"> </w:t>
-      </w:r>
-      <w:proofErr w:type="spellStart"/>
-      <w:r>
-        <w:rPr>
-          <w:sz w:val="22"/>
-          <w:szCs w:val="22"/>
-          <w:lang w:val="en-US"/>
-        </w:rPr>
-        <w:t>består</w:t>
-      </w:r>
-      <w:proofErr w:type="spellEnd"/>
-      <w:r>
-        <w:rPr>
-          <w:sz w:val="22"/>
-          <w:szCs w:val="22"/>
-          <w:lang w:val="en-US"/>
-        </w:rPr>
-        <w:t xml:space="preserve"> av Windows Forms</w:t>
-      </w:r>
-      <w:r>
-        <w:rPr>
-          <w:sz w:val="22"/>
-          <w:szCs w:val="22"/>
-          <w:lang w:val="en-US"/>
-        </w:rPr>
-        <w:t>, i.e. “interfaces”.</w:t>
-      </w:r>
-    </w:p>
-    <w:p>
-      <w:pPr>
-        <w:pStyle w:val="ListParagraph"/>
-        <w:numPr>
-          <w:ilvl w:val="0"/>
-          <w:numId w:val="3"/>
-        </w:numPr>
-        <w:rPr>
-          <w:sz w:val="22"/>
-          <w:szCs w:val="22"/>
-        </w:rPr>
-      </w:pPr>
-      <w:r>
-        <w:rPr>
-          <w:sz w:val="22"/>
-          <w:szCs w:val="22"/>
-        </w:rPr>
         <w:t xml:space="preserve">Controller-lagret är uppdelat i </w:t>
       </w:r>
       <w:r>
@@ -953,6 +750,33 @@
       <w:pPr>
         <w:pStyle w:val="ListParagraph"/>
         <w:numPr>
+          <w:ilvl w:val="1"/>
+          <w:numId w:val="5"/>
+        </w:numPr>
+        <w:rPr>
+          <w:sz w:val="22"/>
+          <w:szCs w:val="22"/>
+        </w:rPr>
+      </w:pPr>
+      <w:r>
+        <w:rPr>
+          <w:sz w:val="22"/>
+          <w:szCs w:val="22"/>
+        </w:rPr>
+        <w:t>Receipt: En klass som representerar ett kvitto. Klassen innehåller en lista av produkter och ett datum</w:t>
+      </w:r>
+      <w:r>
+        <w:rPr>
+          <w:sz w:val="22"/>
+          <w:szCs w:val="22"/>
+        </w:rPr>
+        <w:t xml:space="preserve"> med formatet yyyymmddhhmmssfff. De tre sissta siffrorna i datumet genereras för att göra så att varje kvitto är unikt.</w:t>
+      </w:r>
+    </w:p>
+    <w:p>
+      <w:pPr>
+        <w:pStyle w:val="ListParagraph"/>
+        <w:numPr>
           <w:ilvl w:val="0"/>
           <w:numId w:val="5"/>
         </w:numPr>
@@ -966,7 +790,6 @@
           <w:sz w:val="22"/>
           <w:szCs w:val="22"/>
         </w:rPr>
-        <w:lastRenderedPageBreak/>
         <w:t>Datalagring:</w:t>
       </w:r>
     </w:p>
@@ -1185,14 +1008,8 @@
           <w:sz w:val="22"/>
           <w:szCs w:val="22"/>
         </w:rPr>
-        <w:t xml:space="preserve">Login: tillåter användare att </w:t>
-      </w:r>
-      <w:r>
-        <w:rPr>
-          <w:sz w:val="22"/>
-          <w:szCs w:val="22"/>
-        </w:rPr>
-        <w:t>välja vilken vy de vill använda.</w:t>
+        <w:lastRenderedPageBreak/>
+        <w:t>MainForm: Innehåller två vyer (kassa och lager) där olika funktioner kan användas.</w:t>
       </w:r>
     </w:p>
     <w:p>
@@ -1212,14 +1029,7 @@
           <w:sz w:val="22"/>
           <w:szCs w:val="22"/>
         </w:rPr>
-        <w:t xml:space="preserve">Cashier View: </w:t>
-      </w:r>
-      <w:r>
-        <w:rPr>
-          <w:sz w:val="22"/>
-          <w:szCs w:val="22"/>
-        </w:rPr>
-        <w:t>Hanterar funktionalitet relaterat till kassa-ärenden.</w:t>
+        <w:t>NewProductForm: En popup-form för att fylla i uppgifter för en ny produkt som ska läggas till i lagret.</w:t>
       </w:r>
     </w:p>
     <w:p>
@@ -1239,14 +1049,27 @@
           <w:sz w:val="22"/>
           <w:szCs w:val="22"/>
         </w:rPr>
-        <w:t>Storage View</w:t>
-      </w:r>
-      <w:r>
-        <w:rPr>
-          <w:sz w:val="22"/>
-          <w:szCs w:val="22"/>
-        </w:rPr>
-        <w:t>: Hanterar funktionalitet relaterat till lager-ärenden.</w:t>
+        <w:t>RefundForm: En vy som tillåter användaren att välja ett kvitto, och sedan välja en prdukt från det kvittot som önskas returneras (återköp).</w:t>
+      </w:r>
+    </w:p>
+    <w:p>
+      <w:pPr>
+        <w:pStyle w:val="ListParagraph"/>
+        <w:numPr>
+          <w:ilvl w:val="1"/>
+          <w:numId w:val="5"/>
+        </w:numPr>
+        <w:rPr>
+          <w:sz w:val="22"/>
+          <w:szCs w:val="22"/>
+        </w:rPr>
+      </w:pPr>
+      <w:r>
+        <w:rPr>
+          <w:sz w:val="22"/>
+          <w:szCs w:val="22"/>
+        </w:rPr>
+        <w:t>StatsForm: En popup-form för att visa grafer över statistisk-funktioner.</w:t>
       </w:r>
     </w:p>
     <w:p>
@@ -1384,6 +1207,13 @@
           <w:sz w:val="22"/>
           <w:szCs w:val="22"/>
         </w:rPr>
+        <w:t>, Receipt</w:t>
+      </w:r>
+      <w:r>
+        <w:rPr>
+          <w:sz w:val="22"/>
+          <w:szCs w:val="22"/>
+        </w:rPr>
         <w:t>)</w:t>
       </w:r>
       <w:r>
@@ -1443,21 +1273,7 @@
           <w:sz w:val="22"/>
           <w:szCs w:val="22"/>
         </w:rPr>
-        <w:t xml:space="preserve"> hade indikerat att tilläget misslyckades. Denna sorts fun</w:t>
-      </w:r>
-      <w:r>
-        <w:rPr>
-          <w:sz w:val="22"/>
-          <w:szCs w:val="22"/>
-        </w:rPr>
-        <w:t>k</w:t>
-      </w:r>
-      <w:r>
-        <w:rPr>
-          <w:sz w:val="22"/>
-          <w:szCs w:val="22"/>
-        </w:rPr>
-        <w:t>tionalitet kan komma till nytta senare i utvecklingen.</w:t>
+        <w:t xml:space="preserve"> hade indikerat att tilläget misslyckades.</w:t>
       </w:r>
     </w:p>
     <w:p>

</xml_diff>

<commit_message>
Updated class diagram and fixed naming conventions on some methods.
</commit_message>
<xml_diff>
--- a/Readme_MediaShop.docx
+++ b/Readme_MediaShop.docx
@@ -345,740 +345,840 @@
         </w:rPr>
         <w:t>(top 10 mest sålda varor, total försäljning av en viss produkt).</w:t>
       </w:r>
+    </w:p>
+    <w:p>
+      <w:pPr>
+        <w:pStyle w:val="ListParagraph"/>
+        <w:numPr>
+          <w:ilvl w:val="0"/>
+          <w:numId w:val="3"/>
+        </w:numPr>
+        <w:rPr>
+          <w:strike/>
+          <w:sz w:val="22"/>
+          <w:szCs w:val="22"/>
+        </w:rPr>
+      </w:pPr>
+      <w:r>
+        <w:rPr>
+          <w:sz w:val="22"/>
+          <w:szCs w:val="22"/>
+        </w:rPr>
+        <w:t>Programmet klarar av att hantera två olika produkter med exakt samma namn (olika id genereras), men det kan bli rörigt för användaren.</w:t>
+      </w:r>
+    </w:p>
+    <w:p>
+      <w:pPr>
+        <w:pStyle w:val="Heading1"/>
+        <w:rPr>
+          <w:rFonts w:ascii="Times New Roman" w:hAnsi="Times New Roman" w:cs="Times New Roman"/>
+          <w:sz w:val="22"/>
+          <w:szCs w:val="22"/>
+        </w:rPr>
+      </w:pPr>
+      <w:r>
+        <w:rPr>
+          <w:rFonts w:ascii="Times New Roman" w:hAnsi="Times New Roman" w:cs="Times New Roman"/>
+          <w:sz w:val="22"/>
+          <w:szCs w:val="22"/>
+        </w:rPr>
+        <w:t>2. Översikt</w:t>
+      </w:r>
+    </w:p>
+    <w:p>
+      <w:pPr>
+        <w:rPr>
+          <w:sz w:val="22"/>
+          <w:szCs w:val="22"/>
+        </w:rPr>
+      </w:pPr>
+      <w:r>
+        <w:rPr>
+          <w:sz w:val="22"/>
+          <w:szCs w:val="22"/>
+        </w:rPr>
+        <w:t>T</w:t>
+      </w:r>
+    </w:p>
+    <w:p>
+      <w:pPr>
+        <w:pStyle w:val="Heading1"/>
+        <w:numPr>
+          <w:ilvl w:val="0"/>
+          <w:numId w:val="0"/>
+        </w:numPr>
+        <w:rPr>
+          <w:rFonts w:ascii="Times New Roman" w:hAnsi="Times New Roman" w:cs="Times New Roman"/>
+          <w:sz w:val="22"/>
+          <w:szCs w:val="22"/>
+        </w:rPr>
+      </w:pPr>
+      <w:r>
+        <w:rPr>
+          <w:rFonts w:ascii="Times New Roman" w:hAnsi="Times New Roman" w:cs="Times New Roman"/>
+          <w:sz w:val="22"/>
+          <w:szCs w:val="22"/>
+        </w:rPr>
+        <w:t>3. Detaljerad beskrivning</w:t>
+      </w:r>
+    </w:p>
+    <w:p>
+      <w:pPr>
+        <w:rPr>
+          <w:sz w:val="22"/>
+          <w:szCs w:val="22"/>
+        </w:rPr>
+      </w:pPr>
+      <w:r>
+        <w:rPr>
+          <w:sz w:val="22"/>
+          <w:szCs w:val="22"/>
+        </w:rPr>
+        <w:t>Programmet använder sig av</w:t>
+      </w:r>
+      <w:r>
+        <w:rPr>
+          <w:sz w:val="22"/>
+          <w:szCs w:val="22"/>
+        </w:rPr>
+        <w:t xml:space="preserve"> en</w:t>
+      </w:r>
+      <w:r>
+        <w:rPr>
+          <w:sz w:val="22"/>
+          <w:szCs w:val="22"/>
+        </w:rPr>
+        <w:t xml:space="preserve"> MVC</w:t>
+      </w:r>
+      <w:r>
+        <w:rPr>
+          <w:sz w:val="22"/>
+          <w:szCs w:val="22"/>
+        </w:rPr>
+        <w:t xml:space="preserve">-liknande </w:t>
+      </w:r>
+      <w:r>
+        <w:rPr>
+          <w:sz w:val="22"/>
+          <w:szCs w:val="22"/>
+        </w:rPr>
+        <w:t>arkitektur.</w:t>
+      </w:r>
+    </w:p>
+    <w:p>
+      <w:pPr>
+        <w:pStyle w:val="ListParagraph"/>
+        <w:numPr>
+          <w:ilvl w:val="0"/>
+          <w:numId w:val="3"/>
+        </w:numPr>
+        <w:rPr>
+          <w:sz w:val="22"/>
+          <w:szCs w:val="22"/>
+        </w:rPr>
+      </w:pPr>
+      <w:r>
+        <w:rPr>
+          <w:sz w:val="22"/>
+          <w:szCs w:val="22"/>
+        </w:rPr>
+        <w:t>Models består av domän-enheter som t.ex. Product</w:t>
+      </w:r>
+      <w:r>
+        <w:rPr>
+          <w:sz w:val="22"/>
+          <w:szCs w:val="22"/>
+        </w:rPr>
+        <w:t>.</w:t>
+      </w:r>
+    </w:p>
+    <w:p>
+      <w:pPr>
+        <w:pStyle w:val="ListParagraph"/>
+        <w:numPr>
+          <w:ilvl w:val="0"/>
+          <w:numId w:val="3"/>
+        </w:numPr>
+        <w:rPr>
+          <w:sz w:val="22"/>
+          <w:szCs w:val="22"/>
+          <w:lang w:val="en-US"/>
+        </w:rPr>
+      </w:pPr>
+      <w:r>
+        <w:rPr>
+          <w:sz w:val="22"/>
+          <w:szCs w:val="22"/>
+          <w:lang w:val="en-US"/>
+        </w:rPr>
+        <w:t>View</w:t>
+      </w:r>
+      <w:r>
+        <w:rPr>
+          <w:sz w:val="22"/>
+          <w:szCs w:val="22"/>
+          <w:lang w:val="en-US"/>
+        </w:rPr>
+        <w:t>s</w:t>
+      </w:r>
+      <w:r>
+        <w:rPr>
+          <w:sz w:val="22"/>
+          <w:szCs w:val="22"/>
+          <w:lang w:val="en-US"/>
+        </w:rPr>
+        <w:t xml:space="preserve"> </w:t>
+      </w:r>
+      <w:proofErr w:type="spellStart"/>
+      <w:r>
+        <w:rPr>
+          <w:sz w:val="22"/>
+          <w:szCs w:val="22"/>
+          <w:lang w:val="en-US"/>
+        </w:rPr>
+        <w:t>består</w:t>
+      </w:r>
+      <w:proofErr w:type="spellEnd"/>
+      <w:r>
+        <w:rPr>
+          <w:sz w:val="22"/>
+          <w:szCs w:val="22"/>
+          <w:lang w:val="en-US"/>
+        </w:rPr>
+        <w:t xml:space="preserve"> av Windows Forms</w:t>
+      </w:r>
+      <w:r>
+        <w:rPr>
+          <w:sz w:val="22"/>
+          <w:szCs w:val="22"/>
+          <w:lang w:val="en-US"/>
+        </w:rPr>
+        <w:t>, i.e. “interfaces”.</w:t>
+      </w:r>
+    </w:p>
+    <w:p>
+      <w:pPr>
+        <w:pStyle w:val="ListParagraph"/>
+        <w:numPr>
+          <w:ilvl w:val="0"/>
+          <w:numId w:val="3"/>
+        </w:numPr>
+        <w:rPr>
+          <w:sz w:val="22"/>
+          <w:szCs w:val="22"/>
+        </w:rPr>
+      </w:pPr>
+      <w:r>
+        <w:rPr>
+          <w:sz w:val="22"/>
+          <w:szCs w:val="22"/>
+        </w:rPr>
+        <w:t xml:space="preserve">Controller-lagret är uppdelat i </w:t>
+      </w:r>
+      <w:r>
+        <w:rPr>
+          <w:sz w:val="22"/>
+          <w:szCs w:val="22"/>
+        </w:rPr>
+        <w:t>två</w:t>
+      </w:r>
+      <w:r>
+        <w:rPr>
+          <w:sz w:val="22"/>
+          <w:szCs w:val="22"/>
+        </w:rPr>
+        <w:t xml:space="preserve"> ytterligare lager: </w:t>
+      </w:r>
+    </w:p>
+    <w:p>
+      <w:pPr>
+        <w:pStyle w:val="ListParagraph"/>
+        <w:numPr>
+          <w:ilvl w:val="1"/>
+          <w:numId w:val="3"/>
+        </w:numPr>
+        <w:rPr>
+          <w:sz w:val="22"/>
+          <w:szCs w:val="22"/>
+        </w:rPr>
+      </w:pPr>
+      <w:r>
+        <w:rPr>
+          <w:sz w:val="22"/>
+          <w:szCs w:val="22"/>
+        </w:rPr>
+        <w:t>Controller</w:t>
+      </w:r>
+      <w:r>
+        <w:rPr>
+          <w:sz w:val="22"/>
+          <w:szCs w:val="22"/>
+        </w:rPr>
+        <w:t>s</w:t>
+      </w:r>
+      <w:r>
+        <w:rPr>
+          <w:sz w:val="22"/>
+          <w:szCs w:val="22"/>
+        </w:rPr>
+        <w:t xml:space="preserve">: </w:t>
+      </w:r>
+      <w:r>
+        <w:rPr>
+          <w:sz w:val="22"/>
+          <w:szCs w:val="22"/>
+        </w:rPr>
+        <w:t>Hanterar vilken data som skcikas vidare till vyerna från Repositories och hanterar även en del logik mellan dessa klasser.</w:t>
+      </w:r>
+    </w:p>
+    <w:p>
+      <w:pPr>
+        <w:pStyle w:val="ListParagraph"/>
+        <w:numPr>
+          <w:ilvl w:val="1"/>
+          <w:numId w:val="3"/>
+        </w:numPr>
+        <w:rPr>
+          <w:sz w:val="22"/>
+          <w:szCs w:val="22"/>
+        </w:rPr>
+      </w:pPr>
+      <w:r>
+        <w:rPr>
+          <w:sz w:val="22"/>
+          <w:szCs w:val="22"/>
+        </w:rPr>
+        <w:t>Repositor</w:t>
+      </w:r>
+      <w:r>
+        <w:rPr>
+          <w:sz w:val="22"/>
+          <w:szCs w:val="22"/>
+        </w:rPr>
+        <w:t>ies</w:t>
+      </w:r>
+      <w:r>
+        <w:rPr>
+          <w:sz w:val="22"/>
+          <w:szCs w:val="22"/>
+        </w:rPr>
+        <w:t>: Hanterar lagring och hämtning av data</w:t>
+      </w:r>
+      <w:r>
+        <w:rPr>
+          <w:sz w:val="22"/>
+          <w:szCs w:val="22"/>
+        </w:rPr>
+        <w:t xml:space="preserve"> från .txt-filer.</w:t>
+      </w:r>
+    </w:p>
+    <w:p>
+      <w:pPr>
+        <w:rPr>
+          <w:sz w:val="22"/>
+          <w:szCs w:val="22"/>
+        </w:rPr>
+      </w:pPr>
+    </w:p>
+    <w:p>
+      <w:pPr>
+        <w:rPr>
+          <w:sz w:val="22"/>
+          <w:szCs w:val="22"/>
+        </w:rPr>
+      </w:pPr>
+      <w:r>
+        <w:rPr>
+          <w:sz w:val="22"/>
+          <w:szCs w:val="22"/>
+        </w:rPr>
+        <w:t>Programmet består av följande klasser:</w:t>
+      </w:r>
+    </w:p>
+    <w:p>
+      <w:pPr>
+        <w:pStyle w:val="ListParagraph"/>
+        <w:numPr>
+          <w:ilvl w:val="0"/>
+          <w:numId w:val="5"/>
+        </w:numPr>
+        <w:rPr>
+          <w:sz w:val="22"/>
+          <w:szCs w:val="22"/>
+        </w:rPr>
+      </w:pPr>
+      <w:r>
+        <w:rPr>
+          <w:sz w:val="22"/>
+          <w:szCs w:val="22"/>
+        </w:rPr>
+        <w:t>Domän-enheter:</w:t>
+      </w:r>
+    </w:p>
+    <w:p>
+      <w:pPr>
+        <w:pStyle w:val="ListParagraph"/>
+        <w:numPr>
+          <w:ilvl w:val="1"/>
+          <w:numId w:val="5"/>
+        </w:numPr>
+        <w:rPr>
+          <w:sz w:val="22"/>
+          <w:szCs w:val="22"/>
+        </w:rPr>
+      </w:pPr>
+      <w:r>
+        <w:rPr>
+          <w:sz w:val="22"/>
+          <w:szCs w:val="22"/>
+        </w:rPr>
+        <w:t xml:space="preserve">Product: representationen av en fysisk produkt i lagret. </w:t>
+      </w:r>
+      <w:r>
+        <w:rPr>
+          <w:sz w:val="22"/>
+          <w:szCs w:val="22"/>
+        </w:rPr>
+        <w:t>Förutom grundläggande egenskaper som id, namn etc. så har en product även en ”type” som berättar vad för typ av produkt det är.</w:t>
+      </w:r>
+    </w:p>
+    <w:p>
+      <w:pPr>
+        <w:pStyle w:val="ListParagraph"/>
+        <w:numPr>
+          <w:ilvl w:val="2"/>
+          <w:numId w:val="5"/>
+        </w:numPr>
+        <w:rPr>
+          <w:sz w:val="22"/>
+          <w:szCs w:val="22"/>
+        </w:rPr>
+      </w:pPr>
+      <w:r>
+        <w:rPr>
+          <w:sz w:val="22"/>
+          <w:szCs w:val="22"/>
+        </w:rPr>
+        <w:t>ProductType: En enum för att avgöra vilken kategori en Product tillhör.</w:t>
+      </w:r>
+    </w:p>
+    <w:p>
+      <w:pPr>
+        <w:pStyle w:val="ListParagraph"/>
+        <w:numPr>
+          <w:ilvl w:val="1"/>
+          <w:numId w:val="5"/>
+        </w:numPr>
+        <w:rPr>
+          <w:sz w:val="22"/>
+          <w:szCs w:val="22"/>
+        </w:rPr>
+      </w:pPr>
+      <w:r>
+        <w:rPr>
+          <w:sz w:val="22"/>
+          <w:szCs w:val="22"/>
+        </w:rPr>
+        <w:t>Receipt: En klass som representerar ett kvitto. Klassen innehåller en lista av produkter och ett datum</w:t>
+      </w:r>
+      <w:r>
+        <w:rPr>
+          <w:sz w:val="22"/>
+          <w:szCs w:val="22"/>
+        </w:rPr>
+        <w:t xml:space="preserve"> med formatet yyyymmddhhmmssfff. De tre sissta siffrorna i datumet genereras för att göra så att varje kvitto är unikt.</w:t>
+      </w:r>
+    </w:p>
+    <w:p>
+      <w:pPr>
+        <w:pStyle w:val="ListParagraph"/>
+        <w:numPr>
+          <w:ilvl w:val="0"/>
+          <w:numId w:val="5"/>
+        </w:numPr>
+        <w:rPr>
+          <w:sz w:val="22"/>
+          <w:szCs w:val="22"/>
+        </w:rPr>
+      </w:pPr>
+      <w:r>
+        <w:rPr>
+          <w:sz w:val="22"/>
+          <w:szCs w:val="22"/>
+        </w:rPr>
+        <w:t>Datalagring:</w:t>
+      </w:r>
+    </w:p>
+    <w:p>
+      <w:pPr>
+        <w:pStyle w:val="ListParagraph"/>
+        <w:numPr>
+          <w:ilvl w:val="1"/>
+          <w:numId w:val="5"/>
+        </w:numPr>
+        <w:rPr>
+          <w:sz w:val="22"/>
+          <w:szCs w:val="22"/>
+        </w:rPr>
+      </w:pPr>
+      <w:r>
+        <w:rPr>
+          <w:sz w:val="22"/>
+          <w:szCs w:val="22"/>
+        </w:rPr>
+        <w:t>”Repository”-klasser är det understa lagret som hanterar sparande och hämtning av data.</w:t>
+      </w:r>
+      <w:r>
+        <w:rPr>
+          <w:sz w:val="22"/>
+          <w:szCs w:val="22"/>
+        </w:rPr>
+        <w:t xml:space="preserve"> Repo</w:t>
+      </w:r>
+      <w:r>
+        <w:rPr>
+          <w:sz w:val="22"/>
+          <w:szCs w:val="22"/>
+        </w:rPr>
+        <w:t>sitory-klassens</w:t>
+      </w:r>
+      <w:r>
+        <w:rPr>
+          <w:sz w:val="22"/>
+          <w:szCs w:val="22"/>
+        </w:rPr>
+        <w:t xml:space="preserve"> ansvar och funktionalitet är baserat på CRUD-operationer (Create, read, update, delete).</w:t>
+      </w:r>
+    </w:p>
+    <w:p>
+      <w:pPr>
+        <w:pStyle w:val="ListParagraph"/>
+        <w:numPr>
+          <w:ilvl w:val="1"/>
+          <w:numId w:val="5"/>
+        </w:numPr>
+        <w:rPr>
+          <w:sz w:val="22"/>
+          <w:szCs w:val="22"/>
+        </w:rPr>
+      </w:pPr>
+      <w:r>
+        <w:rPr>
+          <w:sz w:val="22"/>
+          <w:szCs w:val="22"/>
+        </w:rPr>
+        <w:t xml:space="preserve">”Controller”-klasser använder datan som skickas från </w:t>
+      </w:r>
+      <w:r>
+        <w:rPr>
+          <w:sz w:val="22"/>
+          <w:szCs w:val="22"/>
+        </w:rPr>
+        <w:t>Repository</w:t>
+      </w:r>
+      <w:r>
+        <w:rPr>
+          <w:sz w:val="22"/>
+          <w:szCs w:val="22"/>
+        </w:rPr>
+        <w:t xml:space="preserve">-lagret för att sedan skicka den vidare till vyerna som visas </w:t>
+      </w:r>
+      <w:r>
+        <w:rPr>
+          <w:sz w:val="22"/>
+          <w:szCs w:val="22"/>
+        </w:rPr>
+        <w:t>för</w:t>
+      </w:r>
+      <w:r>
+        <w:rPr>
+          <w:sz w:val="22"/>
+          <w:szCs w:val="22"/>
+        </w:rPr>
+        <w:t xml:space="preserve"> användaren.</w:t>
+      </w:r>
+    </w:p>
+    <w:p>
+      <w:pPr>
+        <w:pStyle w:val="ListParagraph"/>
+        <w:numPr>
+          <w:ilvl w:val="1"/>
+          <w:numId w:val="5"/>
+        </w:numPr>
+        <w:rPr>
+          <w:sz w:val="22"/>
+          <w:szCs w:val="22"/>
+        </w:rPr>
+      </w:pPr>
+      <w:r>
+        <w:rPr>
+          <w:sz w:val="22"/>
+          <w:szCs w:val="22"/>
+        </w:rPr>
+        <w:t xml:space="preserve">Repositories </w:t>
+      </w:r>
+      <w:r>
+        <w:rPr>
+          <w:sz w:val="22"/>
+          <w:szCs w:val="22"/>
+        </w:rPr>
+        <w:t xml:space="preserve">är baserade på ”Interfaces” för att </w:t>
+      </w:r>
+      <w:r>
+        <w:rPr>
+          <w:sz w:val="22"/>
+          <w:szCs w:val="22"/>
+        </w:rPr>
+        <w:t>bevara</w:t>
+      </w:r>
+      <w:r>
+        <w:rPr>
+          <w:sz w:val="22"/>
+          <w:szCs w:val="22"/>
+        </w:rPr>
+        <w:t xml:space="preserve"> det grundläggande</w:t>
+      </w:r>
+      <w:r>
+        <w:rPr>
+          <w:sz w:val="22"/>
+          <w:szCs w:val="22"/>
+        </w:rPr>
+        <w:t xml:space="preserve"> CRUD-</w:t>
+      </w:r>
+      <w:r>
+        <w:rPr>
+          <w:sz w:val="22"/>
+          <w:szCs w:val="22"/>
+        </w:rPr>
+        <w:t>ansvaret som klasse</w:t>
+      </w:r>
+      <w:r>
+        <w:rPr>
+          <w:sz w:val="22"/>
+          <w:szCs w:val="22"/>
+        </w:rPr>
+        <w:t>n</w:t>
+      </w:r>
+      <w:r>
+        <w:rPr>
+          <w:sz w:val="22"/>
+          <w:szCs w:val="22"/>
+        </w:rPr>
+        <w:t xml:space="preserve"> har.</w:t>
+      </w:r>
+    </w:p>
+    <w:p>
+      <w:pPr>
+        <w:pStyle w:val="ListParagraph"/>
+        <w:numPr>
+          <w:ilvl w:val="1"/>
+          <w:numId w:val="5"/>
+        </w:numPr>
+        <w:rPr>
+          <w:sz w:val="22"/>
+          <w:szCs w:val="22"/>
+        </w:rPr>
+      </w:pPr>
+      <w:r>
+        <w:rPr>
+          <w:sz w:val="22"/>
+          <w:szCs w:val="22"/>
+        </w:rPr>
+        <w:t>Data sparas i en extern textfil.</w:t>
+      </w:r>
+    </w:p>
+    <w:p>
+      <w:pPr>
+        <w:pStyle w:val="ListParagraph"/>
+        <w:numPr>
+          <w:ilvl w:val="0"/>
+          <w:numId w:val="5"/>
+        </w:numPr>
+        <w:rPr>
+          <w:sz w:val="22"/>
+          <w:szCs w:val="22"/>
+        </w:rPr>
+      </w:pPr>
+      <w:r>
+        <w:rPr>
+          <w:sz w:val="22"/>
+          <w:szCs w:val="22"/>
+        </w:rPr>
+        <w:t>Vyer:</w:t>
+      </w:r>
+    </w:p>
+    <w:p>
+      <w:pPr>
+        <w:pStyle w:val="ListParagraph"/>
+        <w:numPr>
+          <w:ilvl w:val="1"/>
+          <w:numId w:val="5"/>
+        </w:numPr>
+        <w:rPr>
+          <w:sz w:val="22"/>
+          <w:szCs w:val="22"/>
+        </w:rPr>
+      </w:pPr>
+      <w:r>
+        <w:rPr>
+          <w:sz w:val="22"/>
+          <w:szCs w:val="22"/>
+        </w:rPr>
+        <w:lastRenderedPageBreak/>
+        <w:t>MainForm: Innehåller två vyer (kassa och lager) där olika funktioner kan användas.</w:t>
+      </w:r>
+    </w:p>
+    <w:p>
+      <w:pPr>
+        <w:pStyle w:val="ListParagraph"/>
+        <w:numPr>
+          <w:ilvl w:val="1"/>
+          <w:numId w:val="5"/>
+        </w:numPr>
+        <w:rPr>
+          <w:sz w:val="22"/>
+          <w:szCs w:val="22"/>
+        </w:rPr>
+      </w:pPr>
+      <w:r>
+        <w:rPr>
+          <w:sz w:val="22"/>
+          <w:szCs w:val="22"/>
+        </w:rPr>
+        <w:t>NewProductForm: En popup-form för att fylla i uppgifter för en ny produkt som ska läggas till i lagret.</w:t>
+      </w:r>
+    </w:p>
+    <w:p>
+      <w:pPr>
+        <w:pStyle w:val="ListParagraph"/>
+        <w:numPr>
+          <w:ilvl w:val="1"/>
+          <w:numId w:val="5"/>
+        </w:numPr>
+        <w:rPr>
+          <w:sz w:val="22"/>
+          <w:szCs w:val="22"/>
+        </w:rPr>
+      </w:pPr>
+      <w:r>
+        <w:rPr>
+          <w:sz w:val="22"/>
+          <w:szCs w:val="22"/>
+        </w:rPr>
+        <w:t>RefundForm: En vy som tillåter användaren att välja ett kvitto, och sedan välja en prdukt från det kvittot som önskas returneras (återköp).</w:t>
+      </w:r>
+    </w:p>
+    <w:p>
+      <w:pPr>
+        <w:pStyle w:val="ListParagraph"/>
+        <w:numPr>
+          <w:ilvl w:val="1"/>
+          <w:numId w:val="5"/>
+        </w:numPr>
+        <w:rPr>
+          <w:sz w:val="22"/>
+          <w:szCs w:val="22"/>
+        </w:rPr>
+      </w:pPr>
+      <w:r>
+        <w:rPr>
+          <w:sz w:val="22"/>
+          <w:szCs w:val="22"/>
+        </w:rPr>
+        <w:t>StatsForm: En popup-form för att visa grafer över statistisk-funktioner.</w:t>
+      </w:r>
+    </w:p>
+    <w:p>
+      <w:pPr>
+        <w:rPr>
+          <w:sz w:val="22"/>
+          <w:szCs w:val="22"/>
+        </w:rPr>
+      </w:pPr>
+    </w:p>
+    <w:p>
+      <w:pPr>
+        <w:pStyle w:val="ListParagraph"/>
+        <w:numPr>
+          <w:ilvl w:val="0"/>
+          <w:numId w:val="4"/>
+        </w:numPr>
+        <w:rPr>
+          <w:sz w:val="22"/>
+          <w:szCs w:val="22"/>
+        </w:rPr>
+      </w:pPr>
+      <w:r>
+        <w:rPr>
+          <w:sz w:val="22"/>
+          <w:szCs w:val="22"/>
+        </w:rPr>
+        <w:t>Grundläggande funktioner som getters/setters och liknande är inte inkluderat i klassdiagrammet. Detta för att hålla diagrammet minimalistiskt och begripligt.</w:t>
+      </w:r>
+    </w:p>
+    <w:p>
+      <w:pPr>
+        <w:pStyle w:val="ListParagraph"/>
+        <w:numPr>
+          <w:ilvl w:val="0"/>
+          <w:numId w:val="4"/>
+        </w:numPr>
+        <w:rPr>
+          <w:sz w:val="22"/>
+          <w:szCs w:val="22"/>
+        </w:rPr>
+      </w:pPr>
+      <w:r>
+        <w:rPr>
+          <w:sz w:val="22"/>
+          <w:szCs w:val="22"/>
+        </w:rPr>
+        <w:t>Metoder som ärvs från parent-klasser eller interfaces</w:t>
+      </w:r>
+      <w:r>
+        <w:rPr>
+          <w:sz w:val="22"/>
+          <w:szCs w:val="22"/>
+        </w:rPr>
+        <w:t xml:space="preserve"> är inte representerade i den ärvande klassen. Dett</w:t>
+      </w:r>
       <w:bookmarkStart w:id="1" w:name="_GoBack"/>
       <w:bookmarkEnd w:id="1"/>
-    </w:p>
-    <w:p>
-      <w:pPr>
-        <w:pStyle w:val="ListParagraph"/>
-        <w:numPr>
-          <w:ilvl w:val="0"/>
-          <w:numId w:val="3"/>
-        </w:numPr>
-        <w:rPr>
-          <w:strike/>
-          <w:sz w:val="22"/>
-          <w:szCs w:val="22"/>
-        </w:rPr>
-      </w:pPr>
-      <w:r>
-        <w:rPr>
-          <w:sz w:val="22"/>
-          <w:szCs w:val="22"/>
-        </w:rPr>
-        <w:t>Programmet klarar av att hantera två olika produkter med exakt samma namn (olika id genereras), men det kan bli rörigt för användaren.</w:t>
-      </w:r>
-    </w:p>
-    <w:p>
-      <w:pPr>
-        <w:pStyle w:val="Heading1"/>
-        <w:rPr>
-          <w:rFonts w:ascii="Times New Roman" w:hAnsi="Times New Roman" w:cs="Times New Roman"/>
-          <w:sz w:val="22"/>
-          <w:szCs w:val="22"/>
-        </w:rPr>
-      </w:pPr>
-      <w:r>
-        <w:rPr>
-          <w:rFonts w:ascii="Times New Roman" w:hAnsi="Times New Roman" w:cs="Times New Roman"/>
-          <w:sz w:val="22"/>
-          <w:szCs w:val="22"/>
-        </w:rPr>
-        <w:t>2. Översikt</w:t>
-      </w:r>
-    </w:p>
-    <w:p>
-      <w:pPr>
-        <w:rPr>
-          <w:sz w:val="22"/>
-          <w:szCs w:val="22"/>
-        </w:rPr>
-      </w:pPr>
-      <w:r>
-        <w:rPr>
-          <w:sz w:val="22"/>
-          <w:szCs w:val="22"/>
-        </w:rPr>
-        <w:t>T</w:t>
-      </w:r>
-    </w:p>
-    <w:p>
-      <w:pPr>
-        <w:pStyle w:val="Heading1"/>
-        <w:numPr>
-          <w:ilvl w:val="0"/>
-          <w:numId w:val="0"/>
-        </w:numPr>
-        <w:rPr>
-          <w:rFonts w:ascii="Times New Roman" w:hAnsi="Times New Roman" w:cs="Times New Roman"/>
-          <w:sz w:val="22"/>
-          <w:szCs w:val="22"/>
-        </w:rPr>
-      </w:pPr>
-      <w:r>
-        <w:rPr>
-          <w:rFonts w:ascii="Times New Roman" w:hAnsi="Times New Roman" w:cs="Times New Roman"/>
-          <w:sz w:val="22"/>
-          <w:szCs w:val="22"/>
-        </w:rPr>
-        <w:t>3. Detaljerad beskrivning</w:t>
-      </w:r>
-    </w:p>
-    <w:p>
-      <w:pPr>
-        <w:rPr>
-          <w:sz w:val="22"/>
-          <w:szCs w:val="22"/>
-        </w:rPr>
-      </w:pPr>
-      <w:r>
-        <w:rPr>
-          <w:sz w:val="22"/>
-          <w:szCs w:val="22"/>
-        </w:rPr>
-        <w:t>Programmet använder sig av</w:t>
-      </w:r>
-      <w:r>
-        <w:rPr>
-          <w:sz w:val="22"/>
-          <w:szCs w:val="22"/>
-        </w:rPr>
-        <w:t xml:space="preserve"> en</w:t>
-      </w:r>
-      <w:r>
-        <w:rPr>
-          <w:sz w:val="22"/>
-          <w:szCs w:val="22"/>
-        </w:rPr>
-        <w:t xml:space="preserve"> MVC</w:t>
-      </w:r>
-      <w:r>
-        <w:rPr>
-          <w:sz w:val="22"/>
-          <w:szCs w:val="22"/>
-        </w:rPr>
-        <w:t xml:space="preserve">-liknande </w:t>
-      </w:r>
-      <w:r>
-        <w:rPr>
-          <w:sz w:val="22"/>
-          <w:szCs w:val="22"/>
-        </w:rPr>
-        <w:t>arkitektur.</w:t>
-      </w:r>
-    </w:p>
-    <w:p>
-      <w:pPr>
-        <w:pStyle w:val="ListParagraph"/>
-        <w:numPr>
-          <w:ilvl w:val="0"/>
-          <w:numId w:val="3"/>
-        </w:numPr>
-        <w:rPr>
-          <w:sz w:val="22"/>
-          <w:szCs w:val="22"/>
-        </w:rPr>
-      </w:pPr>
-      <w:r>
-        <w:rPr>
-          <w:sz w:val="22"/>
-          <w:szCs w:val="22"/>
-        </w:rPr>
-        <w:t>Models består av domän-enheter som t.ex. Product</w:t>
-      </w:r>
-      <w:r>
-        <w:rPr>
-          <w:sz w:val="22"/>
-          <w:szCs w:val="22"/>
-        </w:rPr>
-        <w:t>.</w:t>
-      </w:r>
-    </w:p>
-    <w:p>
-      <w:pPr>
-        <w:pStyle w:val="ListParagraph"/>
-        <w:numPr>
-          <w:ilvl w:val="0"/>
-          <w:numId w:val="3"/>
-        </w:numPr>
-        <w:rPr>
-          <w:sz w:val="22"/>
-          <w:szCs w:val="22"/>
-          <w:lang w:val="en-US"/>
-        </w:rPr>
-      </w:pPr>
-      <w:r>
-        <w:rPr>
-          <w:sz w:val="22"/>
-          <w:szCs w:val="22"/>
-          <w:lang w:val="en-US"/>
-        </w:rPr>
-        <w:t>View</w:t>
-      </w:r>
-      <w:r>
-        <w:rPr>
-          <w:sz w:val="22"/>
-          <w:szCs w:val="22"/>
-          <w:lang w:val="en-US"/>
-        </w:rPr>
-        <w:t>s</w:t>
-      </w:r>
-      <w:r>
-        <w:rPr>
-          <w:sz w:val="22"/>
-          <w:szCs w:val="22"/>
-          <w:lang w:val="en-US"/>
-        </w:rPr>
-        <w:t xml:space="preserve"> består av Windows Forms</w:t>
-      </w:r>
-      <w:r>
-        <w:rPr>
-          <w:sz w:val="22"/>
-          <w:szCs w:val="22"/>
-          <w:lang w:val="en-US"/>
-        </w:rPr>
-        <w:t>, i.e. “interfaces”.</w:t>
-      </w:r>
-    </w:p>
-    <w:p>
-      <w:pPr>
-        <w:pStyle w:val="ListParagraph"/>
-        <w:numPr>
-          <w:ilvl w:val="0"/>
-          <w:numId w:val="3"/>
-        </w:numPr>
-        <w:rPr>
-          <w:sz w:val="22"/>
-          <w:szCs w:val="22"/>
-        </w:rPr>
-      </w:pPr>
-      <w:r>
-        <w:rPr>
-          <w:sz w:val="22"/>
-          <w:szCs w:val="22"/>
-        </w:rPr>
-        <w:t xml:space="preserve">Controller-lagret är uppdelat i </w:t>
-      </w:r>
-      <w:r>
-        <w:rPr>
-          <w:sz w:val="22"/>
-          <w:szCs w:val="22"/>
-        </w:rPr>
-        <w:t>två</w:t>
-      </w:r>
-      <w:r>
-        <w:rPr>
-          <w:sz w:val="22"/>
-          <w:szCs w:val="22"/>
-        </w:rPr>
-        <w:t xml:space="preserve"> ytterligare lager: </w:t>
-      </w:r>
-    </w:p>
-    <w:p>
-      <w:pPr>
-        <w:pStyle w:val="ListParagraph"/>
-        <w:numPr>
-          <w:ilvl w:val="1"/>
-          <w:numId w:val="3"/>
-        </w:numPr>
-        <w:rPr>
-          <w:sz w:val="22"/>
-          <w:szCs w:val="22"/>
-        </w:rPr>
-      </w:pPr>
-      <w:r>
-        <w:rPr>
-          <w:sz w:val="22"/>
-          <w:szCs w:val="22"/>
-        </w:rPr>
-        <w:t>Controller</w:t>
-      </w:r>
-      <w:r>
-        <w:rPr>
-          <w:sz w:val="22"/>
-          <w:szCs w:val="22"/>
-        </w:rPr>
-        <w:t>s</w:t>
-      </w:r>
-      <w:r>
-        <w:rPr>
-          <w:sz w:val="22"/>
-          <w:szCs w:val="22"/>
-        </w:rPr>
-        <w:t xml:space="preserve">: </w:t>
-      </w:r>
-      <w:r>
-        <w:rPr>
-          <w:sz w:val="22"/>
-          <w:szCs w:val="22"/>
-        </w:rPr>
-        <w:t>Hanterar vilken data som skcikas vidare till vyerna från Repositories och hanterar även en del logik mellan dessa klasser.</w:t>
-      </w:r>
-    </w:p>
-    <w:p>
-      <w:pPr>
-        <w:pStyle w:val="ListParagraph"/>
-        <w:numPr>
-          <w:ilvl w:val="1"/>
-          <w:numId w:val="3"/>
-        </w:numPr>
-        <w:rPr>
-          <w:sz w:val="22"/>
-          <w:szCs w:val="22"/>
-        </w:rPr>
-      </w:pPr>
-      <w:r>
-        <w:rPr>
-          <w:sz w:val="22"/>
-          <w:szCs w:val="22"/>
-        </w:rPr>
-        <w:t>Repositor</w:t>
-      </w:r>
-      <w:r>
-        <w:rPr>
-          <w:sz w:val="22"/>
-          <w:szCs w:val="22"/>
-        </w:rPr>
-        <w:t>ies</w:t>
-      </w:r>
-      <w:r>
-        <w:rPr>
-          <w:sz w:val="22"/>
-          <w:szCs w:val="22"/>
-        </w:rPr>
-        <w:t>: Hanterar lagring och hämtning av data</w:t>
-      </w:r>
-      <w:r>
-        <w:rPr>
-          <w:sz w:val="22"/>
-          <w:szCs w:val="22"/>
-        </w:rPr>
-        <w:t xml:space="preserve"> från .txt-filer.</w:t>
-      </w:r>
-    </w:p>
-    <w:p>
-      <w:pPr>
-        <w:rPr>
-          <w:sz w:val="22"/>
-          <w:szCs w:val="22"/>
-        </w:rPr>
-      </w:pPr>
-    </w:p>
-    <w:p>
-      <w:pPr>
-        <w:rPr>
-          <w:sz w:val="22"/>
-          <w:szCs w:val="22"/>
-        </w:rPr>
-      </w:pPr>
-      <w:r>
-        <w:rPr>
-          <w:sz w:val="22"/>
-          <w:szCs w:val="22"/>
-        </w:rPr>
-        <w:t>Programmet består av följande klasser:</w:t>
-      </w:r>
-    </w:p>
-    <w:p>
-      <w:pPr>
-        <w:pStyle w:val="ListParagraph"/>
-        <w:numPr>
-          <w:ilvl w:val="0"/>
-          <w:numId w:val="5"/>
-        </w:numPr>
-        <w:rPr>
-          <w:sz w:val="22"/>
-          <w:szCs w:val="22"/>
-        </w:rPr>
-      </w:pPr>
-      <w:r>
-        <w:rPr>
-          <w:sz w:val="22"/>
-          <w:szCs w:val="22"/>
-        </w:rPr>
-        <w:t>Domän-enheter:</w:t>
-      </w:r>
-    </w:p>
-    <w:p>
-      <w:pPr>
-        <w:pStyle w:val="ListParagraph"/>
-        <w:numPr>
-          <w:ilvl w:val="1"/>
-          <w:numId w:val="5"/>
-        </w:numPr>
-        <w:rPr>
-          <w:sz w:val="22"/>
-          <w:szCs w:val="22"/>
-        </w:rPr>
-      </w:pPr>
-      <w:r>
-        <w:rPr>
-          <w:sz w:val="22"/>
-          <w:szCs w:val="22"/>
-        </w:rPr>
-        <w:t xml:space="preserve">Product: representationen av en fysisk produkt i lagret. </w:t>
-      </w:r>
-      <w:r>
-        <w:rPr>
-          <w:sz w:val="22"/>
-          <w:szCs w:val="22"/>
-        </w:rPr>
-        <w:t>Förutom grundläggande egenskaper som id, namn etc. så har en product även en ”type” som berättar vad för typ av produkt det är.</w:t>
-      </w:r>
-    </w:p>
-    <w:p>
-      <w:pPr>
-        <w:pStyle w:val="ListParagraph"/>
-        <w:numPr>
-          <w:ilvl w:val="2"/>
-          <w:numId w:val="5"/>
-        </w:numPr>
-        <w:rPr>
-          <w:sz w:val="22"/>
-          <w:szCs w:val="22"/>
-        </w:rPr>
-      </w:pPr>
-      <w:r>
-        <w:rPr>
-          <w:sz w:val="22"/>
-          <w:szCs w:val="22"/>
-        </w:rPr>
-        <w:t>ProductType: En enum för att avgöra vilken kategori en Product tillhör.</w:t>
-      </w:r>
-    </w:p>
-    <w:p>
-      <w:pPr>
-        <w:pStyle w:val="ListParagraph"/>
-        <w:numPr>
-          <w:ilvl w:val="1"/>
-          <w:numId w:val="5"/>
-        </w:numPr>
-        <w:rPr>
-          <w:sz w:val="22"/>
-          <w:szCs w:val="22"/>
-        </w:rPr>
-      </w:pPr>
-      <w:r>
-        <w:rPr>
-          <w:sz w:val="22"/>
-          <w:szCs w:val="22"/>
-        </w:rPr>
-        <w:t>Receipt: En klass som representerar ett kvitto. Klassen innehåller en lista av produkter och ett datum</w:t>
-      </w:r>
-      <w:r>
-        <w:rPr>
-          <w:sz w:val="22"/>
-          <w:szCs w:val="22"/>
-        </w:rPr>
-        <w:t xml:space="preserve"> med formatet yyyymmddhhmmssfff. De tre sissta siffrorna i datumet genereras för att göra så att varje kvitto är unikt.</w:t>
-      </w:r>
-    </w:p>
-    <w:p>
-      <w:pPr>
-        <w:pStyle w:val="ListParagraph"/>
-        <w:numPr>
-          <w:ilvl w:val="0"/>
-          <w:numId w:val="5"/>
-        </w:numPr>
-        <w:rPr>
-          <w:sz w:val="22"/>
-          <w:szCs w:val="22"/>
-        </w:rPr>
-      </w:pPr>
-      <w:r>
-        <w:rPr>
-          <w:sz w:val="22"/>
-          <w:szCs w:val="22"/>
-        </w:rPr>
-        <w:t>Datalagring:</w:t>
-      </w:r>
-    </w:p>
-    <w:p>
-      <w:pPr>
-        <w:pStyle w:val="ListParagraph"/>
-        <w:numPr>
-          <w:ilvl w:val="1"/>
-          <w:numId w:val="5"/>
-        </w:numPr>
-        <w:rPr>
-          <w:sz w:val="22"/>
-          <w:szCs w:val="22"/>
-        </w:rPr>
-      </w:pPr>
-      <w:r>
-        <w:rPr>
-          <w:sz w:val="22"/>
-          <w:szCs w:val="22"/>
-        </w:rPr>
-        <w:t>”Repository”-klasser är det understa lagret som hanterar sparande och hämtning av data.</w:t>
-      </w:r>
-      <w:r>
-        <w:rPr>
-          <w:sz w:val="22"/>
-          <w:szCs w:val="22"/>
-        </w:rPr>
-        <w:t xml:space="preserve"> Repo</w:t>
-      </w:r>
-      <w:r>
-        <w:rPr>
-          <w:sz w:val="22"/>
-          <w:szCs w:val="22"/>
-        </w:rPr>
-        <w:t>sitory-klassens</w:t>
-      </w:r>
-      <w:r>
-        <w:rPr>
-          <w:sz w:val="22"/>
-          <w:szCs w:val="22"/>
-        </w:rPr>
-        <w:t xml:space="preserve"> ansvar och funktionalitet är baserat på CRUD-operationer (Create, read, update, delete).</w:t>
-      </w:r>
-    </w:p>
-    <w:p>
-      <w:pPr>
-        <w:pStyle w:val="ListParagraph"/>
-        <w:numPr>
-          <w:ilvl w:val="1"/>
-          <w:numId w:val="5"/>
-        </w:numPr>
-        <w:rPr>
-          <w:sz w:val="22"/>
-          <w:szCs w:val="22"/>
-        </w:rPr>
-      </w:pPr>
-      <w:r>
-        <w:rPr>
-          <w:sz w:val="22"/>
-          <w:szCs w:val="22"/>
-        </w:rPr>
-        <w:t xml:space="preserve">”Controller”-klasser använder datan som skickas från </w:t>
-      </w:r>
-      <w:r>
-        <w:rPr>
-          <w:sz w:val="22"/>
-          <w:szCs w:val="22"/>
-        </w:rPr>
-        <w:t>Repository</w:t>
-      </w:r>
-      <w:r>
-        <w:rPr>
-          <w:sz w:val="22"/>
-          <w:szCs w:val="22"/>
-        </w:rPr>
-        <w:t xml:space="preserve">-lagret för att sedan skicka den vidare till vyerna som visas </w:t>
-      </w:r>
-      <w:r>
-        <w:rPr>
-          <w:sz w:val="22"/>
-          <w:szCs w:val="22"/>
-        </w:rPr>
-        <w:t>för</w:t>
-      </w:r>
-      <w:r>
-        <w:rPr>
-          <w:sz w:val="22"/>
-          <w:szCs w:val="22"/>
-        </w:rPr>
-        <w:t xml:space="preserve"> användaren.</w:t>
-      </w:r>
-    </w:p>
-    <w:p>
-      <w:pPr>
-        <w:pStyle w:val="ListParagraph"/>
-        <w:numPr>
-          <w:ilvl w:val="1"/>
-          <w:numId w:val="5"/>
-        </w:numPr>
-        <w:rPr>
-          <w:sz w:val="22"/>
-          <w:szCs w:val="22"/>
-        </w:rPr>
-      </w:pPr>
-      <w:r>
-        <w:rPr>
-          <w:sz w:val="22"/>
-          <w:szCs w:val="22"/>
-        </w:rPr>
-        <w:t xml:space="preserve">Repositories </w:t>
-      </w:r>
-      <w:r>
-        <w:rPr>
-          <w:sz w:val="22"/>
-          <w:szCs w:val="22"/>
-        </w:rPr>
-        <w:t xml:space="preserve">är baserade på ”Interfaces” för att </w:t>
-      </w:r>
-      <w:r>
-        <w:rPr>
-          <w:sz w:val="22"/>
-          <w:szCs w:val="22"/>
-        </w:rPr>
-        <w:t>bevara</w:t>
-      </w:r>
-      <w:r>
-        <w:rPr>
-          <w:sz w:val="22"/>
-          <w:szCs w:val="22"/>
-        </w:rPr>
-        <w:t xml:space="preserve"> det grundläggande</w:t>
-      </w:r>
-      <w:r>
-        <w:rPr>
-          <w:sz w:val="22"/>
-          <w:szCs w:val="22"/>
-        </w:rPr>
-        <w:t xml:space="preserve"> CRUD-</w:t>
-      </w:r>
-      <w:r>
-        <w:rPr>
-          <w:sz w:val="22"/>
-          <w:szCs w:val="22"/>
-        </w:rPr>
-        <w:t>ansvaret som klasse</w:t>
-      </w:r>
-      <w:r>
-        <w:rPr>
-          <w:sz w:val="22"/>
-          <w:szCs w:val="22"/>
-        </w:rPr>
-        <w:t>n</w:t>
-      </w:r>
-      <w:r>
-        <w:rPr>
-          <w:sz w:val="22"/>
-          <w:szCs w:val="22"/>
-        </w:rPr>
-        <w:t xml:space="preserve"> har.</w:t>
-      </w:r>
-    </w:p>
-    <w:p>
-      <w:pPr>
-        <w:pStyle w:val="ListParagraph"/>
-        <w:numPr>
-          <w:ilvl w:val="1"/>
-          <w:numId w:val="5"/>
-        </w:numPr>
-        <w:rPr>
-          <w:sz w:val="22"/>
-          <w:szCs w:val="22"/>
-        </w:rPr>
-      </w:pPr>
-      <w:r>
-        <w:rPr>
-          <w:sz w:val="22"/>
-          <w:szCs w:val="22"/>
-        </w:rPr>
-        <w:t>Data sparas i en extern textfil.</w:t>
-      </w:r>
-    </w:p>
-    <w:p>
-      <w:pPr>
-        <w:pStyle w:val="ListParagraph"/>
-        <w:numPr>
-          <w:ilvl w:val="0"/>
-          <w:numId w:val="5"/>
-        </w:numPr>
-        <w:rPr>
-          <w:sz w:val="22"/>
-          <w:szCs w:val="22"/>
-        </w:rPr>
-      </w:pPr>
-      <w:r>
-        <w:rPr>
-          <w:sz w:val="22"/>
-          <w:szCs w:val="22"/>
-        </w:rPr>
-        <w:t>Vyer:</w:t>
-      </w:r>
-    </w:p>
-    <w:p>
-      <w:pPr>
-        <w:pStyle w:val="ListParagraph"/>
-        <w:numPr>
-          <w:ilvl w:val="1"/>
-          <w:numId w:val="5"/>
-        </w:numPr>
-        <w:rPr>
-          <w:sz w:val="22"/>
-          <w:szCs w:val="22"/>
-        </w:rPr>
-      </w:pPr>
-      <w:r>
-        <w:rPr>
-          <w:sz w:val="22"/>
-          <w:szCs w:val="22"/>
-        </w:rPr>
-        <w:lastRenderedPageBreak/>
-        <w:t>MainForm: Innehåller två vyer (kassa och lager) där olika funktioner kan användas.</w:t>
-      </w:r>
-    </w:p>
-    <w:p>
-      <w:pPr>
-        <w:pStyle w:val="ListParagraph"/>
-        <w:numPr>
-          <w:ilvl w:val="1"/>
-          <w:numId w:val="5"/>
-        </w:numPr>
-        <w:rPr>
-          <w:sz w:val="22"/>
-          <w:szCs w:val="22"/>
-        </w:rPr>
-      </w:pPr>
-      <w:r>
-        <w:rPr>
-          <w:sz w:val="22"/>
-          <w:szCs w:val="22"/>
-        </w:rPr>
-        <w:t>NewProductForm: En popup-form för att fylla i uppgifter för en ny produkt som ska läggas till i lagret.</w:t>
-      </w:r>
-    </w:p>
-    <w:p>
-      <w:pPr>
-        <w:pStyle w:val="ListParagraph"/>
-        <w:numPr>
-          <w:ilvl w:val="1"/>
-          <w:numId w:val="5"/>
-        </w:numPr>
-        <w:rPr>
-          <w:sz w:val="22"/>
-          <w:szCs w:val="22"/>
-        </w:rPr>
-      </w:pPr>
-      <w:r>
-        <w:rPr>
-          <w:sz w:val="22"/>
-          <w:szCs w:val="22"/>
-        </w:rPr>
-        <w:t>RefundForm: En vy som tillåter användaren att välja ett kvitto, och sedan välja en prdukt från det kvittot som önskas returneras (återköp).</w:t>
-      </w:r>
-    </w:p>
-    <w:p>
-      <w:pPr>
-        <w:pStyle w:val="ListParagraph"/>
-        <w:numPr>
-          <w:ilvl w:val="1"/>
-          <w:numId w:val="5"/>
-        </w:numPr>
-        <w:rPr>
-          <w:sz w:val="22"/>
-          <w:szCs w:val="22"/>
-        </w:rPr>
-      </w:pPr>
-      <w:r>
-        <w:rPr>
-          <w:sz w:val="22"/>
-          <w:szCs w:val="22"/>
-        </w:rPr>
-        <w:t>StatsForm: En popup-form för att visa grafer över statistisk-funktioner.</w:t>
-      </w:r>
-    </w:p>
-    <w:p>
-      <w:pPr>
-        <w:rPr>
-          <w:sz w:val="22"/>
-          <w:szCs w:val="22"/>
-        </w:rPr>
-      </w:pPr>
+      <w:r>
+        <w:rPr>
+          <w:sz w:val="22"/>
+          <w:szCs w:val="22"/>
+        </w:rPr>
+        <w:t>a för att</w:t>
+      </w:r>
+      <w:r>
+        <w:rPr>
+          <w:sz w:val="22"/>
+          <w:szCs w:val="22"/>
+        </w:rPr>
+        <w:t xml:space="preserve"> </w:t>
+      </w:r>
+      <w:r>
+        <w:rPr>
+          <w:sz w:val="22"/>
+          <w:szCs w:val="22"/>
+        </w:rPr>
+        <w:t>reduc</w:t>
+      </w:r>
+      <w:r>
+        <w:rPr>
+          <w:sz w:val="22"/>
+          <w:szCs w:val="22"/>
+        </w:rPr>
+        <w:t>era</w:t>
+      </w:r>
+      <w:r>
+        <w:rPr>
+          <w:sz w:val="22"/>
+          <w:szCs w:val="22"/>
+        </w:rPr>
+        <w:t xml:space="preserve"> redundans.</w:t>
+      </w:r>
     </w:p>
     <w:p>
       <w:pPr>
@@ -1097,7 +1197,56 @@
           <w:sz w:val="22"/>
           <w:szCs w:val="22"/>
         </w:rPr>
-        <w:t>Grundläggande funktioner som getters/setters och liknande är inte inkluderat i klassdiagrammet. Detta för att hålla diagrammet minimalistiskt och begripligt.</w:t>
+        <w:t>Domän</w:t>
+      </w:r>
+      <w:r>
+        <w:rPr>
+          <w:sz w:val="22"/>
+          <w:szCs w:val="22"/>
+        </w:rPr>
+        <w:t>-enhet</w:t>
+      </w:r>
+      <w:r>
+        <w:rPr>
+          <w:sz w:val="22"/>
+          <w:szCs w:val="22"/>
+        </w:rPr>
+        <w:t>er</w:t>
+      </w:r>
+      <w:r>
+        <w:rPr>
+          <w:sz w:val="22"/>
+          <w:szCs w:val="22"/>
+        </w:rPr>
+        <w:t xml:space="preserve"> (t.ex. </w:t>
+      </w:r>
+      <w:r>
+        <w:rPr>
+          <w:sz w:val="22"/>
+          <w:szCs w:val="22"/>
+        </w:rPr>
+        <w:t>Product</w:t>
+      </w:r>
+      <w:r>
+        <w:rPr>
+          <w:sz w:val="22"/>
+          <w:szCs w:val="22"/>
+        </w:rPr>
+        <w:t>, Receipt</w:t>
+      </w:r>
+      <w:r>
+        <w:rPr>
+          <w:sz w:val="22"/>
+          <w:szCs w:val="22"/>
+        </w:rPr>
+        <w:t>)</w:t>
+      </w:r>
+      <w:r>
+        <w:rPr>
+          <w:sz w:val="22"/>
+          <w:szCs w:val="22"/>
+        </w:rPr>
+        <w:t xml:space="preserve"> är POCOs (Plain Old C-Object), som är klasser som endast håller information.</w:t>
       </w:r>
     </w:p>
     <w:p>
@@ -1117,130 +1266,6 @@
           <w:sz w:val="22"/>
           <w:szCs w:val="22"/>
         </w:rPr>
-        <w:t>Metoder som ärvs från parent-klasser eller interfaces</w:t>
-      </w:r>
-      <w:r>
-        <w:rPr>
-          <w:sz w:val="22"/>
-          <w:szCs w:val="22"/>
-        </w:rPr>
-        <w:t xml:space="preserve"> är inte representerade i den ärvande klassen. Detta för att</w:t>
-      </w:r>
-      <w:r>
-        <w:rPr>
-          <w:sz w:val="22"/>
-          <w:szCs w:val="22"/>
-        </w:rPr>
-        <w:t xml:space="preserve"> </w:t>
-      </w:r>
-      <w:r>
-        <w:rPr>
-          <w:sz w:val="22"/>
-          <w:szCs w:val="22"/>
-        </w:rPr>
-        <w:t>reduc</w:t>
-      </w:r>
-      <w:r>
-        <w:rPr>
-          <w:sz w:val="22"/>
-          <w:szCs w:val="22"/>
-        </w:rPr>
-        <w:t>era</w:t>
-      </w:r>
-      <w:r>
-        <w:rPr>
-          <w:sz w:val="22"/>
-          <w:szCs w:val="22"/>
-        </w:rPr>
-        <w:t xml:space="preserve"> redundans.</w:t>
-      </w:r>
-    </w:p>
-    <w:p>
-      <w:pPr>
-        <w:pStyle w:val="ListParagraph"/>
-        <w:numPr>
-          <w:ilvl w:val="0"/>
-          <w:numId w:val="4"/>
-        </w:numPr>
-        <w:rPr>
-          <w:sz w:val="22"/>
-          <w:szCs w:val="22"/>
-        </w:rPr>
-      </w:pPr>
-      <w:r>
-        <w:rPr>
-          <w:sz w:val="22"/>
-          <w:szCs w:val="22"/>
-        </w:rPr>
-        <w:t>Domän</w:t>
-      </w:r>
-      <w:r>
-        <w:rPr>
-          <w:sz w:val="22"/>
-          <w:szCs w:val="22"/>
-        </w:rPr>
-        <w:t>-enhet</w:t>
-      </w:r>
-      <w:r>
-        <w:rPr>
-          <w:sz w:val="22"/>
-          <w:szCs w:val="22"/>
-        </w:rPr>
-        <w:t>er</w:t>
-      </w:r>
-      <w:r>
-        <w:rPr>
-          <w:sz w:val="22"/>
-          <w:szCs w:val="22"/>
-        </w:rPr>
-        <w:t xml:space="preserve"> (t.ex. </w:t>
-      </w:r>
-      <w:r>
-        <w:rPr>
-          <w:sz w:val="22"/>
-          <w:szCs w:val="22"/>
-        </w:rPr>
-        <w:t>Product</w:t>
-      </w:r>
-      <w:r>
-        <w:rPr>
-          <w:sz w:val="22"/>
-          <w:szCs w:val="22"/>
-        </w:rPr>
-        <w:t>, Receipt</w:t>
-      </w:r>
-      <w:r>
-        <w:rPr>
-          <w:sz w:val="22"/>
-          <w:szCs w:val="22"/>
-        </w:rPr>
-        <w:t>)</w:t>
-      </w:r>
-      <w:r>
-        <w:rPr>
-          <w:sz w:val="22"/>
-          <w:szCs w:val="22"/>
-        </w:rPr>
-        <w:t xml:space="preserve"> är POCOs (Plain Old C-Object), som är klasser som endast håller information.</w:t>
-      </w:r>
-    </w:p>
-    <w:p>
-      <w:pPr>
-        <w:pStyle w:val="ListParagraph"/>
-        <w:numPr>
-          <w:ilvl w:val="0"/>
-          <w:numId w:val="4"/>
-        </w:numPr>
-        <w:rPr>
-          <w:sz w:val="22"/>
-          <w:szCs w:val="22"/>
-        </w:rPr>
-      </w:pPr>
-      <w:r>
-        <w:rPr>
-          <w:sz w:val="22"/>
-          <w:szCs w:val="22"/>
-        </w:rPr>
         <w:t xml:space="preserve">Somliga metoder som återger en bool gör detta för att indikera om operationen lyckades eller inte. T.ex. om metoden ”Add(Product)” återger </w:t>
       </w:r>
       <w:r>
@@ -1328,10 +1353,10 @@
         </w:rPr>
         <w:lastRenderedPageBreak/>
         <w:drawing>
-          <wp:inline distT="0" distB="0" distL="0" distR="0" wp14:anchorId="51FE514B" wp14:editId="3DB05FE9">
-            <wp:extent cx="5760720" cy="5838825"/>
-            <wp:effectExtent l="0" t="0" r="0" b="9525"/>
-            <wp:docPr id="2" name="Picture 2" descr="A screenshot of a cell phone&#10;&#10;Description automatically generated"/>
+          <wp:inline distT="0" distB="0" distL="0" distR="0" wp14:anchorId="3109F2F5" wp14:editId="31A7E6BE">
+            <wp:extent cx="6643892" cy="7867650"/>
+            <wp:effectExtent l="0" t="0" r="5080" b="0"/>
+            <wp:docPr id="1" name="Picture 1" descr="A close up of text on a white background&#10;&#10;Description automatically generated"/>
             <wp:cNvGraphicFramePr>
               <a:graphicFrameLocks xmlns:a="http://schemas.openxmlformats.org/drawingml/2006/main" noChangeAspect="1"/>
             </wp:cNvGraphicFramePr>
@@ -1339,7 +1364,7 @@
               <a:graphicData uri="http://schemas.openxmlformats.org/drawingml/2006/picture">
                 <pic:pic xmlns:pic="http://schemas.openxmlformats.org/drawingml/2006/picture">
                   <pic:nvPicPr>
-                    <pic:cNvPr id="2" name="ClassDiagram_MediaShop.png"/>
+                    <pic:cNvPr id="1" name="ClassDiagram_MediaShop.png"/>
                     <pic:cNvPicPr/>
                   </pic:nvPicPr>
                   <pic:blipFill>
@@ -1357,7 +1382,7 @@
                   <pic:spPr>
                     <a:xfrm>
                       <a:off x="0" y="0"/>
-                      <a:ext cx="5760720" cy="5838825"/>
+                      <a:ext cx="6693934" cy="7926909"/>
                     </a:xfrm>
                     <a:prstGeom prst="rect">
                       <a:avLst/>

</xml_diff>